<commit_message>
puntos 1,2 y 3
</commit_message>
<xml_diff>
--- a/TPArso.docx
+++ b/TPArso.docx
@@ -182,7 +182,23 @@
           <w:sz w:val="22"/>
           <w:szCs w:val="22"/>
         </w:rPr>
-        <w:t xml:space="preserve">Los archivos modificados fueron : </w:t>
+        <w:t xml:space="preserve">Los archivos modificados </w:t>
+      </w:r>
+      <w:r>
+        <w:rPr>
+          <w:rFonts w:ascii="Arial" w:hAnsi="Arial" w:cs="Arial"/>
+          <w:sz w:val="22"/>
+          <w:szCs w:val="22"/>
+        </w:rPr>
+        <w:t>fueron:</w:t>
+      </w:r>
+      <w:r>
+        <w:rPr>
+          <w:rFonts w:ascii="Arial" w:hAnsi="Arial" w:cs="Arial"/>
+          <w:sz w:val="22"/>
+          <w:szCs w:val="22"/>
+        </w:rPr>
+        <w:t xml:space="preserve"> </w:t>
       </w:r>
       <w:r>
         <w:rPr>
@@ -686,7 +702,41 @@
           <w:sz w:val="22"/>
           <w:szCs w:val="22"/>
         </w:rPr>
-        <w:t xml:space="preserve"> A los de sigla TTY se las denomina “ terminales reales” y los de sigla PTY  se las denomina “terminales virtuales”.</w:t>
+        <w:t xml:space="preserve"> A los de sigla TTY se las denomina </w:t>
+      </w:r>
+      <w:r>
+        <w:rPr>
+          <w:rFonts w:ascii="Arial" w:hAnsi="Arial" w:cs="Arial"/>
+          <w:sz w:val="22"/>
+          <w:szCs w:val="22"/>
+        </w:rPr>
+        <w:t>“terminales</w:t>
+      </w:r>
+      <w:r>
+        <w:rPr>
+          <w:rFonts w:ascii="Arial" w:hAnsi="Arial" w:cs="Arial"/>
+          <w:sz w:val="22"/>
+          <w:szCs w:val="22"/>
+        </w:rPr>
+        <w:t xml:space="preserve"> reales” y los de sigla </w:t>
+      </w:r>
+      <w:proofErr w:type="gramStart"/>
+      <w:r>
+        <w:rPr>
+          <w:rFonts w:ascii="Arial" w:hAnsi="Arial" w:cs="Arial"/>
+          <w:sz w:val="22"/>
+          <w:szCs w:val="22"/>
+        </w:rPr>
+        <w:t>PTY  se</w:t>
+      </w:r>
+      <w:proofErr w:type="gramEnd"/>
+      <w:r>
+        <w:rPr>
+          <w:rFonts w:ascii="Arial" w:hAnsi="Arial" w:cs="Arial"/>
+          <w:sz w:val="22"/>
+          <w:szCs w:val="22"/>
+        </w:rPr>
+        <w:t xml:space="preserve"> las denomina “terminales virtuales”.</w:t>
       </w:r>
     </w:p>
     <w:p>
@@ -779,7 +829,31 @@
           <w:sz w:val="22"/>
           <w:szCs w:val="22"/>
         </w:rPr>
-        <w:t xml:space="preserve"> sucedió que se abrió la info de las distintas variables del comando cp.</w:t>
+        <w:t xml:space="preserve"> sucedió que se abrió la info de </w:t>
+      </w:r>
+      <w:r>
+        <w:rPr>
+          <w:rFonts w:ascii="Arial" w:hAnsi="Arial" w:cs="Arial"/>
+          <w:sz w:val="22"/>
+          <w:szCs w:val="22"/>
+        </w:rPr>
+        <w:t xml:space="preserve">los distintos </w:t>
+      </w:r>
+      <w:r>
+        <w:rPr>
+          <w:rFonts w:ascii="Arial" w:hAnsi="Arial" w:cs="Arial"/>
+          <w:sz w:val="22"/>
+          <w:szCs w:val="22"/>
+        </w:rPr>
+        <w:t>parámetros</w:t>
+      </w:r>
+      <w:r>
+        <w:rPr>
+          <w:rFonts w:ascii="Arial" w:hAnsi="Arial" w:cs="Arial"/>
+          <w:sz w:val="22"/>
+          <w:szCs w:val="22"/>
+        </w:rPr>
+        <w:t xml:space="preserve"> del comando cp.</w:t>
       </w:r>
     </w:p>
     <w:p>
@@ -835,6 +909,778 @@
         </w:rPr>
         <w:t>.</w:t>
       </w:r>
+      <w:r>
+        <w:rPr>
+          <w:rFonts w:ascii="Arial" w:hAnsi="Arial" w:cs="Arial"/>
+          <w:sz w:val="22"/>
+          <w:szCs w:val="22"/>
+        </w:rPr>
+        <w:t xml:space="preserve"> </w:t>
+      </w:r>
+      <w:r>
+        <w:rPr>
+          <w:rFonts w:ascii="Arial" w:hAnsi="Arial" w:cs="Arial"/>
+          <w:sz w:val="22"/>
+          <w:szCs w:val="22"/>
+        </w:rPr>
+        <w:t>El próximo nodo es dd.</w:t>
+      </w:r>
+    </w:p>
+    <w:p>
+      <w:pPr>
+        <w:pStyle w:val="Prrafodelista"/>
+        <w:ind w:left="0"/>
+        <w:rPr>
+          <w:rFonts w:ascii="Arial" w:hAnsi="Arial" w:cs="Arial"/>
+          <w:sz w:val="22"/>
+          <w:szCs w:val="22"/>
+        </w:rPr>
+      </w:pPr>
+      <w:r>
+        <w:rPr>
+          <w:rFonts w:ascii="Arial" w:hAnsi="Arial" w:cs="Arial"/>
+          <w:sz w:val="22"/>
+          <w:szCs w:val="22"/>
+        </w:rPr>
+        <w:t>3.1.1.6. Con la tecla n se puede mover al próximo nodo.</w:t>
+      </w:r>
+    </w:p>
+    <w:p>
+      <w:pPr>
+        <w:pStyle w:val="Prrafodelista"/>
+        <w:ind w:left="0"/>
+        <w:rPr>
+          <w:rFonts w:ascii="Arial" w:hAnsi="Arial" w:cs="Arial"/>
+          <w:sz w:val="22"/>
+          <w:szCs w:val="22"/>
+        </w:rPr>
+      </w:pPr>
+      <w:r>
+        <w:rPr>
+          <w:rFonts w:ascii="Arial" w:hAnsi="Arial" w:cs="Arial"/>
+          <w:sz w:val="22"/>
+          <w:szCs w:val="22"/>
+        </w:rPr>
+        <w:t>3.1.1.7 Con la tecla p se puede mover al nodo anterior.</w:t>
+      </w:r>
+    </w:p>
+    <w:p>
+      <w:pPr>
+        <w:pStyle w:val="Prrafodelista"/>
+        <w:ind w:left="0"/>
+        <w:rPr>
+          <w:rFonts w:ascii="Arial" w:hAnsi="Arial" w:cs="Arial"/>
+          <w:sz w:val="22"/>
+          <w:szCs w:val="22"/>
+        </w:rPr>
+      </w:pPr>
+      <w:r>
+        <w:rPr>
+          <w:rFonts w:ascii="Arial" w:hAnsi="Arial" w:cs="Arial"/>
+          <w:sz w:val="22"/>
+          <w:szCs w:val="22"/>
+        </w:rPr>
+        <w:t>3.1.2.1 Se mueve un nodo arriba en el índice.</w:t>
+      </w:r>
+    </w:p>
+    <w:p>
+      <w:pPr>
+        <w:pStyle w:val="Prrafodelista"/>
+        <w:ind w:left="0"/>
+        <w:rPr>
+          <w:rFonts w:ascii="Arial" w:hAnsi="Arial" w:cs="Arial"/>
+          <w:sz w:val="22"/>
+          <w:szCs w:val="22"/>
+        </w:rPr>
+      </w:pPr>
+      <w:r>
+        <w:rPr>
+          <w:rFonts w:ascii="Arial" w:hAnsi="Arial" w:cs="Arial"/>
+          <w:sz w:val="22"/>
+          <w:szCs w:val="22"/>
+        </w:rPr>
+        <w:t>3.1.2.2 Se encuentra en el nodo de operaciones básicas.</w:t>
+      </w:r>
+    </w:p>
+    <w:p>
+      <w:pPr>
+        <w:pStyle w:val="Prrafodelista"/>
+        <w:ind w:left="0"/>
+        <w:rPr>
+          <w:rFonts w:ascii="Arial" w:hAnsi="Arial" w:cs="Arial"/>
+          <w:sz w:val="22"/>
+          <w:szCs w:val="22"/>
+        </w:rPr>
+      </w:pPr>
+      <w:r>
+        <w:rPr>
+          <w:rFonts w:ascii="Arial" w:hAnsi="Arial" w:cs="Arial"/>
+          <w:sz w:val="22"/>
+          <w:szCs w:val="22"/>
+        </w:rPr>
+        <w:t>3.1.3.2 Con la tecla U puedo volver directamente.</w:t>
+      </w:r>
+    </w:p>
+    <w:p>
+      <w:pPr>
+        <w:pStyle w:val="Prrafodelista"/>
+        <w:ind w:left="0"/>
+        <w:rPr>
+          <w:rFonts w:ascii="Arial" w:hAnsi="Arial" w:cs="Arial"/>
+          <w:sz w:val="22"/>
+          <w:szCs w:val="22"/>
+        </w:rPr>
+      </w:pPr>
+      <w:r>
+        <w:rPr>
+          <w:rFonts w:ascii="Arial" w:hAnsi="Arial" w:cs="Arial"/>
+          <w:sz w:val="22"/>
+          <w:szCs w:val="22"/>
+        </w:rPr>
+        <w:lastRenderedPageBreak/>
+        <w:t xml:space="preserve">3.1.3.2 El método directo es </w:t>
+      </w:r>
+      <w:r>
+        <w:rPr>
+          <w:rFonts w:ascii="Arial" w:hAnsi="Arial" w:cs="Arial"/>
+          <w:sz w:val="22"/>
+          <w:szCs w:val="22"/>
+        </w:rPr>
+        <w:t>“</w:t>
+      </w:r>
+      <w:r>
+        <w:rPr>
+          <w:rFonts w:ascii="Arial" w:hAnsi="Arial" w:cs="Arial"/>
+          <w:sz w:val="22"/>
+          <w:szCs w:val="22"/>
+        </w:rPr>
+        <w:t>info</w:t>
+      </w:r>
+      <w:r>
+        <w:rPr>
+          <w:rFonts w:ascii="Arial" w:hAnsi="Arial" w:cs="Arial"/>
+          <w:sz w:val="22"/>
+          <w:szCs w:val="22"/>
+        </w:rPr>
+        <w:t xml:space="preserve"> cp”.</w:t>
+      </w:r>
+    </w:p>
+    <w:p>
+      <w:pPr>
+        <w:pStyle w:val="Prrafodelista"/>
+        <w:ind w:left="0"/>
+        <w:rPr>
+          <w:rFonts w:ascii="Arial" w:hAnsi="Arial" w:cs="Arial"/>
+          <w:sz w:val="22"/>
+          <w:szCs w:val="22"/>
+        </w:rPr>
+      </w:pPr>
+      <w:r>
+        <w:rPr>
+          <w:rFonts w:ascii="Arial" w:hAnsi="Arial" w:cs="Arial"/>
+          <w:sz w:val="22"/>
+          <w:szCs w:val="22"/>
+        </w:rPr>
+        <w:t>3.1.4</w:t>
+      </w:r>
+    </w:p>
+    <w:p>
+      <w:pPr>
+        <w:pStyle w:val="Prrafodelista"/>
+        <w:ind w:left="0"/>
+        <w:rPr>
+          <w:rFonts w:ascii="Arial" w:hAnsi="Arial" w:cs="Arial"/>
+          <w:sz w:val="22"/>
+          <w:szCs w:val="22"/>
+        </w:rPr>
+      </w:pPr>
+      <w:r>
+        <w:rPr>
+          <w:rFonts w:ascii="Arial" w:hAnsi="Arial" w:cs="Arial"/>
+          <w:sz w:val="22"/>
+          <w:szCs w:val="22"/>
+        </w:rPr>
+        <w:t>3.1.5</w:t>
+      </w:r>
+    </w:p>
+    <w:p>
+      <w:pPr>
+        <w:pStyle w:val="Prrafodelista"/>
+        <w:ind w:left="0"/>
+        <w:rPr>
+          <w:rFonts w:ascii="Arial" w:hAnsi="Arial" w:cs="Arial"/>
+          <w:sz w:val="22"/>
+          <w:szCs w:val="22"/>
+        </w:rPr>
+      </w:pPr>
+      <w:r>
+        <w:rPr>
+          <w:rFonts w:ascii="Arial" w:hAnsi="Arial" w:cs="Arial"/>
+          <w:sz w:val="22"/>
+          <w:szCs w:val="22"/>
+        </w:rPr>
+        <w:t>3.1.6</w:t>
+      </w:r>
+      <w:r>
+        <w:rPr>
+          <w:rFonts w:ascii="Arial" w:hAnsi="Arial" w:cs="Arial"/>
+          <w:sz w:val="22"/>
+          <w:szCs w:val="22"/>
+        </w:rPr>
+        <w:t xml:space="preserve"> Se puede salir con la letra </w:t>
+      </w:r>
+      <w:proofErr w:type="gramStart"/>
+      <w:r>
+        <w:rPr>
+          <w:rFonts w:ascii="Arial" w:hAnsi="Arial" w:cs="Arial"/>
+          <w:sz w:val="22"/>
+          <w:szCs w:val="22"/>
+        </w:rPr>
+        <w:t xml:space="preserve">Q </w:t>
+      </w:r>
+      <w:r>
+        <w:rPr>
+          <w:rFonts w:ascii="Arial" w:hAnsi="Arial" w:cs="Arial"/>
+          <w:sz w:val="22"/>
+          <w:szCs w:val="22"/>
+        </w:rPr>
+        <w:t xml:space="preserve"> .</w:t>
+      </w:r>
+      <w:proofErr w:type="gramEnd"/>
+    </w:p>
+    <w:p>
+      <w:pPr>
+        <w:pStyle w:val="Prrafodelista"/>
+        <w:ind w:left="0"/>
+        <w:rPr>
+          <w:rFonts w:ascii="Arial" w:hAnsi="Arial" w:cs="Arial"/>
+          <w:sz w:val="22"/>
+          <w:szCs w:val="22"/>
+        </w:rPr>
+      </w:pPr>
+    </w:p>
+    <w:p>
+      <w:pPr>
+        <w:rPr>
+          <w:rFonts w:ascii="Arial" w:hAnsi="Arial" w:cs="Arial"/>
+          <w:sz w:val="22"/>
+          <w:szCs w:val="22"/>
+        </w:rPr>
+      </w:pPr>
+      <w:r>
+        <w:rPr>
+          <w:rFonts w:ascii="Arial" w:hAnsi="Arial" w:cs="Arial"/>
+          <w:sz w:val="22"/>
+          <w:szCs w:val="22"/>
+        </w:rPr>
+        <w:t>/************************************************************************************/</w:t>
+      </w:r>
+    </w:p>
+    <w:p>
+      <w:pPr>
+        <w:pStyle w:val="Prrafodelista"/>
+        <w:ind w:left="0"/>
+        <w:rPr>
+          <w:rFonts w:ascii="Arial" w:hAnsi="Arial" w:cs="Arial"/>
+          <w:sz w:val="22"/>
+          <w:szCs w:val="22"/>
+        </w:rPr>
+      </w:pPr>
+    </w:p>
+    <w:p>
+      <w:pPr>
+        <w:pStyle w:val="Prrafodelista"/>
+        <w:ind w:left="0"/>
+        <w:rPr>
+          <w:rFonts w:ascii="Arial" w:hAnsi="Arial" w:cs="Arial"/>
+          <w:sz w:val="22"/>
+          <w:szCs w:val="22"/>
+        </w:rPr>
+      </w:pPr>
+      <w:r>
+        <w:rPr>
+          <w:rFonts w:ascii="Arial" w:hAnsi="Arial" w:cs="Arial"/>
+          <w:sz w:val="22"/>
+          <w:szCs w:val="22"/>
+        </w:rPr>
+        <w:t>3.2.1 MAN muestra el manual de un comando e INFO muestra información sobre un comando</w:t>
+      </w:r>
+    </w:p>
+    <w:p>
+      <w:pPr>
+        <w:pStyle w:val="Prrafodelista"/>
+        <w:ind w:left="0"/>
+        <w:rPr>
+          <w:rFonts w:ascii="Arial" w:hAnsi="Arial" w:cs="Arial"/>
+          <w:sz w:val="22"/>
+          <w:szCs w:val="22"/>
+        </w:rPr>
+      </w:pPr>
+      <w:r>
+        <w:rPr>
+          <w:rFonts w:ascii="Arial" w:hAnsi="Arial" w:cs="Arial"/>
+          <w:sz w:val="22"/>
+          <w:szCs w:val="22"/>
+        </w:rPr>
+        <w:t xml:space="preserve">3.2.2. Se puede ver </w:t>
+      </w:r>
+      <w:r>
+        <w:rPr>
+          <w:rFonts w:ascii="Arial" w:hAnsi="Arial" w:cs="Arial"/>
+          <w:sz w:val="22"/>
+          <w:szCs w:val="22"/>
+        </w:rPr>
+        <w:t>utilizando “man [comando]”.</w:t>
+      </w:r>
+    </w:p>
+    <w:p>
+      <w:pPr>
+        <w:pStyle w:val="Prrafodelista"/>
+        <w:ind w:left="0"/>
+        <w:rPr>
+          <w:rFonts w:ascii="Arial" w:hAnsi="Arial" w:cs="Arial"/>
+          <w:sz w:val="22"/>
+          <w:szCs w:val="22"/>
+        </w:rPr>
+      </w:pPr>
+      <w:r>
+        <w:rPr>
+          <w:rFonts w:ascii="Arial" w:hAnsi="Arial" w:cs="Arial"/>
+          <w:sz w:val="22"/>
+          <w:szCs w:val="22"/>
+        </w:rPr>
+        <w:t>3.2.3.</w:t>
+      </w:r>
+    </w:p>
+    <w:p>
+      <w:pPr>
+        <w:pStyle w:val="Prrafodelista"/>
+        <w:ind w:left="0"/>
+        <w:rPr>
+          <w:rFonts w:ascii="Arial" w:hAnsi="Arial" w:cs="Arial"/>
+          <w:sz w:val="22"/>
+          <w:szCs w:val="22"/>
+        </w:rPr>
+      </w:pPr>
+      <w:r>
+        <w:rPr>
+          <w:rFonts w:ascii="Arial" w:hAnsi="Arial" w:cs="Arial"/>
+          <w:sz w:val="22"/>
+          <w:szCs w:val="22"/>
+        </w:rPr>
+        <w:t>3.2.4. Se puede salir con la letra q.</w:t>
+      </w:r>
+    </w:p>
+    <w:p>
+      <w:pPr>
+        <w:pStyle w:val="Prrafodelista"/>
+        <w:ind w:left="0"/>
+        <w:rPr>
+          <w:rFonts w:ascii="Arial" w:hAnsi="Arial" w:cs="Arial"/>
+          <w:sz w:val="22"/>
+          <w:szCs w:val="22"/>
+        </w:rPr>
+      </w:pPr>
+      <w:r>
+        <w:rPr>
+          <w:rFonts w:ascii="Arial" w:hAnsi="Arial" w:cs="Arial"/>
+          <w:sz w:val="22"/>
+          <w:szCs w:val="22"/>
+        </w:rPr>
+        <w:t>3.2.5.</w:t>
+      </w:r>
+    </w:p>
+    <w:p>
+      <w:pPr>
+        <w:pStyle w:val="Prrafodelista"/>
+        <w:ind w:left="0"/>
+        <w:rPr>
+          <w:rFonts w:ascii="Arial" w:hAnsi="Arial" w:cs="Arial"/>
+          <w:sz w:val="22"/>
+          <w:szCs w:val="22"/>
+        </w:rPr>
+      </w:pPr>
+      <w:r>
+        <w:rPr>
+          <w:rFonts w:ascii="Arial" w:hAnsi="Arial" w:cs="Arial"/>
+          <w:sz w:val="22"/>
+          <w:szCs w:val="22"/>
+        </w:rPr>
+        <w:t>3.2.6.</w:t>
+      </w:r>
+    </w:p>
+    <w:p>
+      <w:pPr>
+        <w:pStyle w:val="Prrafodelista"/>
+        <w:ind w:left="0"/>
+        <w:rPr>
+          <w:rFonts w:ascii="Arial" w:hAnsi="Arial" w:cs="Arial"/>
+          <w:sz w:val="22"/>
+          <w:szCs w:val="22"/>
+        </w:rPr>
+      </w:pPr>
+      <w:r>
+        <w:rPr>
+          <w:rFonts w:ascii="Arial" w:hAnsi="Arial" w:cs="Arial"/>
+          <w:sz w:val="22"/>
+          <w:szCs w:val="22"/>
+        </w:rPr>
+        <w:t xml:space="preserve">3.2.7.1 </w:t>
+      </w:r>
+    </w:p>
+    <w:p>
+      <w:pPr>
+        <w:pStyle w:val="Prrafodelista"/>
+        <w:ind w:left="0"/>
+        <w:rPr>
+          <w:rFonts w:ascii="Arial" w:hAnsi="Arial" w:cs="Arial"/>
+          <w:sz w:val="22"/>
+          <w:szCs w:val="22"/>
+        </w:rPr>
+      </w:pPr>
+      <w:r>
+        <w:rPr>
+          <w:rFonts w:ascii="Arial" w:hAnsi="Arial" w:cs="Arial"/>
+          <w:sz w:val="22"/>
+          <w:szCs w:val="22"/>
+        </w:rPr>
+        <w:t>3.2.7.2</w:t>
+      </w:r>
+      <w:r>
+        <w:rPr>
+          <w:rFonts w:ascii="Arial" w:hAnsi="Arial" w:cs="Arial"/>
+          <w:sz w:val="22"/>
+          <w:szCs w:val="22"/>
+        </w:rPr>
+        <w:t xml:space="preserve"> </w:t>
+      </w:r>
+      <w:r>
+        <w:rPr>
+          <w:rFonts w:ascii="Arial" w:hAnsi="Arial" w:cs="Arial"/>
+          <w:sz w:val="22"/>
+          <w:szCs w:val="22"/>
+        </w:rPr>
+        <w:t xml:space="preserve"> </w:t>
+      </w:r>
+    </w:p>
+    <w:p>
+      <w:pPr>
+        <w:pStyle w:val="Prrafodelista"/>
+        <w:ind w:left="0"/>
+        <w:rPr>
+          <w:rFonts w:ascii="Arial" w:hAnsi="Arial" w:cs="Arial"/>
+          <w:sz w:val="22"/>
+          <w:szCs w:val="22"/>
+        </w:rPr>
+      </w:pPr>
+    </w:p>
+    <w:p>
+      <w:pPr>
+        <w:pStyle w:val="Prrafodelista"/>
+        <w:ind w:left="0"/>
+        <w:rPr>
+          <w:rFonts w:ascii="Arial" w:hAnsi="Arial" w:cs="Arial"/>
+          <w:sz w:val="22"/>
+          <w:szCs w:val="22"/>
+        </w:rPr>
+      </w:pPr>
+      <w:r>
+        <w:rPr>
+          <w:rFonts w:ascii="Arial" w:hAnsi="Arial" w:cs="Arial"/>
+          <w:sz w:val="22"/>
+          <w:szCs w:val="22"/>
+        </w:rPr>
+        <w:t xml:space="preserve">3.3.1. </w:t>
+      </w:r>
+    </w:p>
+    <w:p>
+      <w:pPr>
+        <w:pStyle w:val="Prrafodelista"/>
+        <w:ind w:left="0"/>
+        <w:rPr>
+          <w:rFonts w:ascii="Arial" w:hAnsi="Arial" w:cs="Arial"/>
+          <w:sz w:val="22"/>
+          <w:szCs w:val="22"/>
+        </w:rPr>
+      </w:pPr>
+      <w:r>
+        <w:rPr>
+          <w:rFonts w:ascii="Arial" w:hAnsi="Arial" w:cs="Arial"/>
+          <w:sz w:val="22"/>
+          <w:szCs w:val="22"/>
+        </w:rPr>
+        <w:t>3.3.2</w:t>
+      </w:r>
+    </w:p>
+    <w:p>
+      <w:pPr>
+        <w:pStyle w:val="Prrafodelista"/>
+        <w:ind w:left="0"/>
+        <w:rPr>
+          <w:rFonts w:ascii="Arial" w:hAnsi="Arial" w:cs="Arial"/>
+          <w:sz w:val="22"/>
+          <w:szCs w:val="22"/>
+        </w:rPr>
+      </w:pPr>
+      <w:r>
+        <w:rPr>
+          <w:rFonts w:ascii="Arial" w:hAnsi="Arial" w:cs="Arial"/>
+          <w:sz w:val="22"/>
+          <w:szCs w:val="22"/>
+        </w:rPr>
+        <w:t>3.3.3</w:t>
+      </w:r>
+    </w:p>
+    <w:p>
+      <w:pPr>
+        <w:pStyle w:val="Prrafodelista"/>
+        <w:ind w:left="0"/>
+        <w:rPr>
+          <w:rFonts w:ascii="Arial" w:hAnsi="Arial" w:cs="Arial"/>
+          <w:sz w:val="22"/>
+          <w:szCs w:val="22"/>
+        </w:rPr>
+      </w:pPr>
+      <w:r>
+        <w:rPr>
+          <w:rFonts w:ascii="Arial" w:hAnsi="Arial" w:cs="Arial"/>
+          <w:sz w:val="22"/>
+          <w:szCs w:val="22"/>
+        </w:rPr>
+        <w:t>3.3.4.</w:t>
+      </w:r>
+    </w:p>
+    <w:p>
+      <w:pPr>
+        <w:pStyle w:val="Prrafodelista"/>
+        <w:ind w:left="0"/>
+        <w:rPr>
+          <w:rFonts w:ascii="Arial" w:hAnsi="Arial" w:cs="Arial"/>
+          <w:sz w:val="22"/>
+          <w:szCs w:val="22"/>
+        </w:rPr>
+      </w:pPr>
+    </w:p>
+    <w:p>
+      <w:pPr>
+        <w:pStyle w:val="Prrafodelista"/>
+        <w:ind w:left="0"/>
+        <w:rPr>
+          <w:rFonts w:ascii="Arial" w:hAnsi="Arial" w:cs="Arial"/>
+          <w:sz w:val="22"/>
+          <w:szCs w:val="22"/>
+        </w:rPr>
+      </w:pPr>
+      <w:r>
+        <w:rPr>
+          <w:rFonts w:ascii="Arial" w:hAnsi="Arial" w:cs="Arial"/>
+          <w:sz w:val="22"/>
+          <w:szCs w:val="22"/>
+        </w:rPr>
+        <w:t xml:space="preserve">3.4.1. </w:t>
+      </w:r>
+      <w:r>
+        <w:rPr>
+          <w:rFonts w:ascii="Arial" w:hAnsi="Arial" w:cs="Arial"/>
+          <w:sz w:val="22"/>
+          <w:szCs w:val="22"/>
+        </w:rPr>
+        <w:t>No pasa nada.</w:t>
+      </w:r>
+    </w:p>
+    <w:p>
+      <w:pPr>
+        <w:pStyle w:val="Prrafodelista"/>
+        <w:ind w:left="0"/>
+        <w:rPr>
+          <w:rFonts w:ascii="Arial" w:hAnsi="Arial" w:cs="Arial"/>
+          <w:sz w:val="22"/>
+          <w:szCs w:val="22"/>
+        </w:rPr>
+      </w:pPr>
+      <w:r>
+        <w:rPr>
+          <w:rFonts w:ascii="Arial" w:hAnsi="Arial" w:cs="Arial"/>
+          <w:sz w:val="22"/>
+          <w:szCs w:val="22"/>
+        </w:rPr>
+        <w:t>3.4.2. se muestra por pantalla cd:” “.</w:t>
+      </w:r>
+    </w:p>
+    <w:p>
+      <w:pPr>
+        <w:pStyle w:val="Prrafodelista"/>
+        <w:ind w:left="0"/>
+        <w:rPr>
+          <w:rFonts w:ascii="Arial" w:hAnsi="Arial" w:cs="Arial"/>
+          <w:sz w:val="22"/>
+          <w:szCs w:val="22"/>
+        </w:rPr>
+      </w:pPr>
+      <w:r>
+        <w:rPr>
+          <w:rFonts w:ascii="Arial" w:hAnsi="Arial" w:cs="Arial"/>
+          <w:sz w:val="22"/>
+          <w:szCs w:val="22"/>
+        </w:rPr>
+        <w:t xml:space="preserve">3.4.3. </w:t>
+      </w:r>
+      <w:r>
+        <w:rPr>
+          <w:rFonts w:ascii="Arial" w:hAnsi="Arial" w:cs="Arial"/>
+        </w:rPr>
+        <w:t>se pueden localizar los archivos binarios, de código fuente o del manual de ciertos programas</w:t>
+      </w:r>
+      <w:r>
+        <w:rPr>
+          <w:rFonts w:ascii="Arial" w:hAnsi="Arial" w:cs="Arial"/>
+        </w:rPr>
+        <w:t>.</w:t>
+      </w:r>
+    </w:p>
+    <w:p>
+      <w:pPr>
+        <w:pStyle w:val="Prrafodelista"/>
+        <w:ind w:left="0"/>
+        <w:rPr>
+          <w:rFonts w:ascii="Arial" w:hAnsi="Arial" w:cs="Arial"/>
+          <w:sz w:val="22"/>
+          <w:szCs w:val="22"/>
+        </w:rPr>
+      </w:pPr>
+      <w:r>
+        <w:rPr>
+          <w:rFonts w:ascii="Arial" w:hAnsi="Arial" w:cs="Arial"/>
+          <w:sz w:val="22"/>
+          <w:szCs w:val="22"/>
+        </w:rPr>
+        <w:t>3.4.4. Find se puede meter mas criterios y buscar archivos, con Whereis solo devuelve la ubicación de los ejecutables.</w:t>
+      </w:r>
+    </w:p>
+    <w:p>
+      <w:pPr>
+        <w:pStyle w:val="Prrafodelista"/>
+        <w:ind w:left="0"/>
+        <w:rPr>
+          <w:rFonts w:ascii="Arial" w:hAnsi="Arial" w:cs="Arial"/>
+          <w:sz w:val="22"/>
+          <w:szCs w:val="22"/>
+        </w:rPr>
+      </w:pPr>
+      <w:r>
+        <w:rPr>
+          <w:rFonts w:ascii="Arial" w:hAnsi="Arial" w:cs="Arial"/>
+          <w:sz w:val="22"/>
+          <w:szCs w:val="22"/>
+        </w:rPr>
+        <w:t>3.5.1. Sale por pantalla cd: “nada apropiado”.</w:t>
+      </w:r>
+    </w:p>
+    <w:p>
+      <w:pPr>
+        <w:pStyle w:val="Prrafodelista"/>
+        <w:ind w:left="0"/>
+        <w:rPr>
+          <w:rFonts w:ascii="Arial" w:hAnsi="Arial" w:cs="Arial"/>
+          <w:sz w:val="22"/>
+          <w:szCs w:val="22"/>
+        </w:rPr>
+      </w:pPr>
+      <w:r>
+        <w:rPr>
+          <w:rFonts w:ascii="Arial" w:hAnsi="Arial" w:cs="Arial"/>
+          <w:sz w:val="22"/>
+          <w:szCs w:val="22"/>
+        </w:rPr>
+        <w:t xml:space="preserve">3.5.2. </w:t>
+      </w:r>
+      <w:r>
+        <w:rPr>
+          <w:rFonts w:ascii="Arial" w:hAnsi="Arial" w:cs="Arial"/>
+          <w:sz w:val="22"/>
+          <w:szCs w:val="22"/>
+        </w:rPr>
+        <w:t>Sale por pantalla cd: “nada apropiado”.</w:t>
+      </w:r>
+    </w:p>
+    <w:p>
+      <w:pPr>
+        <w:pStyle w:val="Prrafodelista"/>
+        <w:ind w:left="0"/>
+        <w:rPr>
+          <w:rFonts w:ascii="Arial" w:hAnsi="Arial" w:cs="Arial"/>
+          <w:sz w:val="22"/>
+          <w:szCs w:val="22"/>
+        </w:rPr>
+      </w:pPr>
+      <w:r>
+        <w:rPr>
+          <w:rFonts w:ascii="Arial" w:hAnsi="Arial" w:cs="Arial"/>
+          <w:sz w:val="22"/>
+          <w:szCs w:val="22"/>
+        </w:rPr>
+        <w:t>3.5.3. Busca las palabras claves que se generaron dentro de la carpeta bin.</w:t>
+      </w:r>
+    </w:p>
+    <w:p>
+      <w:pPr>
+        <w:pStyle w:val="Prrafodelista"/>
+        <w:ind w:left="0"/>
+        <w:rPr>
+          <w:rFonts w:ascii="Arial" w:hAnsi="Arial" w:cs="Arial"/>
+          <w:sz w:val="22"/>
+          <w:szCs w:val="22"/>
+        </w:rPr>
+      </w:pPr>
+      <w:r>
+        <w:rPr>
+          <w:rFonts w:ascii="Arial" w:hAnsi="Arial" w:cs="Arial"/>
+          <w:sz w:val="22"/>
+          <w:szCs w:val="22"/>
+        </w:rPr>
+        <w:t xml:space="preserve">3.5.4. </w:t>
+      </w:r>
+      <w:r>
+        <w:rPr>
+          <w:rFonts w:ascii="Arial" w:hAnsi="Arial" w:cs="Arial"/>
+          <w:sz w:val="22"/>
+          <w:szCs w:val="22"/>
+        </w:rPr>
+        <w:t>Whatis busca el parámetro dentro del manual de palabras claves y la coincidencia se exacta. Apropos busca el parámetro dentro del manual de palabras claves y que contenga ese parámetro.</w:t>
+      </w:r>
+    </w:p>
+    <w:p>
+      <w:pPr>
+        <w:pStyle w:val="Prrafodelista"/>
+        <w:ind w:left="0"/>
+        <w:rPr>
+          <w:rFonts w:ascii="Arial" w:hAnsi="Arial" w:cs="Arial"/>
+          <w:sz w:val="22"/>
+          <w:szCs w:val="22"/>
+        </w:rPr>
+      </w:pPr>
+    </w:p>
+    <w:p>
+      <w:pPr>
+        <w:pStyle w:val="Prrafodelista"/>
+        <w:ind w:left="0"/>
+        <w:rPr>
+          <w:rFonts w:ascii="Arial" w:hAnsi="Arial" w:cs="Arial"/>
+          <w:sz w:val="22"/>
+          <w:szCs w:val="22"/>
+        </w:rPr>
+      </w:pPr>
+    </w:p>
+    <w:p>
+      <w:pPr>
+        <w:pStyle w:val="Prrafodelista"/>
+        <w:ind w:left="0"/>
+        <w:rPr>
+          <w:rFonts w:ascii="Arial" w:hAnsi="Arial" w:cs="Arial"/>
+          <w:sz w:val="22"/>
+          <w:szCs w:val="22"/>
+        </w:rPr>
+      </w:pPr>
     </w:p>
     <w:p>
       <w:pPr>
@@ -1867,7 +2713,7 @@
     <w:lsdException w:name="Table Web 2" w:semiHidden="1" w:unhideWhenUsed="1"/>
     <w:lsdException w:name="Table Web 3" w:semiHidden="1" w:unhideWhenUsed="1"/>
     <w:lsdException w:name="Balloon Text" w:semiHidden="1" w:unhideWhenUsed="1"/>
-    <w:lsdException w:name="Table Grid" w:semiHidden="1" w:uiPriority="39" w:unhideWhenUsed="1"/>
+    <w:lsdException w:name="Table Grid" w:uiPriority="39"/>
     <w:lsdException w:name="Table Theme" w:semiHidden="1" w:unhideWhenUsed="1"/>
     <w:lsdException w:name="Placeholder Text" w:semiHidden="1"/>
     <w:lsdException w:name="No Spacing" w:uiPriority="1" w:qFormat="1"/>

</xml_diff>

<commit_message>
punto 1 a 5
</commit_message>
<xml_diff>
--- a/TPArso.docx
+++ b/TPArso.docx
@@ -23,7 +23,47 @@
           <w:sz w:val="22"/>
           <w:szCs w:val="22"/>
         </w:rPr>
-        <w:t>La cuenta de superusuario(root) es la cuenta con los permisos más elevados en el sistema.</w:t>
+        <w:t xml:space="preserve">La cuenta de </w:t>
+      </w:r>
+      <w:proofErr w:type="spellStart"/>
+      <w:r>
+        <w:rPr>
+          <w:rFonts w:ascii="Arial" w:hAnsi="Arial" w:cs="Arial"/>
+          <w:color w:val="000000"/>
+          <w:sz w:val="22"/>
+          <w:szCs w:val="22"/>
+        </w:rPr>
+        <w:t>superusuario</w:t>
+      </w:r>
+      <w:proofErr w:type="spellEnd"/>
+      <w:r>
+        <w:rPr>
+          <w:rFonts w:ascii="Arial" w:hAnsi="Arial" w:cs="Arial"/>
+          <w:color w:val="000000"/>
+          <w:sz w:val="22"/>
+          <w:szCs w:val="22"/>
+        </w:rPr>
+        <w:t>(</w:t>
+      </w:r>
+      <w:proofErr w:type="spellStart"/>
+      <w:r>
+        <w:rPr>
+          <w:rFonts w:ascii="Arial" w:hAnsi="Arial" w:cs="Arial"/>
+          <w:color w:val="000000"/>
+          <w:sz w:val="22"/>
+          <w:szCs w:val="22"/>
+        </w:rPr>
+        <w:t>root</w:t>
+      </w:r>
+      <w:proofErr w:type="spellEnd"/>
+      <w:r>
+        <w:rPr>
+          <w:rFonts w:ascii="Arial" w:hAnsi="Arial" w:cs="Arial"/>
+          <w:color w:val="000000"/>
+          <w:sz w:val="22"/>
+          <w:szCs w:val="22"/>
+        </w:rPr>
+        <w:t>) es la cuenta con los permisos más elevados en el sistema.</w:t>
       </w:r>
     </w:p>
     <w:p>
@@ -200,13 +240,23 @@
         </w:rPr>
         <w:t xml:space="preserve"> </w:t>
       </w:r>
-      <w:r>
-        <w:rPr>
-          <w:rFonts w:ascii="Arial" w:hAnsi="Arial" w:cs="Arial"/>
-          <w:sz w:val="22"/>
-          <w:szCs w:val="22"/>
-        </w:rPr>
-        <w:t>passwd-</w:t>
+      <w:proofErr w:type="spellStart"/>
+      <w:r>
+        <w:rPr>
+          <w:rFonts w:ascii="Arial" w:hAnsi="Arial" w:cs="Arial"/>
+          <w:sz w:val="22"/>
+          <w:szCs w:val="22"/>
+        </w:rPr>
+        <w:t>passwd</w:t>
+      </w:r>
+      <w:proofErr w:type="spellEnd"/>
+      <w:r>
+        <w:rPr>
+          <w:rFonts w:ascii="Arial" w:hAnsi="Arial" w:cs="Arial"/>
+          <w:sz w:val="22"/>
+          <w:szCs w:val="22"/>
+        </w:rPr>
+        <w:t>-</w:t>
       </w:r>
       <w:r>
         <w:rPr>
@@ -216,6 +266,7 @@
         </w:rPr>
         <w:t xml:space="preserve">, </w:t>
       </w:r>
+      <w:proofErr w:type="spellStart"/>
       <w:r>
         <w:rPr>
           <w:rFonts w:ascii="Arial" w:hAnsi="Arial" w:cs="Arial"/>
@@ -224,6 +275,7 @@
         </w:rPr>
         <w:t>group</w:t>
       </w:r>
+      <w:proofErr w:type="spellEnd"/>
       <w:r>
         <w:rPr>
           <w:rFonts w:ascii="Arial" w:hAnsi="Arial" w:cs="Arial"/>
@@ -232,6 +284,7 @@
         </w:rPr>
         <w:t xml:space="preserve">, </w:t>
       </w:r>
+      <w:proofErr w:type="spellStart"/>
       <w:r>
         <w:rPr>
           <w:rFonts w:ascii="Arial" w:hAnsi="Arial" w:cs="Arial"/>
@@ -240,6 +293,7 @@
         </w:rPr>
         <w:t>gshadow</w:t>
       </w:r>
+      <w:proofErr w:type="spellEnd"/>
       <w:r>
         <w:rPr>
           <w:rFonts w:ascii="Arial" w:hAnsi="Arial" w:cs="Arial"/>
@@ -248,6 +302,7 @@
         </w:rPr>
         <w:t xml:space="preserve">, </w:t>
       </w:r>
+      <w:proofErr w:type="spellStart"/>
       <w:r>
         <w:rPr>
           <w:rFonts w:ascii="Arial" w:hAnsi="Arial" w:cs="Arial"/>
@@ -256,6 +311,7 @@
         </w:rPr>
         <w:t>subuid</w:t>
       </w:r>
+      <w:proofErr w:type="spellEnd"/>
       <w:r>
         <w:rPr>
           <w:rFonts w:ascii="Arial" w:hAnsi="Arial" w:cs="Arial"/>
@@ -264,6 +320,7 @@
         </w:rPr>
         <w:t xml:space="preserve">, </w:t>
       </w:r>
+      <w:proofErr w:type="spellStart"/>
       <w:r>
         <w:rPr>
           <w:rFonts w:ascii="Arial" w:hAnsi="Arial" w:cs="Arial"/>
@@ -272,6 +329,7 @@
         </w:rPr>
         <w:t>subgid</w:t>
       </w:r>
+      <w:proofErr w:type="spellEnd"/>
       <w:r>
         <w:rPr>
           <w:rFonts w:ascii="Arial" w:hAnsi="Arial" w:cs="Arial"/>
@@ -280,6 +338,7 @@
         </w:rPr>
         <w:t xml:space="preserve">, </w:t>
       </w:r>
+      <w:proofErr w:type="spellStart"/>
       <w:r>
         <w:rPr>
           <w:rFonts w:ascii="Arial" w:hAnsi="Arial" w:cs="Arial"/>
@@ -288,6 +347,7 @@
         </w:rPr>
         <w:t>passwd</w:t>
       </w:r>
+      <w:proofErr w:type="spellEnd"/>
       <w:r>
         <w:rPr>
           <w:rFonts w:ascii="Arial" w:hAnsi="Arial" w:cs="Arial"/>
@@ -296,6 +356,7 @@
         </w:rPr>
         <w:t xml:space="preserve">, </w:t>
       </w:r>
+      <w:proofErr w:type="spellStart"/>
       <w:r>
         <w:rPr>
           <w:rFonts w:ascii="Arial" w:hAnsi="Arial" w:cs="Arial"/>
@@ -304,6 +365,7 @@
         </w:rPr>
         <w:t>shadow</w:t>
       </w:r>
+      <w:proofErr w:type="spellEnd"/>
       <w:r>
         <w:rPr>
           <w:rFonts w:ascii="Arial" w:hAnsi="Arial" w:cs="Arial"/>
@@ -362,8 +424,36 @@
           <w:sz w:val="22"/>
           <w:szCs w:val="22"/>
         </w:rPr>
-        <w:t>/etc/passwd</w:t>
-      </w:r>
+        <w:t>/</w:t>
+      </w:r>
+      <w:proofErr w:type="spellStart"/>
+      <w:r>
+        <w:rPr>
+          <w:rFonts w:ascii="Arial" w:hAnsi="Arial" w:cs="Arial"/>
+          <w:sz w:val="22"/>
+          <w:szCs w:val="22"/>
+        </w:rPr>
+        <w:t>etc</w:t>
+      </w:r>
+      <w:proofErr w:type="spellEnd"/>
+      <w:r>
+        <w:rPr>
+          <w:rFonts w:ascii="Arial" w:hAnsi="Arial" w:cs="Arial"/>
+          <w:sz w:val="22"/>
+          <w:szCs w:val="22"/>
+        </w:rPr>
+        <w:t>/</w:t>
+      </w:r>
+      <w:proofErr w:type="spellStart"/>
+      <w:r>
+        <w:rPr>
+          <w:rFonts w:ascii="Arial" w:hAnsi="Arial" w:cs="Arial"/>
+          <w:sz w:val="22"/>
+          <w:szCs w:val="22"/>
+        </w:rPr>
+        <w:t>passwd</w:t>
+      </w:r>
+      <w:proofErr w:type="spellEnd"/>
     </w:p>
     <w:p>
       <w:pPr>
@@ -428,8 +518,54 @@
           <w:sz w:val="22"/>
           <w:szCs w:val="22"/>
         </w:rPr>
-        <w:t>/usr/sbin/adduser</w:t>
-      </w:r>
+        <w:t>/</w:t>
+      </w:r>
+      <w:proofErr w:type="spellStart"/>
+      <w:r>
+        <w:rPr>
+          <w:rFonts w:ascii="Arial" w:hAnsi="Arial" w:cs="Arial"/>
+          <w:sz w:val="22"/>
+          <w:szCs w:val="22"/>
+        </w:rPr>
+        <w:t>usr</w:t>
+      </w:r>
+      <w:proofErr w:type="spellEnd"/>
+      <w:r>
+        <w:rPr>
+          <w:rFonts w:ascii="Arial" w:hAnsi="Arial" w:cs="Arial"/>
+          <w:sz w:val="22"/>
+          <w:szCs w:val="22"/>
+        </w:rPr>
+        <w:t>/</w:t>
+      </w:r>
+      <w:proofErr w:type="spellStart"/>
+      <w:r>
+        <w:rPr>
+          <w:rFonts w:ascii="Arial" w:hAnsi="Arial" w:cs="Arial"/>
+          <w:sz w:val="22"/>
+          <w:szCs w:val="22"/>
+        </w:rPr>
+        <w:t>sbin</w:t>
+      </w:r>
+      <w:proofErr w:type="spellEnd"/>
+      <w:r>
+        <w:rPr>
+          <w:rFonts w:ascii="Arial" w:hAnsi="Arial" w:cs="Arial"/>
+          <w:sz w:val="22"/>
+          <w:szCs w:val="22"/>
+        </w:rPr>
+        <w:t>/</w:t>
+      </w:r>
+      <w:proofErr w:type="spellStart"/>
+      <w:r>
+        <w:rPr>
+          <w:rFonts w:ascii="Arial" w:hAnsi="Arial" w:cs="Arial"/>
+          <w:sz w:val="22"/>
+          <w:szCs w:val="22"/>
+        </w:rPr>
+        <w:t>adduser</w:t>
+      </w:r>
+      <w:proofErr w:type="spellEnd"/>
     </w:p>
     <w:p>
       <w:pPr>
@@ -542,7 +678,23 @@
           <w:rFonts w:ascii="Arial" w:hAnsi="Arial" w:cs="Arial"/>
           <w:color w:val="000000"/>
         </w:rPr>
-        <w:t>&gt; pas &lt;</w:t>
+        <w:t xml:space="preserve">&gt; </w:t>
+      </w:r>
+      <w:proofErr w:type="spellStart"/>
+      <w:r>
+        <w:rPr>
+          <w:rFonts w:ascii="Arial" w:hAnsi="Arial" w:cs="Arial"/>
+          <w:color w:val="000000"/>
+        </w:rPr>
+        <w:t>pas</w:t>
+      </w:r>
+      <w:proofErr w:type="spellEnd"/>
+      <w:r>
+        <w:rPr>
+          <w:rFonts w:ascii="Arial" w:hAnsi="Arial" w:cs="Arial"/>
+          <w:color w:val="000000"/>
+        </w:rPr>
+        <w:t xml:space="preserve"> &lt;</w:t>
       </w:r>
       <w:r>
         <w:rPr>
@@ -829,7 +981,25 @@
           <w:sz w:val="22"/>
           <w:szCs w:val="22"/>
         </w:rPr>
-        <w:t xml:space="preserve"> sucedió que se abrió la info de </w:t>
+        <w:t xml:space="preserve"> sucedió que se abrió la </w:t>
+      </w:r>
+      <w:proofErr w:type="spellStart"/>
+      <w:r>
+        <w:rPr>
+          <w:rFonts w:ascii="Arial" w:hAnsi="Arial" w:cs="Arial"/>
+          <w:sz w:val="22"/>
+          <w:szCs w:val="22"/>
+        </w:rPr>
+        <w:t>info</w:t>
+      </w:r>
+      <w:proofErr w:type="spellEnd"/>
+      <w:r>
+        <w:rPr>
+          <w:rFonts w:ascii="Arial" w:hAnsi="Arial" w:cs="Arial"/>
+          <w:sz w:val="22"/>
+          <w:szCs w:val="22"/>
+        </w:rPr>
+        <w:t xml:space="preserve"> de </w:t>
       </w:r>
       <w:r>
         <w:rPr>
@@ -923,7 +1093,25 @@
           <w:sz w:val="22"/>
           <w:szCs w:val="22"/>
         </w:rPr>
-        <w:t>El próximo nodo es dd.</w:t>
+        <w:t xml:space="preserve">El próximo nodo es </w:t>
+      </w:r>
+      <w:proofErr w:type="spellStart"/>
+      <w:r>
+        <w:rPr>
+          <w:rFonts w:ascii="Arial" w:hAnsi="Arial" w:cs="Arial"/>
+          <w:sz w:val="22"/>
+          <w:szCs w:val="22"/>
+        </w:rPr>
+        <w:t>dd</w:t>
+      </w:r>
+      <w:proofErr w:type="spellEnd"/>
+      <w:r>
+        <w:rPr>
+          <w:rFonts w:ascii="Arial" w:hAnsi="Arial" w:cs="Arial"/>
+          <w:sz w:val="22"/>
+          <w:szCs w:val="22"/>
+        </w:rPr>
+        <w:t>.</w:t>
       </w:r>
     </w:p>
     <w:p>
@@ -1048,6 +1236,7 @@
         </w:rPr>
         <w:t>“</w:t>
       </w:r>
+      <w:proofErr w:type="spellStart"/>
       <w:r>
         <w:rPr>
           <w:rFonts w:ascii="Arial" w:hAnsi="Arial" w:cs="Arial"/>
@@ -1056,13 +1245,32 @@
         </w:rPr>
         <w:t>info</w:t>
       </w:r>
-      <w:r>
-        <w:rPr>
-          <w:rFonts w:ascii="Arial" w:hAnsi="Arial" w:cs="Arial"/>
-          <w:sz w:val="22"/>
-          <w:szCs w:val="22"/>
-        </w:rPr>
-        <w:t xml:space="preserve"> cp”.</w:t>
+      <w:proofErr w:type="spellEnd"/>
+      <w:r>
+        <w:rPr>
+          <w:rFonts w:ascii="Arial" w:hAnsi="Arial" w:cs="Arial"/>
+          <w:sz w:val="22"/>
+          <w:szCs w:val="22"/>
+        </w:rPr>
+        <w:t xml:space="preserve"> </w:t>
+      </w:r>
+      <w:proofErr w:type="spellStart"/>
+      <w:r>
+        <w:rPr>
+          <w:rFonts w:ascii="Arial" w:hAnsi="Arial" w:cs="Arial"/>
+          <w:sz w:val="22"/>
+          <w:szCs w:val="22"/>
+        </w:rPr>
+        <w:t>cp</w:t>
+      </w:r>
+      <w:proofErr w:type="spellEnd"/>
+      <w:r>
+        <w:rPr>
+          <w:rFonts w:ascii="Arial" w:hAnsi="Arial" w:cs="Arial"/>
+          <w:sz w:val="22"/>
+          <w:szCs w:val="22"/>
+        </w:rPr>
+        <w:t>”.</w:t>
       </w:r>
     </w:p>
     <w:p>
@@ -1230,7 +1438,25 @@
           <w:sz w:val="22"/>
           <w:szCs w:val="22"/>
         </w:rPr>
-        <w:t>utilizando “man [comando]”.</w:t>
+        <w:t>utilizando “</w:t>
+      </w:r>
+      <w:proofErr w:type="spellStart"/>
+      <w:r>
+        <w:rPr>
+          <w:rFonts w:ascii="Arial" w:hAnsi="Arial" w:cs="Arial"/>
+          <w:sz w:val="22"/>
+          <w:szCs w:val="22"/>
+        </w:rPr>
+        <w:t>man</w:t>
+      </w:r>
+      <w:proofErr w:type="spellEnd"/>
+      <w:r>
+        <w:rPr>
+          <w:rFonts w:ascii="Arial" w:hAnsi="Arial" w:cs="Arial"/>
+          <w:sz w:val="22"/>
+          <w:szCs w:val="22"/>
+        </w:rPr>
+        <w:t xml:space="preserve"> [comando]”.</w:t>
       </w:r>
     </w:p>
     <w:p>
@@ -1529,11 +1755,159 @@
         <w:rPr>
           <w:rFonts w:ascii="Arial" w:hAnsi="Arial" w:cs="Arial"/>
         </w:rPr>
-        <w:t>se pueden localizar los archivos binarios, de código fuente o del manual de ciertos programas</w:t>
-      </w:r>
-      <w:r>
-        <w:rPr>
-          <w:rFonts w:ascii="Arial" w:hAnsi="Arial" w:cs="Arial"/>
+        <w:t>se pueden localizar los archivos binarios, de código fuente o del manual de ciertos programas.</w:t>
+      </w:r>
+    </w:p>
+    <w:p>
+      <w:pPr>
+        <w:pStyle w:val="Prrafodelista"/>
+        <w:ind w:left="0"/>
+        <w:rPr>
+          <w:rFonts w:ascii="Arial" w:hAnsi="Arial" w:cs="Arial"/>
+          <w:sz w:val="22"/>
+          <w:szCs w:val="22"/>
+        </w:rPr>
+      </w:pPr>
+      <w:r>
+        <w:rPr>
+          <w:rFonts w:ascii="Arial" w:hAnsi="Arial" w:cs="Arial"/>
+          <w:sz w:val="22"/>
+          <w:szCs w:val="22"/>
+        </w:rPr>
+        <w:t xml:space="preserve">3.4.4. </w:t>
+      </w:r>
+      <w:proofErr w:type="spellStart"/>
+      <w:r>
+        <w:rPr>
+          <w:rFonts w:ascii="Arial" w:hAnsi="Arial" w:cs="Arial"/>
+          <w:sz w:val="22"/>
+          <w:szCs w:val="22"/>
+        </w:rPr>
+        <w:t>Find</w:t>
+      </w:r>
+      <w:proofErr w:type="spellEnd"/>
+      <w:r>
+        <w:rPr>
+          <w:rFonts w:ascii="Arial" w:hAnsi="Arial" w:cs="Arial"/>
+          <w:sz w:val="22"/>
+          <w:szCs w:val="22"/>
+        </w:rPr>
+        <w:t xml:space="preserve"> se puede meter </w:t>
+      </w:r>
+      <w:r>
+        <w:rPr>
+          <w:rFonts w:ascii="Arial" w:hAnsi="Arial" w:cs="Arial"/>
+          <w:sz w:val="22"/>
+          <w:szCs w:val="22"/>
+        </w:rPr>
+        <w:t>más</w:t>
+      </w:r>
+      <w:r>
+        <w:rPr>
+          <w:rFonts w:ascii="Arial" w:hAnsi="Arial" w:cs="Arial"/>
+          <w:sz w:val="22"/>
+          <w:szCs w:val="22"/>
+        </w:rPr>
+        <w:t xml:space="preserve"> criterios y buscar archivos, con </w:t>
+      </w:r>
+      <w:proofErr w:type="spellStart"/>
+      <w:r>
+        <w:rPr>
+          <w:rFonts w:ascii="Arial" w:hAnsi="Arial" w:cs="Arial"/>
+          <w:sz w:val="22"/>
+          <w:szCs w:val="22"/>
+        </w:rPr>
+        <w:t>Whereis</w:t>
+      </w:r>
+      <w:proofErr w:type="spellEnd"/>
+      <w:r>
+        <w:rPr>
+          <w:rFonts w:ascii="Arial" w:hAnsi="Arial" w:cs="Arial"/>
+          <w:sz w:val="22"/>
+          <w:szCs w:val="22"/>
+        </w:rPr>
+        <w:t xml:space="preserve"> solo devuelve la ubicación de los ejecutables.</w:t>
+      </w:r>
+    </w:p>
+    <w:p>
+      <w:pPr>
+        <w:pStyle w:val="Prrafodelista"/>
+        <w:ind w:left="0"/>
+        <w:rPr>
+          <w:rFonts w:ascii="Arial" w:hAnsi="Arial" w:cs="Arial"/>
+          <w:sz w:val="22"/>
+          <w:szCs w:val="22"/>
+        </w:rPr>
+      </w:pPr>
+      <w:r>
+        <w:rPr>
+          <w:rFonts w:ascii="Arial" w:hAnsi="Arial" w:cs="Arial"/>
+          <w:sz w:val="22"/>
+          <w:szCs w:val="22"/>
+        </w:rPr>
+        <w:t>3.5.1. Sale por pantalla cd: “nada apropiado”.</w:t>
+      </w:r>
+    </w:p>
+    <w:p>
+      <w:pPr>
+        <w:pStyle w:val="Prrafodelista"/>
+        <w:ind w:left="0"/>
+        <w:rPr>
+          <w:rFonts w:ascii="Arial" w:hAnsi="Arial" w:cs="Arial"/>
+          <w:sz w:val="22"/>
+          <w:szCs w:val="22"/>
+        </w:rPr>
+      </w:pPr>
+      <w:r>
+        <w:rPr>
+          <w:rFonts w:ascii="Arial" w:hAnsi="Arial" w:cs="Arial"/>
+          <w:sz w:val="22"/>
+          <w:szCs w:val="22"/>
+        </w:rPr>
+        <w:t xml:space="preserve">3.5.2. </w:t>
+      </w:r>
+      <w:r>
+        <w:rPr>
+          <w:rFonts w:ascii="Arial" w:hAnsi="Arial" w:cs="Arial"/>
+          <w:sz w:val="22"/>
+          <w:szCs w:val="22"/>
+        </w:rPr>
+        <w:t>Sale por pantalla cd: “nada apropiado”.</w:t>
+      </w:r>
+    </w:p>
+    <w:p>
+      <w:pPr>
+        <w:pStyle w:val="Prrafodelista"/>
+        <w:ind w:left="0"/>
+        <w:rPr>
+          <w:rFonts w:ascii="Arial" w:hAnsi="Arial" w:cs="Arial"/>
+          <w:sz w:val="22"/>
+          <w:szCs w:val="22"/>
+        </w:rPr>
+      </w:pPr>
+      <w:r>
+        <w:rPr>
+          <w:rFonts w:ascii="Arial" w:hAnsi="Arial" w:cs="Arial"/>
+          <w:sz w:val="22"/>
+          <w:szCs w:val="22"/>
+        </w:rPr>
+        <w:t xml:space="preserve">3.5.3. Busca las palabras claves que se generaron dentro de la carpeta </w:t>
+      </w:r>
+      <w:proofErr w:type="spellStart"/>
+      <w:r>
+        <w:rPr>
+          <w:rFonts w:ascii="Arial" w:hAnsi="Arial" w:cs="Arial"/>
+          <w:sz w:val="22"/>
+          <w:szCs w:val="22"/>
+        </w:rPr>
+        <w:t>bin</w:t>
+      </w:r>
+      <w:proofErr w:type="spellEnd"/>
+      <w:r>
+        <w:rPr>
+          <w:rFonts w:ascii="Arial" w:hAnsi="Arial" w:cs="Arial"/>
+          <w:sz w:val="22"/>
+          <w:szCs w:val="22"/>
         </w:rPr>
         <w:t>.</w:t>
       </w:r>
@@ -1554,133 +1928,2088 @@
           <w:sz w:val="22"/>
           <w:szCs w:val="22"/>
         </w:rPr>
-        <w:t>3.4.4. Find se puede meter mas criterios y buscar archivos, con Whereis solo devuelve la ubicación de los ejecutables.</w:t>
-      </w:r>
-    </w:p>
-    <w:p>
-      <w:pPr>
-        <w:pStyle w:val="Prrafodelista"/>
-        <w:ind w:left="0"/>
-        <w:rPr>
-          <w:rFonts w:ascii="Arial" w:hAnsi="Arial" w:cs="Arial"/>
-          <w:sz w:val="22"/>
-          <w:szCs w:val="22"/>
-        </w:rPr>
-      </w:pPr>
-      <w:r>
-        <w:rPr>
-          <w:rFonts w:ascii="Arial" w:hAnsi="Arial" w:cs="Arial"/>
-          <w:sz w:val="22"/>
-          <w:szCs w:val="22"/>
-        </w:rPr>
-        <w:t>3.5.1. Sale por pantalla cd: “nada apropiado”.</w:t>
-      </w:r>
-    </w:p>
-    <w:p>
-      <w:pPr>
-        <w:pStyle w:val="Prrafodelista"/>
-        <w:ind w:left="0"/>
-        <w:rPr>
-          <w:rFonts w:ascii="Arial" w:hAnsi="Arial" w:cs="Arial"/>
-          <w:sz w:val="22"/>
-          <w:szCs w:val="22"/>
-        </w:rPr>
-      </w:pPr>
-      <w:r>
-        <w:rPr>
-          <w:rFonts w:ascii="Arial" w:hAnsi="Arial" w:cs="Arial"/>
-          <w:sz w:val="22"/>
-          <w:szCs w:val="22"/>
-        </w:rPr>
-        <w:t xml:space="preserve">3.5.2. </w:t>
-      </w:r>
-      <w:r>
-        <w:rPr>
-          <w:rFonts w:ascii="Arial" w:hAnsi="Arial" w:cs="Arial"/>
-          <w:sz w:val="22"/>
-          <w:szCs w:val="22"/>
-        </w:rPr>
-        <w:t>Sale por pantalla cd: “nada apropiado”.</w:t>
-      </w:r>
-    </w:p>
-    <w:p>
-      <w:pPr>
-        <w:pStyle w:val="Prrafodelista"/>
-        <w:ind w:left="0"/>
-        <w:rPr>
-          <w:rFonts w:ascii="Arial" w:hAnsi="Arial" w:cs="Arial"/>
-          <w:sz w:val="22"/>
-          <w:szCs w:val="22"/>
-        </w:rPr>
-      </w:pPr>
-      <w:r>
-        <w:rPr>
-          <w:rFonts w:ascii="Arial" w:hAnsi="Arial" w:cs="Arial"/>
-          <w:sz w:val="22"/>
-          <w:szCs w:val="22"/>
-        </w:rPr>
-        <w:t>3.5.3. Busca las palabras claves que se generaron dentro de la carpeta bin.</w:t>
-      </w:r>
-    </w:p>
-    <w:p>
-      <w:pPr>
-        <w:pStyle w:val="Prrafodelista"/>
-        <w:ind w:left="0"/>
-        <w:rPr>
-          <w:rFonts w:ascii="Arial" w:hAnsi="Arial" w:cs="Arial"/>
-          <w:sz w:val="22"/>
-          <w:szCs w:val="22"/>
-        </w:rPr>
-      </w:pPr>
-      <w:r>
-        <w:rPr>
-          <w:rFonts w:ascii="Arial" w:hAnsi="Arial" w:cs="Arial"/>
-          <w:sz w:val="22"/>
-          <w:szCs w:val="22"/>
-        </w:rPr>
         <w:t xml:space="preserve">3.5.4. </w:t>
       </w:r>
-      <w:r>
-        <w:rPr>
-          <w:rFonts w:ascii="Arial" w:hAnsi="Arial" w:cs="Arial"/>
-          <w:sz w:val="22"/>
-          <w:szCs w:val="22"/>
-        </w:rPr>
-        <w:t>Whatis busca el parámetro dentro del manual de palabras claves y la coincidencia se exacta. Apropos busca el parámetro dentro del manual de palabras claves y que contenga ese parámetro.</w:t>
-      </w:r>
-    </w:p>
-    <w:p>
-      <w:pPr>
-        <w:pStyle w:val="Prrafodelista"/>
-        <w:ind w:left="0"/>
-        <w:rPr>
-          <w:rFonts w:ascii="Arial" w:hAnsi="Arial" w:cs="Arial"/>
-          <w:sz w:val="22"/>
-          <w:szCs w:val="22"/>
-        </w:rPr>
-      </w:pPr>
-    </w:p>
-    <w:p>
-      <w:pPr>
-        <w:pStyle w:val="Prrafodelista"/>
-        <w:ind w:left="0"/>
-        <w:rPr>
-          <w:rFonts w:ascii="Arial" w:hAnsi="Arial" w:cs="Arial"/>
-          <w:sz w:val="22"/>
-          <w:szCs w:val="22"/>
-        </w:rPr>
-      </w:pPr>
-    </w:p>
-    <w:p>
-      <w:pPr>
-        <w:pStyle w:val="Prrafodelista"/>
-        <w:ind w:left="0"/>
-        <w:rPr>
-          <w:rFonts w:ascii="Arial" w:hAnsi="Arial" w:cs="Arial"/>
-          <w:sz w:val="22"/>
-          <w:szCs w:val="22"/>
-        </w:rPr>
-      </w:pPr>
+      <w:proofErr w:type="spellStart"/>
+      <w:r>
+        <w:rPr>
+          <w:rFonts w:ascii="Arial" w:hAnsi="Arial" w:cs="Arial"/>
+          <w:sz w:val="22"/>
+          <w:szCs w:val="22"/>
+        </w:rPr>
+        <w:t>Whatis</w:t>
+      </w:r>
+      <w:proofErr w:type="spellEnd"/>
+      <w:r>
+        <w:rPr>
+          <w:rFonts w:ascii="Arial" w:hAnsi="Arial" w:cs="Arial"/>
+          <w:sz w:val="22"/>
+          <w:szCs w:val="22"/>
+        </w:rPr>
+        <w:t xml:space="preserve"> busca el parámetro dentro del manual de palabras claves y la coincidencia se exacta. </w:t>
+      </w:r>
+      <w:proofErr w:type="spellStart"/>
+      <w:r>
+        <w:rPr>
+          <w:rFonts w:ascii="Arial" w:hAnsi="Arial" w:cs="Arial"/>
+          <w:sz w:val="22"/>
+          <w:szCs w:val="22"/>
+        </w:rPr>
+        <w:t>Apropos</w:t>
+      </w:r>
+      <w:proofErr w:type="spellEnd"/>
+      <w:r>
+        <w:rPr>
+          <w:rFonts w:ascii="Arial" w:hAnsi="Arial" w:cs="Arial"/>
+          <w:sz w:val="22"/>
+          <w:szCs w:val="22"/>
+        </w:rPr>
+        <w:t xml:space="preserve"> busca el parámetro dentro del manual de palabras claves y que contenga ese parámetro.</w:t>
+      </w:r>
+    </w:p>
+    <w:p>
+      <w:pPr>
+        <w:pStyle w:val="Prrafodelista"/>
+        <w:ind w:left="0"/>
+        <w:rPr>
+          <w:rFonts w:ascii="Arial" w:hAnsi="Arial" w:cs="Arial"/>
+          <w:sz w:val="22"/>
+          <w:szCs w:val="22"/>
+        </w:rPr>
+      </w:pPr>
+    </w:p>
+    <w:p>
+      <w:pPr>
+        <w:rPr>
+          <w:rFonts w:ascii="Arial" w:hAnsi="Arial" w:cs="Arial"/>
+          <w:sz w:val="22"/>
+          <w:szCs w:val="22"/>
+        </w:rPr>
+      </w:pPr>
+      <w:r>
+        <w:rPr>
+          <w:rFonts w:ascii="Arial" w:hAnsi="Arial" w:cs="Arial"/>
+          <w:sz w:val="22"/>
+          <w:szCs w:val="22"/>
+        </w:rPr>
+        <w:t>/************************************************************************************/</w:t>
+      </w:r>
+    </w:p>
+    <w:p>
+      <w:pPr>
+        <w:pStyle w:val="Prrafodelista"/>
+        <w:ind w:left="0"/>
+        <w:rPr>
+          <w:rFonts w:ascii="Arial" w:hAnsi="Arial" w:cs="Arial"/>
+          <w:sz w:val="22"/>
+          <w:szCs w:val="22"/>
+        </w:rPr>
+      </w:pPr>
+    </w:p>
+    <w:p>
+      <w:pPr>
+        <w:pStyle w:val="Prrafodelista"/>
+        <w:ind w:left="0"/>
+        <w:rPr>
+          <w:rFonts w:ascii="Arial" w:hAnsi="Arial" w:cs="Arial"/>
+          <w:sz w:val="22"/>
+          <w:szCs w:val="22"/>
+        </w:rPr>
+      </w:pPr>
+      <w:r>
+        <w:rPr>
+          <w:rFonts w:ascii="Arial" w:hAnsi="Arial" w:cs="Arial"/>
+          <w:sz w:val="22"/>
+          <w:szCs w:val="22"/>
+        </w:rPr>
+        <w:t>4.1. Se usa para desplazarse entre directorios.</w:t>
+      </w:r>
+    </w:p>
+    <w:p>
+      <w:pPr>
+        <w:pStyle w:val="Prrafodelista"/>
+        <w:ind w:left="0"/>
+        <w:rPr>
+          <w:rFonts w:ascii="Arial" w:hAnsi="Arial" w:cs="Arial"/>
+          <w:sz w:val="22"/>
+          <w:szCs w:val="22"/>
+        </w:rPr>
+      </w:pPr>
+      <w:r>
+        <w:rPr>
+          <w:rFonts w:ascii="Arial" w:hAnsi="Arial" w:cs="Arial"/>
+          <w:sz w:val="22"/>
+          <w:szCs w:val="22"/>
+        </w:rPr>
+        <w:t>4.1.1. Vuelve a la raíz.</w:t>
+      </w:r>
+    </w:p>
+    <w:p>
+      <w:pPr>
+        <w:pStyle w:val="Prrafodelista"/>
+        <w:ind w:left="0"/>
+        <w:rPr>
+          <w:rFonts w:ascii="Arial" w:hAnsi="Arial" w:cs="Arial"/>
+          <w:sz w:val="22"/>
+          <w:szCs w:val="22"/>
+        </w:rPr>
+      </w:pPr>
+      <w:r>
+        <w:rPr>
+          <w:rFonts w:ascii="Arial" w:hAnsi="Arial" w:cs="Arial"/>
+          <w:sz w:val="22"/>
+          <w:szCs w:val="22"/>
+        </w:rPr>
+        <w:t>4.1.2. Vuelve a raíz.</w:t>
+      </w:r>
+    </w:p>
+    <w:p>
+      <w:pPr>
+        <w:pStyle w:val="Prrafodelista"/>
+        <w:ind w:left="0"/>
+        <w:rPr>
+          <w:rFonts w:ascii="Arial" w:hAnsi="Arial" w:cs="Arial"/>
+          <w:sz w:val="22"/>
+          <w:szCs w:val="22"/>
+        </w:rPr>
+      </w:pPr>
+      <w:r>
+        <w:rPr>
+          <w:rFonts w:ascii="Arial" w:hAnsi="Arial" w:cs="Arial"/>
+          <w:sz w:val="22"/>
+          <w:szCs w:val="22"/>
+        </w:rPr>
+        <w:t>4.1.3. Va al directorio etc.</w:t>
+      </w:r>
+    </w:p>
+    <w:p>
+      <w:pPr>
+        <w:pStyle w:val="Prrafodelista"/>
+        <w:ind w:left="0"/>
+        <w:rPr>
+          <w:rFonts w:ascii="Arial" w:hAnsi="Arial" w:cs="Arial"/>
+          <w:sz w:val="22"/>
+          <w:szCs w:val="22"/>
+        </w:rPr>
+      </w:pPr>
+      <w:r>
+        <w:rPr>
+          <w:rFonts w:ascii="Arial" w:hAnsi="Arial" w:cs="Arial"/>
+          <w:sz w:val="22"/>
+          <w:szCs w:val="22"/>
+        </w:rPr>
+        <w:t>4.1.4. Es incorrecto falta espacio en el medio.</w:t>
+      </w:r>
+    </w:p>
+    <w:p>
+      <w:pPr>
+        <w:pStyle w:val="Prrafodelista"/>
+        <w:ind w:left="0"/>
+        <w:rPr>
+          <w:rFonts w:ascii="Arial" w:hAnsi="Arial" w:cs="Arial"/>
+          <w:sz w:val="22"/>
+          <w:szCs w:val="22"/>
+        </w:rPr>
+      </w:pPr>
+      <w:r>
+        <w:rPr>
+          <w:rFonts w:ascii="Arial" w:hAnsi="Arial" w:cs="Arial"/>
+          <w:sz w:val="22"/>
+          <w:szCs w:val="22"/>
+        </w:rPr>
+        <w:t>4.1.5. Vuelve un directorio para atrás.</w:t>
+      </w:r>
+    </w:p>
+    <w:p>
+      <w:pPr>
+        <w:pStyle w:val="Prrafodelista"/>
+        <w:ind w:left="0"/>
+        <w:rPr>
+          <w:rFonts w:ascii="Arial" w:hAnsi="Arial" w:cs="Arial"/>
+          <w:sz w:val="22"/>
+          <w:szCs w:val="22"/>
+        </w:rPr>
+      </w:pPr>
+    </w:p>
+    <w:p>
+      <w:pPr>
+        <w:pStyle w:val="Prrafodelista"/>
+        <w:ind w:left="0"/>
+        <w:rPr>
+          <w:rFonts w:ascii="Arial" w:hAnsi="Arial" w:cs="Arial"/>
+          <w:sz w:val="22"/>
+          <w:szCs w:val="22"/>
+        </w:rPr>
+      </w:pPr>
+      <w:r>
+        <w:rPr>
+          <w:rFonts w:ascii="Arial" w:hAnsi="Arial" w:cs="Arial"/>
+          <w:sz w:val="22"/>
+          <w:szCs w:val="22"/>
+        </w:rPr>
+        <w:t>4.2.</w:t>
+      </w:r>
+      <w:r>
+        <w:rPr>
+          <w:rFonts w:ascii="Arial" w:hAnsi="Arial" w:cs="Arial"/>
+          <w:sz w:val="22"/>
+          <w:szCs w:val="22"/>
+        </w:rPr>
+        <w:t>1. El</w:t>
+      </w:r>
+      <w:r>
+        <w:rPr>
+          <w:rFonts w:ascii="Arial" w:hAnsi="Arial" w:cs="Arial"/>
+          <w:sz w:val="22"/>
+          <w:szCs w:val="22"/>
+        </w:rPr>
+        <w:t xml:space="preserve"> </w:t>
+      </w:r>
+      <w:proofErr w:type="spellStart"/>
+      <w:r>
+        <w:rPr>
+          <w:rFonts w:ascii="Arial" w:hAnsi="Arial" w:cs="Arial"/>
+          <w:sz w:val="22"/>
+          <w:szCs w:val="22"/>
+        </w:rPr>
+        <w:t>path</w:t>
+      </w:r>
+      <w:proofErr w:type="spellEnd"/>
+      <w:r>
+        <w:rPr>
+          <w:rFonts w:ascii="Arial" w:hAnsi="Arial" w:cs="Arial"/>
+          <w:sz w:val="22"/>
+          <w:szCs w:val="22"/>
+        </w:rPr>
+        <w:t xml:space="preserve"> absoluto incluye el nombre del dominio y el </w:t>
+      </w:r>
+      <w:proofErr w:type="spellStart"/>
+      <w:r>
+        <w:rPr>
+          <w:rFonts w:ascii="Arial" w:hAnsi="Arial" w:cs="Arial"/>
+          <w:sz w:val="22"/>
+          <w:szCs w:val="22"/>
+        </w:rPr>
+        <w:t>path</w:t>
+      </w:r>
+      <w:proofErr w:type="spellEnd"/>
+      <w:r>
+        <w:rPr>
+          <w:rFonts w:ascii="Arial" w:hAnsi="Arial" w:cs="Arial"/>
+          <w:sz w:val="22"/>
+          <w:szCs w:val="22"/>
+        </w:rPr>
+        <w:t xml:space="preserve"> relativo solo indica el orden de directorios.</w:t>
+      </w:r>
+    </w:p>
+    <w:p>
+      <w:pPr>
+        <w:pStyle w:val="Prrafodelista"/>
+        <w:ind w:left="0"/>
+        <w:rPr>
+          <w:rFonts w:ascii="Arial" w:hAnsi="Arial" w:cs="Arial"/>
+          <w:sz w:val="22"/>
+          <w:szCs w:val="22"/>
+        </w:rPr>
+      </w:pPr>
+      <w:r>
+        <w:rPr>
+          <w:rFonts w:ascii="Arial" w:hAnsi="Arial" w:cs="Arial"/>
+          <w:sz w:val="22"/>
+          <w:szCs w:val="22"/>
+        </w:rPr>
+        <w:t>4.2.2.</w:t>
+      </w:r>
+      <w:r>
+        <w:rPr>
+          <w:rFonts w:ascii="Arial" w:hAnsi="Arial" w:cs="Arial"/>
+          <w:sz w:val="22"/>
+          <w:szCs w:val="22"/>
+        </w:rPr>
+        <w:t>1. Cambia</w:t>
+      </w:r>
+      <w:r>
+        <w:rPr>
+          <w:rFonts w:ascii="Arial" w:hAnsi="Arial" w:cs="Arial"/>
+          <w:sz w:val="22"/>
+          <w:szCs w:val="22"/>
+        </w:rPr>
+        <w:t xml:space="preserve"> al directorio de trabajo previo.</w:t>
+      </w:r>
+    </w:p>
+    <w:p>
+      <w:pPr>
+        <w:pStyle w:val="Prrafodelista"/>
+        <w:ind w:left="0"/>
+        <w:rPr>
+          <w:rFonts w:ascii="Arial" w:hAnsi="Arial" w:cs="Arial"/>
+          <w:sz w:val="22"/>
+          <w:szCs w:val="22"/>
+        </w:rPr>
+      </w:pPr>
+      <w:r>
+        <w:rPr>
+          <w:rFonts w:ascii="Arial" w:hAnsi="Arial" w:cs="Arial"/>
+          <w:sz w:val="22"/>
+          <w:szCs w:val="22"/>
+        </w:rPr>
+        <w:t>4.2.2.</w:t>
+      </w:r>
+      <w:r>
+        <w:rPr>
+          <w:rFonts w:ascii="Arial" w:hAnsi="Arial" w:cs="Arial"/>
+          <w:sz w:val="22"/>
+          <w:szCs w:val="22"/>
+        </w:rPr>
+        <w:t>2. Cambia</w:t>
+      </w:r>
+      <w:r>
+        <w:rPr>
+          <w:rFonts w:ascii="Arial" w:hAnsi="Arial" w:cs="Arial"/>
+          <w:sz w:val="22"/>
+          <w:szCs w:val="22"/>
+        </w:rPr>
+        <w:t xml:space="preserve"> al directorio de trabajo previo.</w:t>
+      </w:r>
+    </w:p>
+    <w:p>
+      <w:pPr>
+        <w:pStyle w:val="Prrafodelista"/>
+        <w:ind w:left="0"/>
+        <w:rPr>
+          <w:rFonts w:ascii="Arial" w:hAnsi="Arial" w:cs="Arial"/>
+          <w:sz w:val="22"/>
+          <w:szCs w:val="22"/>
+        </w:rPr>
+      </w:pPr>
+      <w:r>
+        <w:rPr>
+          <w:rFonts w:ascii="Arial" w:hAnsi="Arial" w:cs="Arial"/>
+          <w:sz w:val="22"/>
+          <w:szCs w:val="22"/>
+        </w:rPr>
+        <w:t>4.2.3.Cd</w:t>
+      </w:r>
+      <w:proofErr w:type="gramStart"/>
+      <w:r>
+        <w:rPr>
+          <w:rFonts w:ascii="Arial" w:hAnsi="Arial" w:cs="Arial"/>
+          <w:sz w:val="22"/>
+          <w:szCs w:val="22"/>
+        </w:rPr>
+        <w:t xml:space="preserve"> ..</w:t>
+      </w:r>
+      <w:proofErr w:type="gramEnd"/>
+      <w:r>
+        <w:rPr>
+          <w:rFonts w:ascii="Arial" w:hAnsi="Arial" w:cs="Arial"/>
+          <w:sz w:val="22"/>
+          <w:szCs w:val="22"/>
+        </w:rPr>
+        <w:t xml:space="preserve"> cambia al directorio padre y cd~ cambia al directorio previo.</w:t>
+      </w:r>
+    </w:p>
+    <w:p>
+      <w:pPr>
+        <w:pStyle w:val="Prrafodelista"/>
+        <w:ind w:left="0"/>
+        <w:rPr>
+          <w:rFonts w:ascii="Arial" w:hAnsi="Arial" w:cs="Arial"/>
+          <w:sz w:val="22"/>
+          <w:szCs w:val="22"/>
+        </w:rPr>
+      </w:pPr>
+    </w:p>
+    <w:p>
+      <w:pPr>
+        <w:pStyle w:val="Prrafodelista"/>
+        <w:ind w:left="0"/>
+        <w:rPr>
+          <w:rFonts w:ascii="Arial" w:hAnsi="Arial" w:cs="Arial"/>
+          <w:sz w:val="22"/>
+          <w:szCs w:val="22"/>
+        </w:rPr>
+      </w:pPr>
+      <w:r>
+        <w:rPr>
+          <w:rFonts w:ascii="Arial" w:hAnsi="Arial" w:cs="Arial"/>
+          <w:sz w:val="22"/>
+          <w:szCs w:val="22"/>
+        </w:rPr>
+        <w:t>4.3.</w:t>
+      </w:r>
+      <w:r>
+        <w:rPr>
+          <w:rFonts w:ascii="Arial" w:hAnsi="Arial" w:cs="Arial"/>
+          <w:sz w:val="22"/>
+          <w:szCs w:val="22"/>
+        </w:rPr>
+        <w:t xml:space="preserve">1. Se puede crear con el comando </w:t>
+      </w:r>
+      <w:proofErr w:type="spellStart"/>
+      <w:r>
+        <w:rPr>
+          <w:rFonts w:ascii="Arial" w:hAnsi="Arial" w:cs="Arial"/>
+          <w:sz w:val="22"/>
+          <w:szCs w:val="22"/>
+        </w:rPr>
+        <w:t>mkdir</w:t>
+      </w:r>
+      <w:proofErr w:type="spellEnd"/>
+      <w:r>
+        <w:rPr>
+          <w:rFonts w:ascii="Arial" w:hAnsi="Arial" w:cs="Arial"/>
+          <w:sz w:val="22"/>
+          <w:szCs w:val="22"/>
+        </w:rPr>
+        <w:t>.</w:t>
+      </w:r>
+    </w:p>
+    <w:p>
+      <w:pPr>
+        <w:pStyle w:val="Prrafodelista"/>
+        <w:ind w:left="0"/>
+        <w:rPr>
+          <w:rFonts w:ascii="Arial" w:hAnsi="Arial" w:cs="Arial"/>
+          <w:sz w:val="22"/>
+          <w:szCs w:val="22"/>
+        </w:rPr>
+      </w:pPr>
+      <w:r>
+        <w:rPr>
+          <w:rFonts w:ascii="Arial" w:hAnsi="Arial" w:cs="Arial"/>
+          <w:sz w:val="22"/>
+          <w:szCs w:val="22"/>
+        </w:rPr>
+        <w:lastRenderedPageBreak/>
+        <w:t xml:space="preserve">4.3.2. Se puede borrar con el comando </w:t>
+      </w:r>
+      <w:proofErr w:type="spellStart"/>
+      <w:r>
+        <w:rPr>
+          <w:rFonts w:ascii="Arial" w:hAnsi="Arial" w:cs="Arial"/>
+          <w:sz w:val="22"/>
+          <w:szCs w:val="22"/>
+        </w:rPr>
+        <w:t>rmdir</w:t>
+      </w:r>
+      <w:proofErr w:type="spellEnd"/>
+      <w:r>
+        <w:rPr>
+          <w:rFonts w:ascii="Arial" w:hAnsi="Arial" w:cs="Arial"/>
+          <w:sz w:val="22"/>
+          <w:szCs w:val="22"/>
+        </w:rPr>
+        <w:t>.</w:t>
+      </w:r>
+    </w:p>
+    <w:p>
+      <w:pPr>
+        <w:pStyle w:val="Prrafodelista"/>
+        <w:ind w:left="0"/>
+        <w:rPr>
+          <w:rFonts w:ascii="Arial" w:hAnsi="Arial" w:cs="Arial"/>
+          <w:sz w:val="22"/>
+          <w:szCs w:val="22"/>
+        </w:rPr>
+      </w:pPr>
+      <w:r>
+        <w:rPr>
+          <w:rFonts w:ascii="Arial" w:hAnsi="Arial" w:cs="Arial"/>
+          <w:sz w:val="22"/>
+          <w:szCs w:val="22"/>
+        </w:rPr>
+        <w:t xml:space="preserve">4.3.3. No se elimina si el directorio no </w:t>
+      </w:r>
+      <w:proofErr w:type="spellStart"/>
+      <w:r>
+        <w:rPr>
+          <w:rFonts w:ascii="Arial" w:hAnsi="Arial" w:cs="Arial"/>
+          <w:sz w:val="22"/>
+          <w:szCs w:val="22"/>
+        </w:rPr>
+        <w:t>esta</w:t>
+      </w:r>
+      <w:proofErr w:type="spellEnd"/>
+      <w:r>
+        <w:rPr>
+          <w:rFonts w:ascii="Arial" w:hAnsi="Arial" w:cs="Arial"/>
+          <w:sz w:val="22"/>
+          <w:szCs w:val="22"/>
+        </w:rPr>
+        <w:t xml:space="preserve"> vicio.</w:t>
+      </w:r>
+    </w:p>
+    <w:p>
+      <w:pPr>
+        <w:pStyle w:val="Prrafodelista"/>
+        <w:ind w:left="0"/>
+        <w:rPr>
+          <w:rFonts w:ascii="Arial" w:hAnsi="Arial" w:cs="Arial"/>
+          <w:sz w:val="22"/>
+          <w:szCs w:val="22"/>
+        </w:rPr>
+      </w:pPr>
+      <w:r>
+        <w:rPr>
+          <w:rFonts w:ascii="Arial" w:hAnsi="Arial" w:cs="Arial"/>
+          <w:sz w:val="22"/>
+          <w:szCs w:val="22"/>
+        </w:rPr>
+        <w:t xml:space="preserve">4.3.4. Se elimina con el comando </w:t>
+      </w:r>
+      <w:proofErr w:type="spellStart"/>
+      <w:r>
+        <w:rPr>
+          <w:rFonts w:ascii="Arial" w:hAnsi="Arial" w:cs="Arial"/>
+          <w:sz w:val="22"/>
+          <w:szCs w:val="22"/>
+        </w:rPr>
+        <w:t>rm</w:t>
+      </w:r>
+      <w:proofErr w:type="spellEnd"/>
+      <w:r>
+        <w:rPr>
+          <w:rFonts w:ascii="Arial" w:hAnsi="Arial" w:cs="Arial"/>
+          <w:sz w:val="22"/>
+          <w:szCs w:val="22"/>
+        </w:rPr>
+        <w:t xml:space="preserve"> -r.</w:t>
+      </w:r>
+    </w:p>
+    <w:p>
+      <w:pPr>
+        <w:pStyle w:val="Prrafodelista"/>
+        <w:ind w:left="0"/>
+        <w:rPr>
+          <w:rFonts w:ascii="Arial" w:hAnsi="Arial" w:cs="Arial"/>
+          <w:sz w:val="22"/>
+          <w:szCs w:val="22"/>
+        </w:rPr>
+      </w:pPr>
+    </w:p>
+    <w:p>
+      <w:pPr>
+        <w:pStyle w:val="Prrafodelista"/>
+        <w:ind w:left="0"/>
+        <w:rPr>
+          <w:rFonts w:ascii="Arial" w:hAnsi="Arial" w:cs="Arial"/>
+          <w:sz w:val="22"/>
+          <w:szCs w:val="22"/>
+        </w:rPr>
+      </w:pPr>
+      <w:r>
+        <w:rPr>
+          <w:rFonts w:ascii="Arial" w:hAnsi="Arial" w:cs="Arial"/>
+          <w:sz w:val="22"/>
+          <w:szCs w:val="22"/>
+        </w:rPr>
+        <w:t>4.4.</w:t>
+      </w:r>
+    </w:p>
+    <w:p>
+      <w:pPr>
+        <w:pStyle w:val="Prrafodelista"/>
+        <w:ind w:left="0"/>
+        <w:rPr>
+          <w:rFonts w:ascii="Arial" w:hAnsi="Arial" w:cs="Arial"/>
+          <w:sz w:val="22"/>
+          <w:szCs w:val="22"/>
+        </w:rPr>
+      </w:pPr>
+    </w:p>
+    <w:p>
+      <w:pPr>
+        <w:rPr>
+          <w:rFonts w:ascii="Arial" w:hAnsi="Arial" w:cs="Arial"/>
+          <w:sz w:val="22"/>
+          <w:szCs w:val="22"/>
+        </w:rPr>
+      </w:pPr>
+      <w:r>
+        <w:rPr>
+          <w:rFonts w:ascii="Arial" w:hAnsi="Arial" w:cs="Arial"/>
+          <w:sz w:val="22"/>
+          <w:szCs w:val="22"/>
+        </w:rPr>
+        <w:t>4.5.se vuelve para atrás con cd</w:t>
+      </w:r>
+      <w:proofErr w:type="gramStart"/>
+      <w:r>
+        <w:rPr>
+          <w:rFonts w:ascii="Arial" w:hAnsi="Arial" w:cs="Arial"/>
+          <w:sz w:val="22"/>
+          <w:szCs w:val="22"/>
+        </w:rPr>
+        <w:t xml:space="preserve"> ..</w:t>
+      </w:r>
+      <w:proofErr w:type="gramEnd"/>
+      <w:r>
+        <w:rPr>
+          <w:rFonts w:ascii="Arial" w:hAnsi="Arial" w:cs="Arial"/>
+          <w:sz w:val="22"/>
+          <w:szCs w:val="22"/>
+        </w:rPr>
+        <w:t xml:space="preserve"> y cd / para ir a la carpeta deseada.</w:t>
+      </w:r>
+    </w:p>
+    <w:p>
+      <w:pPr>
+        <w:rPr>
+          <w:rFonts w:ascii="Arial" w:hAnsi="Arial" w:cs="Arial"/>
+          <w:sz w:val="22"/>
+          <w:szCs w:val="22"/>
+        </w:rPr>
+      </w:pPr>
+    </w:p>
+    <w:p>
+      <w:pPr>
+        <w:rPr>
+          <w:rFonts w:ascii="Arial" w:hAnsi="Arial" w:cs="Arial"/>
+          <w:sz w:val="22"/>
+          <w:szCs w:val="22"/>
+        </w:rPr>
+      </w:pPr>
+      <w:r>
+        <w:rPr>
+          <w:rFonts w:ascii="Arial" w:hAnsi="Arial" w:cs="Arial"/>
+          <w:sz w:val="22"/>
+          <w:szCs w:val="22"/>
+        </w:rPr>
+        <w:t>4.6.1./</w:t>
+      </w:r>
+      <w:proofErr w:type="spellStart"/>
+      <w:proofErr w:type="gramStart"/>
+      <w:r>
+        <w:rPr>
+          <w:rFonts w:ascii="Arial" w:hAnsi="Arial" w:cs="Arial"/>
+          <w:sz w:val="22"/>
+          <w:szCs w:val="22"/>
+        </w:rPr>
+        <w:t>boot:Es</w:t>
+      </w:r>
+      <w:proofErr w:type="spellEnd"/>
+      <w:proofErr w:type="gramEnd"/>
+      <w:r>
+        <w:rPr>
+          <w:rFonts w:ascii="Arial" w:hAnsi="Arial" w:cs="Arial"/>
+          <w:sz w:val="22"/>
+          <w:szCs w:val="22"/>
+        </w:rPr>
+        <w:t xml:space="preserve"> un directorio estático e incluye todos los ejecutables y archivos que son necesarios en el proceso de arranque del sistema, y que deberán ser utilizados antes que </w:t>
+      </w:r>
+      <w:proofErr w:type="spellStart"/>
+      <w:r>
+        <w:rPr>
+          <w:rFonts w:ascii="Arial" w:hAnsi="Arial" w:cs="Arial"/>
+          <w:sz w:val="22"/>
+          <w:szCs w:val="22"/>
+        </w:rPr>
+        <w:t>que</w:t>
+      </w:r>
+      <w:proofErr w:type="spellEnd"/>
+      <w:r>
+        <w:rPr>
+          <w:rFonts w:ascii="Arial" w:hAnsi="Arial" w:cs="Arial"/>
+          <w:sz w:val="22"/>
+          <w:szCs w:val="22"/>
+        </w:rPr>
+        <w:t xml:space="preserve"> el </w:t>
+      </w:r>
+      <w:proofErr w:type="spellStart"/>
+      <w:r>
+        <w:rPr>
+          <w:rFonts w:ascii="Arial" w:hAnsi="Arial" w:cs="Arial"/>
+          <w:sz w:val="22"/>
+          <w:szCs w:val="22"/>
+        </w:rPr>
+        <w:t>kernel</w:t>
+      </w:r>
+      <w:proofErr w:type="spellEnd"/>
+      <w:r>
+        <w:rPr>
+          <w:rFonts w:ascii="Arial" w:hAnsi="Arial" w:cs="Arial"/>
+          <w:sz w:val="22"/>
+          <w:szCs w:val="22"/>
+        </w:rPr>
+        <w:t xml:space="preserve"> empiece a dar las órdenes de ejecución de los diferentes módulos del sistema.</w:t>
+      </w:r>
+    </w:p>
+    <w:p>
+      <w:pPr>
+        <w:rPr>
+          <w:rFonts w:ascii="Arial" w:hAnsi="Arial" w:cs="Arial"/>
+          <w:sz w:val="22"/>
+          <w:szCs w:val="22"/>
+        </w:rPr>
+      </w:pPr>
+      <w:r>
+        <w:rPr>
+          <w:rFonts w:ascii="Arial" w:hAnsi="Arial" w:cs="Arial"/>
+          <w:sz w:val="22"/>
+          <w:szCs w:val="22"/>
+        </w:rPr>
+        <w:t>4.6.</w:t>
+      </w:r>
+      <w:proofErr w:type="gramStart"/>
+      <w:r>
+        <w:rPr>
+          <w:rFonts w:ascii="Arial" w:hAnsi="Arial" w:cs="Arial"/>
+          <w:sz w:val="22"/>
+          <w:szCs w:val="22"/>
+        </w:rPr>
+        <w:t>2.El</w:t>
+      </w:r>
+      <w:proofErr w:type="gramEnd"/>
+      <w:r>
+        <w:rPr>
+          <w:rFonts w:ascii="Arial" w:hAnsi="Arial" w:cs="Arial"/>
+          <w:sz w:val="22"/>
+          <w:szCs w:val="22"/>
+        </w:rPr>
+        <w:t xml:space="preserve"> directorio /</w:t>
+      </w:r>
+      <w:proofErr w:type="spellStart"/>
+      <w:r>
+        <w:rPr>
+          <w:rFonts w:ascii="Arial" w:hAnsi="Arial" w:cs="Arial"/>
+          <w:sz w:val="22"/>
+          <w:szCs w:val="22"/>
+        </w:rPr>
+        <w:t>dev</w:t>
+      </w:r>
+      <w:proofErr w:type="spellEnd"/>
+      <w:r>
+        <w:rPr>
+          <w:rFonts w:ascii="Arial" w:hAnsi="Arial" w:cs="Arial"/>
+          <w:sz w:val="22"/>
+          <w:szCs w:val="22"/>
+        </w:rPr>
+        <w:t xml:space="preserve"> contiene los archivos de dispositivos especiales para todos los dispositivos hardware.</w:t>
+      </w:r>
+    </w:p>
+    <w:p>
+      <w:pPr>
+        <w:rPr>
+          <w:rFonts w:ascii="Arial" w:hAnsi="Arial" w:cs="Arial"/>
+          <w:sz w:val="22"/>
+          <w:szCs w:val="22"/>
+        </w:rPr>
+      </w:pPr>
+      <w:r>
+        <w:rPr>
+          <w:rFonts w:ascii="Arial" w:hAnsi="Arial" w:cs="Arial"/>
+          <w:sz w:val="22"/>
+          <w:szCs w:val="22"/>
+        </w:rPr>
+        <w:t>4.6.</w:t>
+      </w:r>
+      <w:proofErr w:type="gramStart"/>
+      <w:r>
+        <w:rPr>
+          <w:rFonts w:ascii="Arial" w:hAnsi="Arial" w:cs="Arial"/>
+          <w:sz w:val="22"/>
+          <w:szCs w:val="22"/>
+        </w:rPr>
+        <w:t>3.El</w:t>
+      </w:r>
+      <w:proofErr w:type="gramEnd"/>
+      <w:r>
+        <w:rPr>
+          <w:rFonts w:ascii="Arial" w:hAnsi="Arial" w:cs="Arial"/>
+          <w:sz w:val="22"/>
+          <w:szCs w:val="22"/>
+        </w:rPr>
+        <w:t xml:space="preserve"> directorio /</w:t>
+      </w:r>
+      <w:proofErr w:type="spellStart"/>
+      <w:r>
+        <w:rPr>
+          <w:rFonts w:ascii="Arial" w:hAnsi="Arial" w:cs="Arial"/>
+          <w:sz w:val="22"/>
+          <w:szCs w:val="22"/>
+        </w:rPr>
+        <w:t>bin</w:t>
+      </w:r>
+      <w:proofErr w:type="spellEnd"/>
+      <w:r>
+        <w:rPr>
+          <w:rFonts w:ascii="Arial" w:hAnsi="Arial" w:cs="Arial"/>
+          <w:sz w:val="22"/>
+          <w:szCs w:val="22"/>
+        </w:rPr>
+        <w:t xml:space="preserve"> es un directorio estático y es donde se almacenan todos los binarios necesarios para garantizar las funciones básicas a nivel de usuario.</w:t>
+      </w:r>
+    </w:p>
+    <w:p>
+      <w:pPr>
+        <w:rPr>
+          <w:rFonts w:ascii="Arial" w:hAnsi="Arial" w:cs="Arial"/>
+          <w:sz w:val="22"/>
+          <w:szCs w:val="22"/>
+        </w:rPr>
+      </w:pPr>
+      <w:r>
+        <w:rPr>
+          <w:rFonts w:ascii="Arial" w:hAnsi="Arial" w:cs="Arial"/>
+          <w:sz w:val="22"/>
+          <w:szCs w:val="22"/>
+        </w:rPr>
+        <w:t>4.6.</w:t>
+      </w:r>
+      <w:proofErr w:type="gramStart"/>
+      <w:r>
+        <w:rPr>
+          <w:rFonts w:ascii="Arial" w:hAnsi="Arial" w:cs="Arial"/>
+          <w:sz w:val="22"/>
+          <w:szCs w:val="22"/>
+        </w:rPr>
+        <w:t>4.El</w:t>
+      </w:r>
+      <w:proofErr w:type="gramEnd"/>
+      <w:r>
+        <w:rPr>
+          <w:rFonts w:ascii="Arial" w:hAnsi="Arial" w:cs="Arial"/>
+          <w:sz w:val="22"/>
+          <w:szCs w:val="22"/>
+        </w:rPr>
+        <w:t xml:space="preserve"> directorio /</w:t>
+      </w:r>
+      <w:proofErr w:type="spellStart"/>
+      <w:r>
+        <w:rPr>
+          <w:rFonts w:ascii="Arial" w:hAnsi="Arial" w:cs="Arial"/>
+          <w:sz w:val="22"/>
+          <w:szCs w:val="22"/>
+        </w:rPr>
+        <w:t>etc</w:t>
+      </w:r>
+      <w:proofErr w:type="spellEnd"/>
+      <w:r>
+        <w:rPr>
+          <w:rFonts w:ascii="Arial" w:hAnsi="Arial" w:cs="Arial"/>
+          <w:sz w:val="22"/>
+          <w:szCs w:val="22"/>
+        </w:rPr>
+        <w:t xml:space="preserve"> Es el encargado de almacenar los archivos de configuración tanto a nivel de componentes del sistema operativo en sí, como de los programas y aplicaciones instaladas a posteriori.</w:t>
+      </w:r>
+    </w:p>
+    <w:p>
+      <w:pPr>
+        <w:rPr>
+          <w:rFonts w:ascii="Arial" w:hAnsi="Arial" w:cs="Arial"/>
+          <w:sz w:val="22"/>
+          <w:szCs w:val="22"/>
+        </w:rPr>
+      </w:pPr>
+      <w:r>
+        <w:rPr>
+          <w:rFonts w:ascii="Arial" w:hAnsi="Arial" w:cs="Arial"/>
+          <w:sz w:val="22"/>
+          <w:szCs w:val="22"/>
+        </w:rPr>
+        <w:t>4.6.</w:t>
+      </w:r>
+      <w:proofErr w:type="gramStart"/>
+      <w:r>
+        <w:rPr>
+          <w:rFonts w:ascii="Arial" w:hAnsi="Arial" w:cs="Arial"/>
+          <w:sz w:val="22"/>
+          <w:szCs w:val="22"/>
+        </w:rPr>
+        <w:t>5.El</w:t>
+      </w:r>
+      <w:proofErr w:type="gramEnd"/>
+      <w:r>
+        <w:rPr>
+          <w:rFonts w:ascii="Arial" w:hAnsi="Arial" w:cs="Arial"/>
+          <w:sz w:val="22"/>
+          <w:szCs w:val="22"/>
+        </w:rPr>
+        <w:t xml:space="preserve"> directorio /</w:t>
+      </w:r>
+      <w:proofErr w:type="spellStart"/>
+      <w:r>
+        <w:rPr>
+          <w:rFonts w:ascii="Arial" w:hAnsi="Arial" w:cs="Arial"/>
+          <w:sz w:val="22"/>
+          <w:szCs w:val="22"/>
+        </w:rPr>
+        <w:t>usr</w:t>
+      </w:r>
+      <w:proofErr w:type="spellEnd"/>
+      <w:r>
+        <w:rPr>
+          <w:rFonts w:ascii="Arial" w:hAnsi="Arial" w:cs="Arial"/>
+          <w:sz w:val="22"/>
+          <w:szCs w:val="22"/>
+        </w:rPr>
+        <w:t xml:space="preserve"> viene de “</w:t>
+      </w:r>
+      <w:proofErr w:type="spellStart"/>
+      <w:r>
+        <w:rPr>
+          <w:rFonts w:ascii="Arial" w:hAnsi="Arial" w:cs="Arial"/>
+          <w:sz w:val="22"/>
+          <w:szCs w:val="22"/>
+        </w:rPr>
+        <w:t>User</w:t>
+      </w:r>
+      <w:proofErr w:type="spellEnd"/>
+      <w:r>
+        <w:rPr>
+          <w:rFonts w:ascii="Arial" w:hAnsi="Arial" w:cs="Arial"/>
+          <w:sz w:val="22"/>
+          <w:szCs w:val="22"/>
+        </w:rPr>
+        <w:t xml:space="preserve"> </w:t>
+      </w:r>
+      <w:proofErr w:type="spellStart"/>
+      <w:r>
+        <w:rPr>
+          <w:rFonts w:ascii="Arial" w:hAnsi="Arial" w:cs="Arial"/>
+          <w:sz w:val="22"/>
+          <w:szCs w:val="22"/>
+        </w:rPr>
+        <w:t>System</w:t>
+      </w:r>
+      <w:proofErr w:type="spellEnd"/>
+      <w:r>
+        <w:rPr>
+          <w:rFonts w:ascii="Arial" w:hAnsi="Arial" w:cs="Arial"/>
+          <w:sz w:val="22"/>
+          <w:szCs w:val="22"/>
+        </w:rPr>
+        <w:t xml:space="preserve"> </w:t>
+      </w:r>
+      <w:proofErr w:type="spellStart"/>
+      <w:r>
+        <w:rPr>
+          <w:rFonts w:ascii="Arial" w:hAnsi="Arial" w:cs="Arial"/>
+          <w:sz w:val="22"/>
+          <w:szCs w:val="22"/>
+        </w:rPr>
+        <w:t>Resources</w:t>
+      </w:r>
+      <w:proofErr w:type="spellEnd"/>
+      <w:r>
+        <w:rPr>
+          <w:rFonts w:ascii="Arial" w:hAnsi="Arial" w:cs="Arial"/>
+          <w:sz w:val="22"/>
+          <w:szCs w:val="22"/>
+        </w:rPr>
+        <w:t>” y actualmente sirve para almacenar todos los archivos de solo lectura y relativos a las utilidades de usuario</w:t>
+      </w:r>
+    </w:p>
+    <w:p>
+      <w:pPr>
+        <w:rPr>
+          <w:rFonts w:ascii="Arial" w:hAnsi="Arial" w:cs="Arial"/>
+          <w:sz w:val="22"/>
+          <w:szCs w:val="22"/>
+        </w:rPr>
+      </w:pPr>
+      <w:r>
+        <w:rPr>
+          <w:rFonts w:ascii="Arial" w:hAnsi="Arial" w:cs="Arial"/>
+          <w:sz w:val="22"/>
+          <w:szCs w:val="22"/>
+        </w:rPr>
+        <w:t>4.6.</w:t>
+      </w:r>
+      <w:proofErr w:type="gramStart"/>
+      <w:r>
+        <w:rPr>
+          <w:rFonts w:ascii="Arial" w:hAnsi="Arial" w:cs="Arial"/>
+          <w:sz w:val="22"/>
+          <w:szCs w:val="22"/>
+        </w:rPr>
+        <w:t>6.Si</w:t>
+      </w:r>
+      <w:proofErr w:type="gramEnd"/>
+      <w:r>
+        <w:rPr>
+          <w:rFonts w:ascii="Arial" w:hAnsi="Arial" w:cs="Arial"/>
+          <w:sz w:val="22"/>
+          <w:szCs w:val="22"/>
+        </w:rPr>
+        <w:t xml:space="preserve"> hemos dicho que en /</w:t>
+      </w:r>
+      <w:proofErr w:type="spellStart"/>
+      <w:r>
+        <w:rPr>
+          <w:rFonts w:ascii="Arial" w:hAnsi="Arial" w:cs="Arial"/>
+          <w:sz w:val="22"/>
+          <w:szCs w:val="22"/>
+        </w:rPr>
+        <w:t>bin</w:t>
+      </w:r>
+      <w:proofErr w:type="spellEnd"/>
+      <w:r>
+        <w:rPr>
+          <w:rFonts w:ascii="Arial" w:hAnsi="Arial" w:cs="Arial"/>
+          <w:sz w:val="22"/>
+          <w:szCs w:val="22"/>
+        </w:rPr>
+        <w:t xml:space="preserve"> se almacenaban los binarios relativos a las funciones normales de usuario, /</w:t>
+      </w:r>
+      <w:proofErr w:type="spellStart"/>
+      <w:r>
+        <w:rPr>
+          <w:rFonts w:ascii="Arial" w:hAnsi="Arial" w:cs="Arial"/>
+          <w:sz w:val="22"/>
+          <w:szCs w:val="22"/>
+        </w:rPr>
+        <w:t>sbin</w:t>
+      </w:r>
+      <w:proofErr w:type="spellEnd"/>
+      <w:r>
+        <w:rPr>
+          <w:rFonts w:ascii="Arial" w:hAnsi="Arial" w:cs="Arial"/>
+          <w:sz w:val="22"/>
+          <w:szCs w:val="22"/>
+        </w:rPr>
+        <w:t xml:space="preserve"> hace lo mismo pero para los binarios relativos tareas propias del sistema operativo, y que solamente pueden ser gestionadas por el usuario </w:t>
+      </w:r>
+      <w:proofErr w:type="spellStart"/>
+      <w:r>
+        <w:rPr>
+          <w:rFonts w:ascii="Arial" w:hAnsi="Arial" w:cs="Arial"/>
+          <w:sz w:val="22"/>
+          <w:szCs w:val="22"/>
+        </w:rPr>
+        <w:t>root</w:t>
+      </w:r>
+      <w:proofErr w:type="spellEnd"/>
+    </w:p>
+    <w:p>
+      <w:pPr>
+        <w:rPr>
+          <w:rFonts w:ascii="Arial" w:hAnsi="Arial" w:cs="Arial"/>
+          <w:sz w:val="22"/>
+          <w:szCs w:val="22"/>
+        </w:rPr>
+      </w:pPr>
+      <w:r>
+        <w:rPr>
+          <w:rFonts w:ascii="Arial" w:hAnsi="Arial" w:cs="Arial"/>
+          <w:sz w:val="22"/>
+          <w:szCs w:val="22"/>
+        </w:rPr>
+        <w:t>4.6.7./</w:t>
+      </w:r>
+      <w:proofErr w:type="spellStart"/>
+      <w:r>
+        <w:rPr>
+          <w:rFonts w:ascii="Arial" w:hAnsi="Arial" w:cs="Arial"/>
+          <w:sz w:val="22"/>
+          <w:szCs w:val="22"/>
+        </w:rPr>
+        <w:t>root</w:t>
+      </w:r>
+      <w:proofErr w:type="spellEnd"/>
+      <w:r>
+        <w:rPr>
+          <w:rFonts w:ascii="Arial" w:hAnsi="Arial" w:cs="Arial"/>
+          <w:sz w:val="22"/>
+          <w:szCs w:val="22"/>
+        </w:rPr>
+        <w:t xml:space="preserve"> Es el directorio de los usuarios estándar, </w:t>
+      </w:r>
+      <w:proofErr w:type="gramStart"/>
+      <w:r>
+        <w:rPr>
+          <w:rFonts w:ascii="Arial" w:hAnsi="Arial" w:cs="Arial"/>
+          <w:sz w:val="22"/>
+          <w:szCs w:val="22"/>
+        </w:rPr>
+        <w:t>y</w:t>
+      </w:r>
+      <w:proofErr w:type="gramEnd"/>
+      <w:r>
+        <w:rPr>
+          <w:rFonts w:ascii="Arial" w:hAnsi="Arial" w:cs="Arial"/>
+          <w:sz w:val="22"/>
+          <w:szCs w:val="22"/>
+        </w:rPr>
+        <w:t xml:space="preserve"> por lo tanto, el destinado a almacenar todos los archivos del usuario.</w:t>
+      </w:r>
+    </w:p>
+    <w:p>
+      <w:pPr>
+        <w:rPr>
+          <w:rFonts w:ascii="Arial" w:hAnsi="Arial" w:cs="Arial"/>
+          <w:sz w:val="22"/>
+          <w:szCs w:val="22"/>
+        </w:rPr>
+      </w:pPr>
+      <w:r>
+        <w:rPr>
+          <w:rFonts w:ascii="Arial" w:hAnsi="Arial" w:cs="Arial"/>
+          <w:sz w:val="22"/>
+          <w:szCs w:val="22"/>
+        </w:rPr>
+        <w:t>4.6.8./</w:t>
+      </w:r>
+      <w:proofErr w:type="spellStart"/>
+      <w:r>
+        <w:rPr>
+          <w:rFonts w:ascii="Arial" w:hAnsi="Arial" w:cs="Arial"/>
+          <w:sz w:val="22"/>
+          <w:szCs w:val="22"/>
+        </w:rPr>
+        <w:t>etc</w:t>
+      </w:r>
+      <w:proofErr w:type="spellEnd"/>
+      <w:r>
+        <w:rPr>
+          <w:rFonts w:ascii="Arial" w:hAnsi="Arial" w:cs="Arial"/>
+          <w:sz w:val="22"/>
+          <w:szCs w:val="22"/>
+        </w:rPr>
+        <w:t>/</w:t>
+      </w:r>
+      <w:proofErr w:type="spellStart"/>
+      <w:proofErr w:type="gramStart"/>
+      <w:r>
+        <w:rPr>
+          <w:rFonts w:ascii="Arial" w:hAnsi="Arial" w:cs="Arial"/>
+          <w:sz w:val="22"/>
+          <w:szCs w:val="22"/>
+        </w:rPr>
+        <w:t>rc.d</w:t>
+      </w:r>
+      <w:proofErr w:type="spellEnd"/>
+      <w:proofErr w:type="gramEnd"/>
+      <w:r>
+        <w:rPr>
+          <w:rFonts w:ascii="Arial" w:hAnsi="Arial" w:cs="Arial"/>
+          <w:sz w:val="22"/>
+          <w:szCs w:val="22"/>
+        </w:rPr>
+        <w:t xml:space="preserve">  Son scripts o directorios de scripts que se ejecutan durante el arranque del sistema o al cambiar el nivel de ejecución.</w:t>
+      </w:r>
+    </w:p>
+    <w:p>
+      <w:pPr>
+        <w:rPr>
+          <w:rFonts w:ascii="Arial" w:hAnsi="Arial" w:cs="Arial"/>
+          <w:sz w:val="22"/>
+          <w:szCs w:val="22"/>
+        </w:rPr>
+      </w:pPr>
+      <w:r>
+        <w:rPr>
+          <w:rFonts w:ascii="Arial" w:hAnsi="Arial" w:cs="Arial"/>
+          <w:sz w:val="22"/>
+          <w:szCs w:val="22"/>
+        </w:rPr>
+        <w:t>4.6.</w:t>
+      </w:r>
+      <w:proofErr w:type="gramStart"/>
+      <w:r>
+        <w:rPr>
+          <w:rFonts w:ascii="Arial" w:hAnsi="Arial" w:cs="Arial"/>
+          <w:sz w:val="22"/>
+          <w:szCs w:val="22"/>
+        </w:rPr>
+        <w:t>9.Proc</w:t>
+      </w:r>
+      <w:proofErr w:type="gramEnd"/>
+      <w:r>
+        <w:rPr>
+          <w:rFonts w:ascii="Arial" w:hAnsi="Arial" w:cs="Arial"/>
+          <w:sz w:val="22"/>
+          <w:szCs w:val="22"/>
+        </w:rPr>
+        <w:t xml:space="preserve"> Este directorio contiene información de los procesos y aplicaciones que se están ejecutando en un momento determinado en el sistema, pero realmente no guarda nada como tal, ya que lo que almacena son archivos virtuales, por lo que el contenido de este directorio es nulo.</w:t>
+      </w:r>
+    </w:p>
+    <w:p>
+      <w:pPr>
+        <w:rPr>
+          <w:rFonts w:ascii="Arial" w:hAnsi="Arial" w:cs="Arial"/>
+          <w:sz w:val="22"/>
+          <w:szCs w:val="22"/>
+        </w:rPr>
+      </w:pPr>
+      <w:r>
+        <w:rPr>
+          <w:rFonts w:ascii="Arial" w:hAnsi="Arial" w:cs="Arial"/>
+          <w:sz w:val="22"/>
+          <w:szCs w:val="22"/>
+        </w:rPr>
+        <w:t>4.6.10./</w:t>
+      </w:r>
+      <w:proofErr w:type="spellStart"/>
+      <w:r>
+        <w:rPr>
+          <w:rFonts w:ascii="Arial" w:hAnsi="Arial" w:cs="Arial"/>
+          <w:sz w:val="22"/>
+          <w:szCs w:val="22"/>
+        </w:rPr>
+        <w:t>mnt</w:t>
+      </w:r>
+      <w:proofErr w:type="spellEnd"/>
+      <w:r>
+        <w:rPr>
+          <w:rFonts w:ascii="Arial" w:hAnsi="Arial" w:cs="Arial"/>
+          <w:sz w:val="22"/>
+          <w:szCs w:val="22"/>
+        </w:rPr>
+        <w:t xml:space="preserve"> - sistemas de archivos montados manualmente en el disco duro.</w:t>
+      </w:r>
+    </w:p>
+    <w:p>
+      <w:pPr>
+        <w:rPr>
+          <w:rFonts w:ascii="Arial" w:hAnsi="Arial" w:cs="Arial"/>
+          <w:sz w:val="22"/>
+          <w:szCs w:val="22"/>
+        </w:rPr>
+      </w:pPr>
+      <w:r>
+        <w:rPr>
+          <w:rFonts w:ascii="Arial" w:hAnsi="Arial" w:cs="Arial"/>
+          <w:sz w:val="22"/>
+          <w:szCs w:val="22"/>
+        </w:rPr>
+        <w:t>4.6.11. /</w:t>
+      </w:r>
+      <w:proofErr w:type="spellStart"/>
+      <w:r>
+        <w:rPr>
+          <w:rFonts w:ascii="Arial" w:hAnsi="Arial" w:cs="Arial"/>
+          <w:sz w:val="22"/>
+          <w:szCs w:val="22"/>
+        </w:rPr>
+        <w:t>usr</w:t>
+      </w:r>
+      <w:proofErr w:type="spellEnd"/>
+      <w:r>
+        <w:rPr>
+          <w:rFonts w:ascii="Arial" w:hAnsi="Arial" w:cs="Arial"/>
+          <w:sz w:val="22"/>
+          <w:szCs w:val="22"/>
+        </w:rPr>
+        <w:t>/</w:t>
+      </w:r>
+      <w:proofErr w:type="spellStart"/>
+      <w:r>
+        <w:rPr>
+          <w:rFonts w:ascii="Arial" w:hAnsi="Arial" w:cs="Arial"/>
+          <w:sz w:val="22"/>
+          <w:szCs w:val="22"/>
+        </w:rPr>
+        <w:t>bin</w:t>
+      </w:r>
+      <w:proofErr w:type="spellEnd"/>
+      <w:r>
+        <w:rPr>
+          <w:rFonts w:ascii="Arial" w:hAnsi="Arial" w:cs="Arial"/>
+          <w:sz w:val="22"/>
+          <w:szCs w:val="22"/>
+        </w:rPr>
+        <w:t xml:space="preserve"> En este directorio se encuentran la gran mayoría de los comandos para los usuarios. Algunos otros comandos pueden encontrarse en /</w:t>
+      </w:r>
+      <w:proofErr w:type="spellStart"/>
+      <w:r>
+        <w:rPr>
+          <w:rFonts w:ascii="Arial" w:hAnsi="Arial" w:cs="Arial"/>
+          <w:sz w:val="22"/>
+          <w:szCs w:val="22"/>
+        </w:rPr>
+        <w:t>bin</w:t>
+      </w:r>
+      <w:proofErr w:type="spellEnd"/>
+      <w:r>
+        <w:rPr>
+          <w:rFonts w:ascii="Arial" w:hAnsi="Arial" w:cs="Arial"/>
+          <w:sz w:val="22"/>
+          <w:szCs w:val="22"/>
+        </w:rPr>
+        <w:t xml:space="preserve"> o en /</w:t>
+      </w:r>
+      <w:proofErr w:type="spellStart"/>
+      <w:r>
+        <w:rPr>
+          <w:rFonts w:ascii="Arial" w:hAnsi="Arial" w:cs="Arial"/>
+          <w:sz w:val="22"/>
+          <w:szCs w:val="22"/>
+        </w:rPr>
+        <w:t>usr</w:t>
+      </w:r>
+      <w:proofErr w:type="spellEnd"/>
+      <w:r>
+        <w:rPr>
+          <w:rFonts w:ascii="Arial" w:hAnsi="Arial" w:cs="Arial"/>
+          <w:sz w:val="22"/>
+          <w:szCs w:val="22"/>
+        </w:rPr>
+        <w:t>/local/</w:t>
+      </w:r>
+      <w:proofErr w:type="spellStart"/>
+      <w:r>
+        <w:rPr>
+          <w:rFonts w:ascii="Arial" w:hAnsi="Arial" w:cs="Arial"/>
+          <w:sz w:val="22"/>
+          <w:szCs w:val="22"/>
+        </w:rPr>
+        <w:t>bin</w:t>
+      </w:r>
+      <w:proofErr w:type="spellEnd"/>
+      <w:r>
+        <w:rPr>
+          <w:rFonts w:ascii="Arial" w:hAnsi="Arial" w:cs="Arial"/>
+          <w:sz w:val="22"/>
+          <w:szCs w:val="22"/>
+        </w:rPr>
+        <w:t>.</w:t>
+      </w:r>
+    </w:p>
+    <w:p>
+      <w:pPr>
+        <w:rPr>
+          <w:rFonts w:ascii="Arial" w:hAnsi="Arial" w:cs="Arial"/>
+          <w:sz w:val="22"/>
+          <w:szCs w:val="22"/>
+        </w:rPr>
+      </w:pPr>
+      <w:r>
+        <w:rPr>
+          <w:rFonts w:ascii="Arial" w:hAnsi="Arial" w:cs="Arial"/>
+          <w:sz w:val="22"/>
+          <w:szCs w:val="22"/>
+        </w:rPr>
+        <w:t>4.6.12. /</w:t>
+      </w:r>
+      <w:proofErr w:type="spellStart"/>
+      <w:r>
+        <w:rPr>
+          <w:rFonts w:ascii="Arial" w:hAnsi="Arial" w:cs="Arial"/>
+          <w:sz w:val="22"/>
+          <w:szCs w:val="22"/>
+        </w:rPr>
+        <w:t>usr</w:t>
+      </w:r>
+      <w:proofErr w:type="spellEnd"/>
+      <w:r>
+        <w:rPr>
+          <w:rFonts w:ascii="Arial" w:hAnsi="Arial" w:cs="Arial"/>
+          <w:sz w:val="22"/>
+          <w:szCs w:val="22"/>
+        </w:rPr>
+        <w:t>/</w:t>
+      </w:r>
+      <w:proofErr w:type="spellStart"/>
+      <w:r>
+        <w:rPr>
+          <w:rFonts w:ascii="Arial" w:hAnsi="Arial" w:cs="Arial"/>
+          <w:sz w:val="22"/>
+          <w:szCs w:val="22"/>
+        </w:rPr>
+        <w:t>sbin</w:t>
+      </w:r>
+      <w:proofErr w:type="spellEnd"/>
+      <w:r>
+        <w:rPr>
+          <w:rFonts w:ascii="Arial" w:hAnsi="Arial" w:cs="Arial"/>
+          <w:sz w:val="22"/>
+          <w:szCs w:val="22"/>
+        </w:rPr>
+        <w:t xml:space="preserve"> Comandos para la administración del sistema que no son necesarios en el sistema de archivos raíz, como por ejemplo la mayoría de los programas que proveen servicios.</w:t>
+      </w:r>
+    </w:p>
+    <w:p>
+      <w:pPr>
+        <w:rPr>
+          <w:rFonts w:ascii="Arial" w:hAnsi="Arial" w:cs="Arial"/>
+          <w:sz w:val="22"/>
+          <w:szCs w:val="22"/>
+        </w:rPr>
+      </w:pPr>
+      <w:r>
+        <w:rPr>
+          <w:rFonts w:ascii="Arial" w:hAnsi="Arial" w:cs="Arial"/>
+          <w:sz w:val="22"/>
+          <w:szCs w:val="22"/>
+        </w:rPr>
+        <w:t>4.6.13./</w:t>
+      </w:r>
+      <w:proofErr w:type="spellStart"/>
+      <w:r>
+        <w:rPr>
+          <w:rFonts w:ascii="Arial" w:hAnsi="Arial" w:cs="Arial"/>
+          <w:sz w:val="22"/>
+          <w:szCs w:val="22"/>
+        </w:rPr>
+        <w:t>var</w:t>
+      </w:r>
+      <w:proofErr w:type="spellEnd"/>
+      <w:r>
+        <w:rPr>
+          <w:rFonts w:ascii="Arial" w:hAnsi="Arial" w:cs="Arial"/>
+          <w:sz w:val="22"/>
+          <w:szCs w:val="22"/>
+        </w:rPr>
+        <w:t xml:space="preserve"> - archivos variables como archivos de registros y bases de datos</w:t>
+      </w:r>
+    </w:p>
+    <w:p>
+      <w:pPr>
+        <w:rPr>
+          <w:rFonts w:ascii="Arial" w:hAnsi="Arial" w:cs="Arial"/>
+          <w:sz w:val="22"/>
+          <w:szCs w:val="22"/>
+        </w:rPr>
+      </w:pPr>
+      <w:r>
+        <w:rPr>
+          <w:rFonts w:ascii="Arial" w:hAnsi="Arial" w:cs="Arial"/>
+          <w:sz w:val="22"/>
+          <w:szCs w:val="22"/>
+        </w:rPr>
+        <w:t>4.6.14. /</w:t>
+      </w:r>
+      <w:proofErr w:type="spellStart"/>
+      <w:r>
+        <w:rPr>
+          <w:rFonts w:ascii="Arial" w:hAnsi="Arial" w:cs="Arial"/>
+          <w:sz w:val="22"/>
+          <w:szCs w:val="22"/>
+        </w:rPr>
+        <w:t>usr</w:t>
+      </w:r>
+      <w:proofErr w:type="spellEnd"/>
+      <w:r>
+        <w:rPr>
+          <w:rFonts w:ascii="Arial" w:hAnsi="Arial" w:cs="Arial"/>
+          <w:sz w:val="22"/>
+          <w:szCs w:val="22"/>
+        </w:rPr>
+        <w:t>/share/</w:t>
+      </w:r>
+      <w:proofErr w:type="spellStart"/>
+      <w:r>
+        <w:rPr>
+          <w:rFonts w:ascii="Arial" w:hAnsi="Arial" w:cs="Arial"/>
+          <w:sz w:val="22"/>
+          <w:szCs w:val="22"/>
+        </w:rPr>
+        <w:t>man</w:t>
+      </w:r>
+      <w:proofErr w:type="spellEnd"/>
+      <w:r>
+        <w:rPr>
+          <w:rFonts w:ascii="Arial" w:hAnsi="Arial" w:cs="Arial"/>
+          <w:sz w:val="22"/>
+          <w:szCs w:val="22"/>
+        </w:rPr>
+        <w:t xml:space="preserve"> contiene los manuales.</w:t>
+      </w:r>
+    </w:p>
+    <w:p>
+      <w:pPr>
+        <w:rPr>
+          <w:rFonts w:ascii="Arial" w:hAnsi="Arial" w:cs="Arial"/>
+          <w:sz w:val="22"/>
+          <w:szCs w:val="22"/>
+        </w:rPr>
+      </w:pPr>
+      <w:r>
+        <w:rPr>
+          <w:rFonts w:ascii="Arial" w:hAnsi="Arial" w:cs="Arial"/>
+          <w:sz w:val="22"/>
+          <w:szCs w:val="22"/>
+        </w:rPr>
+        <w:t>4.6.15. /</w:t>
+      </w:r>
+      <w:proofErr w:type="spellStart"/>
+      <w:r>
+        <w:rPr>
+          <w:rFonts w:ascii="Arial" w:hAnsi="Arial" w:cs="Arial"/>
+          <w:sz w:val="22"/>
+          <w:szCs w:val="22"/>
+        </w:rPr>
+        <w:t>opt</w:t>
+      </w:r>
+      <w:proofErr w:type="spellEnd"/>
+      <w:r>
+        <w:rPr>
+          <w:rFonts w:ascii="Arial" w:hAnsi="Arial" w:cs="Arial"/>
+          <w:sz w:val="22"/>
+          <w:szCs w:val="22"/>
+        </w:rPr>
+        <w:t xml:space="preserve"> - proporciona una ubicación donde instalar aplicaciones opcionales (de terceros)</w:t>
+      </w:r>
+    </w:p>
+    <w:p>
+      <w:pPr>
+        <w:rPr>
+          <w:rFonts w:ascii="Arial" w:hAnsi="Arial" w:cs="Arial"/>
+          <w:sz w:val="22"/>
+          <w:szCs w:val="22"/>
+        </w:rPr>
+      </w:pPr>
+      <w:r>
+        <w:rPr>
+          <w:rFonts w:ascii="Arial" w:hAnsi="Arial" w:cs="Arial"/>
+          <w:sz w:val="22"/>
+          <w:szCs w:val="22"/>
+        </w:rPr>
+        <w:t>4.6.16. /</w:t>
+      </w:r>
+      <w:proofErr w:type="spellStart"/>
+      <w:r>
+        <w:rPr>
+          <w:rFonts w:ascii="Arial" w:hAnsi="Arial" w:cs="Arial"/>
+          <w:sz w:val="22"/>
+          <w:szCs w:val="22"/>
+        </w:rPr>
+        <w:t>tmp</w:t>
+      </w:r>
+      <w:proofErr w:type="spellEnd"/>
+      <w:r>
+        <w:rPr>
+          <w:rFonts w:ascii="Arial" w:hAnsi="Arial" w:cs="Arial"/>
+          <w:sz w:val="22"/>
+          <w:szCs w:val="22"/>
+        </w:rPr>
+        <w:t xml:space="preserve"> - </w:t>
+      </w:r>
+      <w:proofErr w:type="spellStart"/>
+      <w:r>
+        <w:rPr>
+          <w:rFonts w:ascii="Arial" w:hAnsi="Arial" w:cs="Arial"/>
+          <w:sz w:val="22"/>
+          <w:szCs w:val="22"/>
+        </w:rPr>
+        <w:t>temporary</w:t>
+      </w:r>
+      <w:proofErr w:type="spellEnd"/>
+      <w:r>
+        <w:rPr>
+          <w:rFonts w:ascii="Arial" w:hAnsi="Arial" w:cs="Arial"/>
+          <w:sz w:val="22"/>
+          <w:szCs w:val="22"/>
+        </w:rPr>
+        <w:t xml:space="preserve"> files</w:t>
+      </w:r>
+      <w:r>
+        <w:rPr>
+          <w:rFonts w:ascii="Arial" w:hAnsi="Arial" w:cs="Arial"/>
+          <w:sz w:val="22"/>
+          <w:szCs w:val="22"/>
+        </w:rPr>
+        <w:t>.</w:t>
+      </w:r>
+    </w:p>
+    <w:p>
+      <w:pPr>
+        <w:rPr>
+          <w:rFonts w:ascii="Arial" w:hAnsi="Arial" w:cs="Arial"/>
+          <w:sz w:val="22"/>
+          <w:szCs w:val="22"/>
+        </w:rPr>
+      </w:pPr>
+    </w:p>
+    <w:p>
+      <w:pPr>
+        <w:rPr>
+          <w:rFonts w:ascii="Arial" w:hAnsi="Arial" w:cs="Arial"/>
+          <w:sz w:val="22"/>
+          <w:szCs w:val="22"/>
+        </w:rPr>
+      </w:pPr>
+      <w:r>
+        <w:rPr>
+          <w:rFonts w:ascii="Arial" w:hAnsi="Arial" w:cs="Arial"/>
+          <w:sz w:val="22"/>
+          <w:szCs w:val="22"/>
+        </w:rPr>
+        <w:t>/************************************************************************************/</w:t>
+      </w:r>
+    </w:p>
+    <w:p>
+      <w:pPr>
+        <w:rPr>
+          <w:rFonts w:asciiTheme="minorHAnsi" w:hAnsiTheme="minorHAnsi" w:cstheme="minorHAnsi"/>
+          <w:sz w:val="22"/>
+          <w:szCs w:val="22"/>
+        </w:rPr>
+      </w:pPr>
+    </w:p>
+    <w:p>
+      <w:pPr>
+        <w:rPr>
+          <w:rFonts w:ascii="Arial" w:hAnsi="Arial" w:cs="Arial"/>
+          <w:sz w:val="22"/>
+          <w:szCs w:val="22"/>
+        </w:rPr>
+      </w:pPr>
+      <w:r>
+        <w:rPr>
+          <w:rFonts w:ascii="Arial" w:hAnsi="Arial" w:cs="Arial"/>
+          <w:sz w:val="22"/>
+          <w:szCs w:val="22"/>
+        </w:rPr>
+        <w:t>5.1.1 El comando RM borra ficheros con -r (directorio y su contenido)</w:t>
+      </w:r>
+    </w:p>
+    <w:p>
+      <w:pPr>
+        <w:rPr>
+          <w:rFonts w:ascii="Arial" w:hAnsi="Arial" w:cs="Arial"/>
+          <w:sz w:val="22"/>
+          <w:szCs w:val="22"/>
+        </w:rPr>
+      </w:pPr>
+      <w:r>
+        <w:rPr>
+          <w:rFonts w:ascii="Arial" w:hAnsi="Arial" w:cs="Arial"/>
+          <w:sz w:val="22"/>
+          <w:szCs w:val="22"/>
+        </w:rPr>
+        <w:t xml:space="preserve">5.1.2 El </w:t>
+      </w:r>
+      <w:proofErr w:type="spellStart"/>
+      <w:r>
+        <w:rPr>
+          <w:rFonts w:ascii="Arial" w:hAnsi="Arial" w:cs="Arial"/>
+          <w:sz w:val="22"/>
+          <w:szCs w:val="22"/>
+        </w:rPr>
+        <w:t>comandoMV</w:t>
+      </w:r>
+      <w:proofErr w:type="spellEnd"/>
+      <w:r>
+        <w:rPr>
+          <w:rFonts w:ascii="Arial" w:hAnsi="Arial" w:cs="Arial"/>
+          <w:sz w:val="22"/>
+          <w:szCs w:val="22"/>
+        </w:rPr>
+        <w:t xml:space="preserve"> Mueve los fichero o directorios </w:t>
+      </w:r>
+      <w:proofErr w:type="spellStart"/>
+      <w:r>
+        <w:rPr>
+          <w:rFonts w:ascii="Arial" w:hAnsi="Arial" w:cs="Arial"/>
+          <w:sz w:val="22"/>
+          <w:szCs w:val="22"/>
+        </w:rPr>
+        <w:t>ademas</w:t>
+      </w:r>
+      <w:proofErr w:type="spellEnd"/>
+      <w:r>
+        <w:rPr>
+          <w:rFonts w:ascii="Arial" w:hAnsi="Arial" w:cs="Arial"/>
+          <w:sz w:val="22"/>
+          <w:szCs w:val="22"/>
+        </w:rPr>
+        <w:t xml:space="preserve"> se pueden renombrar (</w:t>
+      </w:r>
+      <w:proofErr w:type="spellStart"/>
+      <w:r>
+        <w:rPr>
+          <w:rFonts w:ascii="Arial" w:hAnsi="Arial" w:cs="Arial"/>
+          <w:sz w:val="22"/>
+          <w:szCs w:val="22"/>
+        </w:rPr>
+        <w:t>parametro</w:t>
+      </w:r>
+      <w:proofErr w:type="spellEnd"/>
+      <w:r>
+        <w:rPr>
+          <w:rFonts w:ascii="Arial" w:hAnsi="Arial" w:cs="Arial"/>
+          <w:sz w:val="22"/>
+          <w:szCs w:val="22"/>
+        </w:rPr>
+        <w:t xml:space="preserve"> mover indicar origen y destino, </w:t>
+      </w:r>
+      <w:proofErr w:type="spellStart"/>
+      <w:r>
+        <w:rPr>
+          <w:rFonts w:ascii="Arial" w:hAnsi="Arial" w:cs="Arial"/>
+          <w:sz w:val="22"/>
+          <w:szCs w:val="22"/>
+        </w:rPr>
+        <w:t>parametrode</w:t>
+      </w:r>
+      <w:proofErr w:type="spellEnd"/>
+      <w:r>
+        <w:rPr>
+          <w:rFonts w:ascii="Arial" w:hAnsi="Arial" w:cs="Arial"/>
+          <w:sz w:val="22"/>
+          <w:szCs w:val="22"/>
+        </w:rPr>
+        <w:t xml:space="preserve"> modificar indicar nombre nuevo y viejo)</w:t>
+      </w:r>
+    </w:p>
+    <w:p>
+      <w:pPr>
+        <w:rPr>
+          <w:rFonts w:ascii="Arial" w:hAnsi="Arial" w:cs="Arial"/>
+          <w:sz w:val="22"/>
+          <w:szCs w:val="22"/>
+        </w:rPr>
+      </w:pPr>
+      <w:r>
+        <w:rPr>
+          <w:rFonts w:ascii="Arial" w:hAnsi="Arial" w:cs="Arial"/>
+          <w:sz w:val="22"/>
+          <w:szCs w:val="22"/>
+        </w:rPr>
+        <w:lastRenderedPageBreak/>
+        <w:t xml:space="preserve">5.1.3 El comando CP copiar los fichero o </w:t>
+      </w:r>
+      <w:r>
+        <w:rPr>
+          <w:rFonts w:ascii="Arial" w:hAnsi="Arial" w:cs="Arial"/>
+          <w:sz w:val="22"/>
+          <w:szCs w:val="22"/>
+        </w:rPr>
+        <w:t>directorios (</w:t>
+      </w:r>
+      <w:r>
+        <w:rPr>
+          <w:rFonts w:ascii="Arial" w:hAnsi="Arial" w:cs="Arial"/>
+          <w:sz w:val="22"/>
+          <w:szCs w:val="22"/>
+        </w:rPr>
+        <w:t>-r copia todo el directorio y su contenido)</w:t>
+      </w:r>
+    </w:p>
+    <w:p>
+      <w:pPr>
+        <w:rPr>
+          <w:rFonts w:ascii="Arial" w:hAnsi="Arial" w:cs="Arial"/>
+          <w:sz w:val="22"/>
+          <w:szCs w:val="22"/>
+        </w:rPr>
+      </w:pPr>
+      <w:r>
+        <w:rPr>
+          <w:rFonts w:ascii="Arial" w:hAnsi="Arial" w:cs="Arial"/>
+          <w:sz w:val="22"/>
+          <w:szCs w:val="22"/>
+        </w:rPr>
+        <w:t xml:space="preserve">5.1.4 El comando </w:t>
+      </w:r>
+      <w:proofErr w:type="spellStart"/>
+      <w:r>
+        <w:rPr>
+          <w:rFonts w:ascii="Arial" w:hAnsi="Arial" w:cs="Arial"/>
+          <w:sz w:val="22"/>
+          <w:szCs w:val="22"/>
+        </w:rPr>
+        <w:t>rcp</w:t>
+      </w:r>
+      <w:proofErr w:type="spellEnd"/>
+      <w:r>
+        <w:rPr>
+          <w:rFonts w:ascii="Arial" w:hAnsi="Arial" w:cs="Arial"/>
+          <w:sz w:val="22"/>
+          <w:szCs w:val="22"/>
+        </w:rPr>
+        <w:t xml:space="preserve"> es para recibir un archivo desde un host remoto a un host local:</w:t>
+      </w:r>
+    </w:p>
+    <w:p>
+      <w:pPr>
+        <w:rPr>
+          <w:rFonts w:ascii="Arial" w:hAnsi="Arial" w:cs="Arial"/>
+          <w:sz w:val="22"/>
+          <w:szCs w:val="22"/>
+        </w:rPr>
+      </w:pPr>
+      <w:r>
+        <w:rPr>
+          <w:rFonts w:ascii="Arial" w:hAnsi="Arial" w:cs="Arial"/>
+          <w:sz w:val="22"/>
+          <w:szCs w:val="22"/>
+        </w:rPr>
+        <w:t xml:space="preserve">5.1.5 El comando </w:t>
+      </w:r>
+      <w:proofErr w:type="spellStart"/>
+      <w:r>
+        <w:rPr>
+          <w:rFonts w:ascii="Arial" w:hAnsi="Arial" w:cs="Arial"/>
+          <w:sz w:val="22"/>
+          <w:szCs w:val="22"/>
+        </w:rPr>
+        <w:t>rsh</w:t>
+      </w:r>
+      <w:proofErr w:type="spellEnd"/>
+      <w:r>
+        <w:rPr>
+          <w:rFonts w:ascii="Arial" w:hAnsi="Arial" w:cs="Arial"/>
+          <w:sz w:val="22"/>
+          <w:szCs w:val="22"/>
+        </w:rPr>
+        <w:t xml:space="preserve"> (del </w:t>
+      </w:r>
+      <w:proofErr w:type="spellStart"/>
+      <w:r>
+        <w:rPr>
+          <w:rFonts w:ascii="Arial" w:hAnsi="Arial" w:cs="Arial"/>
+          <w:sz w:val="22"/>
+          <w:szCs w:val="22"/>
+        </w:rPr>
+        <w:t>shell</w:t>
+      </w:r>
+      <w:proofErr w:type="spellEnd"/>
+      <w:r>
+        <w:rPr>
+          <w:rFonts w:ascii="Arial" w:hAnsi="Arial" w:cs="Arial"/>
+          <w:sz w:val="22"/>
+          <w:szCs w:val="22"/>
+        </w:rPr>
+        <w:t xml:space="preserve"> remoto) le permite ejecutar un único comando en un sistema remoto sin tener que conectar anteriormente. Esto le puede ahorrar mucho tiempo cuando sólo quiera hacer una cosa en el sistema remoto.</w:t>
+      </w:r>
+    </w:p>
+    <w:p>
+      <w:pPr>
+        <w:rPr>
+          <w:rFonts w:ascii="Arial" w:hAnsi="Arial" w:cs="Arial"/>
+          <w:sz w:val="22"/>
+          <w:szCs w:val="22"/>
+        </w:rPr>
+      </w:pPr>
+      <w:r>
+        <w:rPr>
+          <w:rFonts w:ascii="Arial" w:hAnsi="Arial" w:cs="Arial"/>
+          <w:sz w:val="22"/>
+          <w:szCs w:val="22"/>
+        </w:rPr>
+        <w:t>5.1.6 El comando SCP (</w:t>
+      </w:r>
+      <w:proofErr w:type="spellStart"/>
+      <w:r>
+        <w:rPr>
+          <w:rFonts w:ascii="Arial" w:hAnsi="Arial" w:cs="Arial"/>
+          <w:sz w:val="22"/>
+          <w:szCs w:val="22"/>
+        </w:rPr>
+        <w:t>Secure</w:t>
+      </w:r>
+      <w:proofErr w:type="spellEnd"/>
+      <w:r>
+        <w:rPr>
+          <w:rFonts w:ascii="Arial" w:hAnsi="Arial" w:cs="Arial"/>
+          <w:sz w:val="22"/>
+          <w:szCs w:val="22"/>
+        </w:rPr>
+        <w:t xml:space="preserve"> </w:t>
+      </w:r>
+      <w:proofErr w:type="spellStart"/>
+      <w:r>
+        <w:rPr>
+          <w:rFonts w:ascii="Arial" w:hAnsi="Arial" w:cs="Arial"/>
+          <w:sz w:val="22"/>
+          <w:szCs w:val="22"/>
+        </w:rPr>
+        <w:t>Copy</w:t>
+      </w:r>
+      <w:proofErr w:type="spellEnd"/>
+      <w:r>
+        <w:rPr>
+          <w:rFonts w:ascii="Arial" w:hAnsi="Arial" w:cs="Arial"/>
+          <w:sz w:val="22"/>
+          <w:szCs w:val="22"/>
+        </w:rPr>
+        <w:t xml:space="preserve"> </w:t>
+      </w:r>
+      <w:proofErr w:type="spellStart"/>
+      <w:r>
+        <w:rPr>
+          <w:rFonts w:ascii="Arial" w:hAnsi="Arial" w:cs="Arial"/>
+          <w:sz w:val="22"/>
+          <w:szCs w:val="22"/>
+        </w:rPr>
+        <w:t>Protocol</w:t>
+      </w:r>
+      <w:proofErr w:type="spellEnd"/>
+      <w:r>
+        <w:rPr>
+          <w:rFonts w:ascii="Arial" w:hAnsi="Arial" w:cs="Arial"/>
+          <w:sz w:val="22"/>
+          <w:szCs w:val="22"/>
+        </w:rPr>
+        <w:t>) es un protocolo de transferencia de archivos en red que permite la transferencia de archivos fácil y segura entre un host remoto y uno local, o entre dos ubicaciones remotas.</w:t>
+      </w:r>
+    </w:p>
+    <w:p>
+      <w:pPr>
+        <w:rPr>
+          <w:rFonts w:ascii="Arial" w:hAnsi="Arial" w:cs="Arial"/>
+          <w:sz w:val="22"/>
+          <w:szCs w:val="22"/>
+        </w:rPr>
+      </w:pPr>
+      <w:r>
+        <w:rPr>
+          <w:rFonts w:ascii="Arial" w:hAnsi="Arial" w:cs="Arial"/>
+          <w:sz w:val="22"/>
+          <w:szCs w:val="22"/>
+        </w:rPr>
+        <w:t xml:space="preserve">5.1.7 El comando </w:t>
+      </w:r>
+      <w:proofErr w:type="spellStart"/>
+      <w:r>
+        <w:rPr>
+          <w:rFonts w:ascii="Arial" w:hAnsi="Arial" w:cs="Arial"/>
+          <w:sz w:val="22"/>
+          <w:szCs w:val="22"/>
+        </w:rPr>
+        <w:t>ssh</w:t>
+      </w:r>
+      <w:proofErr w:type="spellEnd"/>
+      <w:r>
+        <w:rPr>
+          <w:rFonts w:ascii="Arial" w:hAnsi="Arial" w:cs="Arial"/>
+          <w:sz w:val="22"/>
+          <w:szCs w:val="22"/>
+        </w:rPr>
+        <w:t xml:space="preserve"> ofrece comunicación encriptada y segura entre dos sistemas sobre una red no segura.</w:t>
+      </w:r>
+    </w:p>
+    <w:p>
+      <w:pPr>
+        <w:rPr>
+          <w:rFonts w:ascii="Arial" w:hAnsi="Arial" w:cs="Arial"/>
+          <w:sz w:val="22"/>
+          <w:szCs w:val="22"/>
+        </w:rPr>
+      </w:pPr>
+    </w:p>
+    <w:p>
+      <w:pPr>
+        <w:rPr>
+          <w:rFonts w:ascii="Arial" w:hAnsi="Arial" w:cs="Arial"/>
+          <w:sz w:val="22"/>
+          <w:szCs w:val="22"/>
+        </w:rPr>
+      </w:pPr>
+      <w:r>
+        <w:rPr>
+          <w:rFonts w:ascii="Arial" w:hAnsi="Arial" w:cs="Arial"/>
+          <w:sz w:val="22"/>
+          <w:szCs w:val="22"/>
+        </w:rPr>
+        <w:t>5.2.</w:t>
+      </w:r>
+    </w:p>
+    <w:p>
+      <w:pPr>
+        <w:rPr>
+          <w:rFonts w:ascii="Arial" w:hAnsi="Arial" w:cs="Arial"/>
+          <w:sz w:val="22"/>
+          <w:szCs w:val="22"/>
+        </w:rPr>
+      </w:pPr>
+    </w:p>
+    <w:p>
+      <w:pPr>
+        <w:rPr>
+          <w:rFonts w:ascii="Arial" w:hAnsi="Arial" w:cs="Arial"/>
+          <w:sz w:val="22"/>
+          <w:szCs w:val="22"/>
+        </w:rPr>
+      </w:pPr>
+      <w:r>
+        <w:rPr>
+          <w:rFonts w:ascii="Arial" w:hAnsi="Arial" w:cs="Arial"/>
+          <w:sz w:val="22"/>
+          <w:szCs w:val="22"/>
+        </w:rPr>
+        <w:t>5.3.</w:t>
+      </w:r>
+    </w:p>
+    <w:p>
+      <w:pPr>
+        <w:rPr>
+          <w:rFonts w:ascii="Arial" w:hAnsi="Arial" w:cs="Arial"/>
+          <w:sz w:val="22"/>
+          <w:szCs w:val="22"/>
+        </w:rPr>
+      </w:pPr>
+      <w:r>
+        <w:rPr>
+          <w:rFonts w:ascii="Arial" w:hAnsi="Arial" w:cs="Arial"/>
+          <w:sz w:val="22"/>
+          <w:szCs w:val="22"/>
+        </w:rPr>
+        <w:t>5.3.1</w:t>
+      </w:r>
+    </w:p>
+    <w:p>
+      <w:pPr>
+        <w:rPr>
+          <w:rFonts w:ascii="Arial" w:hAnsi="Arial" w:cs="Arial"/>
+          <w:sz w:val="22"/>
+          <w:szCs w:val="22"/>
+        </w:rPr>
+      </w:pPr>
+    </w:p>
+    <w:p>
+      <w:pPr>
+        <w:rPr>
+          <w:rFonts w:ascii="Arial" w:hAnsi="Arial" w:cs="Arial"/>
+          <w:sz w:val="22"/>
+          <w:szCs w:val="22"/>
+        </w:rPr>
+      </w:pPr>
+      <w:r>
+        <w:rPr>
+          <w:rFonts w:ascii="Arial" w:hAnsi="Arial" w:cs="Arial"/>
+          <w:sz w:val="22"/>
+          <w:szCs w:val="22"/>
+        </w:rPr>
+        <w:t>5.4.1.</w:t>
+      </w:r>
+    </w:p>
+    <w:p>
+      <w:pPr>
+        <w:rPr>
+          <w:rFonts w:ascii="Arial" w:hAnsi="Arial" w:cs="Arial"/>
+          <w:sz w:val="22"/>
+          <w:szCs w:val="22"/>
+        </w:rPr>
+      </w:pPr>
+      <w:r>
+        <w:rPr>
+          <w:rFonts w:ascii="Arial" w:hAnsi="Arial" w:cs="Arial"/>
+          <w:sz w:val="22"/>
+          <w:szCs w:val="22"/>
+        </w:rPr>
+        <w:t>5.4.2</w:t>
+      </w:r>
+    </w:p>
+    <w:p>
+      <w:pPr>
+        <w:rPr>
+          <w:rFonts w:ascii="Arial" w:hAnsi="Arial" w:cs="Arial"/>
+          <w:sz w:val="22"/>
+          <w:szCs w:val="22"/>
+        </w:rPr>
+      </w:pPr>
+    </w:p>
+    <w:p>
+      <w:pPr>
+        <w:rPr>
+          <w:rFonts w:ascii="Arial" w:hAnsi="Arial" w:cs="Arial"/>
+          <w:sz w:val="22"/>
+          <w:szCs w:val="22"/>
+        </w:rPr>
+      </w:pPr>
+      <w:r>
+        <w:rPr>
+          <w:rFonts w:ascii="Arial" w:hAnsi="Arial" w:cs="Arial"/>
+          <w:sz w:val="22"/>
+          <w:szCs w:val="22"/>
+        </w:rPr>
+        <w:t>5.5.</w:t>
+      </w:r>
     </w:p>
     <w:p>
       <w:pPr>

</xml_diff>

<commit_message>
punto 1 a 7
</commit_message>
<xml_diff>
--- a/TPArso.docx
+++ b/TPArso.docx
@@ -3553,7 +3553,23 @@
           <w:sz w:val="22"/>
           <w:szCs w:val="22"/>
         </w:rPr>
-        <w:t>5.1.1 El comando RM borra ficheros con -r (directorio y su contenido)</w:t>
+        <w:t xml:space="preserve">5.1.1 </w:t>
+      </w:r>
+      <w:r>
+        <w:rPr>
+          <w:rFonts w:ascii="Arial" w:hAnsi="Arial" w:cs="Arial"/>
+          <w:sz w:val="22"/>
+          <w:szCs w:val="22"/>
+        </w:rPr>
+        <w:t>El comando CP copiar los fichero o directorios (-r copia todo el directorio y su contenido)</w:t>
+      </w:r>
+      <w:r>
+        <w:rPr>
+          <w:rFonts w:ascii="Arial" w:hAnsi="Arial" w:cs="Arial"/>
+          <w:sz w:val="22"/>
+          <w:szCs w:val="22"/>
+        </w:rPr>
+        <w:t>.</w:t>
       </w:r>
     </w:p>
     <w:p>
@@ -3644,6 +3660,14 @@
         </w:rPr>
         <w:t xml:space="preserve"> modificar indicar nombre nuevo y viejo)</w:t>
       </w:r>
+      <w:r>
+        <w:rPr>
+          <w:rFonts w:ascii="Arial" w:hAnsi="Arial" w:cs="Arial"/>
+          <w:sz w:val="22"/>
+          <w:szCs w:val="22"/>
+        </w:rPr>
+        <w:t>.</w:t>
+      </w:r>
     </w:p>
     <w:p>
       <w:pPr>
@@ -3660,23 +3684,23 @@
           <w:szCs w:val="22"/>
         </w:rPr>
         <w:lastRenderedPageBreak/>
-        <w:t xml:space="preserve">5.1.3 El comando CP copiar los fichero o </w:t>
-      </w:r>
-      <w:r>
-        <w:rPr>
-          <w:rFonts w:ascii="Arial" w:hAnsi="Arial" w:cs="Arial"/>
-          <w:sz w:val="22"/>
-          <w:szCs w:val="22"/>
-        </w:rPr>
-        <w:t>directorios (</w:t>
-      </w:r>
-      <w:r>
-        <w:rPr>
-          <w:rFonts w:ascii="Arial" w:hAnsi="Arial" w:cs="Arial"/>
-          <w:sz w:val="22"/>
-          <w:szCs w:val="22"/>
-        </w:rPr>
-        <w:t>-r copia todo el directorio y su contenido)</w:t>
+        <w:t xml:space="preserve">5.1.3 </w:t>
+      </w:r>
+      <w:r>
+        <w:rPr>
+          <w:rFonts w:ascii="Arial" w:hAnsi="Arial" w:cs="Arial"/>
+          <w:sz w:val="22"/>
+          <w:szCs w:val="22"/>
+        </w:rPr>
+        <w:t>El comando RM borra ficheros con -r (directorio y su contenido)</w:t>
+      </w:r>
+      <w:r>
+        <w:rPr>
+          <w:rFonts w:ascii="Arial" w:hAnsi="Arial" w:cs="Arial"/>
+          <w:sz w:val="22"/>
+          <w:szCs w:val="22"/>
+        </w:rPr>
+        <w:t>.</w:t>
       </w:r>
     </w:p>
     <w:p>
@@ -3898,6 +3922,898 @@
         </w:rPr>
         <w:t>5.2.</w:t>
       </w:r>
+      <w:r>
+        <w:rPr>
+          <w:rFonts w:ascii="Arial" w:hAnsi="Arial" w:cs="Arial"/>
+          <w:sz w:val="22"/>
+          <w:szCs w:val="22"/>
+        </w:rPr>
+        <w:t xml:space="preserve"> </w:t>
+      </w:r>
+      <w:proofErr w:type="spellStart"/>
+      <w:r>
+        <w:rPr>
+          <w:rFonts w:ascii="Arial" w:hAnsi="Arial" w:cs="Arial"/>
+          <w:sz w:val="22"/>
+          <w:szCs w:val="22"/>
+        </w:rPr>
+        <w:t>cp</w:t>
+      </w:r>
+      <w:proofErr w:type="spellEnd"/>
+      <w:r>
+        <w:rPr>
+          <w:rFonts w:ascii="Arial" w:hAnsi="Arial" w:cs="Arial"/>
+          <w:sz w:val="22"/>
+          <w:szCs w:val="22"/>
+        </w:rPr>
+        <w:t xml:space="preserve"> </w:t>
+      </w:r>
+      <w:r>
+        <w:rPr>
+          <w:rFonts w:ascii="Arial" w:hAnsi="Arial" w:cs="Arial"/>
+          <w:sz w:val="22"/>
+          <w:szCs w:val="22"/>
+        </w:rPr>
+        <w:t>ejemplo:</w:t>
+      </w:r>
+      <w:r>
+        <w:rPr>
+          <w:rFonts w:ascii="Arial" w:hAnsi="Arial" w:cs="Arial"/>
+          <w:sz w:val="22"/>
+          <w:szCs w:val="22"/>
+        </w:rPr>
+        <w:t xml:space="preserve"> </w:t>
+      </w:r>
+      <w:proofErr w:type="spellStart"/>
+      <w:r>
+        <w:rPr>
+          <w:rFonts w:ascii="Arial" w:hAnsi="Arial" w:cs="Arial"/>
+          <w:sz w:val="22"/>
+          <w:szCs w:val="22"/>
+        </w:rPr>
+        <w:t>cp</w:t>
+      </w:r>
+      <w:proofErr w:type="spellEnd"/>
+      <w:r>
+        <w:rPr>
+          <w:rFonts w:ascii="Arial" w:hAnsi="Arial" w:cs="Arial"/>
+          <w:sz w:val="22"/>
+          <w:szCs w:val="22"/>
+        </w:rPr>
+        <w:t xml:space="preserve"> </w:t>
+      </w:r>
+      <w:proofErr w:type="spellStart"/>
+      <w:r>
+        <w:rPr>
+          <w:rFonts w:ascii="Arial" w:hAnsi="Arial" w:cs="Arial"/>
+          <w:sz w:val="22"/>
+          <w:szCs w:val="22"/>
+        </w:rPr>
+        <w:t>boot</w:t>
+      </w:r>
+      <w:proofErr w:type="spellEnd"/>
+      <w:r>
+        <w:rPr>
+          <w:rFonts w:ascii="Arial" w:hAnsi="Arial" w:cs="Arial"/>
+          <w:sz w:val="22"/>
+          <w:szCs w:val="22"/>
+        </w:rPr>
+        <w:t xml:space="preserve"> -r dir1</w:t>
+      </w:r>
+      <w:r>
+        <w:rPr>
+          <w:rFonts w:ascii="Arial" w:hAnsi="Arial" w:cs="Arial"/>
+          <w:sz w:val="22"/>
+          <w:szCs w:val="22"/>
+        </w:rPr>
+        <w:t xml:space="preserve"> </w:t>
+      </w:r>
+      <w:r>
+        <w:rPr>
+          <w:rFonts w:ascii="Arial" w:hAnsi="Arial" w:cs="Arial"/>
+          <w:sz w:val="22"/>
+          <w:szCs w:val="22"/>
+        </w:rPr>
+        <w:t xml:space="preserve"> </w:t>
+      </w:r>
+    </w:p>
+    <w:p>
+      <w:pPr>
+        <w:rPr>
+          <w:rFonts w:ascii="Arial" w:hAnsi="Arial" w:cs="Arial"/>
+          <w:sz w:val="22"/>
+          <w:szCs w:val="22"/>
+        </w:rPr>
+      </w:pPr>
+      <w:r>
+        <w:rPr>
+          <w:rFonts w:ascii="Arial" w:hAnsi="Arial" w:cs="Arial"/>
+          <w:sz w:val="22"/>
+          <w:szCs w:val="22"/>
+        </w:rPr>
+        <w:t>Copia directorios o archivos de un directorio a otro.</w:t>
+      </w:r>
+    </w:p>
+    <w:p>
+      <w:pPr>
+        <w:rPr>
+          <w:rFonts w:ascii="Arial" w:hAnsi="Arial" w:cs="Arial"/>
+          <w:sz w:val="22"/>
+          <w:szCs w:val="22"/>
+        </w:rPr>
+      </w:pPr>
+      <w:proofErr w:type="spellStart"/>
+      <w:r>
+        <w:rPr>
+          <w:rFonts w:ascii="Arial" w:hAnsi="Arial" w:cs="Arial"/>
+          <w:sz w:val="22"/>
+          <w:szCs w:val="22"/>
+        </w:rPr>
+        <w:t>Mv</w:t>
+      </w:r>
+      <w:proofErr w:type="spellEnd"/>
+      <w:r>
+        <w:rPr>
+          <w:rFonts w:ascii="Arial" w:hAnsi="Arial" w:cs="Arial"/>
+          <w:sz w:val="22"/>
+          <w:szCs w:val="22"/>
+        </w:rPr>
+        <w:t xml:space="preserve"> ejemplo</w:t>
+      </w:r>
+      <w:r>
+        <w:rPr>
+          <w:rFonts w:ascii="Arial" w:hAnsi="Arial" w:cs="Arial"/>
+          <w:sz w:val="22"/>
+          <w:szCs w:val="22"/>
+        </w:rPr>
+        <w:t>:</w:t>
+      </w:r>
+      <w:r>
+        <w:rPr>
+          <w:rFonts w:ascii="Arial" w:hAnsi="Arial" w:cs="Arial"/>
+          <w:sz w:val="22"/>
+          <w:szCs w:val="22"/>
+        </w:rPr>
+        <w:t xml:space="preserve"> </w:t>
+      </w:r>
+      <w:proofErr w:type="spellStart"/>
+      <w:r>
+        <w:rPr>
+          <w:rFonts w:ascii="Arial" w:hAnsi="Arial" w:cs="Arial"/>
+          <w:sz w:val="22"/>
+          <w:szCs w:val="22"/>
+        </w:rPr>
+        <w:t>mv</w:t>
+      </w:r>
+      <w:proofErr w:type="spellEnd"/>
+      <w:r>
+        <w:rPr>
+          <w:rFonts w:ascii="Arial" w:hAnsi="Arial" w:cs="Arial"/>
+          <w:sz w:val="22"/>
+          <w:szCs w:val="22"/>
+        </w:rPr>
+        <w:t xml:space="preserve"> dir1</w:t>
+      </w:r>
+    </w:p>
+    <w:p>
+      <w:pPr>
+        <w:rPr>
+          <w:rFonts w:ascii="Arial" w:hAnsi="Arial" w:cs="Arial"/>
+          <w:sz w:val="22"/>
+          <w:szCs w:val="22"/>
+        </w:rPr>
+      </w:pPr>
+      <w:r>
+        <w:rPr>
+          <w:rFonts w:ascii="Arial" w:hAnsi="Arial" w:cs="Arial"/>
+          <w:sz w:val="22"/>
+          <w:szCs w:val="22"/>
+        </w:rPr>
+        <w:t xml:space="preserve">Mueve o copia un archivo y lo </w:t>
+      </w:r>
+      <w:r>
+        <w:rPr>
+          <w:rFonts w:ascii="Arial" w:hAnsi="Arial" w:cs="Arial"/>
+          <w:sz w:val="22"/>
+          <w:szCs w:val="22"/>
+        </w:rPr>
+        <w:t>renombra.</w:t>
+      </w:r>
+    </w:p>
+    <w:p>
+      <w:pPr>
+        <w:rPr>
+          <w:rFonts w:ascii="Arial" w:hAnsi="Arial" w:cs="Arial"/>
+          <w:sz w:val="22"/>
+          <w:szCs w:val="22"/>
+        </w:rPr>
+      </w:pPr>
+      <w:proofErr w:type="spellStart"/>
+      <w:r>
+        <w:rPr>
+          <w:rFonts w:ascii="Arial" w:hAnsi="Arial" w:cs="Arial"/>
+          <w:sz w:val="22"/>
+          <w:szCs w:val="22"/>
+        </w:rPr>
+        <w:t>Rm</w:t>
+      </w:r>
+      <w:proofErr w:type="spellEnd"/>
+      <w:r>
+        <w:rPr>
+          <w:rFonts w:ascii="Arial" w:hAnsi="Arial" w:cs="Arial"/>
+          <w:sz w:val="22"/>
+          <w:szCs w:val="22"/>
+        </w:rPr>
+        <w:t xml:space="preserve"> </w:t>
+      </w:r>
+      <w:r>
+        <w:rPr>
+          <w:rFonts w:ascii="Arial" w:hAnsi="Arial" w:cs="Arial"/>
+          <w:sz w:val="22"/>
+          <w:szCs w:val="22"/>
+        </w:rPr>
+        <w:t>ejemplo:</w:t>
+      </w:r>
+      <w:r>
+        <w:rPr>
+          <w:rFonts w:ascii="Arial" w:hAnsi="Arial" w:cs="Arial"/>
+          <w:sz w:val="22"/>
+          <w:szCs w:val="22"/>
+        </w:rPr>
+        <w:t xml:space="preserve"> </w:t>
+      </w:r>
+      <w:proofErr w:type="spellStart"/>
+      <w:r>
+        <w:rPr>
+          <w:rFonts w:ascii="Arial" w:hAnsi="Arial" w:cs="Arial"/>
+          <w:sz w:val="22"/>
+          <w:szCs w:val="22"/>
+        </w:rPr>
+        <w:t>rm</w:t>
+      </w:r>
+      <w:proofErr w:type="spellEnd"/>
+      <w:r>
+        <w:rPr>
+          <w:rFonts w:ascii="Arial" w:hAnsi="Arial" w:cs="Arial"/>
+          <w:sz w:val="22"/>
+          <w:szCs w:val="22"/>
+        </w:rPr>
+        <w:t xml:space="preserve"> -r dir1</w:t>
+      </w:r>
+    </w:p>
+    <w:p>
+      <w:pPr>
+        <w:rPr>
+          <w:rFonts w:ascii="Arial" w:hAnsi="Arial" w:cs="Arial"/>
+          <w:sz w:val="22"/>
+          <w:szCs w:val="22"/>
+        </w:rPr>
+      </w:pPr>
+      <w:r>
+        <w:rPr>
+          <w:rFonts w:ascii="Arial" w:hAnsi="Arial" w:cs="Arial"/>
+          <w:sz w:val="22"/>
+          <w:szCs w:val="22"/>
+        </w:rPr>
+        <w:t>Elimina los archivos o directorios que especifiques.</w:t>
+      </w:r>
+    </w:p>
+    <w:p>
+      <w:pPr>
+        <w:rPr>
+          <w:rFonts w:ascii="Arial" w:hAnsi="Arial" w:cs="Arial"/>
+          <w:sz w:val="22"/>
+          <w:szCs w:val="22"/>
+        </w:rPr>
+      </w:pPr>
+      <w:proofErr w:type="spellStart"/>
+      <w:r>
+        <w:rPr>
+          <w:rFonts w:ascii="Arial" w:hAnsi="Arial" w:cs="Arial"/>
+          <w:sz w:val="22"/>
+          <w:szCs w:val="22"/>
+        </w:rPr>
+        <w:t>Rcp</w:t>
+      </w:r>
+      <w:proofErr w:type="spellEnd"/>
+      <w:r>
+        <w:rPr>
+          <w:rFonts w:ascii="Arial" w:hAnsi="Arial" w:cs="Arial"/>
+          <w:sz w:val="22"/>
+          <w:szCs w:val="22"/>
+        </w:rPr>
+        <w:t xml:space="preserve"> ejemplo</w:t>
+      </w:r>
+      <w:r>
+        <w:rPr>
+          <w:rFonts w:ascii="Arial" w:hAnsi="Arial" w:cs="Arial"/>
+          <w:sz w:val="22"/>
+          <w:szCs w:val="22"/>
+        </w:rPr>
+        <w:t>:</w:t>
+      </w:r>
+      <w:r>
+        <w:t xml:space="preserve"> </w:t>
+      </w:r>
+      <w:proofErr w:type="spellStart"/>
+      <w:r>
+        <w:rPr>
+          <w:rFonts w:ascii="Arial" w:hAnsi="Arial" w:cs="Arial"/>
+          <w:sz w:val="22"/>
+          <w:szCs w:val="22"/>
+        </w:rPr>
+        <w:t>ConexionRemota</w:t>
+      </w:r>
+      <w:proofErr w:type="spellEnd"/>
+      <w:r>
+        <w:rPr>
+          <w:rFonts w:ascii="Arial" w:hAnsi="Arial" w:cs="Arial"/>
+          <w:sz w:val="22"/>
+          <w:szCs w:val="22"/>
+        </w:rPr>
+        <w:t>:/home/Archivos1/</w:t>
+      </w:r>
+      <w:proofErr w:type="spellStart"/>
+      <w:r>
+        <w:rPr>
+          <w:rFonts w:ascii="Arial" w:hAnsi="Arial" w:cs="Arial"/>
+          <w:sz w:val="22"/>
+          <w:szCs w:val="22"/>
+        </w:rPr>
+        <w:t>doc</w:t>
+      </w:r>
+      <w:proofErr w:type="spellEnd"/>
+      <w:r>
+        <w:rPr>
+          <w:rFonts w:ascii="Arial" w:hAnsi="Arial" w:cs="Arial"/>
+          <w:sz w:val="22"/>
+          <w:szCs w:val="22"/>
+        </w:rPr>
+        <w:t>/notas.docx</w:t>
+      </w:r>
+    </w:p>
+    <w:p>
+      <w:pPr>
+        <w:rPr>
+          <w:rFonts w:ascii="Arial" w:hAnsi="Arial" w:cs="Arial"/>
+          <w:sz w:val="22"/>
+          <w:szCs w:val="22"/>
+        </w:rPr>
+      </w:pPr>
+      <w:r>
+        <w:rPr>
+          <w:rFonts w:ascii="Arial" w:hAnsi="Arial" w:cs="Arial"/>
+          <w:sz w:val="22"/>
+          <w:szCs w:val="22"/>
+        </w:rPr>
+        <w:t xml:space="preserve">Este comando copio un archivo </w:t>
+      </w:r>
+      <w:proofErr w:type="spellStart"/>
+      <w:r>
+        <w:rPr>
+          <w:rFonts w:ascii="Arial" w:hAnsi="Arial" w:cs="Arial"/>
+          <w:sz w:val="22"/>
+          <w:szCs w:val="22"/>
+        </w:rPr>
+        <w:t>locar</w:t>
+      </w:r>
+      <w:proofErr w:type="spellEnd"/>
+      <w:r>
+        <w:rPr>
+          <w:rFonts w:ascii="Arial" w:hAnsi="Arial" w:cs="Arial"/>
+          <w:sz w:val="22"/>
+          <w:szCs w:val="22"/>
+        </w:rPr>
+        <w:t xml:space="preserve"> en un equipo con </w:t>
+      </w:r>
+      <w:proofErr w:type="spellStart"/>
+      <w:r>
+        <w:rPr>
+          <w:rFonts w:ascii="Arial" w:hAnsi="Arial" w:cs="Arial"/>
+          <w:sz w:val="22"/>
+          <w:szCs w:val="22"/>
+        </w:rPr>
+        <w:t>conexion</w:t>
+      </w:r>
+      <w:proofErr w:type="spellEnd"/>
+      <w:r>
+        <w:rPr>
+          <w:rFonts w:ascii="Arial" w:hAnsi="Arial" w:cs="Arial"/>
+          <w:sz w:val="22"/>
+          <w:szCs w:val="22"/>
+        </w:rPr>
+        <w:t xml:space="preserve"> remota</w:t>
+      </w:r>
+      <w:r>
+        <w:rPr>
+          <w:rFonts w:ascii="Arial" w:hAnsi="Arial" w:cs="Arial"/>
+          <w:sz w:val="22"/>
+          <w:szCs w:val="22"/>
+        </w:rPr>
+        <w:t>.</w:t>
+      </w:r>
+    </w:p>
+    <w:p>
+      <w:pPr>
+        <w:rPr>
+          <w:rFonts w:ascii="Arial" w:hAnsi="Arial" w:cs="Arial"/>
+          <w:sz w:val="22"/>
+          <w:szCs w:val="22"/>
+        </w:rPr>
+      </w:pPr>
+      <w:proofErr w:type="spellStart"/>
+      <w:r>
+        <w:rPr>
+          <w:rFonts w:ascii="Arial" w:hAnsi="Arial" w:cs="Arial"/>
+          <w:sz w:val="22"/>
+          <w:szCs w:val="22"/>
+        </w:rPr>
+        <w:t>Rsh</w:t>
+      </w:r>
+      <w:proofErr w:type="spellEnd"/>
+      <w:r>
+        <w:rPr>
+          <w:rFonts w:ascii="Arial" w:hAnsi="Arial" w:cs="Arial"/>
+          <w:sz w:val="22"/>
+          <w:szCs w:val="22"/>
+        </w:rPr>
+        <w:t xml:space="preserve"> ejemplo</w:t>
+      </w:r>
+      <w:r>
+        <w:rPr>
+          <w:rFonts w:ascii="Arial" w:hAnsi="Arial" w:cs="Arial"/>
+          <w:sz w:val="22"/>
+          <w:szCs w:val="22"/>
+        </w:rPr>
+        <w:t>:</w:t>
+      </w:r>
+      <w:r>
+        <w:rPr>
+          <w:rFonts w:ascii="Arial" w:hAnsi="Arial" w:cs="Arial"/>
+          <w:sz w:val="22"/>
+          <w:szCs w:val="22"/>
+        </w:rPr>
+        <w:t xml:space="preserve"> </w:t>
+      </w:r>
+      <w:proofErr w:type="spellStart"/>
+      <w:r>
+        <w:rPr>
+          <w:rFonts w:ascii="Arial" w:hAnsi="Arial" w:cs="Arial"/>
+          <w:sz w:val="22"/>
+          <w:szCs w:val="22"/>
+        </w:rPr>
+        <w:t>ConexionRemota</w:t>
+      </w:r>
+      <w:proofErr w:type="spellEnd"/>
+      <w:r>
+        <w:rPr>
+          <w:rFonts w:ascii="Arial" w:hAnsi="Arial" w:cs="Arial"/>
+          <w:sz w:val="22"/>
+          <w:szCs w:val="22"/>
+        </w:rPr>
+        <w:t xml:space="preserve"> </w:t>
+      </w:r>
+      <w:proofErr w:type="spellStart"/>
+      <w:r>
+        <w:rPr>
+          <w:rFonts w:ascii="Arial" w:hAnsi="Arial" w:cs="Arial"/>
+          <w:sz w:val="22"/>
+          <w:szCs w:val="22"/>
+        </w:rPr>
+        <w:t>ls</w:t>
+      </w:r>
+      <w:proofErr w:type="spellEnd"/>
+      <w:r>
+        <w:rPr>
+          <w:rFonts w:ascii="Arial" w:hAnsi="Arial" w:cs="Arial"/>
+          <w:sz w:val="22"/>
+          <w:szCs w:val="22"/>
+        </w:rPr>
+        <w:t xml:space="preserve"> /home/</w:t>
+      </w:r>
+      <w:proofErr w:type="spellStart"/>
+      <w:r>
+        <w:rPr>
+          <w:rFonts w:ascii="Arial" w:hAnsi="Arial" w:cs="Arial"/>
+          <w:sz w:val="22"/>
+          <w:szCs w:val="22"/>
+        </w:rPr>
+        <w:t>vmubuntu</w:t>
+      </w:r>
+      <w:proofErr w:type="spellEnd"/>
+      <w:r>
+        <w:rPr>
+          <w:rFonts w:ascii="Arial" w:hAnsi="Arial" w:cs="Arial"/>
+          <w:sz w:val="22"/>
+          <w:szCs w:val="22"/>
+        </w:rPr>
+        <w:t>/Escritorio/Archivos1</w:t>
+      </w:r>
+    </w:p>
+    <w:p>
+      <w:pPr>
+        <w:rPr>
+          <w:rFonts w:ascii="Arial" w:hAnsi="Arial" w:cs="Arial"/>
+          <w:sz w:val="22"/>
+          <w:szCs w:val="22"/>
+        </w:rPr>
+      </w:pPr>
+      <w:r>
+        <w:rPr>
+          <w:rFonts w:ascii="Arial" w:hAnsi="Arial" w:cs="Arial"/>
+          <w:sz w:val="22"/>
+          <w:szCs w:val="22"/>
+        </w:rPr>
+        <w:t xml:space="preserve">Este comando ejecuta un comando desde una </w:t>
+      </w:r>
+      <w:proofErr w:type="spellStart"/>
+      <w:r>
+        <w:rPr>
+          <w:rFonts w:ascii="Arial" w:hAnsi="Arial" w:cs="Arial"/>
+          <w:sz w:val="22"/>
+          <w:szCs w:val="22"/>
+        </w:rPr>
+        <w:t>conexion</w:t>
+      </w:r>
+      <w:proofErr w:type="spellEnd"/>
+      <w:r>
+        <w:rPr>
+          <w:rFonts w:ascii="Arial" w:hAnsi="Arial" w:cs="Arial"/>
+          <w:sz w:val="22"/>
+          <w:szCs w:val="22"/>
+        </w:rPr>
+        <w:t xml:space="preserve"> remota</w:t>
+      </w:r>
+      <w:r>
+        <w:rPr>
+          <w:rFonts w:ascii="Arial" w:hAnsi="Arial" w:cs="Arial"/>
+          <w:sz w:val="22"/>
+          <w:szCs w:val="22"/>
+        </w:rPr>
+        <w:t>.</w:t>
+      </w:r>
+    </w:p>
+    <w:p>
+      <w:pPr>
+        <w:rPr>
+          <w:rFonts w:ascii="Arial" w:hAnsi="Arial" w:cs="Arial"/>
+          <w:sz w:val="22"/>
+          <w:szCs w:val="22"/>
+        </w:rPr>
+      </w:pPr>
+      <w:proofErr w:type="spellStart"/>
+      <w:r>
+        <w:rPr>
+          <w:rFonts w:ascii="Arial" w:hAnsi="Arial" w:cs="Arial"/>
+          <w:sz w:val="22"/>
+          <w:szCs w:val="22"/>
+        </w:rPr>
+        <w:t>Scp</w:t>
+      </w:r>
+      <w:proofErr w:type="spellEnd"/>
+      <w:r>
+        <w:rPr>
+          <w:rFonts w:ascii="Arial" w:hAnsi="Arial" w:cs="Arial"/>
+          <w:sz w:val="22"/>
+          <w:szCs w:val="22"/>
+        </w:rPr>
+        <w:t xml:space="preserve"> ejemplo</w:t>
+      </w:r>
+      <w:r>
+        <w:rPr>
+          <w:rFonts w:ascii="Arial" w:hAnsi="Arial" w:cs="Arial"/>
+          <w:sz w:val="22"/>
+          <w:szCs w:val="22"/>
+        </w:rPr>
+        <w:t>:</w:t>
+      </w:r>
+      <w:r>
+        <w:rPr>
+          <w:rFonts w:ascii="Arial" w:hAnsi="Arial" w:cs="Arial"/>
+          <w:sz w:val="22"/>
+          <w:szCs w:val="22"/>
+        </w:rPr>
+        <w:t xml:space="preserve"> </w:t>
+      </w:r>
+      <w:proofErr w:type="spellStart"/>
+      <w:r>
+        <w:rPr>
+          <w:rFonts w:ascii="Arial" w:hAnsi="Arial" w:cs="Arial"/>
+          <w:sz w:val="22"/>
+          <w:szCs w:val="22"/>
+        </w:rPr>
+        <w:t>scp</w:t>
+      </w:r>
+      <w:proofErr w:type="spellEnd"/>
+      <w:r>
+        <w:rPr>
+          <w:rFonts w:ascii="Arial" w:hAnsi="Arial" w:cs="Arial"/>
+          <w:sz w:val="22"/>
+          <w:szCs w:val="22"/>
+        </w:rPr>
+        <w:t xml:space="preserve"> -r Archivos1 </w:t>
+      </w:r>
+      <w:proofErr w:type="spellStart"/>
+      <w:r>
+        <w:rPr>
+          <w:rFonts w:ascii="Arial" w:hAnsi="Arial" w:cs="Arial"/>
+          <w:sz w:val="22"/>
+          <w:szCs w:val="22"/>
+        </w:rPr>
+        <w:t>vmubuntu@ConexionRemota</w:t>
+      </w:r>
+      <w:proofErr w:type="spellEnd"/>
+      <w:r>
+        <w:rPr>
+          <w:rFonts w:ascii="Arial" w:hAnsi="Arial" w:cs="Arial"/>
+          <w:sz w:val="22"/>
+          <w:szCs w:val="22"/>
+        </w:rPr>
+        <w:t>:/home/</w:t>
+      </w:r>
+      <w:proofErr w:type="spellStart"/>
+      <w:r>
+        <w:rPr>
+          <w:rFonts w:ascii="Arial" w:hAnsi="Arial" w:cs="Arial"/>
+          <w:sz w:val="22"/>
+          <w:szCs w:val="22"/>
+        </w:rPr>
+        <w:t>vmubuntu</w:t>
+      </w:r>
+      <w:proofErr w:type="spellEnd"/>
+      <w:r>
+        <w:rPr>
+          <w:rFonts w:ascii="Arial" w:hAnsi="Arial" w:cs="Arial"/>
+          <w:sz w:val="22"/>
+          <w:szCs w:val="22"/>
+        </w:rPr>
+        <w:t>/Escritorio/Archivos2</w:t>
+      </w:r>
+    </w:p>
+    <w:p>
+      <w:pPr>
+        <w:rPr>
+          <w:rFonts w:ascii="Arial" w:hAnsi="Arial" w:cs="Arial"/>
+          <w:sz w:val="22"/>
+          <w:szCs w:val="22"/>
+        </w:rPr>
+      </w:pPr>
+      <w:r>
+        <w:rPr>
+          <w:rFonts w:ascii="Arial" w:hAnsi="Arial" w:cs="Arial"/>
+          <w:sz w:val="22"/>
+          <w:szCs w:val="22"/>
+        </w:rPr>
+        <w:t xml:space="preserve">Este </w:t>
+      </w:r>
+      <w:proofErr w:type="spellStart"/>
+      <w:r>
+        <w:rPr>
+          <w:rFonts w:ascii="Arial" w:hAnsi="Arial" w:cs="Arial"/>
+          <w:sz w:val="22"/>
+          <w:szCs w:val="22"/>
+        </w:rPr>
+        <w:t>compando</w:t>
+      </w:r>
+      <w:proofErr w:type="spellEnd"/>
+      <w:r>
+        <w:rPr>
+          <w:rFonts w:ascii="Arial" w:hAnsi="Arial" w:cs="Arial"/>
+          <w:sz w:val="22"/>
+          <w:szCs w:val="22"/>
+        </w:rPr>
+        <w:t xml:space="preserve"> </w:t>
+      </w:r>
+      <w:proofErr w:type="spellStart"/>
+      <w:r>
+        <w:rPr>
+          <w:rFonts w:ascii="Arial" w:hAnsi="Arial" w:cs="Arial"/>
+          <w:sz w:val="22"/>
+          <w:szCs w:val="22"/>
+        </w:rPr>
+        <w:t>tranfiere</w:t>
+      </w:r>
+      <w:proofErr w:type="spellEnd"/>
+      <w:r>
+        <w:rPr>
+          <w:rFonts w:ascii="Arial" w:hAnsi="Arial" w:cs="Arial"/>
+          <w:sz w:val="22"/>
+          <w:szCs w:val="22"/>
+        </w:rPr>
+        <w:t xml:space="preserve"> un archivo a una </w:t>
+      </w:r>
+      <w:proofErr w:type="spellStart"/>
+      <w:r>
+        <w:rPr>
+          <w:rFonts w:ascii="Arial" w:hAnsi="Arial" w:cs="Arial"/>
+          <w:sz w:val="22"/>
+          <w:szCs w:val="22"/>
+        </w:rPr>
+        <w:t>carpta</w:t>
+      </w:r>
+      <w:proofErr w:type="spellEnd"/>
+      <w:r>
+        <w:rPr>
+          <w:rFonts w:ascii="Arial" w:hAnsi="Arial" w:cs="Arial"/>
+          <w:sz w:val="22"/>
+          <w:szCs w:val="22"/>
+        </w:rPr>
+        <w:t xml:space="preserve"> </w:t>
+      </w:r>
+      <w:proofErr w:type="spellStart"/>
+      <w:r>
+        <w:rPr>
+          <w:rFonts w:ascii="Arial" w:hAnsi="Arial" w:cs="Arial"/>
+          <w:sz w:val="22"/>
+          <w:szCs w:val="22"/>
+        </w:rPr>
+        <w:t>especefica</w:t>
+      </w:r>
+      <w:proofErr w:type="spellEnd"/>
+      <w:r>
+        <w:rPr>
+          <w:rFonts w:ascii="Arial" w:hAnsi="Arial" w:cs="Arial"/>
+          <w:sz w:val="22"/>
+          <w:szCs w:val="22"/>
+        </w:rPr>
+        <w:t xml:space="preserve"> de una </w:t>
+      </w:r>
+      <w:proofErr w:type="spellStart"/>
+      <w:r>
+        <w:rPr>
+          <w:rFonts w:ascii="Arial" w:hAnsi="Arial" w:cs="Arial"/>
+          <w:sz w:val="22"/>
+          <w:szCs w:val="22"/>
+        </w:rPr>
+        <w:t>conexion</w:t>
+      </w:r>
+      <w:proofErr w:type="spellEnd"/>
+      <w:r>
+        <w:rPr>
+          <w:rFonts w:ascii="Arial" w:hAnsi="Arial" w:cs="Arial"/>
+          <w:sz w:val="22"/>
+          <w:szCs w:val="22"/>
+        </w:rPr>
+        <w:t xml:space="preserve"> remota</w:t>
+      </w:r>
+      <w:r>
+        <w:rPr>
+          <w:rFonts w:ascii="Arial" w:hAnsi="Arial" w:cs="Arial"/>
+          <w:sz w:val="22"/>
+          <w:szCs w:val="22"/>
+        </w:rPr>
+        <w:t>.</w:t>
+      </w:r>
+    </w:p>
+    <w:p>
+      <w:pPr>
+        <w:rPr>
+          <w:rFonts w:ascii="Arial" w:hAnsi="Arial" w:cs="Arial"/>
+          <w:sz w:val="22"/>
+          <w:szCs w:val="22"/>
+        </w:rPr>
+      </w:pPr>
+      <w:proofErr w:type="spellStart"/>
+      <w:r>
+        <w:rPr>
+          <w:rFonts w:ascii="Arial" w:hAnsi="Arial" w:cs="Arial"/>
+          <w:sz w:val="22"/>
+          <w:szCs w:val="22"/>
+        </w:rPr>
+        <w:t>Ssh</w:t>
+      </w:r>
+      <w:proofErr w:type="spellEnd"/>
+      <w:r>
+        <w:rPr>
+          <w:rFonts w:ascii="Arial" w:hAnsi="Arial" w:cs="Arial"/>
+          <w:sz w:val="22"/>
+          <w:szCs w:val="22"/>
+        </w:rPr>
+        <w:t xml:space="preserve"> ejemplo</w:t>
+      </w:r>
+      <w:r>
+        <w:rPr>
+          <w:rFonts w:ascii="Arial" w:hAnsi="Arial" w:cs="Arial"/>
+          <w:sz w:val="22"/>
+          <w:szCs w:val="22"/>
+        </w:rPr>
+        <w:t>:</w:t>
+      </w:r>
+      <w:r>
+        <w:rPr>
+          <w:rFonts w:ascii="Arial" w:hAnsi="Arial" w:cs="Arial"/>
+          <w:sz w:val="22"/>
+          <w:szCs w:val="22"/>
+        </w:rPr>
+        <w:t xml:space="preserve"> </w:t>
+      </w:r>
+      <w:proofErr w:type="spellStart"/>
+      <w:r>
+        <w:rPr>
+          <w:rFonts w:ascii="Arial" w:hAnsi="Arial" w:cs="Arial"/>
+          <w:sz w:val="22"/>
+          <w:szCs w:val="22"/>
+        </w:rPr>
+        <w:t>ssh</w:t>
+      </w:r>
+      <w:proofErr w:type="spellEnd"/>
+      <w:r>
+        <w:rPr>
+          <w:rFonts w:ascii="Arial" w:hAnsi="Arial" w:cs="Arial"/>
+          <w:sz w:val="22"/>
+          <w:szCs w:val="22"/>
+        </w:rPr>
+        <w:t xml:space="preserve"> </w:t>
+      </w:r>
+      <w:proofErr w:type="spellStart"/>
+      <w:r>
+        <w:rPr>
+          <w:rFonts w:ascii="Arial" w:hAnsi="Arial" w:cs="Arial"/>
+          <w:sz w:val="22"/>
+          <w:szCs w:val="22"/>
+        </w:rPr>
+        <w:t>vmubuntu@ConexionRemota</w:t>
+      </w:r>
+      <w:proofErr w:type="spellEnd"/>
+    </w:p>
+    <w:p>
+      <w:pPr>
+        <w:rPr>
+          <w:rFonts w:ascii="Arial" w:hAnsi="Arial" w:cs="Arial"/>
+          <w:sz w:val="22"/>
+          <w:szCs w:val="22"/>
+        </w:rPr>
+      </w:pPr>
+      <w:r>
+        <w:rPr>
+          <w:rFonts w:ascii="Arial" w:hAnsi="Arial" w:cs="Arial"/>
+          <w:sz w:val="22"/>
+          <w:szCs w:val="22"/>
+        </w:rPr>
+        <w:t xml:space="preserve">Este comando realiza una </w:t>
+      </w:r>
+      <w:proofErr w:type="spellStart"/>
+      <w:r>
+        <w:rPr>
+          <w:rFonts w:ascii="Arial" w:hAnsi="Arial" w:cs="Arial"/>
+          <w:sz w:val="22"/>
+          <w:szCs w:val="22"/>
+        </w:rPr>
+        <w:t>conexion</w:t>
+      </w:r>
+      <w:proofErr w:type="spellEnd"/>
+      <w:r>
+        <w:rPr>
+          <w:rFonts w:ascii="Arial" w:hAnsi="Arial" w:cs="Arial"/>
+          <w:sz w:val="22"/>
+          <w:szCs w:val="22"/>
+        </w:rPr>
+        <w:t xml:space="preserve"> remota segura y poder </w:t>
+      </w:r>
+      <w:r>
+        <w:rPr>
+          <w:rFonts w:ascii="Arial" w:hAnsi="Arial" w:cs="Arial"/>
+          <w:sz w:val="22"/>
+          <w:szCs w:val="22"/>
+        </w:rPr>
+        <w:t>ejecutar</w:t>
+      </w:r>
+      <w:r>
+        <w:rPr>
+          <w:rFonts w:ascii="Arial" w:hAnsi="Arial" w:cs="Arial"/>
+          <w:sz w:val="22"/>
+          <w:szCs w:val="22"/>
+        </w:rPr>
+        <w:t xml:space="preserve"> un comando</w:t>
+      </w:r>
+      <w:r>
+        <w:rPr>
+          <w:rFonts w:ascii="Arial" w:hAnsi="Arial" w:cs="Arial"/>
+          <w:sz w:val="22"/>
+          <w:szCs w:val="22"/>
+        </w:rPr>
+        <w:t>.</w:t>
+      </w:r>
     </w:p>
     <w:p>
       <w:pPr>
@@ -3924,6 +4840,14 @@
         </w:rPr>
         <w:t>5.3.</w:t>
       </w:r>
+      <w:r>
+        <w:rPr>
+          <w:rFonts w:ascii="Arial" w:hAnsi="Arial" w:cs="Arial"/>
+          <w:sz w:val="22"/>
+          <w:szCs w:val="22"/>
+        </w:rPr>
+        <w:t xml:space="preserve"> Se puede concatenar con el comando cat. </w:t>
+      </w:r>
     </w:p>
     <w:p>
       <w:pPr>
@@ -3941,6 +4865,14 @@
         </w:rPr>
         <w:t>5.3.1</w:t>
       </w:r>
+      <w:r>
+        <w:rPr>
+          <w:rFonts w:ascii="Arial" w:hAnsi="Arial" w:cs="Arial"/>
+          <w:sz w:val="22"/>
+          <w:szCs w:val="22"/>
+        </w:rPr>
+        <w:t>Se puede usar también para ver el contenido del archivo.</w:t>
+      </w:r>
     </w:p>
     <w:p>
       <w:pPr>
@@ -3967,6 +4899,24 @@
         </w:rPr>
         <w:t>5.4.1.</w:t>
       </w:r>
+      <w:proofErr w:type="gramStart"/>
+      <w:r>
+        <w:rPr>
+          <w:rFonts w:ascii="Arial" w:hAnsi="Arial" w:cs="Arial"/>
+          <w:sz w:val="22"/>
+          <w:szCs w:val="22"/>
+        </w:rPr>
+        <w:t>LS(</w:t>
+      </w:r>
+      <w:proofErr w:type="gramEnd"/>
+      <w:r>
+        <w:rPr>
+          <w:rFonts w:ascii="Arial" w:hAnsi="Arial" w:cs="Arial"/>
+          <w:sz w:val="22"/>
+          <w:szCs w:val="22"/>
+        </w:rPr>
+        <w:t>lista) te muestra un listado.</w:t>
+      </w:r>
     </w:p>
     <w:p>
       <w:pPr>
@@ -3984,6 +4934,130 @@
         </w:rPr>
         <w:t>5.4.2</w:t>
       </w:r>
+      <w:r>
+        <w:rPr>
+          <w:rFonts w:ascii="Arial" w:hAnsi="Arial" w:cs="Arial"/>
+          <w:sz w:val="22"/>
+          <w:szCs w:val="22"/>
+        </w:rPr>
+        <w:t xml:space="preserve">. </w:t>
+      </w:r>
+      <w:r>
+        <w:rPr>
+          <w:rFonts w:ascii="Arial" w:hAnsi="Arial" w:cs="Arial"/>
+          <w:sz w:val="22"/>
+          <w:szCs w:val="22"/>
+        </w:rPr>
+        <w:t>–    Archivo regular</w:t>
+      </w:r>
+    </w:p>
+    <w:p>
+      <w:pPr>
+        <w:ind w:firstLine="708"/>
+        <w:rPr>
+          <w:rFonts w:ascii="Arial" w:hAnsi="Arial" w:cs="Arial"/>
+          <w:sz w:val="22"/>
+          <w:szCs w:val="22"/>
+        </w:rPr>
+      </w:pPr>
+      <w:r>
+        <w:rPr>
+          <w:rFonts w:ascii="Arial" w:hAnsi="Arial" w:cs="Arial"/>
+          <w:sz w:val="22"/>
+          <w:szCs w:val="22"/>
+        </w:rPr>
+        <w:t>d    Directorio</w:t>
+      </w:r>
+    </w:p>
+    <w:p>
+      <w:pPr>
+        <w:ind w:firstLine="708"/>
+        <w:rPr>
+          <w:rFonts w:ascii="Arial" w:hAnsi="Arial" w:cs="Arial"/>
+          <w:sz w:val="22"/>
+          <w:szCs w:val="22"/>
+        </w:rPr>
+      </w:pPr>
+      <w:r>
+        <w:rPr>
+          <w:rFonts w:ascii="Arial" w:hAnsi="Arial" w:cs="Arial"/>
+          <w:sz w:val="22"/>
+          <w:szCs w:val="22"/>
+        </w:rPr>
+        <w:t>b    Dispositivos de bloques</w:t>
+      </w:r>
+    </w:p>
+    <w:p>
+      <w:pPr>
+        <w:ind w:firstLine="708"/>
+        <w:rPr>
+          <w:rFonts w:ascii="Arial" w:hAnsi="Arial" w:cs="Arial"/>
+          <w:sz w:val="22"/>
+          <w:szCs w:val="22"/>
+        </w:rPr>
+      </w:pPr>
+      <w:r>
+        <w:rPr>
+          <w:rFonts w:ascii="Arial" w:hAnsi="Arial" w:cs="Arial"/>
+          <w:sz w:val="22"/>
+          <w:szCs w:val="22"/>
+        </w:rPr>
+        <w:t>c    Dispositivos de carácter</w:t>
+      </w:r>
+    </w:p>
+    <w:p>
+      <w:pPr>
+        <w:ind w:firstLine="708"/>
+        <w:rPr>
+          <w:rFonts w:ascii="Arial" w:hAnsi="Arial" w:cs="Arial"/>
+          <w:sz w:val="22"/>
+          <w:szCs w:val="22"/>
+        </w:rPr>
+      </w:pPr>
+      <w:r>
+        <w:rPr>
+          <w:rFonts w:ascii="Arial" w:hAnsi="Arial" w:cs="Arial"/>
+          <w:sz w:val="22"/>
+          <w:szCs w:val="22"/>
+        </w:rPr>
+        <w:t>l    Enlaces simbólicos</w:t>
+      </w:r>
+    </w:p>
+    <w:p>
+      <w:pPr>
+        <w:ind w:firstLine="708"/>
+        <w:rPr>
+          <w:rFonts w:ascii="Arial" w:hAnsi="Arial" w:cs="Arial"/>
+          <w:sz w:val="22"/>
+          <w:szCs w:val="22"/>
+        </w:rPr>
+      </w:pPr>
+      <w:r>
+        <w:rPr>
+          <w:rFonts w:ascii="Arial" w:hAnsi="Arial" w:cs="Arial"/>
+          <w:sz w:val="22"/>
+          <w:szCs w:val="22"/>
+        </w:rPr>
+        <w:t>s    Socket conector para comunicaciones</w:t>
+      </w:r>
+    </w:p>
+    <w:p>
+      <w:pPr>
+        <w:ind w:firstLine="708"/>
+        <w:rPr>
+          <w:rFonts w:ascii="Arial" w:hAnsi="Arial" w:cs="Arial"/>
+          <w:sz w:val="22"/>
+          <w:szCs w:val="22"/>
+        </w:rPr>
+      </w:pPr>
+      <w:r>
+        <w:rPr>
+          <w:rFonts w:ascii="Arial" w:hAnsi="Arial" w:cs="Arial"/>
+          <w:sz w:val="22"/>
+          <w:szCs w:val="22"/>
+        </w:rPr>
+        <w:t>p    Tuberías (pipe)</w:t>
+      </w:r>
     </w:p>
     <w:p>
       <w:pPr>
@@ -4010,6 +5084,58 @@
         </w:rPr>
         <w:t>5.5.</w:t>
       </w:r>
+      <w:r>
+        <w:rPr>
+          <w:rFonts w:ascii="Arial" w:hAnsi="Arial" w:cs="Arial"/>
+          <w:sz w:val="22"/>
+          <w:szCs w:val="22"/>
+        </w:rPr>
+        <w:t xml:space="preserve"> El comando </w:t>
+      </w:r>
+      <w:proofErr w:type="spellStart"/>
+      <w:r>
+        <w:rPr>
+          <w:rFonts w:ascii="Arial" w:hAnsi="Arial" w:cs="Arial"/>
+          <w:sz w:val="22"/>
+          <w:szCs w:val="22"/>
+        </w:rPr>
+        <w:t>touch</w:t>
+      </w:r>
+      <w:proofErr w:type="spellEnd"/>
+      <w:r>
+        <w:rPr>
+          <w:rFonts w:ascii="Arial" w:hAnsi="Arial" w:cs="Arial"/>
+          <w:sz w:val="22"/>
+          <w:szCs w:val="22"/>
+        </w:rPr>
+        <w:t xml:space="preserve"> sirve para la </w:t>
+      </w:r>
+      <w:r>
+        <w:rPr>
+          <w:rFonts w:ascii="Arial" w:hAnsi="Arial" w:cs="Arial"/>
+          <w:sz w:val="22"/>
+          <w:szCs w:val="22"/>
+        </w:rPr>
+        <w:t xml:space="preserve">creación de </w:t>
+      </w:r>
+      <w:proofErr w:type="spellStart"/>
+      <w:r>
+        <w:rPr>
+          <w:rFonts w:ascii="Arial" w:hAnsi="Arial" w:cs="Arial"/>
+          <w:sz w:val="22"/>
+          <w:szCs w:val="22"/>
+        </w:rPr>
+        <w:t>fichereos</w:t>
+      </w:r>
+      <w:proofErr w:type="spellEnd"/>
+      <w:r>
+        <w:rPr>
+          <w:rFonts w:ascii="Arial" w:hAnsi="Arial" w:cs="Arial"/>
+          <w:sz w:val="22"/>
+          <w:szCs w:val="22"/>
+        </w:rPr>
+        <w:t>.</w:t>
+      </w:r>
     </w:p>
     <w:p>
       <w:pPr>
@@ -4023,13 +5149,1860 @@
     </w:p>
     <w:p>
       <w:pPr>
-        <w:pStyle w:val="Prrafodelista"/>
-        <w:rPr>
-          <w:rFonts w:ascii="Arial" w:hAnsi="Arial" w:cs="Arial"/>
-          <w:sz w:val="22"/>
-          <w:szCs w:val="22"/>
-        </w:rPr>
-      </w:pPr>
+        <w:rPr>
+          <w:rFonts w:ascii="Arial" w:hAnsi="Arial" w:cs="Arial"/>
+          <w:sz w:val="22"/>
+          <w:szCs w:val="22"/>
+        </w:rPr>
+      </w:pPr>
+      <w:r>
+        <w:rPr>
+          <w:rFonts w:ascii="Arial" w:hAnsi="Arial" w:cs="Arial"/>
+          <w:sz w:val="22"/>
+          <w:szCs w:val="22"/>
+        </w:rPr>
+        <w:t>/************************************************************************************/</w:t>
+      </w:r>
+    </w:p>
+    <w:p>
+      <w:pPr>
+        <w:rPr>
+          <w:rFonts w:ascii="Arial" w:hAnsi="Arial" w:cs="Arial"/>
+          <w:sz w:val="22"/>
+          <w:szCs w:val="22"/>
+        </w:rPr>
+      </w:pPr>
+    </w:p>
+    <w:p>
+      <w:pPr>
+        <w:rPr>
+          <w:rFonts w:ascii="Arial" w:hAnsi="Arial" w:cs="Arial"/>
+          <w:sz w:val="22"/>
+          <w:szCs w:val="22"/>
+        </w:rPr>
+      </w:pPr>
+      <w:r>
+        <w:rPr>
+          <w:rFonts w:ascii="Arial" w:hAnsi="Arial" w:cs="Arial"/>
+          <w:sz w:val="22"/>
+          <w:szCs w:val="22"/>
+        </w:rPr>
+        <w:t xml:space="preserve">6.1. </w:t>
+      </w:r>
+      <w:r>
+        <w:rPr>
+          <w:rFonts w:ascii="Arial" w:hAnsi="Arial" w:cs="Arial"/>
+          <w:sz w:val="22"/>
+          <w:szCs w:val="22"/>
+        </w:rPr>
+        <w:t>Los siguientes nueve caracteres son los permisos que se les concede a los usuarios del sistema.</w:t>
+      </w:r>
+    </w:p>
+    <w:p>
+      <w:pPr>
+        <w:rPr>
+          <w:rFonts w:ascii="Arial" w:hAnsi="Arial" w:cs="Arial"/>
+          <w:sz w:val="22"/>
+          <w:szCs w:val="22"/>
+        </w:rPr>
+      </w:pPr>
+      <w:r>
+        <w:rPr>
+          <w:rFonts w:ascii="Arial" w:hAnsi="Arial" w:cs="Arial"/>
+          <w:sz w:val="22"/>
+          <w:szCs w:val="22"/>
+        </w:rPr>
+        <w:t>6.2.</w:t>
+      </w:r>
+      <w:r>
+        <w:rPr>
+          <w:rFonts w:ascii="Arial" w:hAnsi="Arial" w:cs="Arial"/>
+          <w:sz w:val="22"/>
+          <w:szCs w:val="22"/>
+        </w:rPr>
+        <w:t xml:space="preserve"> Cada tres caracteres, se referencian los permisos de propietario, grupo y resto de usuarios. Los caracteres que definen estos permisos son los siguientes:</w:t>
+      </w:r>
+    </w:p>
+    <w:p>
+      <w:pPr>
+        <w:rPr>
+          <w:rFonts w:ascii="Arial" w:hAnsi="Arial" w:cs="Arial"/>
+          <w:sz w:val="22"/>
+          <w:szCs w:val="22"/>
+        </w:rPr>
+      </w:pPr>
+      <w:r>
+        <w:rPr>
+          <w:rFonts w:ascii="Arial" w:hAnsi="Arial" w:cs="Arial"/>
+          <w:sz w:val="22"/>
+          <w:szCs w:val="22"/>
+        </w:rPr>
+        <w:t>–    Sin permiso</w:t>
+      </w:r>
+      <w:r>
+        <w:rPr>
+          <w:rFonts w:ascii="Arial" w:hAnsi="Arial" w:cs="Arial"/>
+          <w:sz w:val="22"/>
+          <w:szCs w:val="22"/>
+        </w:rPr>
+        <w:t>.</w:t>
+      </w:r>
+    </w:p>
+    <w:p>
+      <w:pPr>
+        <w:rPr>
+          <w:rFonts w:ascii="Arial" w:hAnsi="Arial" w:cs="Arial"/>
+          <w:sz w:val="22"/>
+          <w:szCs w:val="22"/>
+        </w:rPr>
+      </w:pPr>
+      <w:r>
+        <w:rPr>
+          <w:rFonts w:ascii="Arial" w:hAnsi="Arial" w:cs="Arial"/>
+          <w:sz w:val="22"/>
+          <w:szCs w:val="22"/>
+        </w:rPr>
+        <w:t>r    Permiso de lectura</w:t>
+      </w:r>
+      <w:r>
+        <w:rPr>
+          <w:rFonts w:ascii="Arial" w:hAnsi="Arial" w:cs="Arial"/>
+          <w:sz w:val="22"/>
+          <w:szCs w:val="22"/>
+        </w:rPr>
+        <w:t>.</w:t>
+      </w:r>
+    </w:p>
+    <w:p>
+      <w:pPr>
+        <w:rPr>
+          <w:rFonts w:ascii="Arial" w:hAnsi="Arial" w:cs="Arial"/>
+          <w:sz w:val="22"/>
+          <w:szCs w:val="22"/>
+        </w:rPr>
+      </w:pPr>
+      <w:r>
+        <w:rPr>
+          <w:rFonts w:ascii="Arial" w:hAnsi="Arial" w:cs="Arial"/>
+          <w:sz w:val="22"/>
+          <w:szCs w:val="22"/>
+        </w:rPr>
+        <w:t>w    Permiso de escritura</w:t>
+      </w:r>
+      <w:r>
+        <w:rPr>
+          <w:rFonts w:ascii="Arial" w:hAnsi="Arial" w:cs="Arial"/>
+          <w:sz w:val="22"/>
+          <w:szCs w:val="22"/>
+        </w:rPr>
+        <w:t>.</w:t>
+      </w:r>
+    </w:p>
+    <w:p>
+      <w:pPr>
+        <w:rPr>
+          <w:rFonts w:ascii="Arial" w:hAnsi="Arial" w:cs="Arial"/>
+          <w:sz w:val="22"/>
+          <w:szCs w:val="22"/>
+        </w:rPr>
+      </w:pPr>
+      <w:r>
+        <w:rPr>
+          <w:rFonts w:ascii="Arial" w:hAnsi="Arial" w:cs="Arial"/>
+          <w:sz w:val="22"/>
+          <w:szCs w:val="22"/>
+        </w:rPr>
+        <w:t>x    Permiso de ejecución</w:t>
+      </w:r>
+      <w:r>
+        <w:rPr>
+          <w:rFonts w:ascii="Arial" w:hAnsi="Arial" w:cs="Arial"/>
+          <w:sz w:val="22"/>
+          <w:szCs w:val="22"/>
+        </w:rPr>
+        <w:t>.</w:t>
+      </w:r>
+    </w:p>
+    <w:p>
+      <w:pPr>
+        <w:rPr>
+          <w:rFonts w:ascii="Arial" w:hAnsi="Arial" w:cs="Arial"/>
+          <w:sz w:val="22"/>
+          <w:szCs w:val="22"/>
+        </w:rPr>
+      </w:pPr>
+      <w:r>
+        <w:rPr>
+          <w:rFonts w:ascii="Arial" w:hAnsi="Arial" w:cs="Arial"/>
+          <w:sz w:val="22"/>
+          <w:szCs w:val="22"/>
+        </w:rPr>
+        <w:lastRenderedPageBreak/>
+        <w:t xml:space="preserve">6.3. Los permisos se asignan con el comando </w:t>
+      </w:r>
+      <w:proofErr w:type="spellStart"/>
+      <w:r>
+        <w:rPr>
+          <w:rFonts w:ascii="Arial" w:hAnsi="Arial" w:cs="Arial"/>
+          <w:sz w:val="22"/>
+          <w:szCs w:val="22"/>
+        </w:rPr>
+        <w:t>chmod</w:t>
+      </w:r>
+      <w:proofErr w:type="spellEnd"/>
+      <w:r>
+        <w:rPr>
+          <w:rFonts w:ascii="Arial" w:hAnsi="Arial" w:cs="Arial"/>
+          <w:sz w:val="22"/>
+          <w:szCs w:val="22"/>
+        </w:rPr>
+        <w:t>.</w:t>
+      </w:r>
+    </w:p>
+    <w:p>
+      <w:pPr>
+        <w:rPr>
+          <w:rFonts w:ascii="Arial" w:hAnsi="Arial" w:cs="Arial"/>
+          <w:sz w:val="22"/>
+          <w:szCs w:val="22"/>
+        </w:rPr>
+      </w:pPr>
+    </w:p>
+    <w:tbl>
+      <w:tblPr>
+        <w:tblStyle w:val="Tablaconcuadrcula"/>
+        <w:tblW w:w="0" w:type="auto"/>
+        <w:tblLook w:val="04A0" w:firstRow="1" w:lastRow="0" w:firstColumn="1" w:lastColumn="0" w:noHBand="0" w:noVBand="1"/>
+      </w:tblPr>
+      <w:tblGrid>
+        <w:gridCol w:w="2992"/>
+        <w:gridCol w:w="2993"/>
+        <w:gridCol w:w="2993"/>
+      </w:tblGrid>
+      <w:tr>
+        <w:tc>
+          <w:tcPr>
+            <w:tcW w:w="2992" w:type="dxa"/>
+          </w:tcPr>
+          <w:p>
+            <w:pPr>
+              <w:jc w:val="center"/>
+              <w:rPr>
+                <w:rFonts w:ascii="Arial" w:hAnsi="Arial" w:cs="Arial"/>
+              </w:rPr>
+            </w:pPr>
+            <w:r>
+              <w:rPr>
+                <w:rFonts w:ascii="Arial" w:hAnsi="Arial" w:cs="Arial"/>
+              </w:rPr>
+              <w:t>COMANDO - A QUIEN</w:t>
+            </w:r>
+          </w:p>
+        </w:tc>
+        <w:tc>
+          <w:tcPr>
+            <w:tcW w:w="2993" w:type="dxa"/>
+          </w:tcPr>
+          <w:p>
+            <w:pPr>
+              <w:jc w:val="center"/>
+              <w:rPr>
+                <w:rFonts w:ascii="Arial" w:hAnsi="Arial" w:cs="Arial"/>
+              </w:rPr>
+            </w:pPr>
+            <w:r>
+              <w:rPr>
+                <w:rFonts w:ascii="Arial" w:hAnsi="Arial" w:cs="Arial"/>
+              </w:rPr>
+              <w:t>MAS O MENOS</w:t>
+            </w:r>
+          </w:p>
+        </w:tc>
+        <w:tc>
+          <w:tcPr>
+            <w:tcW w:w="2993" w:type="dxa"/>
+          </w:tcPr>
+          <w:p>
+            <w:pPr>
+              <w:jc w:val="center"/>
+              <w:rPr>
+                <w:rFonts w:ascii="Arial" w:hAnsi="Arial" w:cs="Arial"/>
+              </w:rPr>
+            </w:pPr>
+            <w:r>
+              <w:rPr>
+                <w:rFonts w:ascii="Arial" w:hAnsi="Arial" w:cs="Arial"/>
+              </w:rPr>
+              <w:t>QUE PERMISOS</w:t>
+            </w:r>
+          </w:p>
+        </w:tc>
+      </w:tr>
+      <w:tr>
+        <w:tc>
+          <w:tcPr>
+            <w:tcW w:w="2992" w:type="dxa"/>
+          </w:tcPr>
+          <w:p>
+            <w:pPr>
+              <w:rPr>
+                <w:rFonts w:ascii="Arial" w:hAnsi="Arial" w:cs="Arial"/>
+              </w:rPr>
+            </w:pPr>
+            <w:proofErr w:type="spellStart"/>
+            <w:r>
+              <w:rPr>
+                <w:rFonts w:ascii="Arial" w:hAnsi="Arial" w:cs="Arial"/>
+              </w:rPr>
+              <w:t>chmod</w:t>
+            </w:r>
+            <w:proofErr w:type="spellEnd"/>
+            <w:r>
+              <w:rPr>
+                <w:rFonts w:ascii="Arial" w:hAnsi="Arial" w:cs="Arial"/>
+              </w:rPr>
+              <w:t xml:space="preserve"> u (para el usuario)</w:t>
+            </w:r>
+          </w:p>
+          <w:p>
+            <w:pPr>
+              <w:jc w:val="center"/>
+              <w:rPr>
+                <w:rFonts w:ascii="Arial" w:hAnsi="Arial" w:cs="Arial"/>
+              </w:rPr>
+            </w:pPr>
+            <w:r>
+              <w:rPr>
+                <w:rFonts w:ascii="Arial" w:hAnsi="Arial" w:cs="Arial"/>
+              </w:rPr>
+              <w:t xml:space="preserve">    </w:t>
+            </w:r>
+            <w:r>
+              <w:rPr>
+                <w:rFonts w:ascii="Arial" w:hAnsi="Arial" w:cs="Arial"/>
+              </w:rPr>
+              <w:t>g (para el grupo)</w:t>
+            </w:r>
+          </w:p>
+          <w:p>
+            <w:pPr>
+              <w:rPr>
+                <w:rFonts w:ascii="Arial" w:hAnsi="Arial" w:cs="Arial"/>
+              </w:rPr>
+            </w:pPr>
+            <w:r>
+              <w:rPr>
+                <w:rFonts w:ascii="Arial" w:hAnsi="Arial" w:cs="Arial"/>
+              </w:rPr>
+              <w:t xml:space="preserve">           </w:t>
+            </w:r>
+            <w:r>
+              <w:rPr>
+                <w:rFonts w:ascii="Arial" w:hAnsi="Arial" w:cs="Arial"/>
+              </w:rPr>
+              <w:t>o (para otros)</w:t>
+            </w:r>
+          </w:p>
+          <w:p>
+            <w:pPr>
+              <w:rPr>
+                <w:rFonts w:ascii="Arial" w:hAnsi="Arial" w:cs="Arial"/>
+              </w:rPr>
+            </w:pPr>
+            <w:r>
+              <w:rPr>
+                <w:rFonts w:ascii="Arial" w:hAnsi="Arial" w:cs="Arial"/>
+              </w:rPr>
+              <w:t xml:space="preserve">           </w:t>
+            </w:r>
+            <w:r>
+              <w:rPr>
+                <w:rFonts w:ascii="Arial" w:hAnsi="Arial" w:cs="Arial"/>
+              </w:rPr>
+              <w:t>a (para todos)</w:t>
+            </w:r>
+          </w:p>
+          <w:p>
+            <w:pPr>
+              <w:rPr>
+                <w:rFonts w:ascii="Arial" w:hAnsi="Arial" w:cs="Arial"/>
+              </w:rPr>
+            </w:pPr>
+          </w:p>
+          <w:p>
+            <w:pPr>
+              <w:rPr>
+                <w:rFonts w:ascii="Arial" w:hAnsi="Arial" w:cs="Arial"/>
+              </w:rPr>
+            </w:pPr>
+          </w:p>
+        </w:tc>
+        <w:tc>
+          <w:tcPr>
+            <w:tcW w:w="2993" w:type="dxa"/>
+          </w:tcPr>
+          <w:p>
+            <w:pPr>
+              <w:jc w:val="center"/>
+              <w:rPr>
+                <w:rFonts w:ascii="Arial" w:hAnsi="Arial" w:cs="Arial"/>
+              </w:rPr>
+            </w:pPr>
+            <w:r>
+              <w:rPr>
+                <w:rFonts w:ascii="Arial" w:hAnsi="Arial" w:cs="Arial"/>
+              </w:rPr>
+              <w:t>agregar (+)</w:t>
+            </w:r>
+          </w:p>
+          <w:p>
+            <w:pPr>
+              <w:jc w:val="center"/>
+              <w:rPr>
+                <w:rFonts w:ascii="Arial" w:hAnsi="Arial" w:cs="Arial"/>
+              </w:rPr>
+            </w:pPr>
+            <w:r>
+              <w:rPr>
+                <w:rFonts w:ascii="Arial" w:hAnsi="Arial" w:cs="Arial"/>
+              </w:rPr>
+              <w:t>eliminar (-)</w:t>
+            </w:r>
+          </w:p>
+        </w:tc>
+        <w:tc>
+          <w:tcPr>
+            <w:tcW w:w="2993" w:type="dxa"/>
+          </w:tcPr>
+          <w:p>
+            <w:pPr>
+              <w:jc w:val="center"/>
+              <w:rPr>
+                <w:rFonts w:ascii="Arial" w:hAnsi="Arial" w:cs="Arial"/>
+              </w:rPr>
+            </w:pPr>
+            <w:r>
+              <w:rPr>
+                <w:rFonts w:ascii="Arial" w:hAnsi="Arial" w:cs="Arial"/>
+              </w:rPr>
+              <w:t>r (</w:t>
+            </w:r>
+            <w:proofErr w:type="spellStart"/>
+            <w:r>
+              <w:rPr>
+                <w:rFonts w:ascii="Arial" w:hAnsi="Arial" w:cs="Arial"/>
+              </w:rPr>
+              <w:t>read</w:t>
+            </w:r>
+            <w:proofErr w:type="spellEnd"/>
+            <w:r>
+              <w:rPr>
+                <w:rFonts w:ascii="Arial" w:hAnsi="Arial" w:cs="Arial"/>
+              </w:rPr>
+              <w:t>; de lectura)</w:t>
+            </w:r>
+          </w:p>
+          <w:p>
+            <w:pPr>
+              <w:jc w:val="center"/>
+              <w:rPr>
+                <w:rFonts w:ascii="Arial" w:hAnsi="Arial" w:cs="Arial"/>
+              </w:rPr>
+            </w:pPr>
+            <w:r>
+              <w:rPr>
+                <w:rFonts w:ascii="Arial" w:hAnsi="Arial" w:cs="Arial"/>
+              </w:rPr>
+              <w:t>w (</w:t>
+            </w:r>
+            <w:proofErr w:type="spellStart"/>
+            <w:r>
+              <w:rPr>
+                <w:rFonts w:ascii="Arial" w:hAnsi="Arial" w:cs="Arial"/>
+              </w:rPr>
+              <w:t>write</w:t>
+            </w:r>
+            <w:proofErr w:type="spellEnd"/>
+            <w:r>
+              <w:rPr>
+                <w:rFonts w:ascii="Arial" w:hAnsi="Arial" w:cs="Arial"/>
+              </w:rPr>
+              <w:t>; de escritura)</w:t>
+            </w:r>
+          </w:p>
+          <w:p>
+            <w:pPr>
+              <w:jc w:val="center"/>
+              <w:rPr>
+                <w:rFonts w:ascii="Arial" w:hAnsi="Arial" w:cs="Arial"/>
+              </w:rPr>
+            </w:pPr>
+            <w:r>
+              <w:rPr>
+                <w:rFonts w:ascii="Arial" w:hAnsi="Arial" w:cs="Arial"/>
+              </w:rPr>
+              <w:t>x (</w:t>
+            </w:r>
+            <w:proofErr w:type="spellStart"/>
+            <w:r>
+              <w:rPr>
+                <w:rFonts w:ascii="Arial" w:hAnsi="Arial" w:cs="Arial"/>
+              </w:rPr>
+              <w:t>execute</w:t>
+            </w:r>
+            <w:proofErr w:type="spellEnd"/>
+            <w:r>
+              <w:rPr>
+                <w:rFonts w:ascii="Arial" w:hAnsi="Arial" w:cs="Arial"/>
+              </w:rPr>
+              <w:t>; de ejecución)</w:t>
+            </w:r>
+          </w:p>
+        </w:tc>
+      </w:tr>
+    </w:tbl>
+    <w:p>
+      <w:pPr>
+        <w:rPr>
+          <w:rFonts w:ascii="Arial" w:hAnsi="Arial" w:cs="Arial"/>
+          <w:sz w:val="22"/>
+          <w:szCs w:val="22"/>
+        </w:rPr>
+      </w:pPr>
+    </w:p>
+    <w:p>
+      <w:pPr>
+        <w:rPr>
+          <w:rFonts w:ascii="Arial" w:hAnsi="Arial" w:cs="Arial"/>
+          <w:sz w:val="22"/>
+          <w:szCs w:val="22"/>
+        </w:rPr>
+      </w:pPr>
+      <w:r>
+        <w:rPr>
+          <w:rFonts w:ascii="Arial" w:hAnsi="Arial" w:cs="Arial"/>
+          <w:sz w:val="22"/>
+          <w:szCs w:val="22"/>
+        </w:rPr>
+        <w:t xml:space="preserve">6.4. </w:t>
+      </w:r>
+      <w:r>
+        <w:rPr>
+          <w:rFonts w:ascii="Arial" w:hAnsi="Arial" w:cs="Arial"/>
+          <w:sz w:val="22"/>
+          <w:szCs w:val="22"/>
+        </w:rPr>
+        <w:t>PARA MODIFICAR OO CREAR</w:t>
+      </w:r>
+    </w:p>
+    <w:p>
+      <w:pPr>
+        <w:rPr>
+          <w:rFonts w:ascii="Arial" w:hAnsi="Arial" w:cs="Arial"/>
+          <w:sz w:val="22"/>
+          <w:szCs w:val="22"/>
+        </w:rPr>
+      </w:pPr>
+      <w:r>
+        <w:rPr>
+          <w:rFonts w:ascii="Arial" w:hAnsi="Arial" w:cs="Arial"/>
+          <w:sz w:val="22"/>
+          <w:szCs w:val="22"/>
+        </w:rPr>
+        <w:t>ADDGROUP (crear un grupo de usuario)</w:t>
+      </w:r>
+    </w:p>
+    <w:p>
+      <w:pPr>
+        <w:rPr>
+          <w:rFonts w:ascii="Arial" w:hAnsi="Arial" w:cs="Arial"/>
+          <w:sz w:val="22"/>
+          <w:szCs w:val="22"/>
+        </w:rPr>
+      </w:pPr>
+      <w:r>
+        <w:rPr>
+          <w:rFonts w:ascii="Arial" w:hAnsi="Arial" w:cs="Arial"/>
+          <w:sz w:val="22"/>
+          <w:szCs w:val="22"/>
+        </w:rPr>
+        <w:t>USERMOD -g &lt;grupo usuario&gt; (modifica el grupo de usuario)</w:t>
+      </w:r>
+      <w:r>
+        <w:rPr>
+          <w:rFonts w:ascii="Arial" w:hAnsi="Arial" w:cs="Arial"/>
+          <w:sz w:val="22"/>
+          <w:szCs w:val="22"/>
+        </w:rPr>
+        <w:t>.</w:t>
+      </w:r>
+    </w:p>
+    <w:p>
+      <w:pPr>
+        <w:rPr>
+          <w:rFonts w:ascii="Arial" w:hAnsi="Arial" w:cs="Arial"/>
+          <w:sz w:val="22"/>
+          <w:szCs w:val="22"/>
+        </w:rPr>
+      </w:pPr>
+    </w:p>
+    <w:p>
+      <w:pPr>
+        <w:rPr>
+          <w:rFonts w:ascii="Arial" w:hAnsi="Arial" w:cs="Arial"/>
+          <w:sz w:val="22"/>
+          <w:szCs w:val="22"/>
+        </w:rPr>
+      </w:pPr>
+      <w:proofErr w:type="spellStart"/>
+      <w:r>
+        <w:rPr>
+          <w:rFonts w:ascii="Arial" w:hAnsi="Arial" w:cs="Arial"/>
+          <w:sz w:val="22"/>
+          <w:szCs w:val="22"/>
+        </w:rPr>
+        <w:t>chown</w:t>
+      </w:r>
+      <w:proofErr w:type="spellEnd"/>
+      <w:r>
+        <w:rPr>
+          <w:rFonts w:ascii="Arial" w:hAnsi="Arial" w:cs="Arial"/>
+          <w:sz w:val="22"/>
+          <w:szCs w:val="22"/>
+        </w:rPr>
+        <w:t>: Este comando se usa para cambiar los propietarios de un archivo o carpeta.</w:t>
+      </w:r>
+    </w:p>
+    <w:p>
+      <w:pPr>
+        <w:rPr>
+          <w:rFonts w:ascii="Arial" w:hAnsi="Arial" w:cs="Arial"/>
+          <w:sz w:val="22"/>
+          <w:szCs w:val="22"/>
+        </w:rPr>
+      </w:pPr>
+      <w:proofErr w:type="spellStart"/>
+      <w:proofErr w:type="gramStart"/>
+      <w:r>
+        <w:rPr>
+          <w:rFonts w:ascii="Arial" w:hAnsi="Arial" w:cs="Arial"/>
+          <w:sz w:val="22"/>
+          <w:szCs w:val="22"/>
+        </w:rPr>
+        <w:t>chown</w:t>
+      </w:r>
+      <w:proofErr w:type="spellEnd"/>
+      <w:r>
+        <w:rPr>
+          <w:rFonts w:ascii="Arial" w:hAnsi="Arial" w:cs="Arial"/>
+          <w:sz w:val="22"/>
+          <w:szCs w:val="22"/>
+        </w:rPr>
+        <w:t xml:space="preserve">  </w:t>
+      </w:r>
+      <w:proofErr w:type="spellStart"/>
+      <w:r>
+        <w:rPr>
+          <w:rFonts w:ascii="Arial" w:hAnsi="Arial" w:cs="Arial"/>
+          <w:sz w:val="22"/>
+          <w:szCs w:val="22"/>
+        </w:rPr>
+        <w:t>root</w:t>
+      </w:r>
+      <w:proofErr w:type="gramEnd"/>
+      <w:r>
+        <w:rPr>
+          <w:rFonts w:ascii="Arial" w:hAnsi="Arial" w:cs="Arial"/>
+          <w:sz w:val="22"/>
+          <w:szCs w:val="22"/>
+        </w:rPr>
+        <w:t>:GrupoPrincipal</w:t>
+      </w:r>
+      <w:proofErr w:type="spellEnd"/>
+      <w:r>
+        <w:rPr>
+          <w:rFonts w:ascii="Arial" w:hAnsi="Arial" w:cs="Arial"/>
+          <w:sz w:val="22"/>
+          <w:szCs w:val="22"/>
+        </w:rPr>
+        <w:t xml:space="preserve"> archivo1.txt</w:t>
+      </w:r>
+    </w:p>
+    <w:p>
+      <w:pPr>
+        <w:rPr>
+          <w:rFonts w:ascii="Arial" w:hAnsi="Arial" w:cs="Arial"/>
+          <w:sz w:val="22"/>
+          <w:szCs w:val="22"/>
+        </w:rPr>
+      </w:pPr>
+    </w:p>
+    <w:p>
+      <w:pPr>
+        <w:rPr>
+          <w:rFonts w:ascii="Arial" w:hAnsi="Arial" w:cs="Arial"/>
+          <w:sz w:val="22"/>
+          <w:szCs w:val="22"/>
+        </w:rPr>
+      </w:pPr>
+      <w:r>
+        <w:rPr>
+          <w:rFonts w:ascii="Arial" w:hAnsi="Arial" w:cs="Arial"/>
+          <w:sz w:val="22"/>
+          <w:szCs w:val="22"/>
+        </w:rPr>
+        <w:t xml:space="preserve">6.5. </w:t>
+      </w:r>
+      <w:r>
+        <w:rPr>
+          <w:rFonts w:ascii="Arial" w:hAnsi="Arial" w:cs="Arial"/>
+          <w:sz w:val="22"/>
+          <w:szCs w:val="22"/>
+        </w:rPr>
+        <w:t>No me permitió cambiar los permisos por que no tengo permiso de escritura.</w:t>
+      </w:r>
+    </w:p>
+    <w:p>
+      <w:pPr>
+        <w:rPr>
+          <w:rFonts w:ascii="Arial" w:hAnsi="Arial" w:cs="Arial"/>
+          <w:sz w:val="22"/>
+          <w:szCs w:val="22"/>
+        </w:rPr>
+      </w:pPr>
+    </w:p>
+    <w:p>
+      <w:pPr>
+        <w:rPr>
+          <w:rFonts w:ascii="Arial" w:hAnsi="Arial" w:cs="Arial"/>
+          <w:sz w:val="22"/>
+          <w:szCs w:val="22"/>
+        </w:rPr>
+      </w:pPr>
+      <w:r>
+        <w:rPr>
+          <w:rFonts w:ascii="Arial" w:hAnsi="Arial" w:cs="Arial"/>
+          <w:sz w:val="22"/>
+          <w:szCs w:val="22"/>
+        </w:rPr>
+        <w:t>6.6.</w:t>
+      </w:r>
+      <w:r>
+        <w:rPr>
+          <w:rFonts w:ascii="Arial" w:hAnsi="Arial" w:cs="Arial"/>
+          <w:sz w:val="22"/>
+          <w:szCs w:val="22"/>
+        </w:rPr>
+        <w:t xml:space="preserve"> </w:t>
+      </w:r>
+      <w:r>
+        <w:rPr>
+          <w:rFonts w:ascii="Arial" w:hAnsi="Arial" w:cs="Arial"/>
+          <w:sz w:val="22"/>
+          <w:szCs w:val="22"/>
+        </w:rPr>
+        <w:t>0: Sin permisos</w:t>
+      </w:r>
+    </w:p>
+    <w:p>
+      <w:pPr>
+        <w:rPr>
+          <w:rFonts w:ascii="Arial" w:hAnsi="Arial" w:cs="Arial"/>
+          <w:sz w:val="22"/>
+          <w:szCs w:val="22"/>
+        </w:rPr>
+      </w:pPr>
+      <w:r>
+        <w:rPr>
+          <w:rFonts w:ascii="Arial" w:hAnsi="Arial" w:cs="Arial"/>
+          <w:sz w:val="22"/>
+          <w:szCs w:val="22"/>
+        </w:rPr>
+        <w:t xml:space="preserve">1: </w:t>
+      </w:r>
+      <w:proofErr w:type="spellStart"/>
+      <w:r>
+        <w:rPr>
+          <w:rFonts w:ascii="Arial" w:hAnsi="Arial" w:cs="Arial"/>
+          <w:sz w:val="22"/>
+          <w:szCs w:val="22"/>
+        </w:rPr>
+        <w:t>Ejecucion</w:t>
+      </w:r>
+      <w:proofErr w:type="spellEnd"/>
+    </w:p>
+    <w:p>
+      <w:pPr>
+        <w:rPr>
+          <w:rFonts w:ascii="Arial" w:hAnsi="Arial" w:cs="Arial"/>
+          <w:sz w:val="22"/>
+          <w:szCs w:val="22"/>
+        </w:rPr>
+      </w:pPr>
+      <w:r>
+        <w:rPr>
+          <w:rFonts w:ascii="Arial" w:hAnsi="Arial" w:cs="Arial"/>
+          <w:sz w:val="22"/>
+          <w:szCs w:val="22"/>
+        </w:rPr>
+        <w:t>2: Escritura</w:t>
+      </w:r>
+    </w:p>
+    <w:p>
+      <w:pPr>
+        <w:rPr>
+          <w:rFonts w:ascii="Arial" w:hAnsi="Arial" w:cs="Arial"/>
+          <w:sz w:val="22"/>
+          <w:szCs w:val="22"/>
+        </w:rPr>
+      </w:pPr>
+      <w:r>
+        <w:rPr>
+          <w:rFonts w:ascii="Arial" w:hAnsi="Arial" w:cs="Arial"/>
+          <w:sz w:val="22"/>
+          <w:szCs w:val="22"/>
+        </w:rPr>
+        <w:t>3: Lectura y Escritura</w:t>
+      </w:r>
+    </w:p>
+    <w:p>
+      <w:pPr>
+        <w:rPr>
+          <w:rFonts w:ascii="Arial" w:hAnsi="Arial" w:cs="Arial"/>
+          <w:sz w:val="22"/>
+          <w:szCs w:val="22"/>
+        </w:rPr>
+      </w:pPr>
+      <w:r>
+        <w:rPr>
+          <w:rFonts w:ascii="Arial" w:hAnsi="Arial" w:cs="Arial"/>
+          <w:sz w:val="22"/>
+          <w:szCs w:val="22"/>
+        </w:rPr>
+        <w:t>4: Lectura</w:t>
+      </w:r>
+    </w:p>
+    <w:p>
+      <w:pPr>
+        <w:rPr>
+          <w:rFonts w:ascii="Arial" w:hAnsi="Arial" w:cs="Arial"/>
+          <w:sz w:val="22"/>
+          <w:szCs w:val="22"/>
+        </w:rPr>
+      </w:pPr>
+      <w:r>
+        <w:rPr>
+          <w:rFonts w:ascii="Arial" w:hAnsi="Arial" w:cs="Arial"/>
+          <w:sz w:val="22"/>
+          <w:szCs w:val="22"/>
+        </w:rPr>
+        <w:t xml:space="preserve">5: Lectura y </w:t>
+      </w:r>
+      <w:proofErr w:type="spellStart"/>
+      <w:r>
+        <w:rPr>
+          <w:rFonts w:ascii="Arial" w:hAnsi="Arial" w:cs="Arial"/>
+          <w:sz w:val="22"/>
+          <w:szCs w:val="22"/>
+        </w:rPr>
+        <w:t>Ejecucion</w:t>
+      </w:r>
+      <w:proofErr w:type="spellEnd"/>
+    </w:p>
+    <w:p>
+      <w:pPr>
+        <w:rPr>
+          <w:rFonts w:ascii="Arial" w:hAnsi="Arial" w:cs="Arial"/>
+          <w:sz w:val="22"/>
+          <w:szCs w:val="22"/>
+        </w:rPr>
+      </w:pPr>
+      <w:r>
+        <w:rPr>
+          <w:rFonts w:ascii="Arial" w:hAnsi="Arial" w:cs="Arial"/>
+          <w:sz w:val="22"/>
+          <w:szCs w:val="22"/>
+        </w:rPr>
+        <w:t>6: Lectura y Escritura</w:t>
+      </w:r>
+    </w:p>
+    <w:p>
+      <w:pPr>
+        <w:rPr>
+          <w:rFonts w:ascii="Arial" w:hAnsi="Arial" w:cs="Arial"/>
+          <w:sz w:val="22"/>
+          <w:szCs w:val="22"/>
+        </w:rPr>
+      </w:pPr>
+      <w:r>
+        <w:rPr>
+          <w:rFonts w:ascii="Arial" w:hAnsi="Arial" w:cs="Arial"/>
+          <w:sz w:val="22"/>
+          <w:szCs w:val="22"/>
+        </w:rPr>
+        <w:t xml:space="preserve">7: Lectura, Escritura y </w:t>
+      </w:r>
+      <w:proofErr w:type="spellStart"/>
+      <w:r>
+        <w:rPr>
+          <w:rFonts w:ascii="Arial" w:hAnsi="Arial" w:cs="Arial"/>
+          <w:sz w:val="22"/>
+          <w:szCs w:val="22"/>
+        </w:rPr>
+        <w:t>Ejecucion</w:t>
+      </w:r>
+      <w:proofErr w:type="spellEnd"/>
+    </w:p>
+    <w:p>
+      <w:pPr>
+        <w:rPr>
+          <w:rFonts w:ascii="Arial" w:hAnsi="Arial" w:cs="Arial"/>
+          <w:sz w:val="22"/>
+          <w:szCs w:val="22"/>
+        </w:rPr>
+      </w:pPr>
+    </w:p>
+    <w:p>
+      <w:pPr>
+        <w:rPr>
+          <w:rFonts w:ascii="Arial" w:hAnsi="Arial" w:cs="Arial"/>
+          <w:sz w:val="22"/>
+          <w:szCs w:val="22"/>
+        </w:rPr>
+      </w:pPr>
+      <w:r>
+        <w:rPr>
+          <w:rFonts w:ascii="Arial" w:hAnsi="Arial" w:cs="Arial"/>
+          <w:sz w:val="22"/>
+          <w:szCs w:val="22"/>
+        </w:rPr>
+        <w:t>6.7.</w:t>
+      </w:r>
+      <w:r>
+        <w:rPr>
+          <w:rFonts w:ascii="Arial" w:hAnsi="Arial" w:cs="Arial"/>
+          <w:sz w:val="22"/>
+          <w:szCs w:val="22"/>
+        </w:rPr>
+        <w:t xml:space="preserve"> </w:t>
+      </w:r>
+      <w:r>
+        <w:rPr>
+          <w:rFonts w:ascii="Arial" w:hAnsi="Arial" w:cs="Arial"/>
+          <w:sz w:val="22"/>
+          <w:szCs w:val="22"/>
+        </w:rPr>
+        <w:t>r    Permiso de lectura</w:t>
+      </w:r>
+      <w:r>
+        <w:rPr>
+          <w:rFonts w:ascii="Arial" w:hAnsi="Arial" w:cs="Arial"/>
+          <w:sz w:val="22"/>
+          <w:szCs w:val="22"/>
+        </w:rPr>
+        <w:t>.</w:t>
+      </w:r>
+    </w:p>
+    <w:p>
+      <w:pPr>
+        <w:rPr>
+          <w:rFonts w:ascii="Arial" w:hAnsi="Arial" w:cs="Arial"/>
+          <w:sz w:val="22"/>
+          <w:szCs w:val="22"/>
+        </w:rPr>
+      </w:pPr>
+      <w:r>
+        <w:rPr>
+          <w:rFonts w:ascii="Arial" w:hAnsi="Arial" w:cs="Arial"/>
+          <w:sz w:val="22"/>
+          <w:szCs w:val="22"/>
+        </w:rPr>
+        <w:t xml:space="preserve">      </w:t>
+      </w:r>
+      <w:r>
+        <w:rPr>
+          <w:rFonts w:ascii="Arial" w:hAnsi="Arial" w:cs="Arial"/>
+          <w:sz w:val="22"/>
+          <w:szCs w:val="22"/>
+        </w:rPr>
+        <w:t>w    Permiso de escritura</w:t>
+      </w:r>
+      <w:r>
+        <w:rPr>
+          <w:rFonts w:ascii="Arial" w:hAnsi="Arial" w:cs="Arial"/>
+          <w:sz w:val="22"/>
+          <w:szCs w:val="22"/>
+        </w:rPr>
+        <w:t>.</w:t>
+      </w:r>
+    </w:p>
+    <w:p>
+      <w:pPr>
+        <w:rPr>
+          <w:rFonts w:ascii="Arial" w:hAnsi="Arial" w:cs="Arial"/>
+          <w:sz w:val="22"/>
+          <w:szCs w:val="22"/>
+        </w:rPr>
+      </w:pPr>
+      <w:r>
+        <w:rPr>
+          <w:rFonts w:ascii="Arial" w:hAnsi="Arial" w:cs="Arial"/>
+          <w:sz w:val="22"/>
+          <w:szCs w:val="22"/>
+        </w:rPr>
+        <w:t xml:space="preserve">      </w:t>
+      </w:r>
+      <w:r>
+        <w:rPr>
+          <w:rFonts w:ascii="Arial" w:hAnsi="Arial" w:cs="Arial"/>
+          <w:sz w:val="22"/>
+          <w:szCs w:val="22"/>
+        </w:rPr>
+        <w:t>x    Permiso de ejecución</w:t>
+      </w:r>
+      <w:r>
+        <w:rPr>
+          <w:rFonts w:ascii="Arial" w:hAnsi="Arial" w:cs="Arial"/>
+          <w:sz w:val="22"/>
+          <w:szCs w:val="22"/>
+        </w:rPr>
+        <w:t>.</w:t>
+      </w:r>
+    </w:p>
+    <w:p>
+      <w:pPr>
+        <w:rPr>
+          <w:rFonts w:ascii="Arial" w:hAnsi="Arial" w:cs="Arial"/>
+          <w:sz w:val="22"/>
+          <w:szCs w:val="22"/>
+        </w:rPr>
+      </w:pPr>
+    </w:p>
+    <w:p>
+      <w:pPr>
+        <w:rPr>
+          <w:rFonts w:ascii="Arial" w:hAnsi="Arial" w:cs="Arial"/>
+          <w:sz w:val="22"/>
+          <w:szCs w:val="22"/>
+        </w:rPr>
+      </w:pPr>
+      <w:r>
+        <w:rPr>
+          <w:rFonts w:ascii="Arial" w:hAnsi="Arial" w:cs="Arial"/>
+          <w:sz w:val="22"/>
+          <w:szCs w:val="22"/>
+        </w:rPr>
+        <w:t>/************************************************************************************/</w:t>
+      </w:r>
+    </w:p>
+    <w:p>
+      <w:pPr>
+        <w:rPr>
+          <w:rFonts w:ascii="Arial" w:hAnsi="Arial" w:cs="Arial"/>
+          <w:sz w:val="22"/>
+          <w:szCs w:val="22"/>
+        </w:rPr>
+      </w:pPr>
+    </w:p>
+    <w:p>
+      <w:pPr>
+        <w:rPr>
+          <w:rFonts w:ascii="Arial" w:hAnsi="Arial" w:cs="Arial"/>
+          <w:sz w:val="22"/>
+          <w:szCs w:val="22"/>
+        </w:rPr>
+      </w:pPr>
+      <w:r>
+        <w:rPr>
+          <w:rFonts w:ascii="Arial" w:hAnsi="Arial" w:cs="Arial"/>
+          <w:sz w:val="22"/>
+          <w:szCs w:val="22"/>
+        </w:rPr>
+        <w:t xml:space="preserve">7.1. </w:t>
+      </w:r>
+      <w:r>
+        <w:rPr>
+          <w:rFonts w:ascii="Arial" w:hAnsi="Arial" w:cs="Arial"/>
+          <w:sz w:val="22"/>
+          <w:szCs w:val="22"/>
+        </w:rPr>
+        <w:t xml:space="preserve">El comando </w:t>
+      </w:r>
+      <w:proofErr w:type="spellStart"/>
+      <w:r>
+        <w:rPr>
+          <w:rFonts w:ascii="Arial" w:hAnsi="Arial" w:cs="Arial"/>
+          <w:sz w:val="22"/>
+          <w:szCs w:val="22"/>
+        </w:rPr>
+        <w:t>cat</w:t>
+      </w:r>
+      <w:proofErr w:type="spellEnd"/>
+      <w:r>
+        <w:rPr>
+          <w:rFonts w:ascii="Arial" w:hAnsi="Arial" w:cs="Arial"/>
+          <w:sz w:val="22"/>
+          <w:szCs w:val="22"/>
+        </w:rPr>
+        <w:t xml:space="preserve"> muestra por pantalla el contenido de un fichero y, cuando termina, </w:t>
+      </w:r>
+    </w:p>
+    <w:p>
+      <w:pPr>
+        <w:rPr>
+          <w:rFonts w:ascii="Arial" w:hAnsi="Arial" w:cs="Arial"/>
+          <w:sz w:val="22"/>
+          <w:szCs w:val="22"/>
+        </w:rPr>
+      </w:pPr>
+      <w:r>
+        <w:rPr>
+          <w:rFonts w:ascii="Arial" w:hAnsi="Arial" w:cs="Arial"/>
+          <w:sz w:val="22"/>
+          <w:szCs w:val="22"/>
+        </w:rPr>
+        <w:t>el usuario está otra vez de vuelta en la línea de comandos.</w:t>
+      </w:r>
+    </w:p>
+    <w:p>
+      <w:pPr>
+        <w:rPr>
+          <w:rFonts w:ascii="Arial" w:hAnsi="Arial" w:cs="Arial"/>
+          <w:sz w:val="22"/>
+          <w:szCs w:val="22"/>
+        </w:rPr>
+      </w:pPr>
+      <w:r>
+        <w:rPr>
+          <w:rFonts w:ascii="Arial" w:hAnsi="Arial" w:cs="Arial"/>
+          <w:sz w:val="22"/>
+          <w:szCs w:val="22"/>
+        </w:rPr>
+        <w:t xml:space="preserve">Si el fichero es demasiado largo no podremos ver todo el contenido, porque pasará por pantalla muy rápido. </w:t>
+      </w:r>
+    </w:p>
+    <w:p>
+      <w:pPr>
+        <w:rPr>
+          <w:rFonts w:ascii="Arial" w:hAnsi="Arial" w:cs="Arial"/>
+          <w:sz w:val="22"/>
+          <w:szCs w:val="22"/>
+        </w:rPr>
+      </w:pPr>
+      <w:r>
+        <w:rPr>
+          <w:rFonts w:ascii="Arial" w:hAnsi="Arial" w:cs="Arial"/>
+          <w:sz w:val="22"/>
+          <w:szCs w:val="22"/>
+        </w:rPr>
+        <w:t xml:space="preserve">Por ese motivo </w:t>
+      </w:r>
+      <w:proofErr w:type="spellStart"/>
+      <w:r>
+        <w:rPr>
+          <w:rFonts w:ascii="Arial" w:hAnsi="Arial" w:cs="Arial"/>
+          <w:sz w:val="22"/>
+          <w:szCs w:val="22"/>
+        </w:rPr>
+        <w:t>cat</w:t>
+      </w:r>
+      <w:proofErr w:type="spellEnd"/>
+      <w:r>
+        <w:rPr>
+          <w:rFonts w:ascii="Arial" w:hAnsi="Arial" w:cs="Arial"/>
+          <w:sz w:val="22"/>
+          <w:szCs w:val="22"/>
+        </w:rPr>
+        <w:t xml:space="preserve"> se suele utilizar para visualizar el contenido de archivos pequeños.</w:t>
+      </w:r>
+    </w:p>
+    <w:p>
+      <w:pPr>
+        <w:rPr>
+          <w:rFonts w:ascii="Arial" w:hAnsi="Arial" w:cs="Arial"/>
+          <w:sz w:val="22"/>
+          <w:szCs w:val="22"/>
+        </w:rPr>
+      </w:pPr>
+    </w:p>
+    <w:p>
+      <w:pPr>
+        <w:rPr>
+          <w:rFonts w:ascii="Arial" w:hAnsi="Arial" w:cs="Arial"/>
+          <w:sz w:val="22"/>
+          <w:szCs w:val="22"/>
+        </w:rPr>
+      </w:pPr>
+      <w:r>
+        <w:rPr>
+          <w:rFonts w:ascii="Arial" w:hAnsi="Arial" w:cs="Arial"/>
+          <w:sz w:val="22"/>
+          <w:szCs w:val="22"/>
+        </w:rPr>
+        <w:t xml:space="preserve">El comando more hace lo mismo que </w:t>
+      </w:r>
+      <w:proofErr w:type="spellStart"/>
+      <w:r>
+        <w:rPr>
+          <w:rFonts w:ascii="Arial" w:hAnsi="Arial" w:cs="Arial"/>
+          <w:sz w:val="22"/>
+          <w:szCs w:val="22"/>
+        </w:rPr>
+        <w:t>cat</w:t>
+      </w:r>
+      <w:proofErr w:type="spellEnd"/>
+      <w:r>
+        <w:rPr>
+          <w:rFonts w:ascii="Arial" w:hAnsi="Arial" w:cs="Arial"/>
+          <w:sz w:val="22"/>
+          <w:szCs w:val="22"/>
+        </w:rPr>
+        <w:t xml:space="preserve">, a diferencia de que muestra el fichero pantalla a pantalla, es decir, </w:t>
+      </w:r>
+    </w:p>
+    <w:p>
+      <w:pPr>
+        <w:rPr>
+          <w:rFonts w:ascii="Arial" w:hAnsi="Arial" w:cs="Arial"/>
+          <w:sz w:val="22"/>
+          <w:szCs w:val="22"/>
+        </w:rPr>
+      </w:pPr>
+      <w:r>
+        <w:rPr>
+          <w:rFonts w:ascii="Arial" w:hAnsi="Arial" w:cs="Arial"/>
+          <w:sz w:val="22"/>
+          <w:szCs w:val="22"/>
+        </w:rPr>
+        <w:t>llena de texto la pantalla y se espera a que el usuario pulse la tecla &lt;espacio&gt; para pasar a la siguiente página.</w:t>
+      </w:r>
+    </w:p>
+    <w:p>
+      <w:pPr>
+        <w:rPr>
+          <w:rFonts w:ascii="Arial" w:hAnsi="Arial" w:cs="Arial"/>
+          <w:sz w:val="22"/>
+          <w:szCs w:val="22"/>
+        </w:rPr>
+      </w:pPr>
+    </w:p>
+    <w:p>
+      <w:pPr>
+        <w:rPr>
+          <w:rFonts w:ascii="Arial" w:hAnsi="Arial" w:cs="Arial"/>
+          <w:sz w:val="22"/>
+          <w:szCs w:val="22"/>
+        </w:rPr>
+      </w:pPr>
+      <w:r>
+        <w:rPr>
+          <w:rFonts w:ascii="Arial" w:hAnsi="Arial" w:cs="Arial"/>
+          <w:sz w:val="22"/>
+          <w:szCs w:val="22"/>
+        </w:rPr>
+        <w:t xml:space="preserve">El comando </w:t>
+      </w:r>
+      <w:proofErr w:type="spellStart"/>
+      <w:r>
+        <w:rPr>
+          <w:rFonts w:ascii="Arial" w:hAnsi="Arial" w:cs="Arial"/>
+          <w:sz w:val="22"/>
+          <w:szCs w:val="22"/>
+        </w:rPr>
+        <w:t>less</w:t>
+      </w:r>
+      <w:proofErr w:type="spellEnd"/>
+      <w:r>
+        <w:rPr>
+          <w:rFonts w:ascii="Arial" w:hAnsi="Arial" w:cs="Arial"/>
+          <w:sz w:val="22"/>
+          <w:szCs w:val="22"/>
+        </w:rPr>
+        <w:t xml:space="preserve"> es el más versátil de los tres, ya que permite moverse hacia delante y hacia atrás dentro del fichero, </w:t>
+      </w:r>
+    </w:p>
+    <w:p>
+      <w:pPr>
+        <w:rPr>
+          <w:rFonts w:ascii="Arial" w:hAnsi="Arial" w:cs="Arial"/>
+          <w:sz w:val="22"/>
+          <w:szCs w:val="22"/>
+        </w:rPr>
+      </w:pPr>
+      <w:r>
+        <w:rPr>
+          <w:rFonts w:ascii="Arial" w:hAnsi="Arial" w:cs="Arial"/>
+          <w:sz w:val="22"/>
+          <w:szCs w:val="22"/>
+        </w:rPr>
+        <w:t>utilizando los cursores o las teclas de “</w:t>
+      </w:r>
+      <w:proofErr w:type="spellStart"/>
+      <w:r>
+        <w:rPr>
+          <w:rFonts w:ascii="Arial" w:hAnsi="Arial" w:cs="Arial"/>
+          <w:sz w:val="22"/>
+          <w:szCs w:val="22"/>
+        </w:rPr>
+        <w:t>AvPág</w:t>
+      </w:r>
+      <w:proofErr w:type="spellEnd"/>
+      <w:r>
+        <w:rPr>
+          <w:rFonts w:ascii="Arial" w:hAnsi="Arial" w:cs="Arial"/>
+          <w:sz w:val="22"/>
+          <w:szCs w:val="22"/>
+        </w:rPr>
+        <w:t>” y “</w:t>
+      </w:r>
+      <w:proofErr w:type="spellStart"/>
+      <w:r>
+        <w:rPr>
+          <w:rFonts w:ascii="Arial" w:hAnsi="Arial" w:cs="Arial"/>
+          <w:sz w:val="22"/>
+          <w:szCs w:val="22"/>
+        </w:rPr>
+        <w:t>RePág</w:t>
+      </w:r>
+      <w:proofErr w:type="spellEnd"/>
+      <w:r>
+        <w:rPr>
+          <w:rFonts w:ascii="Arial" w:hAnsi="Arial" w:cs="Arial"/>
+          <w:sz w:val="22"/>
+          <w:szCs w:val="22"/>
+        </w:rPr>
+        <w:t>”.</w:t>
+      </w:r>
+      <w:r>
+        <w:t xml:space="preserve"> </w:t>
+      </w:r>
+      <w:r>
+        <w:rPr>
+          <w:rFonts w:ascii="Arial" w:hAnsi="Arial" w:cs="Arial"/>
+          <w:sz w:val="22"/>
+          <w:szCs w:val="22"/>
+        </w:rPr>
+        <w:t>En cualquier momento se puede interrumpir la visualización y volver al símbolo del sistema pulsando la letra “q”.</w:t>
+      </w:r>
+    </w:p>
+    <w:p>
+      <w:pPr>
+        <w:rPr>
+          <w:rFonts w:ascii="Arial" w:hAnsi="Arial" w:cs="Arial"/>
+          <w:sz w:val="22"/>
+          <w:szCs w:val="22"/>
+        </w:rPr>
+      </w:pPr>
+    </w:p>
+    <w:p>
+      <w:pPr>
+        <w:rPr>
+          <w:rFonts w:ascii="Arial" w:hAnsi="Arial" w:cs="Arial"/>
+          <w:sz w:val="22"/>
+          <w:szCs w:val="22"/>
+        </w:rPr>
+      </w:pPr>
+      <w:r>
+        <w:rPr>
+          <w:rFonts w:ascii="Arial" w:hAnsi="Arial" w:cs="Arial"/>
+          <w:sz w:val="22"/>
+          <w:szCs w:val="22"/>
+        </w:rPr>
+        <w:t>ejemplos:</w:t>
+      </w:r>
+      <w:r>
+        <w:t xml:space="preserve"> </w:t>
+      </w:r>
+      <w:proofErr w:type="spellStart"/>
+      <w:r>
+        <w:rPr>
+          <w:rFonts w:ascii="Arial" w:hAnsi="Arial" w:cs="Arial"/>
+          <w:sz w:val="22"/>
+          <w:szCs w:val="22"/>
+        </w:rPr>
+        <w:t>cat</w:t>
+      </w:r>
+      <w:proofErr w:type="spellEnd"/>
+      <w:r>
+        <w:rPr>
+          <w:rFonts w:ascii="Arial" w:hAnsi="Arial" w:cs="Arial"/>
+          <w:sz w:val="22"/>
+          <w:szCs w:val="22"/>
+        </w:rPr>
+        <w:t xml:space="preserve"> Archivo1.txt</w:t>
+      </w:r>
+    </w:p>
+    <w:p>
+      <w:pPr>
+        <w:rPr>
+          <w:rFonts w:ascii="Arial" w:hAnsi="Arial" w:cs="Arial"/>
+          <w:sz w:val="22"/>
+          <w:szCs w:val="22"/>
+        </w:rPr>
+      </w:pPr>
+      <w:r>
+        <w:rPr>
+          <w:rFonts w:ascii="Arial" w:hAnsi="Arial" w:cs="Arial"/>
+          <w:sz w:val="22"/>
+          <w:szCs w:val="22"/>
+        </w:rPr>
+        <w:lastRenderedPageBreak/>
+        <w:t>more Archivo1.txt</w:t>
+      </w:r>
+    </w:p>
+    <w:p>
+      <w:pPr>
+        <w:rPr>
+          <w:rFonts w:ascii="Arial" w:hAnsi="Arial" w:cs="Arial"/>
+          <w:sz w:val="22"/>
+          <w:szCs w:val="22"/>
+        </w:rPr>
+      </w:pPr>
+      <w:proofErr w:type="spellStart"/>
+      <w:r>
+        <w:rPr>
+          <w:rFonts w:ascii="Arial" w:hAnsi="Arial" w:cs="Arial"/>
+          <w:sz w:val="22"/>
+          <w:szCs w:val="22"/>
+        </w:rPr>
+        <w:t>less</w:t>
+      </w:r>
+      <w:proofErr w:type="spellEnd"/>
+      <w:r>
+        <w:rPr>
+          <w:rFonts w:ascii="Arial" w:hAnsi="Arial" w:cs="Arial"/>
+          <w:sz w:val="22"/>
+          <w:szCs w:val="22"/>
+        </w:rPr>
+        <w:t xml:space="preserve"> Archivo1.txt</w:t>
+      </w:r>
+    </w:p>
+    <w:p>
+      <w:pPr>
+        <w:rPr>
+          <w:rFonts w:ascii="Arial" w:hAnsi="Arial" w:cs="Arial"/>
+          <w:sz w:val="22"/>
+          <w:szCs w:val="22"/>
+        </w:rPr>
+      </w:pPr>
+    </w:p>
+    <w:p>
+      <w:pPr>
+        <w:rPr>
+          <w:rFonts w:ascii="Arial" w:hAnsi="Arial" w:cs="Arial"/>
+          <w:sz w:val="22"/>
+          <w:szCs w:val="22"/>
+        </w:rPr>
+      </w:pPr>
+      <w:r>
+        <w:rPr>
+          <w:rFonts w:ascii="Arial" w:hAnsi="Arial" w:cs="Arial"/>
+          <w:sz w:val="22"/>
+          <w:szCs w:val="22"/>
+        </w:rPr>
+        <w:t xml:space="preserve">7.2. </w:t>
+      </w:r>
+      <w:r>
+        <w:rPr>
+          <w:rFonts w:ascii="Arial" w:hAnsi="Arial" w:cs="Arial"/>
+          <w:sz w:val="22"/>
+          <w:szCs w:val="22"/>
+        </w:rPr>
+        <w:t xml:space="preserve">Los comandos head y </w:t>
+      </w:r>
+      <w:proofErr w:type="spellStart"/>
+      <w:r>
+        <w:rPr>
+          <w:rFonts w:ascii="Arial" w:hAnsi="Arial" w:cs="Arial"/>
+          <w:sz w:val="22"/>
+          <w:szCs w:val="22"/>
+        </w:rPr>
+        <w:t>tail</w:t>
+      </w:r>
+      <w:proofErr w:type="spellEnd"/>
+      <w:r>
+        <w:rPr>
+          <w:rFonts w:ascii="Arial" w:hAnsi="Arial" w:cs="Arial"/>
+          <w:sz w:val="22"/>
+          <w:szCs w:val="22"/>
+        </w:rPr>
+        <w:t xml:space="preserve"> permiten mostrar de forma parcial el contenido de un fichero. Como su nombre indica, head muestra las primeras líneas del fichero (la cabecera) y </w:t>
+      </w:r>
+      <w:proofErr w:type="spellStart"/>
+      <w:r>
+        <w:rPr>
+          <w:rFonts w:ascii="Arial" w:hAnsi="Arial" w:cs="Arial"/>
+          <w:sz w:val="22"/>
+          <w:szCs w:val="22"/>
+        </w:rPr>
+        <w:t>tail</w:t>
+      </w:r>
+      <w:proofErr w:type="spellEnd"/>
+      <w:r>
+        <w:rPr>
+          <w:rFonts w:ascii="Arial" w:hAnsi="Arial" w:cs="Arial"/>
+          <w:sz w:val="22"/>
+          <w:szCs w:val="22"/>
+        </w:rPr>
+        <w:t xml:space="preserve"> muestra las últimas líneas (la cola).</w:t>
+      </w:r>
+      <w:r>
+        <w:t xml:space="preserve"> </w:t>
+      </w:r>
+      <w:r>
+        <w:rPr>
+          <w:rFonts w:ascii="Arial" w:hAnsi="Arial" w:cs="Arial"/>
+          <w:sz w:val="22"/>
+          <w:szCs w:val="22"/>
+        </w:rPr>
+        <w:t xml:space="preserve">Por defecto, tanto head como </w:t>
+      </w:r>
+      <w:proofErr w:type="spellStart"/>
+      <w:r>
+        <w:rPr>
+          <w:rFonts w:ascii="Arial" w:hAnsi="Arial" w:cs="Arial"/>
+          <w:sz w:val="22"/>
+          <w:szCs w:val="22"/>
+        </w:rPr>
+        <w:t>tail</w:t>
+      </w:r>
+      <w:proofErr w:type="spellEnd"/>
+      <w:r>
+        <w:rPr>
+          <w:rFonts w:ascii="Arial" w:hAnsi="Arial" w:cs="Arial"/>
+          <w:sz w:val="22"/>
+          <w:szCs w:val="22"/>
+        </w:rPr>
+        <w:t xml:space="preserve"> muestran 10 líneas, pero eso se puede cambiar con la opción -n.</w:t>
+      </w:r>
+    </w:p>
+    <w:p>
+      <w:pPr>
+        <w:rPr>
+          <w:rFonts w:ascii="Arial" w:hAnsi="Arial" w:cs="Arial"/>
+          <w:sz w:val="22"/>
+          <w:szCs w:val="22"/>
+        </w:rPr>
+      </w:pPr>
+    </w:p>
+    <w:p>
+      <w:pPr>
+        <w:rPr>
+          <w:rFonts w:ascii="Arial" w:hAnsi="Arial" w:cs="Arial"/>
+          <w:sz w:val="22"/>
+          <w:szCs w:val="22"/>
+        </w:rPr>
+      </w:pPr>
+      <w:r>
+        <w:rPr>
+          <w:rFonts w:ascii="Arial" w:hAnsi="Arial" w:cs="Arial"/>
+          <w:sz w:val="22"/>
+          <w:szCs w:val="22"/>
+        </w:rPr>
+        <w:t>7.3.</w:t>
+      </w:r>
+      <w:r>
+        <w:rPr>
+          <w:rFonts w:ascii="Arial" w:hAnsi="Arial" w:cs="Arial"/>
+          <w:sz w:val="22"/>
+          <w:szCs w:val="22"/>
+        </w:rPr>
+        <w:t xml:space="preserve"> Elimina </w:t>
+      </w:r>
+      <w:proofErr w:type="spellStart"/>
+      <w:r>
+        <w:rPr>
+          <w:rFonts w:ascii="Arial" w:hAnsi="Arial" w:cs="Arial"/>
+          <w:sz w:val="22"/>
+          <w:szCs w:val="22"/>
+        </w:rPr>
+        <w:t>Dupicados</w:t>
+      </w:r>
+      <w:proofErr w:type="spellEnd"/>
+      <w:r>
+        <w:rPr>
+          <w:rFonts w:ascii="Arial" w:hAnsi="Arial" w:cs="Arial"/>
+          <w:sz w:val="22"/>
+          <w:szCs w:val="22"/>
+        </w:rPr>
+        <w:t xml:space="preserve"> en listas de archivos y salidas de programas.</w:t>
+      </w:r>
+    </w:p>
+    <w:p>
+      <w:pPr>
+        <w:rPr>
+          <w:rFonts w:ascii="Arial" w:hAnsi="Arial" w:cs="Arial"/>
+          <w:sz w:val="22"/>
+          <w:szCs w:val="22"/>
+        </w:rPr>
+      </w:pPr>
+    </w:p>
+    <w:p>
+      <w:pPr>
+        <w:rPr>
+          <w:rFonts w:ascii="Arial" w:hAnsi="Arial" w:cs="Arial"/>
+          <w:sz w:val="22"/>
+          <w:szCs w:val="22"/>
+        </w:rPr>
+      </w:pPr>
+      <w:r>
+        <w:rPr>
+          <w:rFonts w:ascii="Arial" w:hAnsi="Arial" w:cs="Arial"/>
+          <w:sz w:val="22"/>
+          <w:szCs w:val="22"/>
+        </w:rPr>
+        <w:t>7.4.</w:t>
+      </w:r>
+      <w:r>
+        <w:rPr>
+          <w:rFonts w:ascii="Arial" w:hAnsi="Arial" w:cs="Arial"/>
+          <w:sz w:val="22"/>
+          <w:szCs w:val="22"/>
+        </w:rPr>
+        <w:t xml:space="preserve"> </w:t>
+      </w:r>
+      <w:proofErr w:type="gramStart"/>
+      <w:r>
+        <w:rPr>
+          <w:rFonts w:ascii="Arial" w:hAnsi="Arial" w:cs="Arial"/>
+          <w:sz w:val="22"/>
+          <w:szCs w:val="22"/>
+        </w:rPr>
+        <w:t>Busca</w:t>
+      </w:r>
+      <w:proofErr w:type="gramEnd"/>
+      <w:r>
+        <w:rPr>
+          <w:rFonts w:ascii="Arial" w:hAnsi="Arial" w:cs="Arial"/>
+          <w:sz w:val="22"/>
+          <w:szCs w:val="22"/>
+        </w:rPr>
+        <w:t xml:space="preserve"> cadenas de caracteres.</w:t>
+      </w:r>
+    </w:p>
+    <w:p>
+      <w:pPr>
+        <w:rPr>
+          <w:rFonts w:ascii="Arial" w:hAnsi="Arial" w:cs="Arial"/>
+          <w:sz w:val="22"/>
+          <w:szCs w:val="22"/>
+        </w:rPr>
+      </w:pPr>
+    </w:p>
+    <w:p>
+      <w:pPr>
+        <w:rPr>
+          <w:rFonts w:ascii="Arial" w:hAnsi="Arial" w:cs="Arial"/>
+          <w:sz w:val="22"/>
+          <w:szCs w:val="22"/>
+        </w:rPr>
+      </w:pPr>
+      <w:r>
+        <w:rPr>
+          <w:rFonts w:ascii="Arial" w:hAnsi="Arial" w:cs="Arial"/>
+          <w:sz w:val="22"/>
+          <w:szCs w:val="22"/>
+        </w:rPr>
+        <w:t>7.4.1. Busca cadena de caracteres en un archivo especifico.</w:t>
+      </w:r>
+    </w:p>
+    <w:p>
+      <w:pPr>
+        <w:rPr>
+          <w:rFonts w:ascii="Arial" w:hAnsi="Arial" w:cs="Arial"/>
+          <w:sz w:val="22"/>
+          <w:szCs w:val="22"/>
+        </w:rPr>
+      </w:pPr>
+    </w:p>
+    <w:p>
+      <w:pPr>
+        <w:rPr>
+          <w:rFonts w:ascii="Arial" w:hAnsi="Arial" w:cs="Arial"/>
+          <w:sz w:val="22"/>
+          <w:szCs w:val="22"/>
+        </w:rPr>
+      </w:pPr>
+      <w:r>
+        <w:rPr>
+          <w:rFonts w:ascii="Arial" w:hAnsi="Arial" w:cs="Arial"/>
+          <w:sz w:val="22"/>
+          <w:szCs w:val="22"/>
+        </w:rPr>
+        <w:t>7.4.2. Busca la cadena en el directorio especificado.</w:t>
+      </w:r>
+    </w:p>
+    <w:p>
+      <w:pPr>
+        <w:rPr>
+          <w:rFonts w:ascii="Arial" w:hAnsi="Arial" w:cs="Arial"/>
+          <w:sz w:val="22"/>
+          <w:szCs w:val="22"/>
+        </w:rPr>
+      </w:pPr>
+    </w:p>
+    <w:p>
+      <w:pPr>
+        <w:rPr>
+          <w:rFonts w:ascii="Arial" w:hAnsi="Arial" w:cs="Arial"/>
+          <w:sz w:val="22"/>
+          <w:szCs w:val="22"/>
+        </w:rPr>
+      </w:pPr>
+      <w:r>
+        <w:rPr>
+          <w:rFonts w:ascii="Arial" w:hAnsi="Arial" w:cs="Arial"/>
+          <w:sz w:val="22"/>
+          <w:szCs w:val="22"/>
+        </w:rPr>
+        <w:t>7.4.3.1.</w:t>
+      </w:r>
+      <w:r>
+        <w:rPr>
+          <w:rFonts w:ascii="Arial" w:hAnsi="Arial" w:cs="Arial"/>
+          <w:sz w:val="22"/>
+          <w:szCs w:val="22"/>
+        </w:rPr>
+        <w:t xml:space="preserve"> Muestra todas las coincidencias con la letra r.</w:t>
+      </w:r>
+    </w:p>
+    <w:p>
+      <w:pPr>
+        <w:rPr>
+          <w:rFonts w:ascii="Arial" w:hAnsi="Arial" w:cs="Arial"/>
+          <w:sz w:val="22"/>
+          <w:szCs w:val="22"/>
+        </w:rPr>
+      </w:pPr>
+    </w:p>
+    <w:p>
+      <w:pPr>
+        <w:rPr>
+          <w:rFonts w:ascii="Arial" w:hAnsi="Arial" w:cs="Arial"/>
+          <w:sz w:val="22"/>
+          <w:szCs w:val="22"/>
+        </w:rPr>
+      </w:pPr>
+      <w:r>
+        <w:rPr>
+          <w:rFonts w:ascii="Arial" w:hAnsi="Arial" w:cs="Arial"/>
+          <w:sz w:val="22"/>
+          <w:szCs w:val="22"/>
+        </w:rPr>
+        <w:t>7.4.3.2.</w:t>
+      </w:r>
+      <w:r>
+        <w:rPr>
+          <w:rFonts w:ascii="Arial" w:hAnsi="Arial" w:cs="Arial"/>
+          <w:sz w:val="22"/>
+          <w:szCs w:val="22"/>
+        </w:rPr>
+        <w:t xml:space="preserve"> Muestra las coincidencias que comiencen con la letra r.</w:t>
+      </w:r>
+    </w:p>
+    <w:p>
+      <w:pPr>
+        <w:rPr>
+          <w:rFonts w:ascii="Arial" w:hAnsi="Arial" w:cs="Arial"/>
+          <w:sz w:val="22"/>
+          <w:szCs w:val="22"/>
+        </w:rPr>
+      </w:pPr>
+    </w:p>
+    <w:p>
+      <w:pPr>
+        <w:rPr>
+          <w:rFonts w:ascii="Arial" w:hAnsi="Arial" w:cs="Arial"/>
+          <w:sz w:val="22"/>
+          <w:szCs w:val="22"/>
+        </w:rPr>
+      </w:pPr>
+      <w:r>
+        <w:rPr>
+          <w:rFonts w:ascii="Arial" w:hAnsi="Arial" w:cs="Arial"/>
+          <w:sz w:val="22"/>
+          <w:szCs w:val="22"/>
+        </w:rPr>
+        <w:t>7.4.3.3.</w:t>
+      </w:r>
+      <w:r>
+        <w:rPr>
+          <w:rFonts w:ascii="Arial" w:hAnsi="Arial" w:cs="Arial"/>
+          <w:sz w:val="22"/>
+          <w:szCs w:val="22"/>
+        </w:rPr>
+        <w:t xml:space="preserve"> No hay registro para leer porque no coincidencias que terminen con r, pero si lo cambiamos por n si hay.</w:t>
+      </w:r>
+    </w:p>
+    <w:p>
+      <w:pPr>
+        <w:rPr>
+          <w:rFonts w:ascii="Arial" w:hAnsi="Arial" w:cs="Arial"/>
+          <w:sz w:val="22"/>
+          <w:szCs w:val="22"/>
+        </w:rPr>
+      </w:pPr>
+    </w:p>
+    <w:p>
+      <w:pPr>
+        <w:rPr>
+          <w:rFonts w:ascii="Arial" w:hAnsi="Arial" w:cs="Arial"/>
+          <w:sz w:val="22"/>
+          <w:szCs w:val="22"/>
+        </w:rPr>
+      </w:pPr>
+    </w:p>
+    <w:p>
+      <w:pPr>
+        <w:rPr>
+          <w:rFonts w:ascii="Arial" w:hAnsi="Arial" w:cs="Arial"/>
+          <w:sz w:val="22"/>
+          <w:szCs w:val="22"/>
+        </w:rPr>
+      </w:pPr>
+      <w:r>
+        <w:rPr>
+          <w:rFonts w:ascii="Arial" w:hAnsi="Arial" w:cs="Arial"/>
+          <w:sz w:val="22"/>
+          <w:szCs w:val="22"/>
+        </w:rPr>
+        <w:t>/************************************************************************************/</w:t>
+      </w:r>
+    </w:p>
+    <w:p>
+      <w:pPr>
+        <w:rPr>
+          <w:rFonts w:ascii="Arial" w:hAnsi="Arial" w:cs="Arial"/>
+          <w:sz w:val="22"/>
+          <w:szCs w:val="22"/>
+        </w:rPr>
+      </w:pPr>
+    </w:p>
+    <w:p>
+      <w:pPr>
+        <w:rPr>
+          <w:rFonts w:ascii="Arial" w:hAnsi="Arial" w:cs="Arial"/>
+          <w:sz w:val="22"/>
+          <w:szCs w:val="22"/>
+        </w:rPr>
+      </w:pPr>
+    </w:p>
+    <w:p>
+      <w:pPr>
+        <w:rPr>
+          <w:rFonts w:ascii="Arial" w:hAnsi="Arial" w:cs="Arial"/>
+          <w:sz w:val="22"/>
+          <w:szCs w:val="22"/>
+        </w:rPr>
+      </w:pPr>
+      <w:r>
+        <w:rPr>
+          <w:rFonts w:ascii="Arial" w:hAnsi="Arial" w:cs="Arial"/>
+          <w:sz w:val="22"/>
+          <w:szCs w:val="22"/>
+        </w:rPr>
+        <w:t>8.1.1.</w:t>
+      </w:r>
     </w:p>
     <w:sectPr>
       <w:pgSz w:w="12240" w:h="15840"/>
@@ -5317,6 +8290,25 @@
       <w:contextualSpacing/>
     </w:pPr>
   </w:style>
+  <w:style w:type="table" w:styleId="Tablaconcuadrcula">
+    <w:name w:val="Table Grid"/>
+    <w:basedOn w:val="Tablanormal"/>
+    <w:uiPriority w:val="39"/>
+    <w:rsid w:val="0086637B"/>
+    <w:pPr>
+      <w:spacing w:after="0" w:line="240" w:lineRule="auto"/>
+    </w:pPr>
+    <w:tblPr>
+      <w:tblBorders>
+        <w:top w:val="single" w:sz="4" w:space="0" w:color="auto"/>
+        <w:left w:val="single" w:sz="4" w:space="0" w:color="auto"/>
+        <w:bottom w:val="single" w:sz="4" w:space="0" w:color="auto"/>
+        <w:right w:val="single" w:sz="4" w:space="0" w:color="auto"/>
+        <w:insideH w:val="single" w:sz="4" w:space="0" w:color="auto"/>
+        <w:insideV w:val="single" w:sz="4" w:space="0" w:color="auto"/>
+      </w:tblBorders>
+    </w:tblPr>
+  </w:style>
 </w:styles>
 </file>
 

</xml_diff>

<commit_message>
punto 1 a 8
</commit_message>
<xml_diff>
--- a/TPArso.docx
+++ b/TPArso.docx
@@ -6759,250 +6759,1010 @@
           <w:sz w:val="22"/>
           <w:szCs w:val="22"/>
         </w:rPr>
+        <w:t xml:space="preserve"> Busca cadenas de caracteres.</w:t>
+      </w:r>
+    </w:p>
+    <w:p>
+      <w:pPr>
+        <w:rPr>
+          <w:rFonts w:ascii="Arial" w:hAnsi="Arial" w:cs="Arial"/>
+          <w:sz w:val="22"/>
+          <w:szCs w:val="22"/>
+        </w:rPr>
+      </w:pPr>
+    </w:p>
+    <w:p>
+      <w:pPr>
+        <w:rPr>
+          <w:rFonts w:ascii="Arial" w:hAnsi="Arial" w:cs="Arial"/>
+          <w:sz w:val="22"/>
+          <w:szCs w:val="22"/>
+        </w:rPr>
+      </w:pPr>
+      <w:r>
+        <w:rPr>
+          <w:rFonts w:ascii="Arial" w:hAnsi="Arial" w:cs="Arial"/>
+          <w:sz w:val="22"/>
+          <w:szCs w:val="22"/>
+        </w:rPr>
+        <w:t>7.4.1. Busca cadena de caracteres en un archivo especifico.</w:t>
+      </w:r>
+    </w:p>
+    <w:p>
+      <w:pPr>
+        <w:rPr>
+          <w:rFonts w:ascii="Arial" w:hAnsi="Arial" w:cs="Arial"/>
+          <w:sz w:val="22"/>
+          <w:szCs w:val="22"/>
+        </w:rPr>
+      </w:pPr>
+    </w:p>
+    <w:p>
+      <w:pPr>
+        <w:rPr>
+          <w:rFonts w:ascii="Arial" w:hAnsi="Arial" w:cs="Arial"/>
+          <w:sz w:val="22"/>
+          <w:szCs w:val="22"/>
+        </w:rPr>
+      </w:pPr>
+      <w:r>
+        <w:rPr>
+          <w:rFonts w:ascii="Arial" w:hAnsi="Arial" w:cs="Arial"/>
+          <w:sz w:val="22"/>
+          <w:szCs w:val="22"/>
+        </w:rPr>
+        <w:t>7.4.2. Busca la cadena en el directorio especificado.</w:t>
+      </w:r>
+    </w:p>
+    <w:p>
+      <w:pPr>
+        <w:rPr>
+          <w:rFonts w:ascii="Arial" w:hAnsi="Arial" w:cs="Arial"/>
+          <w:sz w:val="22"/>
+          <w:szCs w:val="22"/>
+        </w:rPr>
+      </w:pPr>
+    </w:p>
+    <w:p>
+      <w:pPr>
+        <w:rPr>
+          <w:rFonts w:ascii="Arial" w:hAnsi="Arial" w:cs="Arial"/>
+          <w:sz w:val="22"/>
+          <w:szCs w:val="22"/>
+        </w:rPr>
+      </w:pPr>
+      <w:r>
+        <w:rPr>
+          <w:rFonts w:ascii="Arial" w:hAnsi="Arial" w:cs="Arial"/>
+          <w:sz w:val="22"/>
+          <w:szCs w:val="22"/>
+        </w:rPr>
+        <w:t>7.4.3.1.</w:t>
+      </w:r>
+      <w:r>
+        <w:rPr>
+          <w:rFonts w:ascii="Arial" w:hAnsi="Arial" w:cs="Arial"/>
+          <w:sz w:val="22"/>
+          <w:szCs w:val="22"/>
+        </w:rPr>
+        <w:t xml:space="preserve"> Muestra todas las coincidencias con la letra r.</w:t>
+      </w:r>
+    </w:p>
+    <w:p>
+      <w:pPr>
+        <w:rPr>
+          <w:rFonts w:ascii="Arial" w:hAnsi="Arial" w:cs="Arial"/>
+          <w:sz w:val="22"/>
+          <w:szCs w:val="22"/>
+        </w:rPr>
+      </w:pPr>
+    </w:p>
+    <w:p>
+      <w:pPr>
+        <w:rPr>
+          <w:rFonts w:ascii="Arial" w:hAnsi="Arial" w:cs="Arial"/>
+          <w:sz w:val="22"/>
+          <w:szCs w:val="22"/>
+        </w:rPr>
+      </w:pPr>
+      <w:r>
+        <w:rPr>
+          <w:rFonts w:ascii="Arial" w:hAnsi="Arial" w:cs="Arial"/>
+          <w:sz w:val="22"/>
+          <w:szCs w:val="22"/>
+        </w:rPr>
+        <w:t>7.4.3.2.</w:t>
+      </w:r>
+      <w:r>
+        <w:rPr>
+          <w:rFonts w:ascii="Arial" w:hAnsi="Arial" w:cs="Arial"/>
+          <w:sz w:val="22"/>
+          <w:szCs w:val="22"/>
+        </w:rPr>
+        <w:t xml:space="preserve"> Muestra las coincidencias que comiencen con la letra r.</w:t>
+      </w:r>
+    </w:p>
+    <w:p>
+      <w:pPr>
+        <w:rPr>
+          <w:rFonts w:ascii="Arial" w:hAnsi="Arial" w:cs="Arial"/>
+          <w:sz w:val="22"/>
+          <w:szCs w:val="22"/>
+        </w:rPr>
+      </w:pPr>
+    </w:p>
+    <w:p>
+      <w:pPr>
+        <w:rPr>
+          <w:rFonts w:ascii="Arial" w:hAnsi="Arial" w:cs="Arial"/>
+          <w:sz w:val="22"/>
+          <w:szCs w:val="22"/>
+        </w:rPr>
+      </w:pPr>
+      <w:r>
+        <w:rPr>
+          <w:rFonts w:ascii="Arial" w:hAnsi="Arial" w:cs="Arial"/>
+          <w:sz w:val="22"/>
+          <w:szCs w:val="22"/>
+        </w:rPr>
+        <w:t>7.4.3.3.</w:t>
+      </w:r>
+      <w:r>
+        <w:rPr>
+          <w:rFonts w:ascii="Arial" w:hAnsi="Arial" w:cs="Arial"/>
+          <w:sz w:val="22"/>
+          <w:szCs w:val="22"/>
+        </w:rPr>
+        <w:t xml:space="preserve"> No hay registro para leer porque no coincidencias que terminen con r, pero si lo cambiamos por n si hay.</w:t>
+      </w:r>
+    </w:p>
+    <w:p>
+      <w:pPr>
+        <w:rPr>
+          <w:rFonts w:ascii="Arial" w:hAnsi="Arial" w:cs="Arial"/>
+          <w:sz w:val="22"/>
+          <w:szCs w:val="22"/>
+        </w:rPr>
+      </w:pPr>
+    </w:p>
+    <w:p>
+      <w:pPr>
+        <w:rPr>
+          <w:rFonts w:ascii="Arial" w:hAnsi="Arial" w:cs="Arial"/>
+          <w:sz w:val="22"/>
+          <w:szCs w:val="22"/>
+        </w:rPr>
+      </w:pPr>
+    </w:p>
+    <w:p>
+      <w:pPr>
+        <w:rPr>
+          <w:rFonts w:ascii="Arial" w:hAnsi="Arial" w:cs="Arial"/>
+          <w:sz w:val="22"/>
+          <w:szCs w:val="22"/>
+        </w:rPr>
+      </w:pPr>
+      <w:r>
+        <w:rPr>
+          <w:rFonts w:ascii="Arial" w:hAnsi="Arial" w:cs="Arial"/>
+          <w:sz w:val="22"/>
+          <w:szCs w:val="22"/>
+        </w:rPr>
+        <w:t>/************************************************************************************/</w:t>
+      </w:r>
+    </w:p>
+    <w:p>
+      <w:pPr>
+        <w:rPr>
+          <w:rFonts w:ascii="Arial" w:hAnsi="Arial" w:cs="Arial"/>
+          <w:sz w:val="22"/>
+          <w:szCs w:val="22"/>
+        </w:rPr>
+      </w:pPr>
+    </w:p>
+    <w:p>
+      <w:pPr>
+        <w:rPr>
+          <w:rFonts w:ascii="Arial" w:hAnsi="Arial" w:cs="Arial"/>
+          <w:sz w:val="22"/>
+          <w:szCs w:val="22"/>
+        </w:rPr>
+      </w:pPr>
+    </w:p>
+    <w:p>
+      <w:pPr>
+        <w:rPr>
+          <w:rFonts w:ascii="Arial" w:hAnsi="Arial" w:cs="Arial"/>
+          <w:sz w:val="22"/>
+          <w:szCs w:val="22"/>
+        </w:rPr>
+      </w:pPr>
+      <w:r>
+        <w:rPr>
+          <w:rFonts w:ascii="Arial" w:hAnsi="Arial" w:cs="Arial"/>
+          <w:sz w:val="22"/>
+          <w:szCs w:val="22"/>
+        </w:rPr>
+        <w:t>8.1.</w:t>
+      </w:r>
+      <w:r>
+        <w:rPr>
+          <w:rFonts w:ascii="Arial" w:hAnsi="Arial" w:cs="Arial"/>
+          <w:sz w:val="22"/>
+          <w:szCs w:val="22"/>
+        </w:rPr>
+        <w:t xml:space="preserve"> Se abrió el editor de texto dentro de un nuevo archivo.</w:t>
+      </w:r>
+    </w:p>
+    <w:p>
+      <w:pPr>
+        <w:rPr>
+          <w:rFonts w:ascii="Arial" w:hAnsi="Arial" w:cs="Arial"/>
+          <w:sz w:val="22"/>
+          <w:szCs w:val="22"/>
+        </w:rPr>
+      </w:pPr>
+      <w:r>
+        <w:rPr>
+          <w:rFonts w:ascii="Arial" w:hAnsi="Arial" w:cs="Arial"/>
+          <w:sz w:val="22"/>
+          <w:szCs w:val="22"/>
+        </w:rPr>
+        <w:t xml:space="preserve">8.1.2. </w:t>
+      </w:r>
+      <w:r>
+        <w:rPr>
+          <w:rFonts w:ascii="Arial" w:hAnsi="Arial" w:cs="Arial"/>
+          <w:sz w:val="22"/>
+          <w:szCs w:val="22"/>
+        </w:rPr>
+        <w:t>Para poder escribir se utilizó los siguientes comandos:</w:t>
+      </w:r>
+    </w:p>
+    <w:p>
+      <w:pPr>
+        <w:pStyle w:val="Prrafodelista"/>
+        <w:numPr>
+          <w:ilvl w:val="0"/>
+          <w:numId w:val="8"/>
+        </w:numPr>
+        <w:rPr>
+          <w:rFonts w:ascii="Arial" w:hAnsi="Arial" w:cs="Arial"/>
+          <w:sz w:val="22"/>
+          <w:szCs w:val="22"/>
+        </w:rPr>
+      </w:pPr>
+      <w:r>
+        <w:t>i Inserta texto a la izquierda del cursor</w:t>
+      </w:r>
+      <w:r>
+        <w:t>.</w:t>
+      </w:r>
+      <w:r>
         <w:t xml:space="preserve"> </w:t>
       </w:r>
+    </w:p>
+    <w:p>
+      <w:pPr>
+        <w:pStyle w:val="Prrafodelista"/>
+        <w:numPr>
+          <w:ilvl w:val="0"/>
+          <w:numId w:val="8"/>
+        </w:numPr>
+        <w:rPr>
+          <w:rFonts w:ascii="Arial" w:hAnsi="Arial" w:cs="Arial"/>
+          <w:sz w:val="22"/>
+          <w:szCs w:val="22"/>
+        </w:rPr>
+      </w:pPr>
+      <w:r>
+        <w:t>a Inserta texto a la derecha del cursor</w:t>
+      </w:r>
+      <w:r>
+        <w:t>.</w:t>
+      </w:r>
+      <w:r>
+        <w:t xml:space="preserve"> </w:t>
+      </w:r>
+    </w:p>
+    <w:p>
+      <w:pPr>
+        <w:pStyle w:val="Prrafodelista"/>
+        <w:numPr>
+          <w:ilvl w:val="0"/>
+          <w:numId w:val="8"/>
+        </w:numPr>
+        <w:rPr>
+          <w:rFonts w:ascii="Arial" w:hAnsi="Arial" w:cs="Arial"/>
+          <w:sz w:val="22"/>
+          <w:szCs w:val="22"/>
+        </w:rPr>
+      </w:pPr>
+      <w:r>
+        <w:t>A Inserta texto al final de la línea donde se encuentra el cursor</w:t>
+      </w:r>
+      <w:r>
+        <w:t>.</w:t>
+      </w:r>
+    </w:p>
+    <w:p>
+      <w:pPr>
+        <w:pStyle w:val="Prrafodelista"/>
+        <w:numPr>
+          <w:ilvl w:val="0"/>
+          <w:numId w:val="8"/>
+        </w:numPr>
+        <w:rPr>
+          <w:rFonts w:ascii="Arial" w:hAnsi="Arial" w:cs="Arial"/>
+          <w:sz w:val="22"/>
+          <w:szCs w:val="22"/>
+        </w:rPr>
+      </w:pPr>
+      <w:r>
+        <w:t xml:space="preserve"> I Inserta texto al comienzo de la línea donde se encuentra el cursor</w:t>
+      </w:r>
+      <w:r>
+        <w:t>.</w:t>
+      </w:r>
+      <w:r>
+        <w:t xml:space="preserve"> </w:t>
+      </w:r>
+    </w:p>
+    <w:p>
+      <w:pPr>
+        <w:pStyle w:val="Prrafodelista"/>
+        <w:numPr>
+          <w:ilvl w:val="0"/>
+          <w:numId w:val="8"/>
+        </w:numPr>
+        <w:rPr>
+          <w:rFonts w:ascii="Arial" w:hAnsi="Arial" w:cs="Arial"/>
+          <w:sz w:val="22"/>
+          <w:szCs w:val="22"/>
+        </w:rPr>
+      </w:pPr>
+      <w:r>
+        <w:t>o Abre una línea debajo de la actual</w:t>
+      </w:r>
+      <w:r>
+        <w:t>.</w:t>
+      </w:r>
+      <w:r>
+        <w:t xml:space="preserve"> </w:t>
+      </w:r>
+    </w:p>
+    <w:p>
+      <w:pPr>
+        <w:pStyle w:val="Prrafodelista"/>
+        <w:numPr>
+          <w:ilvl w:val="0"/>
+          <w:numId w:val="8"/>
+        </w:numPr>
+        <w:rPr>
+          <w:rFonts w:ascii="Arial" w:hAnsi="Arial" w:cs="Arial"/>
+          <w:sz w:val="22"/>
+          <w:szCs w:val="22"/>
+        </w:rPr>
+      </w:pPr>
+      <w:r>
+        <w:t>O Abre una línea encima de la actual</w:t>
+      </w:r>
+      <w:r>
+        <w:t>.</w:t>
+      </w:r>
+    </w:p>
+    <w:p>
+      <w:r>
+        <w:rPr>
+          <w:rFonts w:ascii="Arial" w:hAnsi="Arial" w:cs="Arial"/>
+          <w:sz w:val="22"/>
+          <w:szCs w:val="22"/>
+        </w:rPr>
+        <w:t>8.1.3. Para guardar y salir se utilizó el comando :</w:t>
+      </w:r>
+      <w:proofErr w:type="spellStart"/>
+      <w:r>
+        <w:rPr>
+          <w:rFonts w:ascii="Arial" w:hAnsi="Arial" w:cs="Arial"/>
+          <w:sz w:val="22"/>
+          <w:szCs w:val="22"/>
+        </w:rPr>
+        <w:t>wq</w:t>
+      </w:r>
+      <w:proofErr w:type="spellEnd"/>
+      <w:r>
+        <w:t xml:space="preserve"> </w:t>
+      </w:r>
+      <w:r>
+        <w:t>(</w:t>
+      </w:r>
+      <w:r>
+        <w:t>Guardar cambios y salir</w:t>
+      </w:r>
+      <w:r>
+        <w:t>)</w:t>
+      </w:r>
+    </w:p>
+    <w:p>
+      <w:r>
+        <w:t>8.1.</w:t>
+      </w:r>
+      <w:r>
+        <w:t xml:space="preserve">6. </w:t>
+      </w:r>
+    </w:p>
+    <w:p>
+      <w:r>
+        <w:t xml:space="preserve">8.1.7. Para guardar se utilizó el </w:t>
+      </w:r>
       <w:proofErr w:type="gramStart"/>
       <w:r>
-        <w:rPr>
-          <w:rFonts w:ascii="Arial" w:hAnsi="Arial" w:cs="Arial"/>
-          <w:sz w:val="22"/>
-          <w:szCs w:val="22"/>
-        </w:rPr>
-        <w:t>Busca</w:t>
+        <w:t>comando :w</w:t>
       </w:r>
       <w:proofErr w:type="gramEnd"/>
       <w:r>
-        <w:rPr>
-          <w:rFonts w:ascii="Arial" w:hAnsi="Arial" w:cs="Arial"/>
-          <w:sz w:val="22"/>
-          <w:szCs w:val="22"/>
-        </w:rPr>
-        <w:t xml:space="preserve"> cadenas de caracteres.</w:t>
-      </w:r>
-    </w:p>
-    <w:p>
-      <w:pPr>
-        <w:rPr>
-          <w:rFonts w:ascii="Arial" w:hAnsi="Arial" w:cs="Arial"/>
-          <w:sz w:val="22"/>
-          <w:szCs w:val="22"/>
-        </w:rPr>
-      </w:pPr>
-    </w:p>
-    <w:p>
-      <w:pPr>
-        <w:rPr>
-          <w:rFonts w:ascii="Arial" w:hAnsi="Arial" w:cs="Arial"/>
-          <w:sz w:val="22"/>
-          <w:szCs w:val="22"/>
-        </w:rPr>
-      </w:pPr>
-      <w:r>
-        <w:rPr>
-          <w:rFonts w:ascii="Arial" w:hAnsi="Arial" w:cs="Arial"/>
-          <w:sz w:val="22"/>
-          <w:szCs w:val="22"/>
-        </w:rPr>
-        <w:t>7.4.1. Busca cadena de caracteres en un archivo especifico.</w:t>
-      </w:r>
-    </w:p>
-    <w:p>
-      <w:pPr>
-        <w:rPr>
-          <w:rFonts w:ascii="Arial" w:hAnsi="Arial" w:cs="Arial"/>
-          <w:sz w:val="22"/>
-          <w:szCs w:val="22"/>
-        </w:rPr>
-      </w:pPr>
-    </w:p>
-    <w:p>
-      <w:pPr>
-        <w:rPr>
-          <w:rFonts w:ascii="Arial" w:hAnsi="Arial" w:cs="Arial"/>
-          <w:sz w:val="22"/>
-          <w:szCs w:val="22"/>
-        </w:rPr>
-      </w:pPr>
-      <w:r>
-        <w:rPr>
-          <w:rFonts w:ascii="Arial" w:hAnsi="Arial" w:cs="Arial"/>
-          <w:sz w:val="22"/>
-          <w:szCs w:val="22"/>
-        </w:rPr>
-        <w:t>7.4.2. Busca la cadena en el directorio especificado.</w:t>
-      </w:r>
-    </w:p>
-    <w:p>
-      <w:pPr>
-        <w:rPr>
-          <w:rFonts w:ascii="Arial" w:hAnsi="Arial" w:cs="Arial"/>
-          <w:sz w:val="22"/>
-          <w:szCs w:val="22"/>
-        </w:rPr>
-      </w:pPr>
-    </w:p>
-    <w:p>
-      <w:pPr>
-        <w:rPr>
-          <w:rFonts w:ascii="Arial" w:hAnsi="Arial" w:cs="Arial"/>
-          <w:sz w:val="22"/>
-          <w:szCs w:val="22"/>
-        </w:rPr>
-      </w:pPr>
-      <w:r>
-        <w:rPr>
-          <w:rFonts w:ascii="Arial" w:hAnsi="Arial" w:cs="Arial"/>
-          <w:sz w:val="22"/>
-          <w:szCs w:val="22"/>
-        </w:rPr>
-        <w:t>7.4.3.1.</w:t>
-      </w:r>
-      <w:r>
-        <w:rPr>
-          <w:rFonts w:ascii="Arial" w:hAnsi="Arial" w:cs="Arial"/>
-          <w:sz w:val="22"/>
-          <w:szCs w:val="22"/>
-        </w:rPr>
-        <w:t xml:space="preserve"> Muestra todas las coincidencias con la letra r.</w:t>
-      </w:r>
-    </w:p>
-    <w:p>
-      <w:pPr>
-        <w:rPr>
-          <w:rFonts w:ascii="Arial" w:hAnsi="Arial" w:cs="Arial"/>
-          <w:sz w:val="22"/>
-          <w:szCs w:val="22"/>
-        </w:rPr>
-      </w:pPr>
-    </w:p>
-    <w:p>
-      <w:pPr>
-        <w:rPr>
-          <w:rFonts w:ascii="Arial" w:hAnsi="Arial" w:cs="Arial"/>
-          <w:sz w:val="22"/>
-          <w:szCs w:val="22"/>
-        </w:rPr>
-      </w:pPr>
-      <w:r>
-        <w:rPr>
-          <w:rFonts w:ascii="Arial" w:hAnsi="Arial" w:cs="Arial"/>
-          <w:sz w:val="22"/>
-          <w:szCs w:val="22"/>
-        </w:rPr>
-        <w:t>7.4.3.2.</w:t>
-      </w:r>
-      <w:r>
-        <w:rPr>
-          <w:rFonts w:ascii="Arial" w:hAnsi="Arial" w:cs="Arial"/>
-          <w:sz w:val="22"/>
-          <w:szCs w:val="22"/>
-        </w:rPr>
-        <w:t xml:space="preserve"> Muestra las coincidencias que comiencen con la letra r.</w:t>
-      </w:r>
-    </w:p>
-    <w:p>
-      <w:pPr>
-        <w:rPr>
-          <w:rFonts w:ascii="Arial" w:hAnsi="Arial" w:cs="Arial"/>
-          <w:sz w:val="22"/>
-          <w:szCs w:val="22"/>
-        </w:rPr>
-      </w:pPr>
-    </w:p>
-    <w:p>
-      <w:pPr>
-        <w:rPr>
-          <w:rFonts w:ascii="Arial" w:hAnsi="Arial" w:cs="Arial"/>
-          <w:sz w:val="22"/>
-          <w:szCs w:val="22"/>
-        </w:rPr>
-      </w:pPr>
-      <w:r>
-        <w:rPr>
-          <w:rFonts w:ascii="Arial" w:hAnsi="Arial" w:cs="Arial"/>
-          <w:sz w:val="22"/>
-          <w:szCs w:val="22"/>
-        </w:rPr>
-        <w:t>7.4.3.3.</w:t>
-      </w:r>
-      <w:r>
-        <w:rPr>
-          <w:rFonts w:ascii="Arial" w:hAnsi="Arial" w:cs="Arial"/>
-          <w:sz w:val="22"/>
-          <w:szCs w:val="22"/>
-        </w:rPr>
-        <w:t xml:space="preserve"> No hay registro para leer porque no coincidencias que terminen con r, pero si lo cambiamos por n si hay.</w:t>
-      </w:r>
-    </w:p>
-    <w:p>
-      <w:pPr>
-        <w:rPr>
-          <w:rFonts w:ascii="Arial" w:hAnsi="Arial" w:cs="Arial"/>
-          <w:sz w:val="22"/>
-          <w:szCs w:val="22"/>
-        </w:rPr>
-      </w:pPr>
-    </w:p>
-    <w:p>
-      <w:pPr>
-        <w:rPr>
-          <w:rFonts w:ascii="Arial" w:hAnsi="Arial" w:cs="Arial"/>
-          <w:sz w:val="22"/>
-          <w:szCs w:val="22"/>
-        </w:rPr>
-      </w:pPr>
-    </w:p>
-    <w:p>
-      <w:pPr>
-        <w:rPr>
-          <w:rFonts w:ascii="Arial" w:hAnsi="Arial" w:cs="Arial"/>
-          <w:sz w:val="22"/>
-          <w:szCs w:val="22"/>
-        </w:rPr>
-      </w:pPr>
-      <w:r>
-        <w:rPr>
-          <w:rFonts w:ascii="Arial" w:hAnsi="Arial" w:cs="Arial"/>
-          <w:sz w:val="22"/>
-          <w:szCs w:val="22"/>
-        </w:rPr>
-        <w:t>/************************************************************************************/</w:t>
-      </w:r>
-    </w:p>
-    <w:p>
-      <w:pPr>
-        <w:rPr>
-          <w:rFonts w:ascii="Arial" w:hAnsi="Arial" w:cs="Arial"/>
-          <w:sz w:val="22"/>
-          <w:szCs w:val="22"/>
-        </w:rPr>
-      </w:pPr>
-    </w:p>
-    <w:p>
-      <w:pPr>
-        <w:rPr>
-          <w:rFonts w:ascii="Arial" w:hAnsi="Arial" w:cs="Arial"/>
-          <w:sz w:val="22"/>
-          <w:szCs w:val="22"/>
-        </w:rPr>
-      </w:pPr>
-    </w:p>
-    <w:p>
-      <w:pPr>
-        <w:rPr>
-          <w:rFonts w:ascii="Arial" w:hAnsi="Arial" w:cs="Arial"/>
-          <w:sz w:val="22"/>
-          <w:szCs w:val="22"/>
-        </w:rPr>
-      </w:pPr>
-      <w:r>
-        <w:rPr>
-          <w:rFonts w:ascii="Arial" w:hAnsi="Arial" w:cs="Arial"/>
-          <w:sz w:val="22"/>
-          <w:szCs w:val="22"/>
-        </w:rPr>
-        <w:t>8.1.1.</w:t>
-      </w:r>
+        <w:t xml:space="preserve"> </w:t>
+      </w:r>
+      <w:r>
+        <w:t>(</w:t>
+      </w:r>
+      <w:r>
+        <w:t>Guardar cambios</w:t>
+      </w:r>
+      <w:r>
+        <w:t>)</w:t>
+      </w:r>
+    </w:p>
+    <w:p>
+      <w:r>
+        <w:t xml:space="preserve">8.1.8. Para borrar la línea se puede utilizar los siguientes comandos: </w:t>
+      </w:r>
+    </w:p>
+    <w:p>
+      <w:pPr>
+        <w:pStyle w:val="Prrafodelista"/>
+        <w:numPr>
+          <w:ilvl w:val="0"/>
+          <w:numId w:val="9"/>
+        </w:numPr>
+        <w:rPr>
+          <w:rFonts w:ascii="Arial" w:hAnsi="Arial" w:cs="Arial"/>
+          <w:sz w:val="22"/>
+          <w:szCs w:val="22"/>
+        </w:rPr>
+      </w:pPr>
+      <w:r>
+        <w:t xml:space="preserve">x Borra el carácter bajo el </w:t>
+      </w:r>
+      <w:r>
+        <w:t>cursor.</w:t>
+      </w:r>
+    </w:p>
+    <w:p>
+      <w:pPr>
+        <w:pStyle w:val="Prrafodelista"/>
+        <w:numPr>
+          <w:ilvl w:val="0"/>
+          <w:numId w:val="9"/>
+        </w:numPr>
+        <w:rPr>
+          <w:rFonts w:ascii="Arial" w:hAnsi="Arial" w:cs="Arial"/>
+          <w:sz w:val="22"/>
+          <w:szCs w:val="22"/>
+        </w:rPr>
+      </w:pPr>
+      <w:proofErr w:type="spellStart"/>
+      <w:r>
+        <w:t>dd</w:t>
+      </w:r>
+      <w:proofErr w:type="spellEnd"/>
+      <w:r>
+        <w:t xml:space="preserve"> Borra la línea donde se encuentra el cursor</w:t>
+      </w:r>
+      <w:r>
+        <w:t>.</w:t>
+      </w:r>
+    </w:p>
+    <w:p>
+      <w:pPr>
+        <w:pStyle w:val="Prrafodelista"/>
+        <w:numPr>
+          <w:ilvl w:val="0"/>
+          <w:numId w:val="9"/>
+        </w:numPr>
+        <w:rPr>
+          <w:rFonts w:ascii="Arial" w:hAnsi="Arial" w:cs="Arial"/>
+          <w:sz w:val="22"/>
+          <w:szCs w:val="22"/>
+        </w:rPr>
+      </w:pPr>
+      <w:proofErr w:type="spellStart"/>
+      <w:r>
+        <w:t>ndd</w:t>
+      </w:r>
+      <w:proofErr w:type="spellEnd"/>
+      <w:r>
+        <w:t xml:space="preserve"> Borra las próximas n </w:t>
+      </w:r>
+      <w:r>
+        <w:t>líneas.</w:t>
+      </w:r>
+    </w:p>
+    <w:p>
+      <w:pPr>
+        <w:pStyle w:val="Prrafodelista"/>
+        <w:numPr>
+          <w:ilvl w:val="0"/>
+          <w:numId w:val="9"/>
+        </w:numPr>
+        <w:rPr>
+          <w:rFonts w:ascii="Arial" w:hAnsi="Arial" w:cs="Arial"/>
+          <w:sz w:val="22"/>
+          <w:szCs w:val="22"/>
+        </w:rPr>
+      </w:pPr>
+      <w:r>
+        <w:t>D Borra desde donde se encuentra el cursor hasta el final de la línea</w:t>
+      </w:r>
+      <w:proofErr w:type="gramStart"/>
+      <w:r>
+        <w:t xml:space="preserve"> </w:t>
+      </w:r>
+      <w:r>
+        <w:t>..</w:t>
+      </w:r>
+      <w:proofErr w:type="gramEnd"/>
+    </w:p>
+    <w:p>
+      <w:pPr>
+        <w:pStyle w:val="Prrafodelista"/>
+        <w:numPr>
+          <w:ilvl w:val="0"/>
+          <w:numId w:val="9"/>
+        </w:numPr>
+        <w:rPr>
+          <w:rFonts w:ascii="Arial" w:hAnsi="Arial" w:cs="Arial"/>
+          <w:sz w:val="22"/>
+          <w:szCs w:val="22"/>
+        </w:rPr>
+      </w:pPr>
+      <w:proofErr w:type="spellStart"/>
+      <w:r>
+        <w:t>dw</w:t>
+      </w:r>
+      <w:proofErr w:type="spellEnd"/>
+      <w:r>
+        <w:t xml:space="preserve"> Borra desde donde se encuentra el cursor hasta el final de una palabra</w:t>
+      </w:r>
+      <w:r>
+        <w:t>.</w:t>
+      </w:r>
+    </w:p>
+    <w:p>
+      <w:pPr>
+        <w:pStyle w:val="Prrafodelista"/>
+        <w:rPr>
+          <w:rFonts w:ascii="Arial" w:hAnsi="Arial" w:cs="Arial"/>
+          <w:sz w:val="22"/>
+          <w:szCs w:val="22"/>
+        </w:rPr>
+      </w:pPr>
+    </w:p>
+    <w:p>
+      <w:pPr>
+        <w:rPr>
+          <w:rFonts w:ascii="Arial" w:hAnsi="Arial" w:cs="Arial"/>
+          <w:sz w:val="22"/>
+          <w:szCs w:val="22"/>
+        </w:rPr>
+      </w:pPr>
+      <w:r>
+        <w:rPr>
+          <w:rFonts w:ascii="Arial" w:hAnsi="Arial" w:cs="Arial"/>
+          <w:sz w:val="22"/>
+          <w:szCs w:val="22"/>
+        </w:rPr>
+        <w:t>8.1.9</w:t>
+      </w:r>
+      <w:r>
+        <w:rPr>
+          <w:rFonts w:ascii="Arial" w:hAnsi="Arial" w:cs="Arial"/>
+          <w:sz w:val="22"/>
+          <w:szCs w:val="22"/>
+        </w:rPr>
+        <w:t xml:space="preserve">. Para invertir las líneas se debe cortar y pegar, utilizando los comandos </w:t>
+      </w:r>
+      <w:proofErr w:type="spellStart"/>
+      <w:r>
+        <w:rPr>
+          <w:rFonts w:ascii="Arial" w:hAnsi="Arial" w:cs="Arial"/>
+          <w:sz w:val="22"/>
+          <w:szCs w:val="22"/>
+        </w:rPr>
+        <w:t>dd</w:t>
+      </w:r>
+      <w:proofErr w:type="spellEnd"/>
+      <w:r>
+        <w:rPr>
+          <w:rFonts w:ascii="Arial" w:hAnsi="Arial" w:cs="Arial"/>
+          <w:sz w:val="22"/>
+          <w:szCs w:val="22"/>
+        </w:rPr>
+        <w:t xml:space="preserve"> y p.</w:t>
+      </w:r>
+    </w:p>
+    <w:p>
+      <w:r>
+        <w:rPr>
+          <w:rFonts w:ascii="Arial" w:hAnsi="Arial" w:cs="Arial"/>
+          <w:sz w:val="22"/>
+          <w:szCs w:val="22"/>
+        </w:rPr>
+        <w:t xml:space="preserve">8.1.10. Se </w:t>
+      </w:r>
+      <w:r>
+        <w:rPr>
+          <w:rFonts w:ascii="Arial" w:hAnsi="Arial" w:cs="Arial"/>
+          <w:sz w:val="22"/>
+          <w:szCs w:val="22"/>
+        </w:rPr>
+        <w:t>utilizó el</w:t>
+      </w:r>
+      <w:r>
+        <w:rPr>
+          <w:rFonts w:ascii="Arial" w:hAnsi="Arial" w:cs="Arial"/>
+          <w:sz w:val="22"/>
+          <w:szCs w:val="22"/>
+        </w:rPr>
+        <w:t xml:space="preserve"> comando </w:t>
+      </w:r>
+      <w:r>
+        <w:t xml:space="preserve">j </w:t>
+      </w:r>
+      <w:r>
+        <w:t>(</w:t>
+      </w:r>
+      <w:r>
+        <w:t>Mover hacia abajo</w:t>
+      </w:r>
+      <w:r>
+        <w:t>).</w:t>
+      </w:r>
+    </w:p>
+    <w:p>
+      <w:pPr>
+        <w:rPr>
+          <w:rFonts w:ascii="Arial" w:hAnsi="Arial" w:cs="Arial"/>
+          <w:sz w:val="22"/>
+          <w:szCs w:val="22"/>
+        </w:rPr>
+      </w:pPr>
+      <w:r>
+        <w:rPr>
+          <w:rFonts w:ascii="Arial" w:hAnsi="Arial" w:cs="Arial"/>
+          <w:sz w:val="22"/>
+          <w:szCs w:val="22"/>
+        </w:rPr>
+        <w:t xml:space="preserve">8.1.11. Se utilizó el comando 3 </w:t>
+      </w:r>
+      <w:proofErr w:type="spellStart"/>
+      <w:r>
+        <w:rPr>
+          <w:rFonts w:ascii="Arial" w:hAnsi="Arial" w:cs="Arial"/>
+          <w:sz w:val="22"/>
+          <w:szCs w:val="22"/>
+        </w:rPr>
+        <w:t>yy</w:t>
+      </w:r>
+      <w:proofErr w:type="spellEnd"/>
+      <w:r>
+        <w:rPr>
+          <w:rFonts w:ascii="Arial" w:hAnsi="Arial" w:cs="Arial"/>
+          <w:sz w:val="22"/>
+          <w:szCs w:val="22"/>
+        </w:rPr>
+        <w:t>(</w:t>
+      </w:r>
+      <w:r>
+        <w:rPr>
+          <w:rFonts w:ascii="Arial" w:hAnsi="Arial" w:cs="Arial"/>
+          <w:sz w:val="22"/>
+          <w:szCs w:val="22"/>
+        </w:rPr>
+        <w:t>copiar) y</w:t>
+      </w:r>
+      <w:r>
+        <w:rPr>
+          <w:rFonts w:ascii="Arial" w:hAnsi="Arial" w:cs="Arial"/>
+          <w:sz w:val="22"/>
+          <w:szCs w:val="22"/>
+        </w:rPr>
+        <w:t xml:space="preserve"> el comando p(pegar).</w:t>
+      </w:r>
+    </w:p>
+    <w:p>
+      <w:pPr>
+        <w:rPr>
+          <w:rFonts w:ascii="Arial" w:hAnsi="Arial" w:cs="Arial"/>
+          <w:sz w:val="22"/>
+          <w:szCs w:val="22"/>
+        </w:rPr>
+      </w:pPr>
+      <w:r>
+        <w:rPr>
+          <w:rFonts w:ascii="Arial" w:hAnsi="Arial" w:cs="Arial"/>
+          <w:sz w:val="22"/>
+          <w:szCs w:val="22"/>
+        </w:rPr>
+        <w:t xml:space="preserve">8.1.12. </w:t>
+      </w:r>
+      <w:r>
+        <w:rPr>
+          <w:rFonts w:ascii="Arial" w:hAnsi="Arial" w:cs="Arial"/>
+          <w:sz w:val="22"/>
+          <w:szCs w:val="22"/>
+        </w:rPr>
+        <w:t xml:space="preserve">Se utilizo el comando </w:t>
+      </w:r>
+      <w:r>
+        <w:rPr>
+          <w:rFonts w:ascii="Arial" w:hAnsi="Arial" w:cs="Arial"/>
+          <w:sz w:val="22"/>
+          <w:szCs w:val="22"/>
+        </w:rPr>
+        <w:t>G (</w:t>
+      </w:r>
+      <w:r>
+        <w:rPr>
+          <w:rFonts w:ascii="Arial" w:hAnsi="Arial" w:cs="Arial"/>
+          <w:sz w:val="22"/>
+          <w:szCs w:val="22"/>
+        </w:rPr>
+        <w:t>ir al final).</w:t>
+      </w:r>
+    </w:p>
+    <w:p>
+      <w:pPr>
+        <w:rPr>
+          <w:rFonts w:ascii="Arial" w:hAnsi="Arial" w:cs="Arial"/>
+          <w:sz w:val="22"/>
+          <w:szCs w:val="22"/>
+        </w:rPr>
+      </w:pPr>
+      <w:r>
+        <w:rPr>
+          <w:rFonts w:ascii="Arial" w:hAnsi="Arial" w:cs="Arial"/>
+          <w:sz w:val="22"/>
+          <w:szCs w:val="22"/>
+        </w:rPr>
+        <w:lastRenderedPageBreak/>
+        <w:t xml:space="preserve">8.1.13. Se utiliza el comando u </w:t>
+      </w:r>
+      <w:r>
+        <w:rPr>
+          <w:rFonts w:ascii="Arial" w:hAnsi="Arial" w:cs="Arial"/>
+          <w:sz w:val="22"/>
+          <w:szCs w:val="22"/>
+        </w:rPr>
+        <w:t>(volver</w:t>
+      </w:r>
+      <w:r>
+        <w:rPr>
+          <w:rFonts w:ascii="Arial" w:hAnsi="Arial" w:cs="Arial"/>
+          <w:sz w:val="22"/>
+          <w:szCs w:val="22"/>
+        </w:rPr>
+        <w:t xml:space="preserve"> atrás la </w:t>
+      </w:r>
+      <w:r>
+        <w:rPr>
+          <w:rFonts w:ascii="Arial" w:hAnsi="Arial" w:cs="Arial"/>
+          <w:sz w:val="22"/>
+          <w:szCs w:val="22"/>
+        </w:rPr>
+        <w:t>última</w:t>
+      </w:r>
+      <w:r>
+        <w:rPr>
+          <w:rFonts w:ascii="Arial" w:hAnsi="Arial" w:cs="Arial"/>
+          <w:sz w:val="22"/>
+          <w:szCs w:val="22"/>
+        </w:rPr>
+        <w:t xml:space="preserve"> acción)</w:t>
+      </w:r>
+      <w:r>
+        <w:rPr>
+          <w:rFonts w:ascii="Arial" w:hAnsi="Arial" w:cs="Arial"/>
+          <w:sz w:val="22"/>
+          <w:szCs w:val="22"/>
+        </w:rPr>
+        <w:t>.</w:t>
+      </w:r>
+    </w:p>
+    <w:p>
+      <w:pPr>
+        <w:rPr>
+          <w:rFonts w:ascii="Arial" w:hAnsi="Arial" w:cs="Arial"/>
+          <w:sz w:val="22"/>
+          <w:szCs w:val="22"/>
+        </w:rPr>
+      </w:pPr>
+      <w:r>
+        <w:rPr>
+          <w:rFonts w:ascii="Arial" w:hAnsi="Arial" w:cs="Arial"/>
+          <w:sz w:val="22"/>
+          <w:szCs w:val="22"/>
+        </w:rPr>
+        <w:t>8.1.14. Para buscar la palabra documento se utilizo el comando /</w:t>
+      </w:r>
+      <w:proofErr w:type="gramStart"/>
+      <w:r>
+        <w:rPr>
+          <w:rFonts w:ascii="Arial" w:hAnsi="Arial" w:cs="Arial"/>
+          <w:sz w:val="22"/>
+          <w:szCs w:val="22"/>
+        </w:rPr>
+        <w:t>texto(</w:t>
+      </w:r>
+      <w:proofErr w:type="gramEnd"/>
+      <w:r>
+        <w:rPr>
+          <w:rFonts w:ascii="Arial" w:hAnsi="Arial" w:cs="Arial"/>
+          <w:sz w:val="22"/>
+          <w:szCs w:val="22"/>
+        </w:rPr>
+        <w:t xml:space="preserve">búsqueda por cadena).Para buscar la segunda ocurrencia utilizo el comando n </w:t>
+      </w:r>
+      <w:proofErr w:type="spellStart"/>
+      <w:r>
+        <w:rPr>
+          <w:rFonts w:ascii="Arial" w:hAnsi="Arial" w:cs="Arial"/>
+          <w:sz w:val="22"/>
+          <w:szCs w:val="22"/>
+        </w:rPr>
+        <w:t>despues</w:t>
+      </w:r>
+      <w:proofErr w:type="spellEnd"/>
+      <w:r>
+        <w:rPr>
+          <w:rFonts w:ascii="Arial" w:hAnsi="Arial" w:cs="Arial"/>
+          <w:sz w:val="22"/>
+          <w:szCs w:val="22"/>
+        </w:rPr>
+        <w:t xml:space="preserve"> de la primer coincidencia.</w:t>
+      </w:r>
+    </w:p>
+    <w:p>
+      <w:pPr>
+        <w:rPr>
+          <w:rFonts w:ascii="Arial" w:hAnsi="Arial" w:cs="Arial"/>
+          <w:sz w:val="22"/>
+          <w:szCs w:val="22"/>
+        </w:rPr>
+      </w:pPr>
+      <w:r>
+        <w:rPr>
+          <w:rFonts w:ascii="Arial" w:hAnsi="Arial" w:cs="Arial"/>
+          <w:sz w:val="22"/>
+          <w:szCs w:val="22"/>
+        </w:rPr>
+        <w:t>8.1.15.</w:t>
+      </w:r>
+      <w:r>
+        <w:rPr>
+          <w:rFonts w:ascii="Arial" w:hAnsi="Arial" w:cs="Arial"/>
+          <w:sz w:val="22"/>
+          <w:szCs w:val="22"/>
+        </w:rPr>
+        <w:t xml:space="preserve"> Para reemplazar la palabra </w:t>
+      </w:r>
+      <w:proofErr w:type="spellStart"/>
+      <w:r>
+        <w:rPr>
+          <w:rFonts w:ascii="Arial" w:hAnsi="Arial" w:cs="Arial"/>
+          <w:sz w:val="22"/>
+          <w:szCs w:val="22"/>
+        </w:rPr>
+        <w:t>utlizo</w:t>
+      </w:r>
+      <w:proofErr w:type="spellEnd"/>
+      <w:r>
+        <w:rPr>
+          <w:rFonts w:ascii="Arial" w:hAnsi="Arial" w:cs="Arial"/>
+          <w:sz w:val="22"/>
+          <w:szCs w:val="22"/>
+        </w:rPr>
+        <w:t xml:space="preserve"> el comando </w:t>
+      </w:r>
+      <w:proofErr w:type="spellStart"/>
+      <w:r>
+        <w:rPr>
+          <w:rFonts w:ascii="Arial" w:hAnsi="Arial" w:cs="Arial"/>
+          <w:sz w:val="22"/>
+          <w:szCs w:val="22"/>
+        </w:rPr>
+        <w:t>cw</w:t>
+      </w:r>
+      <w:proofErr w:type="spellEnd"/>
+      <w:r>
+        <w:rPr>
+          <w:rFonts w:ascii="Arial" w:hAnsi="Arial" w:cs="Arial"/>
+          <w:sz w:val="22"/>
+          <w:szCs w:val="22"/>
+        </w:rPr>
+        <w:t xml:space="preserve"> y </w:t>
+      </w:r>
+      <w:proofErr w:type="spellStart"/>
+      <w:r>
+        <w:rPr>
+          <w:rFonts w:ascii="Arial" w:hAnsi="Arial" w:cs="Arial"/>
+          <w:sz w:val="22"/>
+          <w:szCs w:val="22"/>
+        </w:rPr>
+        <w:t>Esc</w:t>
+      </w:r>
+      <w:proofErr w:type="spellEnd"/>
+      <w:r>
+        <w:rPr>
+          <w:rFonts w:ascii="Arial" w:hAnsi="Arial" w:cs="Arial"/>
+          <w:sz w:val="22"/>
+          <w:szCs w:val="22"/>
+        </w:rPr>
+        <w:t xml:space="preserve"> al final.</w:t>
+      </w:r>
+    </w:p>
+    <w:p>
+      <w:pPr>
+        <w:rPr>
+          <w:rFonts w:ascii="Arial" w:hAnsi="Arial" w:cs="Arial"/>
+          <w:sz w:val="22"/>
+          <w:szCs w:val="22"/>
+        </w:rPr>
+      </w:pPr>
+      <w:r>
+        <w:rPr>
+          <w:rFonts w:ascii="Arial" w:hAnsi="Arial" w:cs="Arial"/>
+          <w:sz w:val="22"/>
+          <w:szCs w:val="22"/>
+        </w:rPr>
+        <w:t xml:space="preserve">8.1.17. </w:t>
+      </w:r>
+      <w:r>
+        <w:rPr>
+          <w:rFonts w:ascii="Arial" w:hAnsi="Arial" w:cs="Arial"/>
+          <w:sz w:val="22"/>
+          <w:szCs w:val="22"/>
+        </w:rPr>
+        <w:t xml:space="preserve">La primer salida muestra los </w:t>
+      </w:r>
+      <w:proofErr w:type="spellStart"/>
+      <w:r>
+        <w:rPr>
+          <w:rFonts w:ascii="Arial" w:hAnsi="Arial" w:cs="Arial"/>
+          <w:sz w:val="22"/>
+          <w:szCs w:val="22"/>
+        </w:rPr>
+        <w:t>printf</w:t>
+      </w:r>
+      <w:proofErr w:type="spellEnd"/>
+      <w:r>
+        <w:rPr>
+          <w:rFonts w:ascii="Arial" w:hAnsi="Arial" w:cs="Arial"/>
+          <w:sz w:val="22"/>
+          <w:szCs w:val="22"/>
+        </w:rPr>
+        <w:t xml:space="preserve"> por pantalla</w:t>
+      </w:r>
+      <w:proofErr w:type="gramStart"/>
+      <w:r>
+        <w:rPr>
+          <w:rFonts w:ascii="Arial" w:hAnsi="Arial" w:cs="Arial"/>
+          <w:sz w:val="22"/>
+          <w:szCs w:val="22"/>
+        </w:rPr>
+        <w:t>. .</w:t>
+      </w:r>
+      <w:proofErr w:type="gramEnd"/>
     </w:p>
     <w:sectPr>
       <w:pgSz w:w="12240" w:h="15840"/>
@@ -7356,6 +8116,119 @@
     </w:lvl>
   </w:abstractNum>
   <w:abstractNum w:abstractNumId="3" w15:restartNumberingAfterBreak="0">
+    <w:nsid w:val="3CE5660D"/>
+    <w:multiLevelType w:val="hybridMultilevel"/>
+    <w:tmpl w:val="BB703C54"/>
+    <w:lvl w:ilvl="0" w:tplc="080A0001">
+      <w:start w:val="1"/>
+      <w:numFmt w:val="bullet"/>
+      <w:lvlText w:val=""/>
+      <w:lvlJc w:val="left"/>
+      <w:pPr>
+        <w:ind w:left="720" w:hanging="360"/>
+      </w:pPr>
+      <w:rPr>
+        <w:rFonts w:ascii="Symbol" w:hAnsi="Symbol" w:hint="default"/>
+      </w:rPr>
+    </w:lvl>
+    <w:lvl w:ilvl="1" w:tplc="080A0003" w:tentative="1">
+      <w:start w:val="1"/>
+      <w:numFmt w:val="bullet"/>
+      <w:lvlText w:val="o"/>
+      <w:lvlJc w:val="left"/>
+      <w:pPr>
+        <w:ind w:left="1440" w:hanging="360"/>
+      </w:pPr>
+      <w:rPr>
+        <w:rFonts w:ascii="Courier New" w:hAnsi="Courier New" w:cs="Courier New" w:hint="default"/>
+      </w:rPr>
+    </w:lvl>
+    <w:lvl w:ilvl="2" w:tplc="080A0005" w:tentative="1">
+      <w:start w:val="1"/>
+      <w:numFmt w:val="bullet"/>
+      <w:lvlText w:val=""/>
+      <w:lvlJc w:val="left"/>
+      <w:pPr>
+        <w:ind w:left="2160" w:hanging="360"/>
+      </w:pPr>
+      <w:rPr>
+        <w:rFonts w:ascii="Wingdings" w:hAnsi="Wingdings" w:hint="default"/>
+      </w:rPr>
+    </w:lvl>
+    <w:lvl w:ilvl="3" w:tplc="080A0001" w:tentative="1">
+      <w:start w:val="1"/>
+      <w:numFmt w:val="bullet"/>
+      <w:lvlText w:val=""/>
+      <w:lvlJc w:val="left"/>
+      <w:pPr>
+        <w:ind w:left="2880" w:hanging="360"/>
+      </w:pPr>
+      <w:rPr>
+        <w:rFonts w:ascii="Symbol" w:hAnsi="Symbol" w:hint="default"/>
+      </w:rPr>
+    </w:lvl>
+    <w:lvl w:ilvl="4" w:tplc="080A0003" w:tentative="1">
+      <w:start w:val="1"/>
+      <w:numFmt w:val="bullet"/>
+      <w:lvlText w:val="o"/>
+      <w:lvlJc w:val="left"/>
+      <w:pPr>
+        <w:ind w:left="3600" w:hanging="360"/>
+      </w:pPr>
+      <w:rPr>
+        <w:rFonts w:ascii="Courier New" w:hAnsi="Courier New" w:cs="Courier New" w:hint="default"/>
+      </w:rPr>
+    </w:lvl>
+    <w:lvl w:ilvl="5" w:tplc="080A0005" w:tentative="1">
+      <w:start w:val="1"/>
+      <w:numFmt w:val="bullet"/>
+      <w:lvlText w:val=""/>
+      <w:lvlJc w:val="left"/>
+      <w:pPr>
+        <w:ind w:left="4320" w:hanging="360"/>
+      </w:pPr>
+      <w:rPr>
+        <w:rFonts w:ascii="Wingdings" w:hAnsi="Wingdings" w:hint="default"/>
+      </w:rPr>
+    </w:lvl>
+    <w:lvl w:ilvl="6" w:tplc="080A0001" w:tentative="1">
+      <w:start w:val="1"/>
+      <w:numFmt w:val="bullet"/>
+      <w:lvlText w:val=""/>
+      <w:lvlJc w:val="left"/>
+      <w:pPr>
+        <w:ind w:left="5040" w:hanging="360"/>
+      </w:pPr>
+      <w:rPr>
+        <w:rFonts w:ascii="Symbol" w:hAnsi="Symbol" w:hint="default"/>
+      </w:rPr>
+    </w:lvl>
+    <w:lvl w:ilvl="7" w:tplc="080A0003" w:tentative="1">
+      <w:start w:val="1"/>
+      <w:numFmt w:val="bullet"/>
+      <w:lvlText w:val="o"/>
+      <w:lvlJc w:val="left"/>
+      <w:pPr>
+        <w:ind w:left="5760" w:hanging="360"/>
+      </w:pPr>
+      <w:rPr>
+        <w:rFonts w:ascii="Courier New" w:hAnsi="Courier New" w:cs="Courier New" w:hint="default"/>
+      </w:rPr>
+    </w:lvl>
+    <w:lvl w:ilvl="8" w:tplc="080A0005" w:tentative="1">
+      <w:start w:val="1"/>
+      <w:numFmt w:val="bullet"/>
+      <w:lvlText w:val=""/>
+      <w:lvlJc w:val="left"/>
+      <w:pPr>
+        <w:ind w:left="6480" w:hanging="360"/>
+      </w:pPr>
+      <w:rPr>
+        <w:rFonts w:ascii="Wingdings" w:hAnsi="Wingdings" w:hint="default"/>
+      </w:rPr>
+    </w:lvl>
+  </w:abstractNum>
+  <w:abstractNum w:abstractNumId="4" w15:restartNumberingAfterBreak="0">
     <w:nsid w:val="3F2E1800"/>
     <w:multiLevelType w:val="multilevel"/>
     <w:tmpl w:val="C2C808D8"/>
@@ -7468,7 +8341,7 @@
       </w:rPr>
     </w:lvl>
   </w:abstractNum>
-  <w:abstractNum w:abstractNumId="4" w15:restartNumberingAfterBreak="0">
+  <w:abstractNum w:abstractNumId="5" w15:restartNumberingAfterBreak="0">
     <w:nsid w:val="496D1A4C"/>
     <w:multiLevelType w:val="hybridMultilevel"/>
     <w:tmpl w:val="F84AB9D0"/>
@@ -7557,7 +8430,7 @@
       </w:pPr>
     </w:lvl>
   </w:abstractNum>
-  <w:abstractNum w:abstractNumId="5" w15:restartNumberingAfterBreak="0">
+  <w:abstractNum w:abstractNumId="6" w15:restartNumberingAfterBreak="0">
     <w:nsid w:val="62622283"/>
     <w:multiLevelType w:val="multilevel"/>
     <w:tmpl w:val="5AFC0976"/>
@@ -7670,7 +8543,7 @@
       </w:rPr>
     </w:lvl>
   </w:abstractNum>
-  <w:abstractNum w:abstractNumId="6" w15:restartNumberingAfterBreak="0">
+  <w:abstractNum w:abstractNumId="7" w15:restartNumberingAfterBreak="0">
     <w:nsid w:val="76C11825"/>
     <w:multiLevelType w:val="multilevel"/>
     <w:tmpl w:val="E438CF88"/>
@@ -7789,6 +8662,119 @@
       <w:rPr>
         <w:rFonts w:ascii="Times New Roman" w:hAnsi="Times New Roman" w:cs="Times New Roman" w:hint="default"/>
         <w:color w:val="auto"/>
+      </w:rPr>
+    </w:lvl>
+  </w:abstractNum>
+  <w:abstractNum w:abstractNumId="8" w15:restartNumberingAfterBreak="0">
+    <w:nsid w:val="7F913FA1"/>
+    <w:multiLevelType w:val="hybridMultilevel"/>
+    <w:tmpl w:val="801AD074"/>
+    <w:lvl w:ilvl="0" w:tplc="080A0001">
+      <w:start w:val="1"/>
+      <w:numFmt w:val="bullet"/>
+      <w:lvlText w:val=""/>
+      <w:lvlJc w:val="left"/>
+      <w:pPr>
+        <w:ind w:left="1425" w:hanging="360"/>
+      </w:pPr>
+      <w:rPr>
+        <w:rFonts w:ascii="Symbol" w:hAnsi="Symbol" w:hint="default"/>
+      </w:rPr>
+    </w:lvl>
+    <w:lvl w:ilvl="1" w:tplc="080A0003" w:tentative="1">
+      <w:start w:val="1"/>
+      <w:numFmt w:val="bullet"/>
+      <w:lvlText w:val="o"/>
+      <w:lvlJc w:val="left"/>
+      <w:pPr>
+        <w:ind w:left="2145" w:hanging="360"/>
+      </w:pPr>
+      <w:rPr>
+        <w:rFonts w:ascii="Courier New" w:hAnsi="Courier New" w:cs="Courier New" w:hint="default"/>
+      </w:rPr>
+    </w:lvl>
+    <w:lvl w:ilvl="2" w:tplc="080A0005" w:tentative="1">
+      <w:start w:val="1"/>
+      <w:numFmt w:val="bullet"/>
+      <w:lvlText w:val=""/>
+      <w:lvlJc w:val="left"/>
+      <w:pPr>
+        <w:ind w:left="2865" w:hanging="360"/>
+      </w:pPr>
+      <w:rPr>
+        <w:rFonts w:ascii="Wingdings" w:hAnsi="Wingdings" w:hint="default"/>
+      </w:rPr>
+    </w:lvl>
+    <w:lvl w:ilvl="3" w:tplc="080A0001" w:tentative="1">
+      <w:start w:val="1"/>
+      <w:numFmt w:val="bullet"/>
+      <w:lvlText w:val=""/>
+      <w:lvlJc w:val="left"/>
+      <w:pPr>
+        <w:ind w:left="3585" w:hanging="360"/>
+      </w:pPr>
+      <w:rPr>
+        <w:rFonts w:ascii="Symbol" w:hAnsi="Symbol" w:hint="default"/>
+      </w:rPr>
+    </w:lvl>
+    <w:lvl w:ilvl="4" w:tplc="080A0003" w:tentative="1">
+      <w:start w:val="1"/>
+      <w:numFmt w:val="bullet"/>
+      <w:lvlText w:val="o"/>
+      <w:lvlJc w:val="left"/>
+      <w:pPr>
+        <w:ind w:left="4305" w:hanging="360"/>
+      </w:pPr>
+      <w:rPr>
+        <w:rFonts w:ascii="Courier New" w:hAnsi="Courier New" w:cs="Courier New" w:hint="default"/>
+      </w:rPr>
+    </w:lvl>
+    <w:lvl w:ilvl="5" w:tplc="080A0005" w:tentative="1">
+      <w:start w:val="1"/>
+      <w:numFmt w:val="bullet"/>
+      <w:lvlText w:val=""/>
+      <w:lvlJc w:val="left"/>
+      <w:pPr>
+        <w:ind w:left="5025" w:hanging="360"/>
+      </w:pPr>
+      <w:rPr>
+        <w:rFonts w:ascii="Wingdings" w:hAnsi="Wingdings" w:hint="default"/>
+      </w:rPr>
+    </w:lvl>
+    <w:lvl w:ilvl="6" w:tplc="080A0001" w:tentative="1">
+      <w:start w:val="1"/>
+      <w:numFmt w:val="bullet"/>
+      <w:lvlText w:val=""/>
+      <w:lvlJc w:val="left"/>
+      <w:pPr>
+        <w:ind w:left="5745" w:hanging="360"/>
+      </w:pPr>
+      <w:rPr>
+        <w:rFonts w:ascii="Symbol" w:hAnsi="Symbol" w:hint="default"/>
+      </w:rPr>
+    </w:lvl>
+    <w:lvl w:ilvl="7" w:tplc="080A0003" w:tentative="1">
+      <w:start w:val="1"/>
+      <w:numFmt w:val="bullet"/>
+      <w:lvlText w:val="o"/>
+      <w:lvlJc w:val="left"/>
+      <w:pPr>
+        <w:ind w:left="6465" w:hanging="360"/>
+      </w:pPr>
+      <w:rPr>
+        <w:rFonts w:ascii="Courier New" w:hAnsi="Courier New" w:cs="Courier New" w:hint="default"/>
+      </w:rPr>
+    </w:lvl>
+    <w:lvl w:ilvl="8" w:tplc="080A0005" w:tentative="1">
+      <w:start w:val="1"/>
+      <w:numFmt w:val="bullet"/>
+      <w:lvlText w:val=""/>
+      <w:lvlJc w:val="left"/>
+      <w:pPr>
+        <w:ind w:left="7185" w:hanging="360"/>
+      </w:pPr>
+      <w:rPr>
+        <w:rFonts w:ascii="Wingdings" w:hAnsi="Wingdings" w:hint="default"/>
       </w:rPr>
     </w:lvl>
   </w:abstractNum>
@@ -7823,21 +8809,27 @@
     </w:lvlOverride>
   </w:num>
   <w:num w:numId="2">
-    <w:abstractNumId w:val="6"/>
+    <w:abstractNumId w:val="7"/>
   </w:num>
   <w:num w:numId="3">
     <w:abstractNumId w:val="0"/>
   </w:num>
   <w:num w:numId="4">
-    <w:abstractNumId w:val="5"/>
+    <w:abstractNumId w:val="6"/>
   </w:num>
   <w:num w:numId="5">
-    <w:abstractNumId w:val="4"/>
+    <w:abstractNumId w:val="5"/>
   </w:num>
   <w:num w:numId="6">
     <w:abstractNumId w:val="2"/>
   </w:num>
   <w:num w:numId="7">
+    <w:abstractNumId w:val="4"/>
+  </w:num>
+  <w:num w:numId="8">
+    <w:abstractNumId w:val="8"/>
+  </w:num>
+  <w:num w:numId="9">
     <w:abstractNumId w:val="3"/>
   </w:num>
 </w:numbering>

</xml_diff>

<commit_message>
caratula y tp completo
</commit_message>
<xml_diff>
--- a/TPArso.docx
+++ b/TPArso.docx
@@ -2,6 +2,393 @@
 <file path=word/document.xml><?xml version="1.0" encoding="utf-8"?>
 <w:document xmlns:wpc="http://schemas.microsoft.com/office/word/2010/wordprocessingCanvas" xmlns:cx="http://schemas.microsoft.com/office/drawing/2014/chartex" xmlns:cx1="http://schemas.microsoft.com/office/drawing/2015/9/8/chartex" xmlns:cx2="http://schemas.microsoft.com/office/drawing/2015/10/21/chartex" xmlns:cx3="http://schemas.microsoft.com/office/drawing/2016/5/9/chartex" xmlns:cx4="http://schemas.microsoft.com/office/drawing/2016/5/10/chartex" xmlns:cx5="http://schemas.microsoft.com/office/drawing/2016/5/11/chartex" xmlns:cx6="http://schemas.microsoft.com/office/drawing/2016/5/12/chartex" xmlns:cx7="http://schemas.microsoft.com/office/drawing/2016/5/13/chartex" xmlns:cx8="http://schemas.microsoft.com/office/drawing/2016/5/14/chartex" xmlns:mc="http://schemas.openxmlformats.org/markup-compatibility/2006" xmlns:aink="http://schemas.microsoft.com/office/drawing/2016/ink" xmlns:am3d="http://schemas.microsoft.com/office/drawing/2017/model3d" xmlns:o="urn:schemas-microsoft-com:office:office" xmlns:r="http://schemas.openxmlformats.org/officeDocument/2006/relationships" xmlns:m="http://schemas.openxmlformats.org/officeDocument/2006/math" xmlns:v="urn:schemas-microsoft-com:vml" xmlns:wp14="http://schemas.microsoft.com/office/word/2010/wordprocessingDrawing" xmlns:wp="http://schemas.openxmlformats.org/drawingml/2006/wordprocessingDrawing" xmlns:w10="urn:schemas-microsoft-com:office:word" xmlns:w="http://schemas.openxmlformats.org/wordprocessingml/2006/main" xmlns:w14="http://schemas.microsoft.com/office/word/2010/wordml" xmlns:w15="http://schemas.microsoft.com/office/word/2012/wordml" xmlns:w16cex="http://schemas.microsoft.com/office/word/2018/wordml/cex" xmlns:w16cid="http://schemas.microsoft.com/office/word/2016/wordml/cid" xmlns:w16="http://schemas.microsoft.com/office/word/2018/wordml" xmlns:w16se="http://schemas.microsoft.com/office/word/2015/wordml/symex" xmlns:wpg="http://schemas.microsoft.com/office/word/2010/wordprocessingGroup" xmlns:wpi="http://schemas.microsoft.com/office/word/2010/wordprocessingInk" xmlns:wne="http://schemas.microsoft.com/office/word/2006/wordml" xmlns:wps="http://schemas.microsoft.com/office/word/2010/wordprocessingShape" mc:Ignorable="w14 w15 w16se w16cid w16 w16cex wp14">
   <w:body>
+    <w:p>
+      <w:pPr>
+        <w:shd w:val="clear" w:color="auto" w:fill="FFFFFF"/>
+        <w:spacing w:after="100" w:afterAutospacing="1"/>
+        <w:jc w:val="center"/>
+        <w:outlineLvl w:val="0"/>
+        <w:rPr>
+          <w:rFonts w:cs="Calibri"/>
+          <w:color w:val="343A40"/>
+          <w:kern w:val="36"/>
+          <w:sz w:val="96"/>
+          <w:szCs w:val="96"/>
+          <w:u w:val="single"/>
+          <w:lang w:val="es-MX" w:eastAsia="es-MX"/>
+        </w:rPr>
+      </w:pPr>
+      <w:r>
+        <w:rPr>
+          <w:rFonts w:cs="Calibri"/>
+          <w:noProof/>
+          <w:color w:val="343A40"/>
+          <w:kern w:val="36"/>
+          <w:sz w:val="96"/>
+          <w:szCs w:val="96"/>
+          <w:u w:val="single"/>
+          <w:lang w:val="es-MX" w:eastAsia="es-MX"/>
+        </w:rPr>
+        <w:drawing>
+          <wp:inline distT="0" distB="0" distL="0" distR="0" wp14:anchorId="40E84E5F" wp14:editId="3B33ECDD">
+            <wp:extent cx="5610225" cy="609600"/>
+            <wp:effectExtent l="0" t="0" r="0" b="0"/>
+            <wp:docPr id="1" name="Imagen 1"/>
+            <wp:cNvGraphicFramePr>
+              <a:graphicFrameLocks xmlns:a="http://schemas.openxmlformats.org/drawingml/2006/main" noChangeAspect="1"/>
+            </wp:cNvGraphicFramePr>
+            <a:graphic xmlns:a="http://schemas.openxmlformats.org/drawingml/2006/main">
+              <a:graphicData uri="http://schemas.openxmlformats.org/drawingml/2006/picture">
+                <pic:pic xmlns:pic="http://schemas.openxmlformats.org/drawingml/2006/picture">
+                  <pic:nvPicPr>
+                    <pic:cNvPr id="0" name="Picture 1"/>
+                    <pic:cNvPicPr>
+                      <a:picLocks noChangeAspect="1" noChangeArrowheads="1"/>
+                    </pic:cNvPicPr>
+                  </pic:nvPicPr>
+                  <pic:blipFill>
+                    <a:blip r:embed="rId7">
+                      <a:extLst>
+                        <a:ext uri="{28A0092B-C50C-407E-A947-70E740481C1C}">
+                          <a14:useLocalDpi xmlns:a14="http://schemas.microsoft.com/office/drawing/2010/main" val="0"/>
+                        </a:ext>
+                      </a:extLst>
+                    </a:blip>
+                    <a:srcRect/>
+                    <a:stretch>
+                      <a:fillRect/>
+                    </a:stretch>
+                  </pic:blipFill>
+                  <pic:spPr bwMode="auto">
+                    <a:xfrm>
+                      <a:off x="0" y="0"/>
+                      <a:ext cx="5610225" cy="609600"/>
+                    </a:xfrm>
+                    <a:prstGeom prst="rect">
+                      <a:avLst/>
+                    </a:prstGeom>
+                    <a:noFill/>
+                    <a:ln>
+                      <a:noFill/>
+                    </a:ln>
+                  </pic:spPr>
+                </pic:pic>
+              </a:graphicData>
+            </a:graphic>
+          </wp:inline>
+        </w:drawing>
+      </w:r>
+    </w:p>
+    <w:p>
+      <w:pPr>
+        <w:shd w:val="clear" w:color="auto" w:fill="FFFFFF"/>
+        <w:spacing w:after="100" w:afterAutospacing="1"/>
+        <w:jc w:val="center"/>
+        <w:outlineLvl w:val="0"/>
+        <w:rPr>
+          <w:rFonts w:cs="Calibri"/>
+          <w:color w:val="343A40"/>
+          <w:kern w:val="36"/>
+          <w:sz w:val="96"/>
+          <w:szCs w:val="96"/>
+          <w:u w:val="single"/>
+          <w:lang w:val="es-MX" w:eastAsia="es-MX"/>
+        </w:rPr>
+      </w:pPr>
+      <w:r>
+        <w:rPr>
+          <w:rFonts w:cs="Calibri"/>
+          <w:color w:val="343A40"/>
+          <w:kern w:val="36"/>
+          <w:sz w:val="96"/>
+          <w:szCs w:val="96"/>
+          <w:u w:val="single"/>
+          <w:lang w:val="es-MX" w:eastAsia="es-MX"/>
+        </w:rPr>
+        <w:t xml:space="preserve">Arquitectura </w:t>
+      </w:r>
+      <w:r>
+        <w:rPr>
+          <w:rFonts w:cs="Calibri"/>
+          <w:color w:val="343A40"/>
+          <w:kern w:val="36"/>
+          <w:sz w:val="96"/>
+          <w:szCs w:val="96"/>
+          <w:u w:val="single"/>
+          <w:lang w:val="es-MX" w:eastAsia="es-MX"/>
+        </w:rPr>
+        <w:t>y</w:t>
+      </w:r>
+      <w:r>
+        <w:rPr>
+          <w:rFonts w:cs="Calibri"/>
+          <w:color w:val="343A40"/>
+          <w:kern w:val="36"/>
+          <w:sz w:val="96"/>
+          <w:szCs w:val="96"/>
+          <w:u w:val="single"/>
+          <w:lang w:val="es-MX" w:eastAsia="es-MX"/>
+        </w:rPr>
+        <w:t xml:space="preserve"> Sistemas Operativos</w:t>
+      </w:r>
+    </w:p>
+    <w:p>
+      <w:pPr>
+        <w:shd w:val="clear" w:color="auto" w:fill="FFFFFF"/>
+        <w:spacing w:after="100" w:afterAutospacing="1"/>
+        <w:outlineLvl w:val="0"/>
+        <w:rPr>
+          <w:rFonts w:cs="Calibri"/>
+          <w:color w:val="343A40"/>
+          <w:kern w:val="36"/>
+          <w:sz w:val="48"/>
+          <w:szCs w:val="48"/>
+          <w:lang w:val="es-MX" w:eastAsia="es-MX"/>
+        </w:rPr>
+      </w:pPr>
+    </w:p>
+    <w:p>
+      <w:pPr>
+        <w:shd w:val="clear" w:color="auto" w:fill="FFFFFF"/>
+        <w:spacing w:after="100" w:afterAutospacing="1"/>
+        <w:jc w:val="center"/>
+        <w:outlineLvl w:val="0"/>
+        <w:rPr>
+          <w:rFonts w:cs="Calibri"/>
+          <w:color w:val="343A40"/>
+          <w:kern w:val="36"/>
+          <w:sz w:val="72"/>
+          <w:szCs w:val="72"/>
+          <w:lang w:val="es-MX" w:eastAsia="es-MX"/>
+        </w:rPr>
+      </w:pPr>
+      <w:r>
+        <w:rPr>
+          <w:rFonts w:cs="Calibri"/>
+          <w:color w:val="343A40"/>
+          <w:kern w:val="36"/>
+          <w:sz w:val="72"/>
+          <w:szCs w:val="72"/>
+          <w:lang w:val="es-MX" w:eastAsia="es-MX"/>
+        </w:rPr>
+        <w:t xml:space="preserve">Trabajo Práctico </w:t>
+      </w:r>
+    </w:p>
+    <w:p>
+      <w:pPr>
+        <w:shd w:val="clear" w:color="auto" w:fill="FFFFFF"/>
+        <w:spacing w:after="100" w:afterAutospacing="1"/>
+        <w:jc w:val="center"/>
+        <w:outlineLvl w:val="0"/>
+        <w:rPr>
+          <w:rFonts w:cs="Calibri"/>
+          <w:color w:val="343A40"/>
+          <w:kern w:val="36"/>
+          <w:sz w:val="72"/>
+          <w:szCs w:val="72"/>
+          <w:lang w:val="es-MX" w:eastAsia="es-MX"/>
+        </w:rPr>
+      </w:pPr>
+      <w:r>
+        <w:rPr>
+          <w:rFonts w:cs="Calibri"/>
+          <w:color w:val="343A40"/>
+          <w:kern w:val="36"/>
+          <w:sz w:val="72"/>
+          <w:szCs w:val="72"/>
+          <w:lang w:val="es-MX" w:eastAsia="es-MX"/>
+        </w:rPr>
+        <w:t>LINUX</w:t>
+      </w:r>
+    </w:p>
+    <w:p>
+      <w:pPr>
+        <w:shd w:val="clear" w:color="auto" w:fill="FFFFFF"/>
+        <w:spacing w:after="100" w:afterAutospacing="1"/>
+        <w:jc w:val="center"/>
+        <w:outlineLvl w:val="0"/>
+        <w:rPr>
+          <w:rFonts w:cs="Calibri"/>
+          <w:color w:val="343A40"/>
+          <w:kern w:val="36"/>
+          <w:sz w:val="72"/>
+          <w:szCs w:val="72"/>
+          <w:lang w:val="es-MX" w:eastAsia="es-MX"/>
+        </w:rPr>
+      </w:pPr>
+    </w:p>
+    <w:p>
+      <w:pPr>
+        <w:pStyle w:val="Ttulo1"/>
+        <w:shd w:val="clear" w:color="auto" w:fill="FFFFFF"/>
+        <w:spacing w:before="0" w:beforeAutospacing="0"/>
+        <w:rPr>
+          <w:rFonts w:ascii="Calibri" w:hAnsi="Calibri" w:cs="Calibri"/>
+          <w:b w:val="0"/>
+          <w:bCs w:val="0"/>
+          <w:color w:val="343A40"/>
+        </w:rPr>
+      </w:pPr>
+    </w:p>
+    <w:p>
+      <w:pPr>
+        <w:pStyle w:val="Ttulo1"/>
+        <w:shd w:val="clear" w:color="auto" w:fill="FFFFFF"/>
+        <w:spacing w:before="0" w:beforeAutospacing="0" w:afterAutospacing="0"/>
+        <w:ind w:left="2160" w:hanging="2160"/>
+        <w:rPr>
+          <w:rFonts w:ascii="Calibri" w:hAnsi="Calibri" w:cs="Calibri"/>
+          <w:b w:val="0"/>
+          <w:bCs w:val="0"/>
+          <w:color w:val="343A40"/>
+          <w:sz w:val="44"/>
+          <w:szCs w:val="44"/>
+          <w:shd w:val="clear" w:color="auto" w:fill="FFFFFF"/>
+        </w:rPr>
+      </w:pPr>
+      <w:r>
+        <w:rPr>
+          <w:rFonts w:ascii="Calibri" w:hAnsi="Calibri" w:cs="Calibri"/>
+          <w:b w:val="0"/>
+          <w:bCs w:val="0"/>
+          <w:color w:val="343A40"/>
+        </w:rPr>
+        <w:t xml:space="preserve">Alumnos: </w:t>
+      </w:r>
+      <w:r>
+        <w:rPr>
+          <w:rFonts w:ascii="Calibri" w:hAnsi="Calibri" w:cs="Calibri"/>
+          <w:b w:val="0"/>
+          <w:bCs w:val="0"/>
+          <w:color w:val="343A40"/>
+        </w:rPr>
+        <w:tab/>
+      </w:r>
+      <w:r>
+        <w:rPr>
+          <w:rFonts w:ascii="Calibri" w:hAnsi="Calibri" w:cs="Calibri"/>
+          <w:b w:val="0"/>
+          <w:bCs w:val="0"/>
+          <w:color w:val="343A40"/>
+          <w:sz w:val="44"/>
+          <w:szCs w:val="44"/>
+          <w:shd w:val="clear" w:color="auto" w:fill="FFFFFF"/>
+        </w:rPr>
+        <w:t xml:space="preserve">Brandan Fernando </w:t>
+      </w:r>
+    </w:p>
+    <w:p>
+      <w:pPr>
+        <w:pStyle w:val="Ttulo1"/>
+        <w:shd w:val="clear" w:color="auto" w:fill="FFFFFF"/>
+        <w:spacing w:before="0" w:beforeAutospacing="0" w:afterAutospacing="0"/>
+        <w:ind w:left="2160"/>
+        <w:rPr>
+          <w:rFonts w:ascii="Calibri" w:hAnsi="Calibri" w:cs="Calibri"/>
+          <w:b w:val="0"/>
+          <w:bCs w:val="0"/>
+          <w:color w:val="343A40"/>
+          <w:sz w:val="44"/>
+          <w:szCs w:val="44"/>
+        </w:rPr>
+      </w:pPr>
+      <w:r>
+        <w:rPr>
+          <w:rFonts w:ascii="Calibri" w:hAnsi="Calibri" w:cs="Calibri"/>
+          <w:b w:val="0"/>
+          <w:bCs w:val="0"/>
+          <w:color w:val="343A40"/>
+          <w:sz w:val="44"/>
+          <w:szCs w:val="44"/>
+          <w:shd w:val="clear" w:color="auto" w:fill="FFFFFF"/>
+        </w:rPr>
+        <w:t xml:space="preserve">Orellana Carlos </w:t>
+      </w:r>
+    </w:p>
+    <w:p>
+      <w:pPr>
+        <w:pStyle w:val="Ttulo1"/>
+        <w:shd w:val="clear" w:color="auto" w:fill="FFFFFF"/>
+        <w:spacing w:before="0" w:beforeAutospacing="0" w:afterAutospacing="0"/>
+        <w:ind w:left="2160"/>
+        <w:rPr>
+          <w:rFonts w:ascii="Calibri" w:hAnsi="Calibri" w:cs="Calibri"/>
+          <w:b w:val="0"/>
+          <w:bCs w:val="0"/>
+          <w:color w:val="343A40"/>
+          <w:sz w:val="23"/>
+          <w:szCs w:val="23"/>
+          <w:shd w:val="clear" w:color="auto" w:fill="FFFFFF"/>
+        </w:rPr>
+      </w:pPr>
+    </w:p>
+    <w:p>
+      <w:pPr>
+        <w:pStyle w:val="Ttulo1"/>
+        <w:rPr>
+          <w:rFonts w:asciiTheme="majorHAnsi" w:hAnsiTheme="majorHAnsi" w:cstheme="majorHAnsi"/>
+          <w:b w:val="0"/>
+          <w:bCs w:val="0"/>
+          <w:sz w:val="44"/>
+          <w:szCs w:val="44"/>
+          <w:lang w:val="es-AR"/>
+        </w:rPr>
+      </w:pPr>
+      <w:r>
+        <w:rPr>
+          <w:rFonts w:ascii="Calibri" w:hAnsi="Calibri" w:cs="Calibri"/>
+          <w:color w:val="343A40"/>
+          <w:sz w:val="40"/>
+          <w:szCs w:val="40"/>
+          <w:shd w:val="clear" w:color="auto" w:fill="FFFFFF"/>
+        </w:rPr>
+        <w:t xml:space="preserve">Profesores: </w:t>
+      </w:r>
+      <w:r>
+        <w:rPr>
+          <w:rFonts w:ascii="Calibri" w:hAnsi="Calibri" w:cs="Calibri"/>
+          <w:color w:val="343A40"/>
+          <w:sz w:val="40"/>
+          <w:szCs w:val="40"/>
+          <w:shd w:val="clear" w:color="auto" w:fill="FFFFFF"/>
+        </w:rPr>
+        <w:t xml:space="preserve">    </w:t>
+      </w:r>
+      <w:r>
+        <w:rPr>
+          <w:rFonts w:asciiTheme="majorHAnsi" w:hAnsiTheme="majorHAnsi" w:cstheme="majorHAnsi"/>
+          <w:b w:val="0"/>
+          <w:bCs w:val="0"/>
+          <w:sz w:val="44"/>
+          <w:szCs w:val="44"/>
+        </w:rPr>
+        <w:t>JAVIER VASTAG</w:t>
+      </w:r>
+    </w:p>
+    <w:p>
+      <w:pPr>
+        <w:pStyle w:val="Ttulo1"/>
+        <w:ind w:left="708" w:firstLine="708"/>
+        <w:rPr>
+          <w:rFonts w:asciiTheme="majorHAnsi" w:hAnsiTheme="majorHAnsi" w:cstheme="majorHAnsi"/>
+          <w:b w:val="0"/>
+          <w:bCs w:val="0"/>
+          <w:sz w:val="44"/>
+          <w:szCs w:val="44"/>
+        </w:rPr>
+      </w:pPr>
+      <w:r>
+        <w:rPr>
+          <w:rFonts w:asciiTheme="majorHAnsi" w:hAnsiTheme="majorHAnsi" w:cstheme="majorHAnsi"/>
+          <w:b w:val="0"/>
+          <w:bCs w:val="0"/>
+          <w:sz w:val="44"/>
+          <w:szCs w:val="44"/>
+        </w:rPr>
+        <w:t>ROBERTO MAXIMILIANO WENNER</w:t>
+      </w:r>
+    </w:p>
+    <w:p/>
     <w:p>
       <w:pPr>
         <w:pStyle w:val="Prrafodelista"/>
@@ -23,6 +410,7 @@
           <w:sz w:val="22"/>
           <w:szCs w:val="22"/>
         </w:rPr>
+        <w:lastRenderedPageBreak/>
         <w:t xml:space="preserve">La cuenta de </w:t>
       </w:r>
       <w:proofErr w:type="spellStart"/>
@@ -7033,13 +7421,7 @@
         </w:rPr>
       </w:pPr>
       <w:r>
-        <w:t>i Inserta texto a la izquierda del cursor</w:t>
-      </w:r>
-      <w:r>
-        <w:t>.</w:t>
-      </w:r>
-      <w:r>
-        <w:t xml:space="preserve"> </w:t>
+        <w:t xml:space="preserve">i Inserta texto a la izquierda del cursor. </w:t>
       </w:r>
     </w:p>
     <w:p>
@@ -7056,13 +7438,7 @@
         </w:rPr>
       </w:pPr>
       <w:r>
-        <w:t>a Inserta texto a la derecha del cursor</w:t>
-      </w:r>
-      <w:r>
-        <w:t>.</w:t>
-      </w:r>
-      <w:r>
-        <w:t xml:space="preserve"> </w:t>
+        <w:t xml:space="preserve">a Inserta texto a la derecha del cursor. </w:t>
       </w:r>
     </w:p>
     <w:p>
@@ -7079,10 +7455,7 @@
         </w:rPr>
       </w:pPr>
       <w:r>
-        <w:t>A Inserta texto al final de la línea donde se encuentra el cursor</w:t>
-      </w:r>
-      <w:r>
-        <w:t>.</w:t>
+        <w:t>A Inserta texto al final de la línea donde se encuentra el cursor.</w:t>
       </w:r>
     </w:p>
     <w:p>
@@ -7099,13 +7472,7 @@
         </w:rPr>
       </w:pPr>
       <w:r>
-        <w:t xml:space="preserve"> I Inserta texto al comienzo de la línea donde se encuentra el cursor</w:t>
-      </w:r>
-      <w:r>
-        <w:t>.</w:t>
-      </w:r>
-      <w:r>
-        <w:t xml:space="preserve"> </w:t>
+        <w:t xml:space="preserve"> I Inserta texto al comienzo de la línea donde se encuentra el cursor. </w:t>
       </w:r>
     </w:p>
     <w:p>
@@ -7122,13 +7489,7 @@
         </w:rPr>
       </w:pPr>
       <w:r>
-        <w:t>o Abre una línea debajo de la actual</w:t>
-      </w:r>
-      <w:r>
-        <w:t>.</w:t>
-      </w:r>
-      <w:r>
-        <w:t xml:space="preserve"> </w:t>
+        <w:t xml:space="preserve">o Abre una línea debajo de la actual. </w:t>
       </w:r>
     </w:p>
     <w:p>
@@ -7145,10 +7506,7 @@
         </w:rPr>
       </w:pPr>
       <w:r>
-        <w:t>O Abre una línea encima de la actual</w:t>
-      </w:r>
-      <w:r>
-        <w:t>.</w:t>
+        <w:t>O Abre una línea encima de la actual.</w:t>
       </w:r>
     </w:p>
     <w:p>
@@ -7171,16 +7529,7 @@
       </w:r>
       <w:proofErr w:type="spellEnd"/>
       <w:r>
-        <w:t xml:space="preserve"> </w:t>
-      </w:r>
-      <w:r>
-        <w:t>(</w:t>
-      </w:r>
-      <w:r>
-        <w:t>Guardar cambios y salir</w:t>
-      </w:r>
-      <w:r>
-        <w:t>)</w:t>
+        <w:t xml:space="preserve"> (Guardar cambios y salir)</w:t>
       </w:r>
     </w:p>
     <w:p>
@@ -7201,16 +7550,7 @@
       </w:r>
       <w:proofErr w:type="gramEnd"/>
       <w:r>
-        <w:t xml:space="preserve"> </w:t>
-      </w:r>
-      <w:r>
-        <w:t>(</w:t>
-      </w:r>
-      <w:r>
-        <w:t>Guardar cambios</w:t>
-      </w:r>
-      <w:r>
-        <w:t>)</w:t>
+        <w:t xml:space="preserve"> (Guardar cambios)</w:t>
       </w:r>
     </w:p>
     <w:p>
@@ -7257,10 +7597,7 @@
       </w:r>
       <w:proofErr w:type="spellEnd"/>
       <w:r>
-        <w:t xml:space="preserve"> Borra la línea donde se encuentra el cursor</w:t>
-      </w:r>
-      <w:r>
-        <w:t>.</w:t>
+        <w:t xml:space="preserve"> Borra la línea donde se encuentra el cursor.</w:t>
       </w:r>
     </w:p>
     <w:p>
@@ -7306,10 +7643,7 @@
       </w:r>
       <w:proofErr w:type="gramStart"/>
       <w:r>
-        <w:t xml:space="preserve"> </w:t>
-      </w:r>
-      <w:r>
-        <w:t>..</w:t>
+        <w:t xml:space="preserve"> ..</w:t>
       </w:r>
       <w:proofErr w:type="gramEnd"/>
     </w:p>
@@ -7332,10 +7666,7 @@
       </w:r>
       <w:proofErr w:type="spellEnd"/>
       <w:r>
-        <w:t xml:space="preserve"> Borra desde donde se encuentra el cursor hasta el final de una palabra</w:t>
-      </w:r>
-      <w:r>
-        <w:t>.</w:t>
+        <w:t xml:space="preserve"> Borra desde donde se encuentra el cursor hasta el final de una palabra.</w:t>
       </w:r>
     </w:p>
     <w:p>
@@ -7417,16 +7748,7 @@
         <w:t xml:space="preserve"> comando </w:t>
       </w:r>
       <w:r>
-        <w:t xml:space="preserve">j </w:t>
-      </w:r>
-      <w:r>
-        <w:t>(</w:t>
-      </w:r>
-      <w:r>
-        <w:t>Mover hacia abajo</w:t>
-      </w:r>
-      <w:r>
-        <w:t>).</w:t>
+        <w:t>j (Mover hacia abajo).</w:t>
       </w:r>
     </w:p>
     <w:p>
@@ -7595,6 +7917,190 @@
         </w:rPr>
         <w:t>8.1.14. Para buscar la palabra documento se utilizo el comando /</w:t>
       </w:r>
+      <w:r>
+        <w:rPr>
+          <w:rFonts w:ascii="Arial" w:hAnsi="Arial" w:cs="Arial"/>
+          <w:sz w:val="22"/>
+          <w:szCs w:val="22"/>
+        </w:rPr>
+        <w:t>texto (</w:t>
+      </w:r>
+      <w:r>
+        <w:rPr>
+          <w:rFonts w:ascii="Arial" w:hAnsi="Arial" w:cs="Arial"/>
+          <w:sz w:val="22"/>
+          <w:szCs w:val="22"/>
+        </w:rPr>
+        <w:t>búsqueda por cadena</w:t>
+      </w:r>
+      <w:r>
+        <w:rPr>
+          <w:rFonts w:ascii="Arial" w:hAnsi="Arial" w:cs="Arial"/>
+          <w:sz w:val="22"/>
+          <w:szCs w:val="22"/>
+        </w:rPr>
+        <w:t>). Para</w:t>
+      </w:r>
+      <w:r>
+        <w:rPr>
+          <w:rFonts w:ascii="Arial" w:hAnsi="Arial" w:cs="Arial"/>
+          <w:sz w:val="22"/>
+          <w:szCs w:val="22"/>
+        </w:rPr>
+        <w:t xml:space="preserve"> buscar la segunda ocurrencia utilizo el comando n </w:t>
+      </w:r>
+      <w:r>
+        <w:rPr>
+          <w:rFonts w:ascii="Arial" w:hAnsi="Arial" w:cs="Arial"/>
+          <w:sz w:val="22"/>
+          <w:szCs w:val="22"/>
+        </w:rPr>
+        <w:t>después</w:t>
+      </w:r>
+      <w:r>
+        <w:rPr>
+          <w:rFonts w:ascii="Arial" w:hAnsi="Arial" w:cs="Arial"/>
+          <w:sz w:val="22"/>
+          <w:szCs w:val="22"/>
+        </w:rPr>
+        <w:t xml:space="preserve"> de la </w:t>
+      </w:r>
+      <w:r>
+        <w:rPr>
+          <w:rFonts w:ascii="Arial" w:hAnsi="Arial" w:cs="Arial"/>
+          <w:sz w:val="22"/>
+          <w:szCs w:val="22"/>
+        </w:rPr>
+        <w:t>primera coincidencia</w:t>
+      </w:r>
+      <w:r>
+        <w:rPr>
+          <w:rFonts w:ascii="Arial" w:hAnsi="Arial" w:cs="Arial"/>
+          <w:sz w:val="22"/>
+          <w:szCs w:val="22"/>
+        </w:rPr>
+        <w:t>.</w:t>
+      </w:r>
+    </w:p>
+    <w:p>
+      <w:pPr>
+        <w:rPr>
+          <w:rFonts w:ascii="Arial" w:hAnsi="Arial" w:cs="Arial"/>
+          <w:sz w:val="22"/>
+          <w:szCs w:val="22"/>
+        </w:rPr>
+      </w:pPr>
+      <w:r>
+        <w:rPr>
+          <w:rFonts w:ascii="Arial" w:hAnsi="Arial" w:cs="Arial"/>
+          <w:sz w:val="22"/>
+          <w:szCs w:val="22"/>
+        </w:rPr>
+        <w:t>8.1.15.</w:t>
+      </w:r>
+      <w:r>
+        <w:rPr>
+          <w:rFonts w:ascii="Arial" w:hAnsi="Arial" w:cs="Arial"/>
+          <w:sz w:val="22"/>
+          <w:szCs w:val="22"/>
+        </w:rPr>
+        <w:t xml:space="preserve"> Para reemplazar la palabra </w:t>
+      </w:r>
+      <w:r>
+        <w:rPr>
+          <w:rFonts w:ascii="Arial" w:hAnsi="Arial" w:cs="Arial"/>
+          <w:sz w:val="22"/>
+          <w:szCs w:val="22"/>
+        </w:rPr>
+        <w:t>utilizó</w:t>
+      </w:r>
+      <w:r>
+        <w:rPr>
+          <w:rFonts w:ascii="Arial" w:hAnsi="Arial" w:cs="Arial"/>
+          <w:sz w:val="22"/>
+          <w:szCs w:val="22"/>
+        </w:rPr>
+        <w:t xml:space="preserve"> el comando </w:t>
+      </w:r>
+      <w:proofErr w:type="spellStart"/>
+      <w:r>
+        <w:rPr>
+          <w:rFonts w:ascii="Arial" w:hAnsi="Arial" w:cs="Arial"/>
+          <w:sz w:val="22"/>
+          <w:szCs w:val="22"/>
+        </w:rPr>
+        <w:t>cw</w:t>
+      </w:r>
+      <w:proofErr w:type="spellEnd"/>
+      <w:r>
+        <w:rPr>
+          <w:rFonts w:ascii="Arial" w:hAnsi="Arial" w:cs="Arial"/>
+          <w:sz w:val="22"/>
+          <w:szCs w:val="22"/>
+        </w:rPr>
+        <w:t xml:space="preserve"> y </w:t>
+      </w:r>
+      <w:proofErr w:type="spellStart"/>
+      <w:r>
+        <w:rPr>
+          <w:rFonts w:ascii="Arial" w:hAnsi="Arial" w:cs="Arial"/>
+          <w:sz w:val="22"/>
+          <w:szCs w:val="22"/>
+        </w:rPr>
+        <w:t>Esc</w:t>
+      </w:r>
+      <w:proofErr w:type="spellEnd"/>
+      <w:r>
+        <w:rPr>
+          <w:rFonts w:ascii="Arial" w:hAnsi="Arial" w:cs="Arial"/>
+          <w:sz w:val="22"/>
+          <w:szCs w:val="22"/>
+        </w:rPr>
+        <w:t xml:space="preserve"> al final.</w:t>
+      </w:r>
+    </w:p>
+    <w:p>
+      <w:pPr>
+        <w:rPr>
+          <w:rFonts w:ascii="Arial" w:hAnsi="Arial" w:cs="Arial"/>
+          <w:sz w:val="22"/>
+          <w:szCs w:val="22"/>
+        </w:rPr>
+      </w:pPr>
+      <w:r>
+        <w:rPr>
+          <w:rFonts w:ascii="Arial" w:hAnsi="Arial" w:cs="Arial"/>
+          <w:sz w:val="22"/>
+          <w:szCs w:val="22"/>
+        </w:rPr>
+        <w:t xml:space="preserve">8.1.17. </w:t>
+      </w:r>
+      <w:r>
+        <w:rPr>
+          <w:rFonts w:ascii="Arial" w:hAnsi="Arial" w:cs="Arial"/>
+          <w:sz w:val="22"/>
+          <w:szCs w:val="22"/>
+        </w:rPr>
+        <w:t xml:space="preserve">La primer salida muestra los </w:t>
+      </w:r>
+      <w:proofErr w:type="spellStart"/>
+      <w:r>
+        <w:rPr>
+          <w:rFonts w:ascii="Arial" w:hAnsi="Arial" w:cs="Arial"/>
+          <w:sz w:val="22"/>
+          <w:szCs w:val="22"/>
+        </w:rPr>
+        <w:t>printf</w:t>
+      </w:r>
+      <w:proofErr w:type="spellEnd"/>
+      <w:r>
+        <w:rPr>
+          <w:rFonts w:ascii="Arial" w:hAnsi="Arial" w:cs="Arial"/>
+          <w:sz w:val="22"/>
+          <w:szCs w:val="22"/>
+        </w:rPr>
+        <w:t xml:space="preserve"> por pantalla</w:t>
+      </w:r>
       <w:proofErr w:type="gramStart"/>
       <w:r>
         <w:rPr>
@@ -7602,156 +8108,1348 @@
           <w:sz w:val="22"/>
           <w:szCs w:val="22"/>
         </w:rPr>
-        <w:t>texto(</w:t>
+        <w:t>. .</w:t>
       </w:r>
       <w:proofErr w:type="gramEnd"/>
-      <w:r>
-        <w:rPr>
-          <w:rFonts w:ascii="Arial" w:hAnsi="Arial" w:cs="Arial"/>
-          <w:sz w:val="22"/>
-          <w:szCs w:val="22"/>
-        </w:rPr>
-        <w:t xml:space="preserve">búsqueda por cadena).Para buscar la segunda ocurrencia utilizo el comando n </w:t>
-      </w:r>
-      <w:proofErr w:type="spellStart"/>
-      <w:r>
-        <w:rPr>
-          <w:rFonts w:ascii="Arial" w:hAnsi="Arial" w:cs="Arial"/>
-          <w:sz w:val="22"/>
-          <w:szCs w:val="22"/>
-        </w:rPr>
-        <w:t>despues</w:t>
-      </w:r>
-      <w:proofErr w:type="spellEnd"/>
-      <w:r>
-        <w:rPr>
-          <w:rFonts w:ascii="Arial" w:hAnsi="Arial" w:cs="Arial"/>
-          <w:sz w:val="22"/>
-          <w:szCs w:val="22"/>
-        </w:rPr>
-        <w:t xml:space="preserve"> de la primer coincidencia.</w:t>
-      </w:r>
-    </w:p>
-    <w:p>
-      <w:pPr>
-        <w:rPr>
-          <w:rFonts w:ascii="Arial" w:hAnsi="Arial" w:cs="Arial"/>
-          <w:sz w:val="22"/>
-          <w:szCs w:val="22"/>
-        </w:rPr>
-      </w:pPr>
-      <w:r>
-        <w:rPr>
-          <w:rFonts w:ascii="Arial" w:hAnsi="Arial" w:cs="Arial"/>
-          <w:sz w:val="22"/>
-          <w:szCs w:val="22"/>
-        </w:rPr>
-        <w:t>8.1.15.</w:t>
-      </w:r>
-      <w:r>
-        <w:rPr>
-          <w:rFonts w:ascii="Arial" w:hAnsi="Arial" w:cs="Arial"/>
-          <w:sz w:val="22"/>
-          <w:szCs w:val="22"/>
-        </w:rPr>
-        <w:t xml:space="preserve"> Para reemplazar la palabra </w:t>
-      </w:r>
-      <w:proofErr w:type="spellStart"/>
-      <w:r>
-        <w:rPr>
-          <w:rFonts w:ascii="Arial" w:hAnsi="Arial" w:cs="Arial"/>
-          <w:sz w:val="22"/>
-          <w:szCs w:val="22"/>
-        </w:rPr>
-        <w:t>utlizo</w:t>
-      </w:r>
-      <w:proofErr w:type="spellEnd"/>
-      <w:r>
-        <w:rPr>
-          <w:rFonts w:ascii="Arial" w:hAnsi="Arial" w:cs="Arial"/>
-          <w:sz w:val="22"/>
-          <w:szCs w:val="22"/>
-        </w:rPr>
-        <w:t xml:space="preserve"> el comando </w:t>
-      </w:r>
-      <w:proofErr w:type="spellStart"/>
-      <w:r>
-        <w:rPr>
-          <w:rFonts w:ascii="Arial" w:hAnsi="Arial" w:cs="Arial"/>
-          <w:sz w:val="22"/>
-          <w:szCs w:val="22"/>
-        </w:rPr>
-        <w:t>cw</w:t>
-      </w:r>
-      <w:proofErr w:type="spellEnd"/>
-      <w:r>
-        <w:rPr>
-          <w:rFonts w:ascii="Arial" w:hAnsi="Arial" w:cs="Arial"/>
-          <w:sz w:val="22"/>
-          <w:szCs w:val="22"/>
-        </w:rPr>
-        <w:t xml:space="preserve"> y </w:t>
-      </w:r>
-      <w:proofErr w:type="spellStart"/>
-      <w:r>
-        <w:rPr>
-          <w:rFonts w:ascii="Arial" w:hAnsi="Arial" w:cs="Arial"/>
-          <w:sz w:val="22"/>
-          <w:szCs w:val="22"/>
-        </w:rPr>
-        <w:t>Esc</w:t>
-      </w:r>
-      <w:proofErr w:type="spellEnd"/>
-      <w:r>
-        <w:rPr>
-          <w:rFonts w:ascii="Arial" w:hAnsi="Arial" w:cs="Arial"/>
-          <w:sz w:val="22"/>
-          <w:szCs w:val="22"/>
-        </w:rPr>
-        <w:t xml:space="preserve"> al final.</w:t>
-      </w:r>
-    </w:p>
-    <w:p>
-      <w:pPr>
-        <w:rPr>
-          <w:rFonts w:ascii="Arial" w:hAnsi="Arial" w:cs="Arial"/>
-          <w:sz w:val="22"/>
-          <w:szCs w:val="22"/>
-        </w:rPr>
-      </w:pPr>
-      <w:r>
-        <w:rPr>
-          <w:rFonts w:ascii="Arial" w:hAnsi="Arial" w:cs="Arial"/>
-          <w:sz w:val="22"/>
-          <w:szCs w:val="22"/>
-        </w:rPr>
-        <w:t xml:space="preserve">8.1.17. </w:t>
-      </w:r>
-      <w:r>
-        <w:rPr>
-          <w:rFonts w:ascii="Arial" w:hAnsi="Arial" w:cs="Arial"/>
-          <w:sz w:val="22"/>
-          <w:szCs w:val="22"/>
-        </w:rPr>
-        <w:t xml:space="preserve">La primer salida muestra los </w:t>
-      </w:r>
-      <w:proofErr w:type="spellStart"/>
-      <w:r>
-        <w:rPr>
-          <w:rFonts w:ascii="Arial" w:hAnsi="Arial" w:cs="Arial"/>
-          <w:sz w:val="22"/>
-          <w:szCs w:val="22"/>
-        </w:rPr>
-        <w:t>printf</w:t>
-      </w:r>
-      <w:proofErr w:type="spellEnd"/>
-      <w:r>
-        <w:rPr>
-          <w:rFonts w:ascii="Arial" w:hAnsi="Arial" w:cs="Arial"/>
-          <w:sz w:val="22"/>
-          <w:szCs w:val="22"/>
-        </w:rPr>
-        <w:t xml:space="preserve"> por pantalla</w:t>
+    </w:p>
+    <w:p>
+      <w:pPr>
+        <w:rPr>
+          <w:rFonts w:ascii="Arial" w:hAnsi="Arial" w:cs="Arial"/>
+          <w:sz w:val="22"/>
+          <w:szCs w:val="22"/>
+        </w:rPr>
+      </w:pPr>
+    </w:p>
+    <w:p>
+      <w:pPr>
+        <w:rPr>
+          <w:rFonts w:ascii="Arial" w:hAnsi="Arial" w:cs="Arial"/>
+          <w:sz w:val="22"/>
+          <w:szCs w:val="22"/>
+        </w:rPr>
+      </w:pPr>
+    </w:p>
+    <w:p>
+      <w:pPr>
+        <w:rPr>
+          <w:rFonts w:ascii="Arial" w:hAnsi="Arial" w:cs="Arial"/>
+          <w:sz w:val="22"/>
+          <w:szCs w:val="22"/>
+        </w:rPr>
+      </w:pPr>
+      <w:r>
+        <w:rPr>
+          <w:rFonts w:ascii="Arial" w:hAnsi="Arial" w:cs="Arial"/>
+          <w:sz w:val="22"/>
+          <w:szCs w:val="22"/>
+        </w:rPr>
+        <w:t>/************************************************************************************/</w:t>
+      </w:r>
+    </w:p>
+    <w:p>
+      <w:pPr>
+        <w:rPr>
+          <w:rFonts w:ascii="Arial" w:hAnsi="Arial" w:cs="Arial"/>
+          <w:sz w:val="22"/>
+          <w:szCs w:val="22"/>
+        </w:rPr>
+      </w:pPr>
+    </w:p>
+    <w:p>
+      <w:pPr>
+        <w:rPr>
+          <w:rFonts w:ascii="Arial" w:hAnsi="Arial" w:cs="Arial"/>
+          <w:sz w:val="22"/>
+          <w:szCs w:val="22"/>
+        </w:rPr>
+      </w:pPr>
+      <w:r>
+        <w:rPr>
+          <w:rFonts w:ascii="Arial" w:hAnsi="Arial" w:cs="Arial"/>
+          <w:sz w:val="22"/>
+          <w:szCs w:val="22"/>
+        </w:rPr>
+        <w:t xml:space="preserve">9.1. </w:t>
+      </w:r>
+      <w:r>
+        <w:rPr>
+          <w:rFonts w:ascii="Arial" w:hAnsi="Arial" w:cs="Arial"/>
+          <w:sz w:val="22"/>
+          <w:szCs w:val="22"/>
+        </w:rPr>
+        <w:t>El comando se utiliza para montar lo que está en un medio extraíble dentro de un directorio en la máquina. Deberían poder ejecutarlos todos los usuarios ya que pueden ver sus medios extraíbles.</w:t>
+      </w:r>
+    </w:p>
+    <w:p>
+      <w:pPr>
+        <w:rPr>
+          <w:rFonts w:ascii="Arial" w:hAnsi="Arial" w:cs="Arial"/>
+          <w:sz w:val="22"/>
+          <w:szCs w:val="22"/>
+        </w:rPr>
+      </w:pPr>
+      <w:r>
+        <w:rPr>
+          <w:rFonts w:ascii="Arial" w:hAnsi="Arial" w:cs="Arial"/>
+          <w:sz w:val="22"/>
+          <w:szCs w:val="22"/>
+        </w:rPr>
+        <w:t>9.2.1.</w:t>
+      </w:r>
+      <w:r>
+        <w:rPr>
+          <w:rFonts w:ascii="Arial" w:hAnsi="Arial" w:cs="Arial"/>
+          <w:sz w:val="22"/>
+          <w:szCs w:val="22"/>
+        </w:rPr>
+        <w:t>la formas de transferir el archivo son:</w:t>
+      </w:r>
+    </w:p>
+    <w:p>
+      <w:pPr>
+        <w:rPr>
+          <w:rFonts w:ascii="Arial" w:hAnsi="Arial" w:cs="Arial"/>
+          <w:color w:val="222222"/>
+          <w:sz w:val="22"/>
+          <w:szCs w:val="22"/>
+        </w:rPr>
+      </w:pPr>
+      <w:r>
+        <w:rPr>
+          <w:rFonts w:ascii="Arial" w:hAnsi="Arial" w:cs="Arial"/>
+          <w:sz w:val="22"/>
+          <w:szCs w:val="22"/>
+        </w:rPr>
+        <w:tab/>
+        <w:t xml:space="preserve">Sudo </w:t>
+      </w:r>
+      <w:proofErr w:type="spellStart"/>
+      <w:r>
+        <w:rPr>
+          <w:rStyle w:val="Textoennegrita"/>
+          <w:rFonts w:ascii="Arial" w:hAnsi="Arial" w:cs="Arial"/>
+          <w:b w:val="0"/>
+          <w:bCs w:val="0"/>
+          <w:color w:val="222222"/>
+          <w:sz w:val="22"/>
+          <w:szCs w:val="22"/>
+        </w:rPr>
+        <w:t>mount</w:t>
+      </w:r>
+      <w:proofErr w:type="spellEnd"/>
+      <w:r>
+        <w:rPr>
+          <w:rStyle w:val="Textoennegrita"/>
+          <w:rFonts w:ascii="Arial" w:hAnsi="Arial" w:cs="Arial"/>
+          <w:b w:val="0"/>
+          <w:bCs w:val="0"/>
+          <w:color w:val="222222"/>
+          <w:sz w:val="22"/>
+          <w:szCs w:val="22"/>
+        </w:rPr>
+        <w:t xml:space="preserve"> /</w:t>
+      </w:r>
+      <w:proofErr w:type="spellStart"/>
+      <w:r>
+        <w:rPr>
+          <w:rStyle w:val="Textoennegrita"/>
+          <w:rFonts w:ascii="Arial" w:hAnsi="Arial" w:cs="Arial"/>
+          <w:b w:val="0"/>
+          <w:bCs w:val="0"/>
+          <w:color w:val="222222"/>
+          <w:sz w:val="22"/>
+          <w:szCs w:val="22"/>
+        </w:rPr>
+        <w:t>dev</w:t>
+      </w:r>
+      <w:proofErr w:type="spellEnd"/>
+      <w:r>
+        <w:rPr>
+          <w:rStyle w:val="Textoennegrita"/>
+          <w:rFonts w:ascii="Arial" w:hAnsi="Arial" w:cs="Arial"/>
+          <w:b w:val="0"/>
+          <w:bCs w:val="0"/>
+          <w:color w:val="222222"/>
+          <w:sz w:val="22"/>
+          <w:szCs w:val="22"/>
+        </w:rPr>
+        <w:t>//</w:t>
+      </w:r>
+      <w:proofErr w:type="spellStart"/>
+      <w:r>
+        <w:rPr>
+          <w:rStyle w:val="Textoennegrita"/>
+          <w:rFonts w:ascii="Arial" w:hAnsi="Arial" w:cs="Arial"/>
+          <w:b w:val="0"/>
+          <w:bCs w:val="0"/>
+          <w:color w:val="222222"/>
+          <w:sz w:val="22"/>
+          <w:szCs w:val="22"/>
+        </w:rPr>
+        <w:t>floppy</w:t>
+      </w:r>
+      <w:proofErr w:type="spellEnd"/>
+    </w:p>
+    <w:p>
+      <w:pPr>
+        <w:rPr>
+          <w:rStyle w:val="Textoennegrita"/>
+          <w:rFonts w:ascii="Arial" w:hAnsi="Arial" w:cs="Arial"/>
+          <w:b w:val="0"/>
+          <w:bCs w:val="0"/>
+          <w:color w:val="222222"/>
+          <w:sz w:val="22"/>
+          <w:szCs w:val="22"/>
+        </w:rPr>
+      </w:pPr>
+      <w:r>
+        <w:rPr>
+          <w:rFonts w:ascii="Arial" w:hAnsi="Arial" w:cs="Arial"/>
+          <w:color w:val="222222"/>
+          <w:sz w:val="22"/>
+          <w:szCs w:val="22"/>
+        </w:rPr>
+        <w:tab/>
+        <w:t xml:space="preserve">Sudo </w:t>
+      </w:r>
+      <w:proofErr w:type="spellStart"/>
+      <w:r>
+        <w:rPr>
+          <w:rStyle w:val="Textoennegrita"/>
+          <w:rFonts w:ascii="Arial" w:hAnsi="Arial" w:cs="Arial"/>
+          <w:b w:val="0"/>
+          <w:bCs w:val="0"/>
+          <w:color w:val="222222"/>
+          <w:sz w:val="22"/>
+          <w:szCs w:val="22"/>
+        </w:rPr>
+        <w:t>mount</w:t>
+      </w:r>
+      <w:proofErr w:type="spellEnd"/>
+      <w:r>
+        <w:rPr>
+          <w:rStyle w:val="Textoennegrita"/>
+          <w:rFonts w:ascii="Arial" w:hAnsi="Arial" w:cs="Arial"/>
+          <w:b w:val="0"/>
+          <w:bCs w:val="0"/>
+          <w:color w:val="222222"/>
+          <w:sz w:val="22"/>
+          <w:szCs w:val="22"/>
+        </w:rPr>
+        <w:t xml:space="preserve"> /</w:t>
+      </w:r>
+      <w:proofErr w:type="spellStart"/>
+      <w:r>
+        <w:rPr>
+          <w:rStyle w:val="Textoennegrita"/>
+          <w:rFonts w:ascii="Arial" w:hAnsi="Arial" w:cs="Arial"/>
+          <w:b w:val="0"/>
+          <w:bCs w:val="0"/>
+          <w:color w:val="222222"/>
+          <w:sz w:val="22"/>
+          <w:szCs w:val="22"/>
+        </w:rPr>
+        <w:t>dev</w:t>
+      </w:r>
+      <w:proofErr w:type="spellEnd"/>
+      <w:r>
+        <w:rPr>
+          <w:rStyle w:val="Textoennegrita"/>
+          <w:rFonts w:ascii="Arial" w:hAnsi="Arial" w:cs="Arial"/>
+          <w:b w:val="0"/>
+          <w:bCs w:val="0"/>
+          <w:color w:val="222222"/>
+          <w:sz w:val="22"/>
+          <w:szCs w:val="22"/>
+        </w:rPr>
+        <w:t>/</w:t>
+      </w:r>
+      <w:r>
+        <w:rPr>
+          <w:rStyle w:val="Textoennegrita"/>
+          <w:rFonts w:ascii="Arial" w:hAnsi="Arial" w:cs="Arial"/>
+          <w:b w:val="0"/>
+          <w:bCs w:val="0"/>
+          <w:color w:val="222222"/>
+          <w:sz w:val="22"/>
+          <w:szCs w:val="22"/>
+        </w:rPr>
+        <w:t xml:space="preserve"> </w:t>
+      </w:r>
+      <w:r>
+        <w:rPr>
+          <w:rStyle w:val="Textoennegrita"/>
+          <w:rFonts w:ascii="Arial" w:hAnsi="Arial" w:cs="Arial"/>
+          <w:b w:val="0"/>
+          <w:bCs w:val="0"/>
+          <w:color w:val="222222"/>
+          <w:sz w:val="22"/>
+          <w:szCs w:val="22"/>
+        </w:rPr>
+        <w:t>/</w:t>
+      </w:r>
+      <w:proofErr w:type="spellStart"/>
+      <w:r>
+        <w:rPr>
+          <w:rStyle w:val="Textoennegrita"/>
+          <w:rFonts w:ascii="Arial" w:hAnsi="Arial" w:cs="Arial"/>
+          <w:b w:val="0"/>
+          <w:bCs w:val="0"/>
+          <w:color w:val="222222"/>
+          <w:sz w:val="22"/>
+          <w:szCs w:val="22"/>
+        </w:rPr>
+        <w:t>cdrom</w:t>
+      </w:r>
+      <w:proofErr w:type="spellEnd"/>
+    </w:p>
+    <w:p>
+      <w:pPr>
+        <w:rPr>
+          <w:rStyle w:val="Textoennegrita"/>
+          <w:rFonts w:ascii="Arial" w:hAnsi="Arial" w:cs="Arial"/>
+          <w:b w:val="0"/>
+          <w:bCs w:val="0"/>
+          <w:color w:val="222222"/>
+          <w:sz w:val="22"/>
+          <w:szCs w:val="22"/>
+        </w:rPr>
+      </w:pPr>
+      <w:r>
+        <w:rPr>
+          <w:rStyle w:val="Textoennegrita"/>
+          <w:rFonts w:ascii="Arial" w:hAnsi="Arial" w:cs="Arial"/>
+          <w:b w:val="0"/>
+          <w:bCs w:val="0"/>
+          <w:color w:val="222222"/>
+          <w:sz w:val="22"/>
+          <w:szCs w:val="22"/>
+        </w:rPr>
+        <w:t>9.3. No</w:t>
+      </w:r>
+    </w:p>
+    <w:p>
+      <w:pPr>
+        <w:rPr>
+          <w:rStyle w:val="Textoennegrita"/>
+          <w:rFonts w:ascii="Arial" w:hAnsi="Arial" w:cs="Arial"/>
+          <w:b w:val="0"/>
+          <w:bCs w:val="0"/>
+          <w:color w:val="222222"/>
+          <w:sz w:val="22"/>
+          <w:szCs w:val="22"/>
+        </w:rPr>
+      </w:pPr>
+      <w:r>
+        <w:rPr>
+          <w:rStyle w:val="Textoennegrita"/>
+          <w:rFonts w:ascii="Arial" w:hAnsi="Arial" w:cs="Arial"/>
+          <w:b w:val="0"/>
+          <w:bCs w:val="0"/>
+          <w:color w:val="222222"/>
+          <w:sz w:val="22"/>
+          <w:szCs w:val="22"/>
+        </w:rPr>
+        <w:t>9.3</w:t>
+      </w:r>
+      <w:r>
+        <w:rPr>
+          <w:rStyle w:val="Textoennegrita"/>
+          <w:rFonts w:ascii="Arial" w:hAnsi="Arial" w:cs="Arial"/>
+          <w:b w:val="0"/>
+          <w:bCs w:val="0"/>
+          <w:color w:val="222222"/>
+          <w:sz w:val="22"/>
+          <w:szCs w:val="22"/>
+        </w:rPr>
+        <w:t>.1. Es posible que se sobrescriba la partición mientras esta montada y es posible cualquier aplicación acceda a ella.</w:t>
+      </w:r>
+    </w:p>
+    <w:p>
+      <w:pPr>
+        <w:rPr>
+          <w:rStyle w:val="Textoennegrita"/>
+          <w:rFonts w:ascii="Arial" w:hAnsi="Arial" w:cs="Arial"/>
+          <w:b w:val="0"/>
+          <w:bCs w:val="0"/>
+          <w:color w:val="222222"/>
+          <w:sz w:val="22"/>
+          <w:szCs w:val="22"/>
+        </w:rPr>
+      </w:pPr>
+      <w:r>
+        <w:rPr>
+          <w:rStyle w:val="Textoennegrita"/>
+          <w:rFonts w:ascii="Arial" w:hAnsi="Arial" w:cs="Arial"/>
+          <w:b w:val="0"/>
+          <w:bCs w:val="0"/>
+          <w:color w:val="222222"/>
+          <w:sz w:val="22"/>
+          <w:szCs w:val="22"/>
+        </w:rPr>
+        <w:t>9.3.4.No.</w:t>
+      </w:r>
+    </w:p>
+    <w:p>
+      <w:pPr>
+        <w:rPr>
+          <w:rStyle w:val="Textoennegrita"/>
+          <w:rFonts w:ascii="Arial" w:hAnsi="Arial" w:cs="Arial"/>
+          <w:b w:val="0"/>
+          <w:bCs w:val="0"/>
+          <w:color w:val="222222"/>
+          <w:sz w:val="22"/>
+          <w:szCs w:val="22"/>
+        </w:rPr>
+      </w:pPr>
+      <w:r>
+        <w:rPr>
+          <w:rStyle w:val="Textoennegrita"/>
+          <w:rFonts w:ascii="Arial" w:hAnsi="Arial" w:cs="Arial"/>
+          <w:b w:val="0"/>
+          <w:bCs w:val="0"/>
+          <w:color w:val="222222"/>
+          <w:sz w:val="22"/>
+          <w:szCs w:val="22"/>
+        </w:rPr>
+        <w:t>9.3.</w:t>
+      </w:r>
+      <w:r>
+        <w:rPr>
+          <w:rStyle w:val="Textoennegrita"/>
+          <w:rFonts w:ascii="Arial" w:hAnsi="Arial" w:cs="Arial"/>
+          <w:b w:val="0"/>
+          <w:bCs w:val="0"/>
+          <w:color w:val="222222"/>
+          <w:sz w:val="22"/>
+          <w:szCs w:val="22"/>
+        </w:rPr>
+        <w:t>5. La</w:t>
+      </w:r>
+      <w:r>
+        <w:rPr>
+          <w:rStyle w:val="Textoennegrita"/>
+          <w:rFonts w:ascii="Arial" w:hAnsi="Arial" w:cs="Arial"/>
+          <w:b w:val="0"/>
+          <w:bCs w:val="0"/>
+          <w:color w:val="222222"/>
+          <w:sz w:val="22"/>
+          <w:szCs w:val="22"/>
+        </w:rPr>
+        <w:t xml:space="preserve"> manera </w:t>
+      </w:r>
+      <w:r>
+        <w:rPr>
+          <w:rStyle w:val="Textoennegrita"/>
+          <w:rFonts w:ascii="Arial" w:hAnsi="Arial" w:cs="Arial"/>
+          <w:b w:val="0"/>
+          <w:bCs w:val="0"/>
+          <w:color w:val="222222"/>
+          <w:sz w:val="22"/>
+          <w:szCs w:val="22"/>
+        </w:rPr>
+        <w:t>que nombra el sistema el a cada unidad es mediante /</w:t>
+      </w:r>
+      <w:proofErr w:type="spellStart"/>
+      <w:r>
+        <w:rPr>
+          <w:rStyle w:val="Textoennegrita"/>
+          <w:rFonts w:ascii="Arial" w:hAnsi="Arial" w:cs="Arial"/>
+          <w:b w:val="0"/>
+          <w:bCs w:val="0"/>
+          <w:color w:val="222222"/>
+          <w:sz w:val="22"/>
+          <w:szCs w:val="22"/>
+        </w:rPr>
+        <w:t>dev</w:t>
+      </w:r>
+      <w:proofErr w:type="spellEnd"/>
+      <w:r>
+        <w:rPr>
+          <w:rStyle w:val="Textoennegrita"/>
+          <w:rFonts w:ascii="Arial" w:hAnsi="Arial" w:cs="Arial"/>
+          <w:b w:val="0"/>
+          <w:bCs w:val="0"/>
+          <w:color w:val="222222"/>
+          <w:sz w:val="22"/>
+          <w:szCs w:val="22"/>
+        </w:rPr>
+        <w:t>/</w:t>
+      </w:r>
+      <w:proofErr w:type="spellStart"/>
+      <w:r>
+        <w:rPr>
+          <w:rStyle w:val="Textoennegrita"/>
+          <w:rFonts w:ascii="Arial" w:hAnsi="Arial" w:cs="Arial"/>
+          <w:b w:val="0"/>
+          <w:bCs w:val="0"/>
+          <w:color w:val="222222"/>
+          <w:sz w:val="22"/>
+          <w:szCs w:val="22"/>
+        </w:rPr>
+        <w:t>sd</w:t>
+      </w:r>
+      <w:proofErr w:type="spellEnd"/>
+      <w:r>
+        <w:rPr>
+          <w:rStyle w:val="Textoennegrita"/>
+          <w:rFonts w:ascii="Arial" w:hAnsi="Arial" w:cs="Arial"/>
+          <w:b w:val="0"/>
+          <w:bCs w:val="0"/>
+          <w:color w:val="222222"/>
+          <w:sz w:val="22"/>
+          <w:szCs w:val="22"/>
+        </w:rPr>
+        <w:t>.</w:t>
+      </w:r>
+    </w:p>
+    <w:p>
+      <w:pPr>
+        <w:rPr>
+          <w:rStyle w:val="Textoennegrita"/>
+          <w:rFonts w:ascii="Arial" w:hAnsi="Arial" w:cs="Arial"/>
+          <w:b w:val="0"/>
+          <w:bCs w:val="0"/>
+          <w:color w:val="222222"/>
+          <w:sz w:val="22"/>
+          <w:szCs w:val="22"/>
+        </w:rPr>
+      </w:pPr>
+      <w:r>
+        <w:rPr>
+          <w:rStyle w:val="Textoennegrita"/>
+          <w:rFonts w:ascii="Arial" w:hAnsi="Arial" w:cs="Arial"/>
+          <w:b w:val="0"/>
+          <w:bCs w:val="0"/>
+          <w:color w:val="222222"/>
+          <w:sz w:val="22"/>
+          <w:szCs w:val="22"/>
+        </w:rPr>
+        <w:t>9.3.6.</w:t>
+      </w:r>
+      <w:r>
+        <w:rPr>
+          <w:rStyle w:val="Textoennegrita"/>
+          <w:rFonts w:ascii="Arial" w:hAnsi="Arial" w:cs="Arial"/>
+          <w:b w:val="0"/>
+          <w:bCs w:val="0"/>
+          <w:color w:val="222222"/>
+          <w:sz w:val="22"/>
+          <w:szCs w:val="22"/>
+        </w:rPr>
+        <w:t xml:space="preserve"> Con el sistema de ficheros.</w:t>
+      </w:r>
+    </w:p>
+    <w:p>
+      <w:pPr>
+        <w:rPr>
+          <w:rStyle w:val="Textoennegrita"/>
+          <w:rFonts w:ascii="Arial" w:hAnsi="Arial" w:cs="Arial"/>
+          <w:b w:val="0"/>
+          <w:bCs w:val="0"/>
+          <w:color w:val="222222"/>
+          <w:sz w:val="22"/>
+          <w:szCs w:val="22"/>
+        </w:rPr>
+      </w:pPr>
+      <w:r>
+        <w:rPr>
+          <w:rStyle w:val="Textoennegrita"/>
+          <w:rFonts w:ascii="Arial" w:hAnsi="Arial" w:cs="Arial"/>
+          <w:b w:val="0"/>
+          <w:bCs w:val="0"/>
+          <w:color w:val="222222"/>
+          <w:sz w:val="22"/>
+          <w:szCs w:val="22"/>
+        </w:rPr>
+        <w:t>9.3.7.</w:t>
+      </w:r>
+      <w:r>
+        <w:rPr>
+          <w:rStyle w:val="Textoennegrita"/>
+          <w:rFonts w:ascii="Arial" w:hAnsi="Arial" w:cs="Arial"/>
+          <w:b w:val="0"/>
+          <w:bCs w:val="0"/>
+          <w:color w:val="222222"/>
+          <w:sz w:val="22"/>
+          <w:szCs w:val="22"/>
+        </w:rPr>
+        <w:t xml:space="preserve"> Se encuentra instalado en la </w:t>
+      </w:r>
+      <w:r>
+        <w:rPr>
+          <w:rStyle w:val="Textoennegrita"/>
+          <w:rFonts w:ascii="Arial" w:hAnsi="Arial" w:cs="Arial"/>
+          <w:b w:val="0"/>
+          <w:bCs w:val="0"/>
+          <w:color w:val="222222"/>
+          <w:sz w:val="22"/>
+          <w:szCs w:val="22"/>
+        </w:rPr>
+        <w:t>partición /</w:t>
+      </w:r>
+      <w:proofErr w:type="spellStart"/>
+      <w:r>
+        <w:rPr>
+          <w:rStyle w:val="Textoennegrita"/>
+          <w:rFonts w:ascii="Arial" w:hAnsi="Arial" w:cs="Arial"/>
+          <w:b w:val="0"/>
+          <w:bCs w:val="0"/>
+          <w:color w:val="222222"/>
+          <w:sz w:val="22"/>
+          <w:szCs w:val="22"/>
+        </w:rPr>
+        <w:t>dev</w:t>
+      </w:r>
+      <w:proofErr w:type="spellEnd"/>
+      <w:r>
+        <w:rPr>
+          <w:rStyle w:val="Textoennegrita"/>
+          <w:rFonts w:ascii="Arial" w:hAnsi="Arial" w:cs="Arial"/>
+          <w:b w:val="0"/>
+          <w:bCs w:val="0"/>
+          <w:color w:val="222222"/>
+          <w:sz w:val="22"/>
+          <w:szCs w:val="22"/>
+        </w:rPr>
+        <w:t xml:space="preserve">/sda5. Se utilizo el comando </w:t>
+      </w:r>
+      <w:proofErr w:type="spellStart"/>
+      <w:r>
+        <w:rPr>
+          <w:rStyle w:val="Textoennegrita"/>
+          <w:rFonts w:ascii="Arial" w:hAnsi="Arial" w:cs="Arial"/>
+          <w:b w:val="0"/>
+          <w:bCs w:val="0"/>
+          <w:color w:val="222222"/>
+          <w:sz w:val="22"/>
+          <w:szCs w:val="22"/>
+        </w:rPr>
+        <w:t>lsblk</w:t>
+      </w:r>
+      <w:proofErr w:type="spellEnd"/>
+      <w:r>
+        <w:rPr>
+          <w:rStyle w:val="Textoennegrita"/>
+          <w:rFonts w:ascii="Arial" w:hAnsi="Arial" w:cs="Arial"/>
+          <w:b w:val="0"/>
+          <w:bCs w:val="0"/>
+          <w:color w:val="222222"/>
+          <w:sz w:val="22"/>
+          <w:szCs w:val="22"/>
+        </w:rPr>
+        <w:t xml:space="preserve"> -</w:t>
+      </w:r>
+      <w:proofErr w:type="spellStart"/>
+      <w:r>
+        <w:rPr>
+          <w:rStyle w:val="Textoennegrita"/>
+          <w:rFonts w:ascii="Arial" w:hAnsi="Arial" w:cs="Arial"/>
+          <w:b w:val="0"/>
+          <w:bCs w:val="0"/>
+          <w:color w:val="222222"/>
+          <w:sz w:val="22"/>
+          <w:szCs w:val="22"/>
+        </w:rPr>
+        <w:t>fm</w:t>
+      </w:r>
+      <w:proofErr w:type="spellEnd"/>
+      <w:r>
+        <w:rPr>
+          <w:rStyle w:val="Textoennegrita"/>
+          <w:rFonts w:ascii="Arial" w:hAnsi="Arial" w:cs="Arial"/>
+          <w:b w:val="0"/>
+          <w:bCs w:val="0"/>
+          <w:color w:val="222222"/>
+          <w:sz w:val="22"/>
+          <w:szCs w:val="22"/>
+        </w:rPr>
+        <w:t>.</w:t>
+      </w:r>
+    </w:p>
+    <w:p>
+      <w:pPr>
+        <w:rPr>
+          <w:rFonts w:ascii="Arial" w:hAnsi="Arial" w:cs="Arial"/>
+          <w:sz w:val="22"/>
+          <w:szCs w:val="22"/>
+        </w:rPr>
+      </w:pPr>
+    </w:p>
+    <w:p>
+      <w:pPr>
+        <w:rPr>
+          <w:rFonts w:ascii="Arial" w:hAnsi="Arial" w:cs="Arial"/>
+          <w:sz w:val="22"/>
+          <w:szCs w:val="22"/>
+        </w:rPr>
+      </w:pPr>
+      <w:r>
+        <w:rPr>
+          <w:rFonts w:ascii="Arial" w:hAnsi="Arial" w:cs="Arial"/>
+          <w:sz w:val="22"/>
+          <w:szCs w:val="22"/>
+        </w:rPr>
+        <w:t>/************************************************************************************/</w:t>
+      </w:r>
+    </w:p>
+    <w:p>
+      <w:pPr>
+        <w:rPr>
+          <w:rFonts w:ascii="Arial" w:hAnsi="Arial" w:cs="Arial"/>
+          <w:sz w:val="22"/>
+          <w:szCs w:val="22"/>
+        </w:rPr>
+      </w:pPr>
+    </w:p>
+    <w:p>
+      <w:pPr>
+        <w:rPr>
+          <w:rFonts w:ascii="Arial" w:hAnsi="Arial" w:cs="Arial"/>
+          <w:sz w:val="22"/>
+          <w:szCs w:val="22"/>
+        </w:rPr>
+      </w:pPr>
+      <w:r>
+        <w:rPr>
+          <w:rFonts w:ascii="Arial" w:hAnsi="Arial" w:cs="Arial"/>
+          <w:sz w:val="22"/>
+          <w:szCs w:val="22"/>
+        </w:rPr>
+        <w:t xml:space="preserve">10.1. </w:t>
+      </w:r>
+      <w:r>
+        <w:rPr>
+          <w:rFonts w:ascii="Arial" w:hAnsi="Arial" w:cs="Arial"/>
+          <w:sz w:val="22"/>
+          <w:szCs w:val="22"/>
+        </w:rPr>
+        <w:t>Las variables de entorno son valores dinámicos que afectan los programas o procesos que se ejecutan en un servidor.</w:t>
+      </w:r>
+    </w:p>
+    <w:p>
+      <w:pPr>
+        <w:rPr>
+          <w:rFonts w:ascii="Arial" w:hAnsi="Arial" w:cs="Arial"/>
+          <w:sz w:val="22"/>
+          <w:szCs w:val="22"/>
+        </w:rPr>
+      </w:pPr>
+      <w:r>
+        <w:rPr>
+          <w:rFonts w:ascii="Arial" w:hAnsi="Arial" w:cs="Arial"/>
+          <w:sz w:val="22"/>
+          <w:szCs w:val="22"/>
+        </w:rPr>
+        <w:t xml:space="preserve">10.1.1. </w:t>
+      </w:r>
+      <w:r>
+        <w:rPr>
+          <w:rFonts w:ascii="Arial" w:hAnsi="Arial" w:cs="Arial"/>
+          <w:sz w:val="22"/>
+          <w:szCs w:val="22"/>
+        </w:rPr>
+        <w:t>HOME: Contiene el directorio personal(/home).</w:t>
+      </w:r>
+    </w:p>
+    <w:p>
+      <w:pPr>
+        <w:ind w:left="705"/>
+        <w:rPr>
+          <w:rFonts w:ascii="Arial" w:hAnsi="Arial" w:cs="Arial"/>
+          <w:sz w:val="22"/>
+          <w:szCs w:val="22"/>
+        </w:rPr>
+      </w:pPr>
+    </w:p>
+    <w:p>
+      <w:pPr>
+        <w:ind w:left="705"/>
+        <w:rPr>
+          <w:rFonts w:ascii="Arial" w:hAnsi="Arial" w:cs="Arial"/>
+          <w:sz w:val="22"/>
+          <w:szCs w:val="22"/>
+        </w:rPr>
+      </w:pPr>
+      <w:r>
+        <w:rPr>
+          <w:rFonts w:ascii="Arial" w:hAnsi="Arial" w:cs="Arial"/>
+          <w:sz w:val="22"/>
+          <w:szCs w:val="22"/>
+        </w:rPr>
+        <w:t xml:space="preserve">LOGNAME Contiene el nombre del usuario con el que nos </w:t>
+      </w:r>
+      <w:r>
+        <w:rPr>
+          <w:rFonts w:ascii="Arial" w:hAnsi="Arial" w:cs="Arial"/>
+          <w:sz w:val="22"/>
+          <w:szCs w:val="22"/>
+        </w:rPr>
+        <w:t>conectamos.</w:t>
+      </w:r>
+      <w:r>
+        <w:rPr>
+          <w:rFonts w:ascii="Arial" w:hAnsi="Arial" w:cs="Arial"/>
+          <w:sz w:val="22"/>
+          <w:szCs w:val="22"/>
+        </w:rPr>
+        <w:t xml:space="preserve"> (nombre usuario).</w:t>
+      </w:r>
+    </w:p>
+    <w:p>
+      <w:pPr>
+        <w:ind w:firstLine="708"/>
+        <w:rPr>
+          <w:rFonts w:ascii="Arial" w:hAnsi="Arial" w:cs="Arial"/>
+          <w:sz w:val="22"/>
+          <w:szCs w:val="22"/>
+        </w:rPr>
+      </w:pPr>
+    </w:p>
+    <w:p>
+      <w:pPr>
+        <w:ind w:firstLine="708"/>
+        <w:rPr>
+          <w:rFonts w:ascii="Arial" w:hAnsi="Arial" w:cs="Arial"/>
+          <w:sz w:val="22"/>
+          <w:szCs w:val="22"/>
+        </w:rPr>
+      </w:pPr>
+      <w:r>
+        <w:rPr>
+          <w:rFonts w:ascii="Arial" w:hAnsi="Arial" w:cs="Arial"/>
+          <w:sz w:val="22"/>
+          <w:szCs w:val="22"/>
+        </w:rPr>
+        <w:t>HOSTNAME− Nombre de la máquina.</w:t>
+      </w:r>
+    </w:p>
+    <w:p>
+      <w:pPr>
+        <w:ind w:firstLine="708"/>
+        <w:rPr>
+          <w:rFonts w:ascii="Arial" w:hAnsi="Arial" w:cs="Arial"/>
+          <w:sz w:val="22"/>
+          <w:szCs w:val="22"/>
+        </w:rPr>
+      </w:pPr>
+    </w:p>
+    <w:p>
+      <w:pPr>
+        <w:ind w:firstLine="708"/>
+        <w:rPr>
+          <w:rFonts w:ascii="Arial" w:hAnsi="Arial" w:cs="Arial"/>
+          <w:sz w:val="22"/>
+          <w:szCs w:val="22"/>
+        </w:rPr>
+      </w:pPr>
+    </w:p>
+    <w:p>
+      <w:pPr>
+        <w:ind w:firstLine="708"/>
+        <w:rPr>
+          <w:rFonts w:ascii="Arial" w:hAnsi="Arial" w:cs="Arial"/>
+          <w:sz w:val="22"/>
+          <w:szCs w:val="22"/>
+        </w:rPr>
+      </w:pPr>
+      <w:r>
+        <w:rPr>
+          <w:rFonts w:ascii="Arial" w:hAnsi="Arial" w:cs="Arial"/>
+          <w:sz w:val="22"/>
+          <w:szCs w:val="22"/>
+        </w:rPr>
+        <w:t>PATH− Lista de directorios donde buscar los programas</w:t>
+      </w:r>
+    </w:p>
+    <w:p>
+      <w:pPr>
+        <w:ind w:left="708"/>
+        <w:rPr>
+          <w:rFonts w:ascii="Arial" w:hAnsi="Arial" w:cs="Arial"/>
+          <w:sz w:val="22"/>
+          <w:szCs w:val="22"/>
+        </w:rPr>
+      </w:pPr>
+      <w:r>
+        <w:rPr>
+          <w:rFonts w:ascii="Arial" w:hAnsi="Arial" w:cs="Arial"/>
+          <w:sz w:val="22"/>
+          <w:szCs w:val="22"/>
+        </w:rPr>
+        <w:t>(</w:t>
+      </w:r>
+      <w:r>
+        <w:rPr>
+          <w:rFonts w:ascii="Arial" w:hAnsi="Arial" w:cs="Arial"/>
+          <w:sz w:val="22"/>
+          <w:szCs w:val="22"/>
+        </w:rPr>
+        <w:t>/usr/local/sbin:/usr/local/bin:/usr/sbin:/usr/bin:/sbin:/bin:/usr/games:/usr/local/games:/snap/bin</w:t>
+      </w:r>
+      <w:r>
+        <w:rPr>
+          <w:rFonts w:ascii="Arial" w:hAnsi="Arial" w:cs="Arial"/>
+          <w:sz w:val="22"/>
+          <w:szCs w:val="22"/>
+        </w:rPr>
+        <w:t>)</w:t>
+      </w:r>
+    </w:p>
+    <w:p>
+      <w:pPr>
+        <w:ind w:firstLine="708"/>
+        <w:rPr>
+          <w:rFonts w:ascii="Arial" w:hAnsi="Arial" w:cs="Arial"/>
+          <w:sz w:val="22"/>
+          <w:szCs w:val="22"/>
+        </w:rPr>
+      </w:pPr>
+    </w:p>
+    <w:p>
+      <w:pPr>
+        <w:ind w:left="708"/>
+        <w:rPr>
+          <w:rFonts w:ascii="Arial" w:hAnsi="Arial" w:cs="Arial"/>
+          <w:sz w:val="22"/>
+          <w:szCs w:val="22"/>
+        </w:rPr>
+      </w:pPr>
+      <w:r>
+        <w:rPr>
+          <w:rFonts w:ascii="Arial" w:hAnsi="Arial" w:cs="Arial"/>
+          <w:sz w:val="22"/>
+          <w:szCs w:val="22"/>
+        </w:rPr>
+        <w:t xml:space="preserve">IFS: que significa </w:t>
+      </w:r>
+      <w:proofErr w:type="spellStart"/>
+      <w:r>
+        <w:rPr>
+          <w:rFonts w:ascii="Arial" w:hAnsi="Arial" w:cs="Arial"/>
+          <w:sz w:val="22"/>
+          <w:szCs w:val="22"/>
+        </w:rPr>
+        <w:t>Internal</w:t>
+      </w:r>
+      <w:proofErr w:type="spellEnd"/>
+      <w:r>
+        <w:rPr>
+          <w:rFonts w:ascii="Arial" w:hAnsi="Arial" w:cs="Arial"/>
+          <w:sz w:val="22"/>
+          <w:szCs w:val="22"/>
+        </w:rPr>
+        <w:t xml:space="preserve"> Field </w:t>
+      </w:r>
+      <w:proofErr w:type="spellStart"/>
+      <w:r>
+        <w:rPr>
+          <w:rFonts w:ascii="Arial" w:hAnsi="Arial" w:cs="Arial"/>
+          <w:sz w:val="22"/>
+          <w:szCs w:val="22"/>
+        </w:rPr>
+        <w:t>Separator</w:t>
+      </w:r>
+      <w:proofErr w:type="spellEnd"/>
+      <w:r>
+        <w:rPr>
+          <w:rFonts w:ascii="Arial" w:hAnsi="Arial" w:cs="Arial"/>
+          <w:sz w:val="22"/>
+          <w:szCs w:val="22"/>
+        </w:rPr>
+        <w:t xml:space="preserve"> (separador de campos internos), sirve para indicar que valor se usa como separador.</w:t>
+      </w:r>
+    </w:p>
+    <w:p>
+      <w:pPr>
+        <w:rPr>
+          <w:rFonts w:ascii="Arial" w:hAnsi="Arial" w:cs="Arial"/>
+          <w:sz w:val="22"/>
+          <w:szCs w:val="22"/>
+        </w:rPr>
+      </w:pPr>
+    </w:p>
+    <w:p>
+      <w:pPr>
+        <w:rPr>
+          <w:rFonts w:ascii="Arial" w:hAnsi="Arial" w:cs="Arial"/>
+          <w:sz w:val="22"/>
+          <w:szCs w:val="22"/>
+        </w:rPr>
+      </w:pPr>
+      <w:r>
+        <w:rPr>
+          <w:rFonts w:ascii="Arial" w:hAnsi="Arial" w:cs="Arial"/>
+          <w:sz w:val="22"/>
+          <w:szCs w:val="22"/>
+        </w:rPr>
+        <w:t>10.1.2. Se uso el comando “</w:t>
+      </w:r>
+      <w:proofErr w:type="spellStart"/>
+      <w:r>
+        <w:rPr>
+          <w:rFonts w:ascii="Arial" w:hAnsi="Arial" w:cs="Arial"/>
+          <w:sz w:val="22"/>
+          <w:szCs w:val="22"/>
+        </w:rPr>
+        <w:t>printenv</w:t>
+      </w:r>
+      <w:proofErr w:type="spellEnd"/>
+      <w:r>
+        <w:rPr>
+          <w:rFonts w:ascii="Arial" w:hAnsi="Arial" w:cs="Arial"/>
+          <w:sz w:val="22"/>
+          <w:szCs w:val="22"/>
+        </w:rPr>
+        <w:t>”.</w:t>
+      </w:r>
+    </w:p>
+    <w:p>
+      <w:pPr>
+        <w:rPr>
+          <w:rFonts w:ascii="Arial" w:hAnsi="Arial" w:cs="Arial"/>
+          <w:sz w:val="22"/>
+          <w:szCs w:val="22"/>
+        </w:rPr>
+      </w:pPr>
+      <w:r>
+        <w:rPr>
+          <w:rFonts w:ascii="Arial" w:hAnsi="Arial" w:cs="Arial"/>
+          <w:sz w:val="22"/>
+          <w:szCs w:val="22"/>
+        </w:rPr>
+        <w:t>10.1.</w:t>
+      </w:r>
+      <w:r>
+        <w:rPr>
+          <w:rFonts w:ascii="Arial" w:hAnsi="Arial" w:cs="Arial"/>
+          <w:sz w:val="22"/>
+          <w:szCs w:val="22"/>
+        </w:rPr>
+        <w:t>4 Es un atajo para que el Shell sepa que programas se están ejecutando</w:t>
+      </w:r>
+      <w:r>
+        <w:rPr>
+          <w:rFonts w:ascii="Arial" w:hAnsi="Arial" w:cs="Arial"/>
+          <w:sz w:val="22"/>
+          <w:szCs w:val="22"/>
+        </w:rPr>
+        <w:t>.</w:t>
+      </w:r>
+    </w:p>
+    <w:p>
+      <w:pPr>
+        <w:rPr>
+          <w:rFonts w:ascii="Arial" w:hAnsi="Arial" w:cs="Arial"/>
+          <w:sz w:val="22"/>
+          <w:szCs w:val="22"/>
+        </w:rPr>
+      </w:pPr>
+      <w:r>
+        <w:rPr>
+          <w:rFonts w:ascii="Arial" w:hAnsi="Arial" w:cs="Arial"/>
+          <w:sz w:val="22"/>
+          <w:szCs w:val="22"/>
+        </w:rPr>
+        <w:t xml:space="preserve">10.1.5. </w:t>
+      </w:r>
+      <w:r>
+        <w:rPr>
+          <w:rFonts w:ascii="Arial" w:hAnsi="Arial" w:cs="Arial"/>
+          <w:sz w:val="22"/>
+          <w:szCs w:val="22"/>
+        </w:rPr>
+        <w:t xml:space="preserve">PS1 es parar diferenciar usuarios normales y </w:t>
+      </w:r>
+      <w:proofErr w:type="spellStart"/>
+      <w:r>
+        <w:rPr>
+          <w:rFonts w:ascii="Arial" w:hAnsi="Arial" w:cs="Arial"/>
+          <w:sz w:val="22"/>
+          <w:szCs w:val="22"/>
+        </w:rPr>
+        <w:t>root</w:t>
+      </w:r>
+      <w:proofErr w:type="spellEnd"/>
+      <w:r>
+        <w:rPr>
+          <w:rFonts w:ascii="Arial" w:hAnsi="Arial" w:cs="Arial"/>
+          <w:sz w:val="22"/>
+          <w:szCs w:val="22"/>
+        </w:rPr>
+        <w:t xml:space="preserve">. PS2 especifica cuando no se </w:t>
+      </w:r>
+      <w:proofErr w:type="spellStart"/>
+      <w:r>
+        <w:rPr>
+          <w:rFonts w:ascii="Arial" w:hAnsi="Arial" w:cs="Arial"/>
+          <w:sz w:val="22"/>
+          <w:szCs w:val="22"/>
+        </w:rPr>
+        <w:t>a</w:t>
+      </w:r>
+      <w:proofErr w:type="spellEnd"/>
+      <w:r>
+        <w:rPr>
+          <w:rFonts w:ascii="Arial" w:hAnsi="Arial" w:cs="Arial"/>
+          <w:sz w:val="22"/>
+          <w:szCs w:val="22"/>
+        </w:rPr>
+        <w:t xml:space="preserve"> completado una orden.</w:t>
+      </w:r>
+    </w:p>
+    <w:p>
+      <w:pPr>
+        <w:rPr>
+          <w:rFonts w:ascii="Arial" w:hAnsi="Arial" w:cs="Arial"/>
+          <w:sz w:val="22"/>
+          <w:szCs w:val="22"/>
+        </w:rPr>
+      </w:pPr>
+    </w:p>
+    <w:p>
+      <w:pPr>
+        <w:rPr>
+          <w:rFonts w:ascii="Arial" w:hAnsi="Arial" w:cs="Arial"/>
+          <w:sz w:val="22"/>
+          <w:szCs w:val="22"/>
+        </w:rPr>
+      </w:pPr>
+    </w:p>
+    <w:p>
+      <w:pPr>
+        <w:rPr>
+          <w:rFonts w:ascii="Arial" w:hAnsi="Arial" w:cs="Arial"/>
+          <w:sz w:val="22"/>
+          <w:szCs w:val="22"/>
+        </w:rPr>
+      </w:pPr>
+    </w:p>
+    <w:p>
+      <w:pPr>
+        <w:rPr>
+          <w:rFonts w:ascii="Arial" w:hAnsi="Arial" w:cs="Arial"/>
+          <w:sz w:val="22"/>
+          <w:szCs w:val="22"/>
+        </w:rPr>
+      </w:pPr>
+      <w:r>
+        <w:rPr>
+          <w:rFonts w:ascii="Arial" w:hAnsi="Arial" w:cs="Arial"/>
+          <w:sz w:val="22"/>
+          <w:szCs w:val="22"/>
+        </w:rPr>
+        <w:t>/************************************************************************************/</w:t>
+      </w:r>
+    </w:p>
+    <w:p>
+      <w:pPr>
+        <w:rPr>
+          <w:rFonts w:ascii="Arial" w:hAnsi="Arial" w:cs="Arial"/>
+          <w:sz w:val="22"/>
+          <w:szCs w:val="22"/>
+        </w:rPr>
+      </w:pPr>
+      <w:r>
+        <w:rPr>
+          <w:rFonts w:ascii="Arial" w:hAnsi="Arial" w:cs="Arial"/>
+          <w:sz w:val="22"/>
+          <w:szCs w:val="22"/>
+        </w:rPr>
+        <w:lastRenderedPageBreak/>
+        <w:t>11.</w:t>
+      </w:r>
+      <w:r>
+        <w:rPr>
+          <w:rFonts w:ascii="Arial" w:hAnsi="Arial" w:cs="Arial"/>
+          <w:sz w:val="22"/>
+          <w:szCs w:val="22"/>
+        </w:rPr>
+        <w:t>2</w:t>
+      </w:r>
+      <w:r>
+        <w:rPr>
+          <w:rFonts w:ascii="Arial" w:hAnsi="Arial" w:cs="Arial"/>
+          <w:sz w:val="22"/>
+          <w:szCs w:val="22"/>
+        </w:rPr>
+        <w:t>.</w:t>
+      </w:r>
+      <w:r>
+        <w:rPr>
+          <w:rFonts w:ascii="Arial" w:hAnsi="Arial" w:cs="Arial"/>
+          <w:sz w:val="22"/>
+          <w:szCs w:val="22"/>
+        </w:rPr>
+        <w:t xml:space="preserve"> </w:t>
+      </w:r>
+      <w:r>
+        <w:rPr>
+          <w:rFonts w:ascii="Arial" w:hAnsi="Arial" w:cs="Arial"/>
+          <w:sz w:val="22"/>
+          <w:szCs w:val="22"/>
+        </w:rPr>
+        <w:t xml:space="preserve">El comando </w:t>
+      </w:r>
+      <w:proofErr w:type="spellStart"/>
+      <w:r>
+        <w:rPr>
+          <w:rFonts w:ascii="Arial" w:hAnsi="Arial" w:cs="Arial"/>
+          <w:sz w:val="22"/>
+          <w:szCs w:val="22"/>
+        </w:rPr>
+        <w:t>ifconfig</w:t>
+      </w:r>
+      <w:proofErr w:type="spellEnd"/>
+      <w:r>
+        <w:rPr>
+          <w:rFonts w:ascii="Arial" w:hAnsi="Arial" w:cs="Arial"/>
+          <w:sz w:val="22"/>
+          <w:szCs w:val="22"/>
+        </w:rPr>
+        <w:t xml:space="preserve"> puede utilizarse para configurar u obtener información acerca de una interfaz de red, que es lo que vienen siendo estas tarjetas.</w:t>
+      </w:r>
+      <w:r>
+        <w:rPr>
+          <w:rFonts w:ascii="Arial" w:hAnsi="Arial" w:cs="Arial"/>
+          <w:sz w:val="22"/>
+          <w:szCs w:val="22"/>
+        </w:rPr>
+        <w:t xml:space="preserve"> </w:t>
+      </w:r>
+    </w:p>
+    <w:p>
+      <w:pPr>
+        <w:rPr>
+          <w:rFonts w:ascii="Arial" w:hAnsi="Arial" w:cs="Arial"/>
+          <w:sz w:val="22"/>
+          <w:szCs w:val="22"/>
+        </w:rPr>
+      </w:pPr>
+      <w:r>
+        <w:rPr>
+          <w:rFonts w:ascii="Arial" w:hAnsi="Arial" w:cs="Arial"/>
+          <w:sz w:val="22"/>
+          <w:szCs w:val="22"/>
+        </w:rPr>
+        <w:t xml:space="preserve">11.3. </w:t>
+      </w:r>
+      <w:r>
+        <w:rPr>
+          <w:rFonts w:ascii="Arial" w:hAnsi="Arial" w:cs="Arial"/>
+          <w:sz w:val="22"/>
+          <w:szCs w:val="22"/>
+        </w:rPr>
+        <w:t>La IP que tiene la placa de red es 10.0.0.112.</w:t>
+      </w:r>
+    </w:p>
+    <w:p>
+      <w:pPr>
+        <w:rPr>
+          <w:rFonts w:ascii="Arial" w:hAnsi="Arial" w:cs="Arial"/>
+          <w:sz w:val="22"/>
+          <w:szCs w:val="22"/>
+        </w:rPr>
+      </w:pPr>
+      <w:r>
+        <w:rPr>
+          <w:rFonts w:ascii="Arial" w:hAnsi="Arial" w:cs="Arial"/>
+          <w:sz w:val="22"/>
+          <w:szCs w:val="22"/>
+        </w:rPr>
+        <w:t xml:space="preserve">11.4. </w:t>
+      </w:r>
+      <w:r>
+        <w:rPr>
+          <w:rFonts w:ascii="Arial" w:hAnsi="Arial" w:cs="Arial"/>
+          <w:sz w:val="22"/>
+          <w:szCs w:val="22"/>
+        </w:rPr>
+        <w:t>La entrada lo en la primera columna se refiere a la interfaz de bucle de realimentación.</w:t>
+      </w:r>
+    </w:p>
+    <w:p>
+      <w:pPr>
+        <w:rPr>
+          <w:rFonts w:ascii="Arial" w:hAnsi="Arial" w:cs="Arial"/>
+          <w:sz w:val="22"/>
+          <w:szCs w:val="22"/>
+        </w:rPr>
+      </w:pPr>
+      <w:r>
+        <w:rPr>
+          <w:rFonts w:ascii="Arial" w:hAnsi="Arial" w:cs="Arial"/>
+          <w:sz w:val="22"/>
+          <w:szCs w:val="22"/>
+        </w:rPr>
+        <w:t xml:space="preserve">11.5. </w:t>
+      </w:r>
+      <w:r>
+        <w:rPr>
+          <w:rFonts w:ascii="Arial" w:hAnsi="Arial" w:cs="Arial"/>
+          <w:sz w:val="22"/>
+          <w:szCs w:val="22"/>
+        </w:rPr>
+        <w:t xml:space="preserve">La ip que tiene es </w:t>
+      </w:r>
+      <w:r>
+        <w:rPr>
+          <w:rFonts w:ascii="Arial" w:hAnsi="Arial" w:cs="Arial"/>
+          <w:sz w:val="22"/>
+          <w:szCs w:val="22"/>
+        </w:rPr>
+        <w:t>10.0.0.112</w:t>
+      </w:r>
+      <w:r>
+        <w:rPr>
+          <w:rFonts w:ascii="Arial" w:hAnsi="Arial" w:cs="Arial"/>
+          <w:sz w:val="22"/>
+          <w:szCs w:val="22"/>
+        </w:rPr>
+        <w:t>.</w:t>
+      </w:r>
+    </w:p>
+    <w:p>
+      <w:pPr>
+        <w:rPr>
+          <w:rFonts w:ascii="Arial" w:hAnsi="Arial" w:cs="Arial"/>
+          <w:sz w:val="22"/>
+          <w:szCs w:val="22"/>
+        </w:rPr>
+      </w:pPr>
+      <w:r>
+        <w:rPr>
+          <w:rFonts w:ascii="Arial" w:hAnsi="Arial" w:cs="Arial"/>
+          <w:sz w:val="22"/>
+          <w:szCs w:val="22"/>
+        </w:rPr>
+        <w:t>11.</w:t>
+      </w:r>
+      <w:r>
+        <w:rPr>
+          <w:rFonts w:ascii="Arial" w:hAnsi="Arial" w:cs="Arial"/>
+          <w:sz w:val="22"/>
+          <w:szCs w:val="22"/>
+        </w:rPr>
+        <w:t>6. Muestra una salida correcta de la dirección ip.</w:t>
+      </w:r>
+    </w:p>
+    <w:p>
+      <w:pPr>
+        <w:rPr>
+          <w:rFonts w:ascii="Arial" w:hAnsi="Arial" w:cs="Arial"/>
+          <w:sz w:val="22"/>
+          <w:szCs w:val="22"/>
+        </w:rPr>
+      </w:pPr>
+      <w:r>
+        <w:rPr>
+          <w:rFonts w:ascii="Arial" w:hAnsi="Arial" w:cs="Arial"/>
+          <w:sz w:val="22"/>
+          <w:szCs w:val="22"/>
+        </w:rPr>
+        <w:t>11.</w:t>
       </w:r>
       <w:proofErr w:type="gramStart"/>
       <w:r>
@@ -7760,11 +9458,202 @@
           <w:sz w:val="22"/>
           <w:szCs w:val="22"/>
         </w:rPr>
-        <w:t>. .</w:t>
+        <w:t>7.</w:t>
+      </w:r>
+      <w:r>
+        <w:rPr>
+          <w:rFonts w:ascii="Arial" w:hAnsi="Arial" w:cs="Arial"/>
+          <w:sz w:val="22"/>
+          <w:szCs w:val="22"/>
+        </w:rPr>
+        <w:t>S</w:t>
+      </w:r>
+      <w:r>
+        <w:rPr>
+          <w:rFonts w:ascii="Arial" w:hAnsi="Arial" w:cs="Arial"/>
+          <w:sz w:val="22"/>
+          <w:szCs w:val="22"/>
+        </w:rPr>
+        <w:t>e</w:t>
       </w:r>
       <w:proofErr w:type="gramEnd"/>
+      <w:r>
+        <w:rPr>
+          <w:rFonts w:ascii="Arial" w:hAnsi="Arial" w:cs="Arial"/>
+          <w:sz w:val="22"/>
+          <w:szCs w:val="22"/>
+        </w:rPr>
+        <w:t xml:space="preserve"> estableció una nueva dirección ip a una interfaz.</w:t>
+      </w:r>
+    </w:p>
+    <w:p>
+      <w:pPr>
+        <w:rPr>
+          <w:rFonts w:ascii="Arial" w:hAnsi="Arial" w:cs="Arial"/>
+          <w:sz w:val="22"/>
+          <w:szCs w:val="22"/>
+        </w:rPr>
+      </w:pPr>
+      <w:r>
+        <w:rPr>
+          <w:rFonts w:ascii="Arial" w:hAnsi="Arial" w:cs="Arial"/>
+          <w:sz w:val="22"/>
+          <w:szCs w:val="22"/>
+        </w:rPr>
+        <w:t>11.</w:t>
+      </w:r>
+      <w:r>
+        <w:rPr>
+          <w:rFonts w:ascii="Arial" w:hAnsi="Arial" w:cs="Arial"/>
+          <w:sz w:val="22"/>
+          <w:szCs w:val="22"/>
+        </w:rPr>
+        <w:t>8. Si existe (</w:t>
+      </w:r>
+      <w:r>
+        <w:rPr>
+          <w:rFonts w:ascii="Arial" w:hAnsi="Arial" w:cs="Arial"/>
+          <w:sz w:val="22"/>
+          <w:szCs w:val="22"/>
+        </w:rPr>
+        <w:t xml:space="preserve">64 bytes </w:t>
+      </w:r>
+      <w:proofErr w:type="spellStart"/>
+      <w:r>
+        <w:rPr>
+          <w:rFonts w:ascii="Arial" w:hAnsi="Arial" w:cs="Arial"/>
+          <w:sz w:val="22"/>
+          <w:szCs w:val="22"/>
+        </w:rPr>
+        <w:t>from</w:t>
+      </w:r>
+      <w:proofErr w:type="spellEnd"/>
+      <w:r>
+        <w:rPr>
+          <w:rFonts w:ascii="Arial" w:hAnsi="Arial" w:cs="Arial"/>
+          <w:sz w:val="22"/>
+          <w:szCs w:val="22"/>
+        </w:rPr>
+        <w:t xml:space="preserve"> 192.168.12.1: </w:t>
+      </w:r>
+      <w:proofErr w:type="spellStart"/>
+      <w:r>
+        <w:rPr>
+          <w:rFonts w:ascii="Arial" w:hAnsi="Arial" w:cs="Arial"/>
+          <w:sz w:val="22"/>
+          <w:szCs w:val="22"/>
+        </w:rPr>
+        <w:t>icmp_seq</w:t>
+      </w:r>
+      <w:proofErr w:type="spellEnd"/>
+      <w:r>
+        <w:rPr>
+          <w:rFonts w:ascii="Arial" w:hAnsi="Arial" w:cs="Arial"/>
+          <w:sz w:val="22"/>
+          <w:szCs w:val="22"/>
+        </w:rPr>
+        <w:t xml:space="preserve">=76 </w:t>
+      </w:r>
+      <w:proofErr w:type="spellStart"/>
+      <w:r>
+        <w:rPr>
+          <w:rFonts w:ascii="Arial" w:hAnsi="Arial" w:cs="Arial"/>
+          <w:sz w:val="22"/>
+          <w:szCs w:val="22"/>
+        </w:rPr>
+        <w:t>ttl</w:t>
+      </w:r>
+      <w:proofErr w:type="spellEnd"/>
+      <w:r>
+        <w:rPr>
+          <w:rFonts w:ascii="Arial" w:hAnsi="Arial" w:cs="Arial"/>
+          <w:sz w:val="22"/>
+          <w:szCs w:val="22"/>
+        </w:rPr>
+        <w:t>=64 time=0.055 ms</w:t>
+      </w:r>
+      <w:r>
+        <w:rPr>
+          <w:rFonts w:ascii="Arial" w:hAnsi="Arial" w:cs="Arial"/>
+          <w:sz w:val="22"/>
+          <w:szCs w:val="22"/>
+        </w:rPr>
+        <w:t>).</w:t>
+      </w:r>
+    </w:p>
+    <w:p>
+      <w:pPr>
+        <w:rPr>
+          <w:rFonts w:ascii="Arial" w:hAnsi="Arial" w:cs="Arial"/>
+          <w:sz w:val="22"/>
+          <w:szCs w:val="22"/>
+        </w:rPr>
+      </w:pPr>
+    </w:p>
+    <w:p>
+      <w:pPr>
+        <w:rPr>
+          <w:rFonts w:ascii="Arial" w:hAnsi="Arial" w:cs="Arial"/>
+          <w:sz w:val="22"/>
+          <w:szCs w:val="22"/>
+        </w:rPr>
+      </w:pPr>
+    </w:p>
+    <w:p>
+      <w:pPr>
+        <w:rPr>
+          <w:rFonts w:ascii="Arial" w:hAnsi="Arial" w:cs="Arial"/>
+          <w:sz w:val="22"/>
+          <w:szCs w:val="22"/>
+        </w:rPr>
+      </w:pPr>
+    </w:p>
+    <w:p>
+      <w:pPr>
+        <w:rPr>
+          <w:rFonts w:ascii="Arial" w:hAnsi="Arial" w:cs="Arial"/>
+          <w:sz w:val="22"/>
+          <w:szCs w:val="22"/>
+        </w:rPr>
+      </w:pPr>
+    </w:p>
+    <w:p>
+      <w:pPr>
+        <w:rPr>
+          <w:rFonts w:ascii="Arial" w:hAnsi="Arial" w:cs="Arial"/>
+          <w:sz w:val="22"/>
+          <w:szCs w:val="22"/>
+        </w:rPr>
+      </w:pPr>
+      <w:r>
+        <w:rPr>
+          <w:rFonts w:ascii="Arial" w:hAnsi="Arial" w:cs="Arial"/>
+          <w:sz w:val="22"/>
+          <w:szCs w:val="22"/>
+        </w:rPr>
+        <w:t xml:space="preserve"> </w:t>
+      </w:r>
+    </w:p>
+    <w:p>
+      <w:pPr>
+        <w:rPr>
+          <w:rFonts w:ascii="Arial" w:hAnsi="Arial" w:cs="Arial"/>
+          <w:sz w:val="22"/>
+          <w:szCs w:val="22"/>
+        </w:rPr>
+      </w:pPr>
+      <w:r>
+        <w:rPr>
+          <w:rFonts w:ascii="Arial" w:hAnsi="Arial" w:cs="Arial"/>
+          <w:sz w:val="22"/>
+          <w:szCs w:val="22"/>
+        </w:rPr>
+        <w:tab/>
+      </w:r>
     </w:p>
     <w:sectPr>
+      <w:headerReference w:type="default" r:id="rId8"/>
+      <w:footerReference w:type="default" r:id="rId9"/>
       <w:pgSz w:w="12240" w:h="15840"/>
       <w:pgMar w:top="1417" w:right="1701" w:bottom="1417" w:left="1701" w:header="708" w:footer="708" w:gutter="0"/>
       <w:cols w:space="708"/>
@@ -7772,6 +9661,140 @@
     </w:sectPr>
   </w:body>
 </w:document>
+</file>
+
+<file path=word/endnotes.xml><?xml version="1.0" encoding="utf-8"?>
+<w:endnotes xmlns:wpc="http://schemas.microsoft.com/office/word/2010/wordprocessingCanvas" xmlns:cx="http://schemas.microsoft.com/office/drawing/2014/chartex" xmlns:cx1="http://schemas.microsoft.com/office/drawing/2015/9/8/chartex" xmlns:cx2="http://schemas.microsoft.com/office/drawing/2015/10/21/chartex" xmlns:cx3="http://schemas.microsoft.com/office/drawing/2016/5/9/chartex" xmlns:cx4="http://schemas.microsoft.com/office/drawing/2016/5/10/chartex" xmlns:cx5="http://schemas.microsoft.com/office/drawing/2016/5/11/chartex" xmlns:cx6="http://schemas.microsoft.com/office/drawing/2016/5/12/chartex" xmlns:cx7="http://schemas.microsoft.com/office/drawing/2016/5/13/chartex" xmlns:cx8="http://schemas.microsoft.com/office/drawing/2016/5/14/chartex" xmlns:mc="http://schemas.openxmlformats.org/markup-compatibility/2006" xmlns:aink="http://schemas.microsoft.com/office/drawing/2016/ink" xmlns:am3d="http://schemas.microsoft.com/office/drawing/2017/model3d" xmlns:o="urn:schemas-microsoft-com:office:office" xmlns:r="http://schemas.openxmlformats.org/officeDocument/2006/relationships" xmlns:m="http://schemas.openxmlformats.org/officeDocument/2006/math" xmlns:v="urn:schemas-microsoft-com:vml" xmlns:wp14="http://schemas.microsoft.com/office/word/2010/wordprocessingDrawing" xmlns:wp="http://schemas.openxmlformats.org/drawingml/2006/wordprocessingDrawing" xmlns:w10="urn:schemas-microsoft-com:office:word" xmlns:w="http://schemas.openxmlformats.org/wordprocessingml/2006/main" xmlns:w14="http://schemas.microsoft.com/office/word/2010/wordml" xmlns:w15="http://schemas.microsoft.com/office/word/2012/wordml" xmlns:w16cex="http://schemas.microsoft.com/office/word/2018/wordml/cex" xmlns:w16cid="http://schemas.microsoft.com/office/word/2016/wordml/cid" xmlns:w16="http://schemas.microsoft.com/office/word/2018/wordml" xmlns:w16se="http://schemas.microsoft.com/office/word/2015/wordml/symex" xmlns:wpg="http://schemas.microsoft.com/office/word/2010/wordprocessingGroup" xmlns:wpi="http://schemas.microsoft.com/office/word/2010/wordprocessingInk" xmlns:wne="http://schemas.microsoft.com/office/word/2006/wordml" xmlns:wps="http://schemas.microsoft.com/office/word/2010/wordprocessingShape" mc:Ignorable="w14 w15 w16se w16cid w16 w16cex wp14">
+  <w:endnote w:type="separator" w:id="-1">
+    <w:p>
+      <w:r>
+        <w:separator/>
+      </w:r>
+    </w:p>
+  </w:endnote>
+  <w:endnote w:type="continuationSeparator" w:id="0">
+    <w:p>
+      <w:r>
+        <w:continuationSeparator/>
+      </w:r>
+    </w:p>
+  </w:endnote>
+</w:endnotes>
+</file>
+
+<file path=word/footer1.xml><?xml version="1.0" encoding="utf-8"?>
+<w:ftr xmlns:wpc="http://schemas.microsoft.com/office/word/2010/wordprocessingCanvas" xmlns:cx="http://schemas.microsoft.com/office/drawing/2014/chartex" xmlns:cx1="http://schemas.microsoft.com/office/drawing/2015/9/8/chartex" xmlns:cx2="http://schemas.microsoft.com/office/drawing/2015/10/21/chartex" xmlns:cx3="http://schemas.microsoft.com/office/drawing/2016/5/9/chartex" xmlns:cx4="http://schemas.microsoft.com/office/drawing/2016/5/10/chartex" xmlns:cx5="http://schemas.microsoft.com/office/drawing/2016/5/11/chartex" xmlns:cx6="http://schemas.microsoft.com/office/drawing/2016/5/12/chartex" xmlns:cx7="http://schemas.microsoft.com/office/drawing/2016/5/13/chartex" xmlns:cx8="http://schemas.microsoft.com/office/drawing/2016/5/14/chartex" xmlns:mc="http://schemas.openxmlformats.org/markup-compatibility/2006" xmlns:aink="http://schemas.microsoft.com/office/drawing/2016/ink" xmlns:am3d="http://schemas.microsoft.com/office/drawing/2017/model3d" xmlns:o="urn:schemas-microsoft-com:office:office" xmlns:r="http://schemas.openxmlformats.org/officeDocument/2006/relationships" xmlns:m="http://schemas.openxmlformats.org/officeDocument/2006/math" xmlns:v="urn:schemas-microsoft-com:vml" xmlns:wp14="http://schemas.microsoft.com/office/word/2010/wordprocessingDrawing" xmlns:wp="http://schemas.openxmlformats.org/drawingml/2006/wordprocessingDrawing" xmlns:w10="urn:schemas-microsoft-com:office:word" xmlns:w="http://schemas.openxmlformats.org/wordprocessingml/2006/main" xmlns:w14="http://schemas.microsoft.com/office/word/2010/wordml" xmlns:w15="http://schemas.microsoft.com/office/word/2012/wordml" xmlns:w16cex="http://schemas.microsoft.com/office/word/2018/wordml/cex" xmlns:w16cid="http://schemas.microsoft.com/office/word/2016/wordml/cid" xmlns:w16="http://schemas.microsoft.com/office/word/2018/wordml" xmlns:w16se="http://schemas.microsoft.com/office/word/2015/wordml/symex" xmlns:wpg="http://schemas.microsoft.com/office/word/2010/wordprocessingGroup" xmlns:wpi="http://schemas.microsoft.com/office/word/2010/wordprocessingInk" xmlns:wne="http://schemas.microsoft.com/office/word/2006/wordml" xmlns:wps="http://schemas.microsoft.com/office/word/2010/wordprocessingShape" mc:Ignorable="w14 w15 w16se w16cid w16 w16cex wp14">
+  <w:sdt>
+    <w:sdtPr>
+      <w:id w:val="-1989464644"/>
+      <w:docPartObj>
+        <w:docPartGallery w:val="Page Numbers (Bottom of Page)"/>
+        <w:docPartUnique/>
+      </w:docPartObj>
+    </w:sdtPr>
+    <w:sdtContent>
+      <w:p>
+        <w:pPr>
+          <w:pStyle w:val="Piedepgina"/>
+          <w:jc w:val="right"/>
+        </w:pPr>
+        <w:r>
+          <w:fldChar w:fldCharType="begin"/>
+        </w:r>
+        <w:r>
+          <w:instrText>PAGE   \* MERGEFORMAT</w:instrText>
+        </w:r>
+        <w:r>
+          <w:fldChar w:fldCharType="separate"/>
+        </w:r>
+        <w:r>
+          <w:rPr>
+            <w:lang w:val="es-ES"/>
+          </w:rPr>
+          <w:t>2</w:t>
+        </w:r>
+        <w:r>
+          <w:fldChar w:fldCharType="end"/>
+        </w:r>
+      </w:p>
+    </w:sdtContent>
+  </w:sdt>
+  <w:p>
+    <w:pPr>
+      <w:pStyle w:val="Piedepgina"/>
+    </w:pPr>
+  </w:p>
+</w:ftr>
+</file>
+
+<file path=word/footnotes.xml><?xml version="1.0" encoding="utf-8"?>
+<w:footnotes xmlns:wpc="http://schemas.microsoft.com/office/word/2010/wordprocessingCanvas" xmlns:cx="http://schemas.microsoft.com/office/drawing/2014/chartex" xmlns:cx1="http://schemas.microsoft.com/office/drawing/2015/9/8/chartex" xmlns:cx2="http://schemas.microsoft.com/office/drawing/2015/10/21/chartex" xmlns:cx3="http://schemas.microsoft.com/office/drawing/2016/5/9/chartex" xmlns:cx4="http://schemas.microsoft.com/office/drawing/2016/5/10/chartex" xmlns:cx5="http://schemas.microsoft.com/office/drawing/2016/5/11/chartex" xmlns:cx6="http://schemas.microsoft.com/office/drawing/2016/5/12/chartex" xmlns:cx7="http://schemas.microsoft.com/office/drawing/2016/5/13/chartex" xmlns:cx8="http://schemas.microsoft.com/office/drawing/2016/5/14/chartex" xmlns:mc="http://schemas.openxmlformats.org/markup-compatibility/2006" xmlns:aink="http://schemas.microsoft.com/office/drawing/2016/ink" xmlns:am3d="http://schemas.microsoft.com/office/drawing/2017/model3d" xmlns:o="urn:schemas-microsoft-com:office:office" xmlns:r="http://schemas.openxmlformats.org/officeDocument/2006/relationships" xmlns:m="http://schemas.openxmlformats.org/officeDocument/2006/math" xmlns:v="urn:schemas-microsoft-com:vml" xmlns:wp14="http://schemas.microsoft.com/office/word/2010/wordprocessingDrawing" xmlns:wp="http://schemas.openxmlformats.org/drawingml/2006/wordprocessingDrawing" xmlns:w10="urn:schemas-microsoft-com:office:word" xmlns:w="http://schemas.openxmlformats.org/wordprocessingml/2006/main" xmlns:w14="http://schemas.microsoft.com/office/word/2010/wordml" xmlns:w15="http://schemas.microsoft.com/office/word/2012/wordml" xmlns:w16cex="http://schemas.microsoft.com/office/word/2018/wordml/cex" xmlns:w16cid="http://schemas.microsoft.com/office/word/2016/wordml/cid" xmlns:w16="http://schemas.microsoft.com/office/word/2018/wordml" xmlns:w16se="http://schemas.microsoft.com/office/word/2015/wordml/symex" xmlns:wpg="http://schemas.microsoft.com/office/word/2010/wordprocessingGroup" xmlns:wpi="http://schemas.microsoft.com/office/word/2010/wordprocessingInk" xmlns:wne="http://schemas.microsoft.com/office/word/2006/wordml" xmlns:wps="http://schemas.microsoft.com/office/word/2010/wordprocessingShape" mc:Ignorable="w14 w15 w16se w16cid w16 w16cex wp14">
+  <w:footnote w:type="separator" w:id="-1">
+    <w:p>
+      <w:r>
+        <w:separator/>
+      </w:r>
+    </w:p>
+  </w:footnote>
+  <w:footnote w:type="continuationSeparator" w:id="0">
+    <w:p>
+      <w:r>
+        <w:continuationSeparator/>
+      </w:r>
+    </w:p>
+  </w:footnote>
+</w:footnotes>
+</file>
+
+<file path=word/header1.xml><?xml version="1.0" encoding="utf-8"?>
+<w:hdr xmlns:wpc="http://schemas.microsoft.com/office/word/2010/wordprocessingCanvas" xmlns:cx="http://schemas.microsoft.com/office/drawing/2014/chartex" xmlns:cx1="http://schemas.microsoft.com/office/drawing/2015/9/8/chartex" xmlns:cx2="http://schemas.microsoft.com/office/drawing/2015/10/21/chartex" xmlns:cx3="http://schemas.microsoft.com/office/drawing/2016/5/9/chartex" xmlns:cx4="http://schemas.microsoft.com/office/drawing/2016/5/10/chartex" xmlns:cx5="http://schemas.microsoft.com/office/drawing/2016/5/11/chartex" xmlns:cx6="http://schemas.microsoft.com/office/drawing/2016/5/12/chartex" xmlns:cx7="http://schemas.microsoft.com/office/drawing/2016/5/13/chartex" xmlns:cx8="http://schemas.microsoft.com/office/drawing/2016/5/14/chartex" xmlns:mc="http://schemas.openxmlformats.org/markup-compatibility/2006" xmlns:aink="http://schemas.microsoft.com/office/drawing/2016/ink" xmlns:am3d="http://schemas.microsoft.com/office/drawing/2017/model3d" xmlns:o="urn:schemas-microsoft-com:office:office" xmlns:r="http://schemas.openxmlformats.org/officeDocument/2006/relationships" xmlns:m="http://schemas.openxmlformats.org/officeDocument/2006/math" xmlns:v="urn:schemas-microsoft-com:vml" xmlns:wp14="http://schemas.microsoft.com/office/word/2010/wordprocessingDrawing" xmlns:wp="http://schemas.openxmlformats.org/drawingml/2006/wordprocessingDrawing" xmlns:w10="urn:schemas-microsoft-com:office:word" xmlns:w="http://schemas.openxmlformats.org/wordprocessingml/2006/main" xmlns:w14="http://schemas.microsoft.com/office/word/2010/wordml" xmlns:w15="http://schemas.microsoft.com/office/word/2012/wordml" xmlns:w16cex="http://schemas.microsoft.com/office/word/2018/wordml/cex" xmlns:w16cid="http://schemas.microsoft.com/office/word/2016/wordml/cid" xmlns:w16="http://schemas.microsoft.com/office/word/2018/wordml" xmlns:w16se="http://schemas.microsoft.com/office/word/2015/wordml/symex" xmlns:wpg="http://schemas.microsoft.com/office/word/2010/wordprocessingGroup" xmlns:wpi="http://schemas.microsoft.com/office/word/2010/wordprocessingInk" xmlns:wne="http://schemas.microsoft.com/office/word/2006/wordml" xmlns:wps="http://schemas.microsoft.com/office/word/2010/wordprocessingShape" mc:Ignorable="w14 w15 w16se w16cid w16 w16cex wp14">
+  <w:p>
+    <w:pPr>
+      <w:spacing w:line="264" w:lineRule="auto"/>
+    </w:pPr>
+    <w:r>
+      <w:rPr>
+        <w:noProof/>
+      </w:rPr>
+      <w:pict w14:anchorId="441E45DE">
+        <v:rect id="Rectángulo 222" o:spid="_x0000_s2051" style="position:absolute;margin-left:0;margin-top:0;width:580.8pt;height:752.4pt;z-index:251661312;visibility:visible;mso-wrap-style:square;mso-width-percent:950;mso-height-percent:950;mso-wrap-distance-left:9pt;mso-wrap-distance-top:0;mso-wrap-distance-right:9pt;mso-wrap-distance-bottom:0;mso-position-horizontal:center;mso-position-horizontal-relative:page;mso-position-vertical:center;mso-position-vertical-relative:page;mso-width-percent:950;mso-height-percent:950;mso-width-relative:page;mso-height-relative:page;v-text-anchor:middle" o:gfxdata="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" filled="f" strokecolor="#747070 [1614]" strokeweight="1.25pt">
+          <w10:wrap anchorx="page" anchory="page"/>
+        </v:rect>
+      </w:pict>
+    </w:r>
+    <w:sdt>
+      <w:sdtPr>
+        <w:rPr>
+          <w:color w:val="4472C4" w:themeColor="accent1"/>
+          <w:sz w:val="20"/>
+          <w:szCs w:val="20"/>
+        </w:rPr>
+        <w:alias w:val="Título"/>
+        <w:id w:val="15524250"/>
+        <w:placeholder>
+          <w:docPart w:val="A0FCF0C28FD84571A258E7F0A427CE88"/>
+        </w:placeholder>
+        <w:dataBinding w:prefixMappings="xmlns:ns0='http://schemas.openxmlformats.org/package/2006/metadata/core-properties' xmlns:ns1='http://purl.org/dc/elements/1.1/'" w:xpath="/ns0:coreProperties[1]/ns1:title[1]" w:storeItemID="{6C3C8BC8-F283-45AE-878A-BAB7291924A1}"/>
+        <w:text/>
+      </w:sdtPr>
+      <w:sdtContent>
+        <w:r>
+          <w:rPr>
+            <w:color w:val="4472C4" w:themeColor="accent1"/>
+            <w:sz w:val="20"/>
+            <w:szCs w:val="20"/>
+          </w:rPr>
+          <w:t>Arquitectura y Sistemas Operativos</w:t>
+        </w:r>
+      </w:sdtContent>
+    </w:sdt>
+  </w:p>
+  <w:p>
+    <w:pPr>
+      <w:pStyle w:val="Encabezado"/>
+    </w:pPr>
+  </w:p>
+</w:hdr>
 </file>
 
 <file path=word/numbering.xml><?xml version="1.0" encoding="utf-8"?>
@@ -9244,10 +11267,50 @@
       <w:lang w:val="es-AR" w:eastAsia="es-ES"/>
     </w:rPr>
   </w:style>
+  <w:style w:type="paragraph" w:styleId="Ttulo1">
+    <w:name w:val="heading 1"/>
+    <w:basedOn w:val="Normal"/>
+    <w:link w:val="Ttulo1Car"/>
+    <w:uiPriority w:val="9"/>
+    <w:qFormat/>
+    <w:rsid w:val="002C30CD"/>
+    <w:pPr>
+      <w:spacing w:before="100" w:beforeAutospacing="1" w:after="100" w:afterAutospacing="1"/>
+      <w:outlineLvl w:val="0"/>
+    </w:pPr>
+    <w:rPr>
+      <w:b/>
+      <w:bCs/>
+      <w:kern w:val="36"/>
+      <w:sz w:val="48"/>
+      <w:szCs w:val="48"/>
+      <w:lang w:val="x-none" w:eastAsia="es-MX"/>
+    </w:rPr>
+  </w:style>
+  <w:style w:type="paragraph" w:styleId="Ttulo3">
+    <w:name w:val="heading 3"/>
+    <w:basedOn w:val="Normal"/>
+    <w:next w:val="Normal"/>
+    <w:link w:val="Ttulo3Car"/>
+    <w:uiPriority w:val="9"/>
+    <w:semiHidden/>
+    <w:unhideWhenUsed/>
+    <w:qFormat/>
+    <w:rsid w:val="002C30CD"/>
+    <w:pPr>
+      <w:keepNext/>
+      <w:keepLines/>
+      <w:spacing w:before="40"/>
+      <w:outlineLvl w:val="2"/>
+    </w:pPr>
+    <w:rPr>
+      <w:rFonts w:asciiTheme="majorHAnsi" w:eastAsiaTheme="majorEastAsia" w:hAnsiTheme="majorHAnsi" w:cstheme="majorBidi"/>
+      <w:color w:val="1F3763" w:themeColor="accent1" w:themeShade="7F"/>
+    </w:rPr>
+  </w:style>
   <w:style w:type="character" w:default="1" w:styleId="Fuentedeprrafopredeter">
     <w:name w:val="Default Paragraph Font"/>
     <w:uiPriority w:val="1"/>
-    <w:semiHidden/>
     <w:unhideWhenUsed/>
   </w:style>
   <w:style w:type="table" w:default="1" w:styleId="Tablanormal">
@@ -9301,7 +11364,698 @@
       </w:tblBorders>
     </w:tblPr>
   </w:style>
+  <w:style w:type="character" w:styleId="Textoennegrita">
+    <w:name w:val="Strong"/>
+    <w:basedOn w:val="Fuentedeprrafopredeter"/>
+    <w:uiPriority w:val="22"/>
+    <w:qFormat/>
+    <w:rsid w:val="00C863EA"/>
+    <w:rPr>
+      <w:b/>
+      <w:bCs/>
+    </w:rPr>
+  </w:style>
+  <w:style w:type="character" w:customStyle="1" w:styleId="Ttulo1Car">
+    <w:name w:val="Título 1 Car"/>
+    <w:basedOn w:val="Fuentedeprrafopredeter"/>
+    <w:link w:val="Ttulo1"/>
+    <w:uiPriority w:val="9"/>
+    <w:rsid w:val="002C30CD"/>
+    <w:rPr>
+      <w:rFonts w:ascii="Times New Roman" w:eastAsia="Times New Roman" w:hAnsi="Times New Roman" w:cs="Times New Roman"/>
+      <w:b/>
+      <w:bCs/>
+      <w:kern w:val="36"/>
+      <w:sz w:val="48"/>
+      <w:szCs w:val="48"/>
+      <w:lang w:val="x-none" w:eastAsia="es-MX"/>
+    </w:rPr>
+  </w:style>
+  <w:style w:type="paragraph" w:customStyle="1" w:styleId="Default">
+    <w:name w:val="Default"/>
+    <w:rsid w:val="002C30CD"/>
+    <w:pPr>
+      <w:autoSpaceDE w:val="0"/>
+      <w:autoSpaceDN w:val="0"/>
+      <w:adjustRightInd w:val="0"/>
+      <w:spacing w:after="0" w:line="240" w:lineRule="auto"/>
+    </w:pPr>
+    <w:rPr>
+      <w:rFonts w:ascii="Arial" w:eastAsia="Calibri" w:hAnsi="Arial" w:cs="Arial"/>
+      <w:color w:val="000000"/>
+      <w:sz w:val="24"/>
+      <w:szCs w:val="24"/>
+      <w:lang w:val="es-AR" w:eastAsia="es-AR"/>
+    </w:rPr>
+  </w:style>
+  <w:style w:type="character" w:customStyle="1" w:styleId="Ttulo3Car">
+    <w:name w:val="Título 3 Car"/>
+    <w:basedOn w:val="Fuentedeprrafopredeter"/>
+    <w:link w:val="Ttulo3"/>
+    <w:uiPriority w:val="9"/>
+    <w:semiHidden/>
+    <w:rsid w:val="002C30CD"/>
+    <w:rPr>
+      <w:rFonts w:asciiTheme="majorHAnsi" w:eastAsiaTheme="majorEastAsia" w:hAnsiTheme="majorHAnsi" w:cstheme="majorBidi"/>
+      <w:color w:val="1F3763" w:themeColor="accent1" w:themeShade="7F"/>
+      <w:sz w:val="24"/>
+      <w:szCs w:val="24"/>
+      <w:lang w:val="es-AR" w:eastAsia="es-ES"/>
+    </w:rPr>
+  </w:style>
+  <w:style w:type="paragraph" w:styleId="Encabezado">
+    <w:name w:val="header"/>
+    <w:basedOn w:val="Normal"/>
+    <w:link w:val="EncabezadoCar"/>
+    <w:uiPriority w:val="99"/>
+    <w:unhideWhenUsed/>
+    <w:rsid w:val="001029B2"/>
+    <w:pPr>
+      <w:tabs>
+        <w:tab w:val="center" w:pos="4419"/>
+        <w:tab w:val="right" w:pos="8838"/>
+      </w:tabs>
+    </w:pPr>
+  </w:style>
+  <w:style w:type="character" w:customStyle="1" w:styleId="EncabezadoCar">
+    <w:name w:val="Encabezado Car"/>
+    <w:basedOn w:val="Fuentedeprrafopredeter"/>
+    <w:link w:val="Encabezado"/>
+    <w:uiPriority w:val="99"/>
+    <w:rsid w:val="001029B2"/>
+    <w:rPr>
+      <w:rFonts w:ascii="Times New Roman" w:eastAsia="Times New Roman" w:hAnsi="Times New Roman" w:cs="Times New Roman"/>
+      <w:sz w:val="24"/>
+      <w:szCs w:val="24"/>
+      <w:lang w:val="es-AR" w:eastAsia="es-ES"/>
+    </w:rPr>
+  </w:style>
+  <w:style w:type="paragraph" w:styleId="Piedepgina">
+    <w:name w:val="footer"/>
+    <w:basedOn w:val="Normal"/>
+    <w:link w:val="PiedepginaCar"/>
+    <w:uiPriority w:val="99"/>
+    <w:unhideWhenUsed/>
+    <w:rsid w:val="001029B2"/>
+    <w:pPr>
+      <w:tabs>
+        <w:tab w:val="center" w:pos="4419"/>
+        <w:tab w:val="right" w:pos="8838"/>
+      </w:tabs>
+    </w:pPr>
+  </w:style>
+  <w:style w:type="character" w:customStyle="1" w:styleId="PiedepginaCar">
+    <w:name w:val="Pie de página Car"/>
+    <w:basedOn w:val="Fuentedeprrafopredeter"/>
+    <w:link w:val="Piedepgina"/>
+    <w:uiPriority w:val="99"/>
+    <w:rsid w:val="001029B2"/>
+    <w:rPr>
+      <w:rFonts w:ascii="Times New Roman" w:eastAsia="Times New Roman" w:hAnsi="Times New Roman" w:cs="Times New Roman"/>
+      <w:sz w:val="24"/>
+      <w:szCs w:val="24"/>
+      <w:lang w:val="es-AR" w:eastAsia="es-ES"/>
+    </w:rPr>
+  </w:style>
 </w:styles>
+</file>
+
+<file path=word/glossary/document.xml><?xml version="1.0" encoding="utf-8"?>
+<w:glossaryDocument xmlns:wpc="http://schemas.microsoft.com/office/word/2010/wordprocessingCanvas" xmlns:cx="http://schemas.microsoft.com/office/drawing/2014/chartex" xmlns:cx1="http://schemas.microsoft.com/office/drawing/2015/9/8/chartex" xmlns:cx2="http://schemas.microsoft.com/office/drawing/2015/10/21/chartex" xmlns:cx3="http://schemas.microsoft.com/office/drawing/2016/5/9/chartex" xmlns:cx4="http://schemas.microsoft.com/office/drawing/2016/5/10/chartex" xmlns:cx5="http://schemas.microsoft.com/office/drawing/2016/5/11/chartex" xmlns:cx6="http://schemas.microsoft.com/office/drawing/2016/5/12/chartex" xmlns:cx7="http://schemas.microsoft.com/office/drawing/2016/5/13/chartex" xmlns:cx8="http://schemas.microsoft.com/office/drawing/2016/5/14/chartex" xmlns:mc="http://schemas.openxmlformats.org/markup-compatibility/2006" xmlns:aink="http://schemas.microsoft.com/office/drawing/2016/ink" xmlns:am3d="http://schemas.microsoft.com/office/drawing/2017/model3d" xmlns:o="urn:schemas-microsoft-com:office:office" xmlns:r="http://schemas.openxmlformats.org/officeDocument/2006/relationships" xmlns:m="http://schemas.openxmlformats.org/officeDocument/2006/math" xmlns:v="urn:schemas-microsoft-com:vml" xmlns:wp14="http://schemas.microsoft.com/office/word/2010/wordprocessingDrawing" xmlns:wp="http://schemas.openxmlformats.org/drawingml/2006/wordprocessingDrawing" xmlns:w10="urn:schemas-microsoft-com:office:word" xmlns:w="http://schemas.openxmlformats.org/wordprocessingml/2006/main" xmlns:w14="http://schemas.microsoft.com/office/word/2010/wordml" xmlns:w15="http://schemas.microsoft.com/office/word/2012/wordml" xmlns:w16cex="http://schemas.microsoft.com/office/word/2018/wordml/cex" xmlns:w16cid="http://schemas.microsoft.com/office/word/2016/wordml/cid" xmlns:w16="http://schemas.microsoft.com/office/word/2018/wordml" xmlns:w16se="http://schemas.microsoft.com/office/word/2015/wordml/symex" xmlns:wpg="http://schemas.microsoft.com/office/word/2010/wordprocessingGroup" xmlns:wpi="http://schemas.microsoft.com/office/word/2010/wordprocessingInk" xmlns:wne="http://schemas.microsoft.com/office/word/2006/wordml" xmlns:wps="http://schemas.microsoft.com/office/word/2010/wordprocessingShape" mc:Ignorable="w14 w15 w16se w16cid w16 w16cex wp14">
+  <w:docParts>
+    <w:docPart>
+      <w:docPartPr>
+        <w:name w:val="A0FCF0C28FD84571A258E7F0A427CE88"/>
+        <w:category>
+          <w:name w:val="General"/>
+          <w:gallery w:val="placeholder"/>
+        </w:category>
+        <w:types>
+          <w:type w:val="bbPlcHdr"/>
+        </w:types>
+        <w:behaviors>
+          <w:behavior w:val="content"/>
+        </w:behaviors>
+        <w:guid w:val="{BCABC23E-C5A5-461D-A3F3-791533FCD9F6}"/>
+      </w:docPartPr>
+      <w:docPartBody>
+        <w:p>
+          <w:pPr>
+            <w:pStyle w:val="A0FCF0C28FD84571A258E7F0A427CE88"/>
+          </w:pPr>
+          <w:r>
+            <w:rPr>
+              <w:color w:val="4472C4" w:themeColor="accent1"/>
+              <w:sz w:val="20"/>
+              <w:szCs w:val="20"/>
+              <w:lang w:val="es-ES"/>
+            </w:rPr>
+            <w:t>[Título del documento]</w:t>
+          </w:r>
+        </w:p>
+      </w:docPartBody>
+    </w:docPart>
+  </w:docParts>
+</w:glossaryDocument>
+</file>
+
+<file path=word/glossary/fontTable.xml><?xml version="1.0" encoding="utf-8"?>
+<w:fonts xmlns:mc="http://schemas.openxmlformats.org/markup-compatibility/2006" xmlns:r="http://schemas.openxmlformats.org/officeDocument/2006/relationships" xmlns:w="http://schemas.openxmlformats.org/wordprocessingml/2006/main" xmlns:w14="http://schemas.microsoft.com/office/word/2010/wordml" xmlns:w15="http://schemas.microsoft.com/office/word/2012/wordml" xmlns:w16cex="http://schemas.microsoft.com/office/word/2018/wordml/cex" xmlns:w16cid="http://schemas.microsoft.com/office/word/2016/wordml/cid" xmlns:w16="http://schemas.microsoft.com/office/word/2018/wordml" xmlns:w16se="http://schemas.microsoft.com/office/word/2015/wordml/symex" mc:Ignorable="w14 w15 w16se w16cid w16 w16cex">
+  <w:font w:name="Symbol">
+    <w:panose1 w:val="05050102010706020507"/>
+    <w:charset w:val="02"/>
+    <w:family w:val="roman"/>
+    <w:pitch w:val="variable"/>
+    <w:sig w:usb0="00000000" w:usb1="10000000" w:usb2="00000000" w:usb3="00000000" w:csb0="80000000" w:csb1="00000000"/>
+  </w:font>
+  <w:font w:name="Times New Roman">
+    <w:panose1 w:val="02020603050405020304"/>
+    <w:charset w:val="00"/>
+    <w:family w:val="roman"/>
+    <w:pitch w:val="variable"/>
+    <w:sig w:usb0="E0002AFF" w:usb1="C0007843" w:usb2="00000009" w:usb3="00000000" w:csb0="000001FF" w:csb1="00000000"/>
+  </w:font>
+  <w:font w:name="Courier New">
+    <w:panose1 w:val="02070309020205020404"/>
+    <w:charset w:val="00"/>
+    <w:family w:val="modern"/>
+    <w:pitch w:val="fixed"/>
+    <w:sig w:usb0="E0002EFF" w:usb1="C0007843" w:usb2="00000009" w:usb3="00000000" w:csb0="000001FF" w:csb1="00000000"/>
+  </w:font>
+  <w:font w:name="Wingdings">
+    <w:panose1 w:val="05000000000000000000"/>
+    <w:charset w:val="02"/>
+    <w:family w:val="auto"/>
+    <w:pitch w:val="variable"/>
+    <w:sig w:usb0="00000000" w:usb1="10000000" w:usb2="00000000" w:usb3="00000000" w:csb0="80000000" w:csb1="00000000"/>
+  </w:font>
+  <w:font w:name="Calibri">
+    <w:panose1 w:val="020F0502020204030204"/>
+    <w:charset w:val="00"/>
+    <w:family w:val="swiss"/>
+    <w:pitch w:val="variable"/>
+    <w:sig w:usb0="E00002FF" w:usb1="4000ACFF" w:usb2="00000001" w:usb3="00000000" w:csb0="0000019F" w:csb1="00000000"/>
+  </w:font>
+  <w:font w:name="Calibri Light">
+    <w:panose1 w:val="020F0302020204030204"/>
+    <w:charset w:val="00"/>
+    <w:family w:val="swiss"/>
+    <w:pitch w:val="variable"/>
+    <w:sig w:usb0="A00002EF" w:usb1="4000207B" w:usb2="00000000" w:usb3="00000000" w:csb0="0000009F" w:csb1="00000000"/>
+  </w:font>
+  <w:font w:name="Arial">
+    <w:panose1 w:val="020B0604020202020204"/>
+    <w:charset w:val="00"/>
+    <w:family w:val="swiss"/>
+    <w:pitch w:val="variable"/>
+    <w:sig w:usb0="E0002AFF" w:usb1="C0007843" w:usb2="00000009" w:usb3="00000000" w:csb0="000001FF" w:csb1="00000000"/>
+  </w:font>
+</w:fonts>
+</file>
+
+<file path=word/glossary/settings.xml><?xml version="1.0" encoding="utf-8"?>
+<w:settings xmlns:mc="http://schemas.openxmlformats.org/markup-compatibility/2006" xmlns:o="urn:schemas-microsoft-com:office:office" xmlns:r="http://schemas.openxmlformats.org/officeDocument/2006/relationships" xmlns:m="http://schemas.openxmlformats.org/officeDocument/2006/math" xmlns:v="urn:schemas-microsoft-com:vml" xmlns:w10="urn:schemas-microsoft-com:office:word" xmlns:w="http://schemas.openxmlformats.org/wordprocessingml/2006/main" xmlns:w14="http://schemas.microsoft.com/office/word/2010/wordml" xmlns:w15="http://schemas.microsoft.com/office/word/2012/wordml" xmlns:w16cex="http://schemas.microsoft.com/office/word/2018/wordml/cex" xmlns:w16cid="http://schemas.microsoft.com/office/word/2016/wordml/cid" xmlns:w16="http://schemas.microsoft.com/office/word/2018/wordml" xmlns:w16se="http://schemas.microsoft.com/office/word/2015/wordml/symex" xmlns:sl="http://schemas.openxmlformats.org/schemaLibrary/2006/main" mc:Ignorable="w14 w15 w16se w16cid w16 w16cex">
+  <w:view w:val="normal"/>
+  <w:defaultTabStop w:val="708"/>
+  <w:hyphenationZone w:val="425"/>
+  <w:characterSpacingControl w:val="doNotCompress"/>
+  <w:compat>
+    <w:useFELayout/>
+    <w:compatSetting w:name="compatibilityMode" w:uri="http://schemas.microsoft.com/office/word" w:val="15"/>
+    <w:compatSetting w:name="overrideTableStyleFontSizeAndJustification" w:uri="http://schemas.microsoft.com/office/word" w:val="1"/>
+    <w:compatSetting w:name="enableOpenTypeFeatures" w:uri="http://schemas.microsoft.com/office/word" w:val="1"/>
+    <w:compatSetting w:name="doNotFlipMirrorIndents" w:uri="http://schemas.microsoft.com/office/word" w:val="1"/>
+    <w:compatSetting w:name="differentiateMultirowTableHeaders" w:uri="http://schemas.microsoft.com/office/word" w:val="1"/>
+    <w:compatSetting w:name="useWord2013TrackBottomHyphenation" w:uri="http://schemas.microsoft.com/office/word" w:val="0"/>
+  </w:compat>
+  <w:rsids>
+    <w:rsidRoot w:val="000E5EB9"/>
+    <w:rsid w:val="000E5EB9"/>
+    <w:rsid w:val="00EF5BB0"/>
+  </w:rsids>
+  <m:mathPr>
+    <m:mathFont m:val="Cambria Math"/>
+    <m:brkBin m:val="before"/>
+    <m:brkBinSub m:val="--"/>
+    <m:smallFrac m:val="0"/>
+    <m:dispDef/>
+    <m:lMargin m:val="0"/>
+    <m:rMargin m:val="0"/>
+    <m:defJc m:val="centerGroup"/>
+    <m:wrapIndent m:val="1440"/>
+    <m:intLim m:val="subSup"/>
+    <m:naryLim m:val="undOvr"/>
+  </m:mathPr>
+  <w:themeFontLang w:val="es-MX"/>
+  <w:clrSchemeMapping w:bg1="light1" w:t1="dark1" w:bg2="light2" w:t2="dark2" w:accent1="accent1" w:accent2="accent2" w:accent3="accent3" w:accent4="accent4" w:accent5="accent5" w:accent6="accent6" w:hyperlink="hyperlink" w:followedHyperlink="followedHyperlink"/>
+  <w:decimalSymbol w:val="."/>
+  <w:listSeparator w:val=","/>
+  <w15:chartTrackingRefBased/>
+</w:settings>
+</file>
+
+<file path=word/glossary/styles.xml><?xml version="1.0" encoding="utf-8"?>
+<w:styles xmlns:mc="http://schemas.openxmlformats.org/markup-compatibility/2006" xmlns:r="http://schemas.openxmlformats.org/officeDocument/2006/relationships" xmlns:w="http://schemas.openxmlformats.org/wordprocessingml/2006/main" xmlns:w14="http://schemas.microsoft.com/office/word/2010/wordml" xmlns:w15="http://schemas.microsoft.com/office/word/2012/wordml" xmlns:w16cex="http://schemas.microsoft.com/office/word/2018/wordml/cex" xmlns:w16cid="http://schemas.microsoft.com/office/word/2016/wordml/cid" xmlns:w16="http://schemas.microsoft.com/office/word/2018/wordml" xmlns:w16se="http://schemas.microsoft.com/office/word/2015/wordml/symex" mc:Ignorable="w14 w15 w16se w16cid w16 w16cex">
+  <w:docDefaults>
+    <w:rPrDefault>
+      <w:rPr>
+        <w:rFonts w:asciiTheme="minorHAnsi" w:eastAsiaTheme="minorEastAsia" w:hAnsiTheme="minorHAnsi" w:cstheme="minorBidi"/>
+        <w:sz w:val="22"/>
+        <w:szCs w:val="22"/>
+        <w:lang w:val="es-MX" w:eastAsia="es-MX" w:bidi="ar-SA"/>
+      </w:rPr>
+    </w:rPrDefault>
+    <w:pPrDefault>
+      <w:pPr>
+        <w:spacing w:after="160" w:line="259" w:lineRule="auto"/>
+      </w:pPr>
+    </w:pPrDefault>
+  </w:docDefaults>
+  <w:latentStyles w:defLockedState="0" w:defUIPriority="99" w:defSemiHidden="0" w:defUnhideWhenUsed="0" w:defQFormat="0" w:count="376">
+    <w:lsdException w:name="Normal" w:uiPriority="0" w:qFormat="1"/>
+    <w:lsdException w:name="heading 1" w:uiPriority="9" w:qFormat="1"/>
+    <w:lsdException w:name="heading 2" w:semiHidden="1" w:uiPriority="9" w:unhideWhenUsed="1" w:qFormat="1"/>
+    <w:lsdException w:name="heading 3" w:semiHidden="1" w:uiPriority="9" w:unhideWhenUsed="1" w:qFormat="1"/>
+    <w:lsdException w:name="heading 4" w:semiHidden="1" w:uiPriority="9" w:unhideWhenUsed="1" w:qFormat="1"/>
+    <w:lsdException w:name="heading 5" w:semiHidden="1" w:uiPriority="9" w:unhideWhenUsed="1" w:qFormat="1"/>
+    <w:lsdException w:name="heading 6" w:semiHidden="1" w:uiPriority="9" w:unhideWhenUsed="1" w:qFormat="1"/>
+    <w:lsdException w:name="heading 7" w:semiHidden="1" w:uiPriority="9" w:unhideWhenUsed="1" w:qFormat="1"/>
+    <w:lsdException w:name="heading 8" w:semiHidden="1" w:uiPriority="9" w:unhideWhenUsed="1" w:qFormat="1"/>
+    <w:lsdException w:name="heading 9" w:semiHidden="1" w:uiPriority="9" w:unhideWhenUsed="1" w:qFormat="1"/>
+    <w:lsdException w:name="index 1" w:semiHidden="1" w:unhideWhenUsed="1"/>
+    <w:lsdException w:name="index 2" w:semiHidden="1" w:unhideWhenUsed="1"/>
+    <w:lsdException w:name="index 3" w:semiHidden="1" w:unhideWhenUsed="1"/>
+    <w:lsdException w:name="index 4" w:semiHidden="1" w:unhideWhenUsed="1"/>
+    <w:lsdException w:name="index 5" w:semiHidden="1" w:unhideWhenUsed="1"/>
+    <w:lsdException w:name="index 6" w:semiHidden="1" w:unhideWhenUsed="1"/>
+    <w:lsdException w:name="index 7" w:semiHidden="1" w:unhideWhenUsed="1"/>
+    <w:lsdException w:name="index 8" w:semiHidden="1" w:unhideWhenUsed="1"/>
+    <w:lsdException w:name="index 9" w:semiHidden="1" w:unhideWhenUsed="1"/>
+    <w:lsdException w:name="toc 1" w:semiHidden="1" w:uiPriority="39" w:unhideWhenUsed="1"/>
+    <w:lsdException w:name="toc 2" w:semiHidden="1" w:uiPriority="39" w:unhideWhenUsed="1"/>
+    <w:lsdException w:name="toc 3" w:semiHidden="1" w:uiPriority="39" w:unhideWhenUsed="1"/>
+    <w:lsdException w:name="toc 4" w:semiHidden="1" w:uiPriority="39" w:unhideWhenUsed="1"/>
+    <w:lsdException w:name="toc 5" w:semiHidden="1" w:uiPriority="39" w:unhideWhenUsed="1"/>
+    <w:lsdException w:name="toc 6" w:semiHidden="1" w:uiPriority="39" w:unhideWhenUsed="1"/>
+    <w:lsdException w:name="toc 7" w:semiHidden="1" w:uiPriority="39" w:unhideWhenUsed="1"/>
+    <w:lsdException w:name="toc 8" w:semiHidden="1" w:uiPriority="39" w:unhideWhenUsed="1"/>
+    <w:lsdException w:name="toc 9" w:semiHidden="1" w:uiPriority="39" w:unhideWhenUsed="1"/>
+    <w:lsdException w:name="Normal Indent" w:semiHidden="1" w:unhideWhenUsed="1"/>
+    <w:lsdException w:name="footnote text" w:semiHidden="1" w:unhideWhenUsed="1"/>
+    <w:lsdException w:name="annotation text" w:semiHidden="1" w:unhideWhenUsed="1"/>
+    <w:lsdException w:name="header" w:semiHidden="1" w:unhideWhenUsed="1"/>
+    <w:lsdException w:name="footer" w:semiHidden="1" w:unhideWhenUsed="1"/>
+    <w:lsdException w:name="index heading" w:semiHidden="1" w:unhideWhenUsed="1"/>
+    <w:lsdException w:name="caption" w:semiHidden="1" w:uiPriority="35" w:unhideWhenUsed="1" w:qFormat="1"/>
+    <w:lsdException w:name="table of figures" w:semiHidden="1" w:unhideWhenUsed="1"/>
+    <w:lsdException w:name="envelope address" w:semiHidden="1" w:unhideWhenUsed="1"/>
+    <w:lsdException w:name="envelope return" w:semiHidden="1" w:unhideWhenUsed="1"/>
+    <w:lsdException w:name="footnote reference" w:semiHidden="1" w:unhideWhenUsed="1"/>
+    <w:lsdException w:name="annotation reference" w:semiHidden="1" w:unhideWhenUsed="1"/>
+    <w:lsdException w:name="line number" w:semiHidden="1" w:unhideWhenUsed="1"/>
+    <w:lsdException w:name="page number" w:semiHidden="1" w:unhideWhenUsed="1"/>
+    <w:lsdException w:name="endnote reference" w:semiHidden="1" w:unhideWhenUsed="1"/>
+    <w:lsdException w:name="endnote text" w:semiHidden="1" w:unhideWhenUsed="1"/>
+    <w:lsdException w:name="table of authorities" w:semiHidden="1" w:unhideWhenUsed="1"/>
+    <w:lsdException w:name="macro" w:semiHidden="1" w:unhideWhenUsed="1"/>
+    <w:lsdException w:name="toa heading" w:semiHidden="1" w:unhideWhenUsed="1"/>
+    <w:lsdException w:name="List" w:semiHidden="1" w:unhideWhenUsed="1"/>
+    <w:lsdException w:name="List Bullet" w:semiHidden="1" w:unhideWhenUsed="1"/>
+    <w:lsdException w:name="List Number" w:semiHidden="1" w:unhideWhenUsed="1"/>
+    <w:lsdException w:name="List 2" w:semiHidden="1" w:unhideWhenUsed="1"/>
+    <w:lsdException w:name="List 3" w:semiHidden="1" w:unhideWhenUsed="1"/>
+    <w:lsdException w:name="List 4" w:semiHidden="1" w:unhideWhenUsed="1"/>
+    <w:lsdException w:name="List 5" w:semiHidden="1" w:unhideWhenUsed="1"/>
+    <w:lsdException w:name="List Bullet 2" w:semiHidden="1" w:unhideWhenUsed="1"/>
+    <w:lsdException w:name="List Bullet 3" w:semiHidden="1" w:unhideWhenUsed="1"/>
+    <w:lsdException w:name="List Bullet 4" w:semiHidden="1" w:unhideWhenUsed="1"/>
+    <w:lsdException w:name="List Bullet 5" w:semiHidden="1" w:unhideWhenUsed="1"/>
+    <w:lsdException w:name="List Number 2" w:semiHidden="1" w:unhideWhenUsed="1"/>
+    <w:lsdException w:name="List Number 3" w:semiHidden="1" w:unhideWhenUsed="1"/>
+    <w:lsdException w:name="List Number 4" w:semiHidden="1" w:unhideWhenUsed="1"/>
+    <w:lsdException w:name="List Number 5" w:semiHidden="1" w:unhideWhenUsed="1"/>
+    <w:lsdException w:name="Title" w:uiPriority="10" w:qFormat="1"/>
+    <w:lsdException w:name="Closing" w:semiHidden="1" w:unhideWhenUsed="1"/>
+    <w:lsdException w:name="Signature" w:semiHidden="1" w:unhideWhenUsed="1"/>
+    <w:lsdException w:name="Default Paragraph Font" w:semiHidden="1" w:uiPriority="1" w:unhideWhenUsed="1"/>
+    <w:lsdException w:name="Body Text" w:semiHidden="1" w:unhideWhenUsed="1"/>
+    <w:lsdException w:name="Body Text Indent" w:semiHidden="1" w:unhideWhenUsed="1"/>
+    <w:lsdException w:name="List Continue" w:semiHidden="1" w:unhideWhenUsed="1"/>
+    <w:lsdException w:name="List Continue 2" w:semiHidden="1" w:unhideWhenUsed="1"/>
+    <w:lsdException w:name="List Continue 3" w:semiHidden="1" w:unhideWhenUsed="1"/>
+    <w:lsdException w:name="List Continue 4" w:semiHidden="1" w:unhideWhenUsed="1"/>
+    <w:lsdException w:name="List Continue 5" w:semiHidden="1" w:unhideWhenUsed="1"/>
+    <w:lsdException w:name="Message Header" w:semiHidden="1" w:unhideWhenUsed="1"/>
+    <w:lsdException w:name="Subtitle" w:uiPriority="11" w:qFormat="1"/>
+    <w:lsdException w:name="Salutation" w:semiHidden="1" w:unhideWhenUsed="1"/>
+    <w:lsdException w:name="Date" w:semiHidden="1" w:unhideWhenUsed="1"/>
+    <w:lsdException w:name="Body Text First Indent" w:semiHidden="1" w:unhideWhenUsed="1"/>
+    <w:lsdException w:name="Body Text First Indent 2" w:semiHidden="1" w:unhideWhenUsed="1"/>
+    <w:lsdException w:name="Note Heading" w:semiHidden="1" w:unhideWhenUsed="1"/>
+    <w:lsdException w:name="Body Text 2" w:semiHidden="1" w:unhideWhenUsed="1"/>
+    <w:lsdException w:name="Body Text 3" w:semiHidden="1" w:unhideWhenUsed="1"/>
+    <w:lsdException w:name="Body Text Indent 2" w:semiHidden="1" w:unhideWhenUsed="1"/>
+    <w:lsdException w:name="Body Text Indent 3" w:semiHidden="1" w:unhideWhenUsed="1"/>
+    <w:lsdException w:name="Block Text" w:semiHidden="1" w:unhideWhenUsed="1"/>
+    <w:lsdException w:name="Hyperlink" w:semiHidden="1" w:unhideWhenUsed="1"/>
+    <w:lsdException w:name="FollowedHyperlink" w:semiHidden="1" w:unhideWhenUsed="1"/>
+    <w:lsdException w:name="Strong" w:uiPriority="22" w:qFormat="1"/>
+    <w:lsdException w:name="Emphasis" w:uiPriority="20" w:qFormat="1"/>
+    <w:lsdException w:name="Document Map" w:semiHidden="1" w:unhideWhenUsed="1"/>
+    <w:lsdException w:name="Plain Text" w:semiHidden="1" w:unhideWhenUsed="1"/>
+    <w:lsdException w:name="E-mail Signature" w:semiHidden="1" w:unhideWhenUsed="1"/>
+    <w:lsdException w:name="HTML Top of Form" w:semiHidden="1" w:unhideWhenUsed="1"/>
+    <w:lsdException w:name="HTML Bottom of Form" w:semiHidden="1" w:unhideWhenUsed="1"/>
+    <w:lsdException w:name="Normal (Web)" w:semiHidden="1" w:unhideWhenUsed="1"/>
+    <w:lsdException w:name="HTML Acronym" w:semiHidden="1" w:unhideWhenUsed="1"/>
+    <w:lsdException w:name="HTML Address" w:semiHidden="1" w:unhideWhenUsed="1"/>
+    <w:lsdException w:name="HTML Cite" w:semiHidden="1" w:unhideWhenUsed="1"/>
+    <w:lsdException w:name="HTML Code" w:semiHidden="1" w:unhideWhenUsed="1"/>
+    <w:lsdException w:name="HTML Definition" w:semiHidden="1" w:unhideWhenUsed="1"/>
+    <w:lsdException w:name="HTML Keyboard" w:semiHidden="1" w:unhideWhenUsed="1"/>
+    <w:lsdException w:name="HTML Preformatted" w:semiHidden="1" w:unhideWhenUsed="1"/>
+    <w:lsdException w:name="HTML Sample" w:semiHidden="1" w:unhideWhenUsed="1"/>
+    <w:lsdException w:name="HTML Typewriter" w:semiHidden="1" w:unhideWhenUsed="1"/>
+    <w:lsdException w:name="HTML Variable" w:semiHidden="1" w:unhideWhenUsed="1"/>
+    <w:lsdException w:name="Normal Table" w:semiHidden="1" w:unhideWhenUsed="1"/>
+    <w:lsdException w:name="annotation subject" w:semiHidden="1" w:unhideWhenUsed="1"/>
+    <w:lsdException w:name="No List" w:semiHidden="1" w:unhideWhenUsed="1"/>
+    <w:lsdException w:name="Outline List 1" w:semiHidden="1" w:unhideWhenUsed="1"/>
+    <w:lsdException w:name="Outline List 2" w:semiHidden="1" w:unhideWhenUsed="1"/>
+    <w:lsdException w:name="Outline List 3" w:semiHidden="1" w:unhideWhenUsed="1"/>
+    <w:lsdException w:name="Table Simple 1" w:semiHidden="1" w:unhideWhenUsed="1"/>
+    <w:lsdException w:name="Table Simple 2" w:semiHidden="1" w:unhideWhenUsed="1"/>
+    <w:lsdException w:name="Table Simple 3" w:semiHidden="1" w:unhideWhenUsed="1"/>
+    <w:lsdException w:name="Table Classic 1" w:semiHidden="1" w:unhideWhenUsed="1"/>
+    <w:lsdException w:name="Table Classic 2" w:semiHidden="1" w:unhideWhenUsed="1"/>
+    <w:lsdException w:name="Table Classic 3" w:semiHidden="1" w:unhideWhenUsed="1"/>
+    <w:lsdException w:name="Table Classic 4" w:semiHidden="1" w:unhideWhenUsed="1"/>
+    <w:lsdException w:name="Table Colorful 1" w:semiHidden="1" w:unhideWhenUsed="1"/>
+    <w:lsdException w:name="Table Colorful 2" w:semiHidden="1" w:unhideWhenUsed="1"/>
+    <w:lsdException w:name="Table Colorful 3" w:semiHidden="1" w:unhideWhenUsed="1"/>
+    <w:lsdException w:name="Table Columns 1" w:semiHidden="1" w:unhideWhenUsed="1"/>
+    <w:lsdException w:name="Table Columns 2" w:semiHidden="1" w:unhideWhenUsed="1"/>
+    <w:lsdException w:name="Table Columns 3" w:semiHidden="1" w:unhideWhenUsed="1"/>
+    <w:lsdException w:name="Table Columns 4" w:semiHidden="1" w:unhideWhenUsed="1"/>
+    <w:lsdException w:name="Table Columns 5" w:semiHidden="1" w:unhideWhenUsed="1"/>
+    <w:lsdException w:name="Table Grid 1" w:semiHidden="1" w:unhideWhenUsed="1"/>
+    <w:lsdException w:name="Table Grid 2" w:semiHidden="1" w:unhideWhenUsed="1"/>
+    <w:lsdException w:name="Table Grid 3" w:semiHidden="1" w:unhideWhenUsed="1"/>
+    <w:lsdException w:name="Table Grid 4" w:semiHidden="1" w:unhideWhenUsed="1"/>
+    <w:lsdException w:name="Table Grid 5" w:semiHidden="1" w:unhideWhenUsed="1"/>
+    <w:lsdException w:name="Table Grid 6" w:semiHidden="1" w:unhideWhenUsed="1"/>
+    <w:lsdException w:name="Table Grid 7" w:semiHidden="1" w:unhideWhenUsed="1"/>
+    <w:lsdException w:name="Table Grid 8" w:semiHidden="1" w:unhideWhenUsed="1"/>
+    <w:lsdException w:name="Table List 1" w:semiHidden="1" w:unhideWhenUsed="1"/>
+    <w:lsdException w:name="Table List 2" w:semiHidden="1" w:unhideWhenUsed="1"/>
+    <w:lsdException w:name="Table List 3" w:semiHidden="1" w:unhideWhenUsed="1"/>
+    <w:lsdException w:name="Table List 4" w:semiHidden="1" w:unhideWhenUsed="1"/>
+    <w:lsdException w:name="Table List 5" w:semiHidden="1" w:unhideWhenUsed="1"/>
+    <w:lsdException w:name="Table List 6" w:semiHidden="1" w:unhideWhenUsed="1"/>
+    <w:lsdException w:name="Table List 7" w:semiHidden="1" w:unhideWhenUsed="1"/>
+    <w:lsdException w:name="Table List 8" w:semiHidden="1" w:unhideWhenUsed="1"/>
+    <w:lsdException w:name="Table 3D effects 1" w:semiHidden="1" w:unhideWhenUsed="1"/>
+    <w:lsdException w:name="Table 3D effects 2" w:semiHidden="1" w:unhideWhenUsed="1"/>
+    <w:lsdException w:name="Table 3D effects 3" w:semiHidden="1" w:unhideWhenUsed="1"/>
+    <w:lsdException w:name="Table Contemporary" w:semiHidden="1" w:unhideWhenUsed="1"/>
+    <w:lsdException w:name="Table Elegant" w:semiHidden="1" w:unhideWhenUsed="1"/>
+    <w:lsdException w:name="Table Professional" w:semiHidden="1" w:unhideWhenUsed="1"/>
+    <w:lsdException w:name="Table Subtle 1" w:semiHidden="1" w:unhideWhenUsed="1"/>
+    <w:lsdException w:name="Table Subtle 2" w:semiHidden="1" w:unhideWhenUsed="1"/>
+    <w:lsdException w:name="Table Web 1" w:semiHidden="1" w:unhideWhenUsed="1"/>
+    <w:lsdException w:name="Table Web 2" w:semiHidden="1" w:unhideWhenUsed="1"/>
+    <w:lsdException w:name="Table Web 3" w:semiHidden="1" w:unhideWhenUsed="1"/>
+    <w:lsdException w:name="Balloon Text" w:semiHidden="1" w:unhideWhenUsed="1"/>
+    <w:lsdException w:name="Table Grid" w:uiPriority="39"/>
+    <w:lsdException w:name="Table Theme" w:semiHidden="1" w:unhideWhenUsed="1"/>
+    <w:lsdException w:name="Placeholder Text" w:semiHidden="1"/>
+    <w:lsdException w:name="No Spacing" w:uiPriority="1" w:qFormat="1"/>
+    <w:lsdException w:name="Light Shading" w:uiPriority="60"/>
+    <w:lsdException w:name="Light List" w:uiPriority="61"/>
+    <w:lsdException w:name="Light Grid" w:uiPriority="62"/>
+    <w:lsdException w:name="Medium Shading 1" w:uiPriority="63"/>
+    <w:lsdException w:name="Medium Shading 2" w:uiPriority="64"/>
+    <w:lsdException w:name="Medium List 1" w:uiPriority="65"/>
+    <w:lsdException w:name="Medium List 2" w:uiPriority="66"/>
+    <w:lsdException w:name="Medium Grid 1" w:uiPriority="67"/>
+    <w:lsdException w:name="Medium Grid 2" w:uiPriority="68"/>
+    <w:lsdException w:name="Medium Grid 3" w:uiPriority="69"/>
+    <w:lsdException w:name="Dark List" w:uiPriority="70"/>
+    <w:lsdException w:name="Colorful Shading" w:uiPriority="71"/>
+    <w:lsdException w:name="Colorful List" w:uiPriority="72"/>
+    <w:lsdException w:name="Colorful Grid" w:uiPriority="73"/>
+    <w:lsdException w:name="Light Shading Accent 1" w:uiPriority="60"/>
+    <w:lsdException w:name="Light List Accent 1" w:uiPriority="61"/>
+    <w:lsdException w:name="Light Grid Accent 1" w:uiPriority="62"/>
+    <w:lsdException w:name="Medium Shading 1 Accent 1" w:uiPriority="63"/>
+    <w:lsdException w:name="Medium Shading 2 Accent 1" w:uiPriority="64"/>
+    <w:lsdException w:name="Medium List 1 Accent 1" w:uiPriority="65"/>
+    <w:lsdException w:name="Revision" w:semiHidden="1"/>
+    <w:lsdException w:name="List Paragraph" w:uiPriority="34" w:qFormat="1"/>
+    <w:lsdException w:name="Quote" w:uiPriority="29" w:qFormat="1"/>
+    <w:lsdException w:name="Intense Quote" w:uiPriority="30" w:qFormat="1"/>
+    <w:lsdException w:name="Medium List 2 Accent 1" w:uiPriority="66"/>
+    <w:lsdException w:name="Medium Grid 1 Accent 1" w:uiPriority="67"/>
+    <w:lsdException w:name="Medium Grid 2 Accent 1" w:uiPriority="68"/>
+    <w:lsdException w:name="Medium Grid 3 Accent 1" w:uiPriority="69"/>
+    <w:lsdException w:name="Dark List Accent 1" w:uiPriority="70"/>
+    <w:lsdException w:name="Colorful Shading Accent 1" w:uiPriority="71"/>
+    <w:lsdException w:name="Colorful List Accent 1" w:uiPriority="72"/>
+    <w:lsdException w:name="Colorful Grid Accent 1" w:uiPriority="73"/>
+    <w:lsdException w:name="Light Shading Accent 2" w:uiPriority="60"/>
+    <w:lsdException w:name="Light List Accent 2" w:uiPriority="61"/>
+    <w:lsdException w:name="Light Grid Accent 2" w:uiPriority="62"/>
+    <w:lsdException w:name="Medium Shading 1 Accent 2" w:uiPriority="63"/>
+    <w:lsdException w:name="Medium Shading 2 Accent 2" w:uiPriority="64"/>
+    <w:lsdException w:name="Medium List 1 Accent 2" w:uiPriority="65"/>
+    <w:lsdException w:name="Medium List 2 Accent 2" w:uiPriority="66"/>
+    <w:lsdException w:name="Medium Grid 1 Accent 2" w:uiPriority="67"/>
+    <w:lsdException w:name="Medium Grid 2 Accent 2" w:uiPriority="68"/>
+    <w:lsdException w:name="Medium Grid 3 Accent 2" w:uiPriority="69"/>
+    <w:lsdException w:name="Dark List Accent 2" w:uiPriority="70"/>
+    <w:lsdException w:name="Colorful Shading Accent 2" w:uiPriority="71"/>
+    <w:lsdException w:name="Colorful List Accent 2" w:uiPriority="72"/>
+    <w:lsdException w:name="Colorful Grid Accent 2" w:uiPriority="73"/>
+    <w:lsdException w:name="Light Shading Accent 3" w:uiPriority="60"/>
+    <w:lsdException w:name="Light List Accent 3" w:uiPriority="61"/>
+    <w:lsdException w:name="Light Grid Accent 3" w:uiPriority="62"/>
+    <w:lsdException w:name="Medium Shading 1 Accent 3" w:uiPriority="63"/>
+    <w:lsdException w:name="Medium Shading 2 Accent 3" w:uiPriority="64"/>
+    <w:lsdException w:name="Medium List 1 Accent 3" w:uiPriority="65"/>
+    <w:lsdException w:name="Medium List 2 Accent 3" w:uiPriority="66"/>
+    <w:lsdException w:name="Medium Grid 1 Accent 3" w:uiPriority="67"/>
+    <w:lsdException w:name="Medium Grid 2 Accent 3" w:uiPriority="68"/>
+    <w:lsdException w:name="Medium Grid 3 Accent 3" w:uiPriority="69"/>
+    <w:lsdException w:name="Dark List Accent 3" w:uiPriority="70"/>
+    <w:lsdException w:name="Colorful Shading Accent 3" w:uiPriority="71"/>
+    <w:lsdException w:name="Colorful List Accent 3" w:uiPriority="72"/>
+    <w:lsdException w:name="Colorful Grid Accent 3" w:uiPriority="73"/>
+    <w:lsdException w:name="Light Shading Accent 4" w:uiPriority="60"/>
+    <w:lsdException w:name="Light List Accent 4" w:uiPriority="61"/>
+    <w:lsdException w:name="Light Grid Accent 4" w:uiPriority="62"/>
+    <w:lsdException w:name="Medium Shading 1 Accent 4" w:uiPriority="63"/>
+    <w:lsdException w:name="Medium Shading 2 Accent 4" w:uiPriority="64"/>
+    <w:lsdException w:name="Medium List 1 Accent 4" w:uiPriority="65"/>
+    <w:lsdException w:name="Medium List 2 Accent 4" w:uiPriority="66"/>
+    <w:lsdException w:name="Medium Grid 1 Accent 4" w:uiPriority="67"/>
+    <w:lsdException w:name="Medium Grid 2 Accent 4" w:uiPriority="68"/>
+    <w:lsdException w:name="Medium Grid 3 Accent 4" w:uiPriority="69"/>
+    <w:lsdException w:name="Dark List Accent 4" w:uiPriority="70"/>
+    <w:lsdException w:name="Colorful Shading Accent 4" w:uiPriority="71"/>
+    <w:lsdException w:name="Colorful List Accent 4" w:uiPriority="72"/>
+    <w:lsdException w:name="Colorful Grid Accent 4" w:uiPriority="73"/>
+    <w:lsdException w:name="Light Shading Accent 5" w:uiPriority="60"/>
+    <w:lsdException w:name="Light List Accent 5" w:uiPriority="61"/>
+    <w:lsdException w:name="Light Grid Accent 5" w:uiPriority="62"/>
+    <w:lsdException w:name="Medium Shading 1 Accent 5" w:uiPriority="63"/>
+    <w:lsdException w:name="Medium Shading 2 Accent 5" w:uiPriority="64"/>
+    <w:lsdException w:name="Medium List 1 Accent 5" w:uiPriority="65"/>
+    <w:lsdException w:name="Medium List 2 Accent 5" w:uiPriority="66"/>
+    <w:lsdException w:name="Medium Grid 1 Accent 5" w:uiPriority="67"/>
+    <w:lsdException w:name="Medium Grid 2 Accent 5" w:uiPriority="68"/>
+    <w:lsdException w:name="Medium Grid 3 Accent 5" w:uiPriority="69"/>
+    <w:lsdException w:name="Dark List Accent 5" w:uiPriority="70"/>
+    <w:lsdException w:name="Colorful Shading Accent 5" w:uiPriority="71"/>
+    <w:lsdException w:name="Colorful List Accent 5" w:uiPriority="72"/>
+    <w:lsdException w:name="Colorful Grid Accent 5" w:uiPriority="73"/>
+    <w:lsdException w:name="Light Shading Accent 6" w:uiPriority="60"/>
+    <w:lsdException w:name="Light List Accent 6" w:uiPriority="61"/>
+    <w:lsdException w:name="Light Grid Accent 6" w:uiPriority="62"/>
+    <w:lsdException w:name="Medium Shading 1 Accent 6" w:uiPriority="63"/>
+    <w:lsdException w:name="Medium Shading 2 Accent 6" w:uiPriority="64"/>
+    <w:lsdException w:name="Medium List 1 Accent 6" w:uiPriority="65"/>
+    <w:lsdException w:name="Medium List 2 Accent 6" w:uiPriority="66"/>
+    <w:lsdException w:name="Medium Grid 1 Accent 6" w:uiPriority="67"/>
+    <w:lsdException w:name="Medium Grid 2 Accent 6" w:uiPriority="68"/>
+    <w:lsdException w:name="Medium Grid 3 Accent 6" w:uiPriority="69"/>
+    <w:lsdException w:name="Dark List Accent 6" w:uiPriority="70"/>
+    <w:lsdException w:name="Colorful Shading Accent 6" w:uiPriority="71"/>
+    <w:lsdException w:name="Colorful List Accent 6" w:uiPriority="72"/>
+    <w:lsdException w:name="Colorful Grid Accent 6" w:uiPriority="73"/>
+    <w:lsdException w:name="Subtle Emphasis" w:uiPriority="19" w:qFormat="1"/>
+    <w:lsdException w:name="Intense Emphasis" w:uiPriority="21" w:qFormat="1"/>
+    <w:lsdException w:name="Subtle Reference" w:uiPriority="31" w:qFormat="1"/>
+    <w:lsdException w:name="Intense Reference" w:uiPriority="32" w:qFormat="1"/>
+    <w:lsdException w:name="Book Title" w:uiPriority="33" w:qFormat="1"/>
+    <w:lsdException w:name="Bibliography" w:semiHidden="1" w:uiPriority="37" w:unhideWhenUsed="1"/>
+    <w:lsdException w:name="TOC Heading" w:semiHidden="1" w:uiPriority="39" w:unhideWhenUsed="1" w:qFormat="1"/>
+    <w:lsdException w:name="Plain Table 1" w:uiPriority="41"/>
+    <w:lsdException w:name="Plain Table 2" w:uiPriority="42"/>
+    <w:lsdException w:name="Plain Table 3" w:uiPriority="43"/>
+    <w:lsdException w:name="Plain Table 4" w:uiPriority="44"/>
+    <w:lsdException w:name="Plain Table 5" w:uiPriority="45"/>
+    <w:lsdException w:name="Grid Table Light" w:uiPriority="40"/>
+    <w:lsdException w:name="Grid Table 1 Light" w:uiPriority="46"/>
+    <w:lsdException w:name="Grid Table 2" w:uiPriority="47"/>
+    <w:lsdException w:name="Grid Table 3" w:uiPriority="48"/>
+    <w:lsdException w:name="Grid Table 4" w:uiPriority="49"/>
+    <w:lsdException w:name="Grid Table 5 Dark" w:uiPriority="50"/>
+    <w:lsdException w:name="Grid Table 6 Colorful" w:uiPriority="51"/>
+    <w:lsdException w:name="Grid Table 7 Colorful" w:uiPriority="52"/>
+    <w:lsdException w:name="Grid Table 1 Light Accent 1" w:uiPriority="46"/>
+    <w:lsdException w:name="Grid Table 2 Accent 1" w:uiPriority="47"/>
+    <w:lsdException w:name="Grid Table 3 Accent 1" w:uiPriority="48"/>
+    <w:lsdException w:name="Grid Table 4 Accent 1" w:uiPriority="49"/>
+    <w:lsdException w:name="Grid Table 5 Dark Accent 1" w:uiPriority="50"/>
+    <w:lsdException w:name="Grid Table 6 Colorful Accent 1" w:uiPriority="51"/>
+    <w:lsdException w:name="Grid Table 7 Colorful Accent 1" w:uiPriority="52"/>
+    <w:lsdException w:name="Grid Table 1 Light Accent 2" w:uiPriority="46"/>
+    <w:lsdException w:name="Grid Table 2 Accent 2" w:uiPriority="47"/>
+    <w:lsdException w:name="Grid Table 3 Accent 2" w:uiPriority="48"/>
+    <w:lsdException w:name="Grid Table 4 Accent 2" w:uiPriority="49"/>
+    <w:lsdException w:name="Grid Table 5 Dark Accent 2" w:uiPriority="50"/>
+    <w:lsdException w:name="Grid Table 6 Colorful Accent 2" w:uiPriority="51"/>
+    <w:lsdException w:name="Grid Table 7 Colorful Accent 2" w:uiPriority="52"/>
+    <w:lsdException w:name="Grid Table 1 Light Accent 3" w:uiPriority="46"/>
+    <w:lsdException w:name="Grid Table 2 Accent 3" w:uiPriority="47"/>
+    <w:lsdException w:name="Grid Table 3 Accent 3" w:uiPriority="48"/>
+    <w:lsdException w:name="Grid Table 4 Accent 3" w:uiPriority="49"/>
+    <w:lsdException w:name="Grid Table 5 Dark Accent 3" w:uiPriority="50"/>
+    <w:lsdException w:name="Grid Table 6 Colorful Accent 3" w:uiPriority="51"/>
+    <w:lsdException w:name="Grid Table 7 Colorful Accent 3" w:uiPriority="52"/>
+    <w:lsdException w:name="Grid Table 1 Light Accent 4" w:uiPriority="46"/>
+    <w:lsdException w:name="Grid Table 2 Accent 4" w:uiPriority="47"/>
+    <w:lsdException w:name="Grid Table 3 Accent 4" w:uiPriority="48"/>
+    <w:lsdException w:name="Grid Table 4 Accent 4" w:uiPriority="49"/>
+    <w:lsdException w:name="Grid Table 5 Dark Accent 4" w:uiPriority="50"/>
+    <w:lsdException w:name="Grid Table 6 Colorful Accent 4" w:uiPriority="51"/>
+    <w:lsdException w:name="Grid Table 7 Colorful Accent 4" w:uiPriority="52"/>
+    <w:lsdException w:name="Grid Table 1 Light Accent 5" w:uiPriority="46"/>
+    <w:lsdException w:name="Grid Table 2 Accent 5" w:uiPriority="47"/>
+    <w:lsdException w:name="Grid Table 3 Accent 5" w:uiPriority="48"/>
+    <w:lsdException w:name="Grid Table 4 Accent 5" w:uiPriority="49"/>
+    <w:lsdException w:name="Grid Table 5 Dark Accent 5" w:uiPriority="50"/>
+    <w:lsdException w:name="Grid Table 6 Colorful Accent 5" w:uiPriority="51"/>
+    <w:lsdException w:name="Grid Table 7 Colorful Accent 5" w:uiPriority="52"/>
+    <w:lsdException w:name="Grid Table 1 Light Accent 6" w:uiPriority="46"/>
+    <w:lsdException w:name="Grid Table 2 Accent 6" w:uiPriority="47"/>
+    <w:lsdException w:name="Grid Table 3 Accent 6" w:uiPriority="48"/>
+    <w:lsdException w:name="Grid Table 4 Accent 6" w:uiPriority="49"/>
+    <w:lsdException w:name="Grid Table 5 Dark Accent 6" w:uiPriority="50"/>
+    <w:lsdException w:name="Grid Table 6 Colorful Accent 6" w:uiPriority="51"/>
+    <w:lsdException w:name="Grid Table 7 Colorful Accent 6" w:uiPriority="52"/>
+    <w:lsdException w:name="List Table 1 Light" w:uiPriority="46"/>
+    <w:lsdException w:name="List Table 2" w:uiPriority="47"/>
+    <w:lsdException w:name="List Table 3" w:uiPriority="48"/>
+    <w:lsdException w:name="List Table 4" w:uiPriority="49"/>
+    <w:lsdException w:name="List Table 5 Dark" w:uiPriority="50"/>
+    <w:lsdException w:name="List Table 6 Colorful" w:uiPriority="51"/>
+    <w:lsdException w:name="List Table 7 Colorful" w:uiPriority="52"/>
+    <w:lsdException w:name="List Table 1 Light Accent 1" w:uiPriority="46"/>
+    <w:lsdException w:name="List Table 2 Accent 1" w:uiPriority="47"/>
+    <w:lsdException w:name="List Table 3 Accent 1" w:uiPriority="48"/>
+    <w:lsdException w:name="List Table 4 Accent 1" w:uiPriority="49"/>
+    <w:lsdException w:name="List Table 5 Dark Accent 1" w:uiPriority="50"/>
+    <w:lsdException w:name="List Table 6 Colorful Accent 1" w:uiPriority="51"/>
+    <w:lsdException w:name="List Table 7 Colorful Accent 1" w:uiPriority="52"/>
+    <w:lsdException w:name="List Table 1 Light Accent 2" w:uiPriority="46"/>
+    <w:lsdException w:name="List Table 2 Accent 2" w:uiPriority="47"/>
+    <w:lsdException w:name="List Table 3 Accent 2" w:uiPriority="48"/>
+    <w:lsdException w:name="List Table 4 Accent 2" w:uiPriority="49"/>
+    <w:lsdException w:name="List Table 5 Dark Accent 2" w:uiPriority="50"/>
+    <w:lsdException w:name="List Table 6 Colorful Accent 2" w:uiPriority="51"/>
+    <w:lsdException w:name="List Table 7 Colorful Accent 2" w:uiPriority="52"/>
+    <w:lsdException w:name="List Table 1 Light Accent 3" w:uiPriority="46"/>
+    <w:lsdException w:name="List Table 2 Accent 3" w:uiPriority="47"/>
+    <w:lsdException w:name="List Table 3 Accent 3" w:uiPriority="48"/>
+    <w:lsdException w:name="List Table 4 Accent 3" w:uiPriority="49"/>
+    <w:lsdException w:name="List Table 5 Dark Accent 3" w:uiPriority="50"/>
+    <w:lsdException w:name="List Table 6 Colorful Accent 3" w:uiPriority="51"/>
+    <w:lsdException w:name="List Table 7 Colorful Accent 3" w:uiPriority="52"/>
+    <w:lsdException w:name="List Table 1 Light Accent 4" w:uiPriority="46"/>
+    <w:lsdException w:name="List Table 2 Accent 4" w:uiPriority="47"/>
+    <w:lsdException w:name="List Table 3 Accent 4" w:uiPriority="48"/>
+    <w:lsdException w:name="List Table 4 Accent 4" w:uiPriority="49"/>
+    <w:lsdException w:name="List Table 5 Dark Accent 4" w:uiPriority="50"/>
+    <w:lsdException w:name="List Table 6 Colorful Accent 4" w:uiPriority="51"/>
+    <w:lsdException w:name="List Table 7 Colorful Accent 4" w:uiPriority="52"/>
+    <w:lsdException w:name="List Table 1 Light Accent 5" w:uiPriority="46"/>
+    <w:lsdException w:name="List Table 2 Accent 5" w:uiPriority="47"/>
+    <w:lsdException w:name="List Table 3 Accent 5" w:uiPriority="48"/>
+    <w:lsdException w:name="List Table 4 Accent 5" w:uiPriority="49"/>
+    <w:lsdException w:name="List Table 5 Dark Accent 5" w:uiPriority="50"/>
+    <w:lsdException w:name="List Table 6 Colorful Accent 5" w:uiPriority="51"/>
+    <w:lsdException w:name="List Table 7 Colorful Accent 5" w:uiPriority="52"/>
+    <w:lsdException w:name="List Table 1 Light Accent 6" w:uiPriority="46"/>
+    <w:lsdException w:name="List Table 2 Accent 6" w:uiPriority="47"/>
+    <w:lsdException w:name="List Table 3 Accent 6" w:uiPriority="48"/>
+    <w:lsdException w:name="List Table 4 Accent 6" w:uiPriority="49"/>
+    <w:lsdException w:name="List Table 5 Dark Accent 6" w:uiPriority="50"/>
+    <w:lsdException w:name="List Table 6 Colorful Accent 6" w:uiPriority="51"/>
+    <w:lsdException w:name="List Table 7 Colorful Accent 6" w:uiPriority="52"/>
+    <w:lsdException w:name="Mention" w:semiHidden="1" w:unhideWhenUsed="1"/>
+    <w:lsdException w:name="Smart Hyperlink" w:semiHidden="1" w:unhideWhenUsed="1"/>
+    <w:lsdException w:name="Hashtag" w:semiHidden="1" w:unhideWhenUsed="1"/>
+    <w:lsdException w:name="Unresolved Mention" w:semiHidden="1" w:unhideWhenUsed="1"/>
+    <w:lsdException w:name="Smart Link" w:semiHidden="1" w:unhideWhenUsed="1"/>
+  </w:latentStyles>
+  <w:style w:type="paragraph" w:default="1" w:styleId="Normal">
+    <w:name w:val="Normal"/>
+    <w:qFormat/>
+  </w:style>
+  <w:style w:type="character" w:default="1" w:styleId="Fuentedeprrafopredeter">
+    <w:name w:val="Default Paragraph Font"/>
+    <w:uiPriority w:val="1"/>
+    <w:semiHidden/>
+    <w:unhideWhenUsed/>
+  </w:style>
+  <w:style w:type="table" w:default="1" w:styleId="Tablanormal">
+    <w:name w:val="Normal Table"/>
+    <w:uiPriority w:val="99"/>
+    <w:semiHidden/>
+    <w:unhideWhenUsed/>
+    <w:tblPr>
+      <w:tblInd w:w="0" w:type="dxa"/>
+      <w:tblCellMar>
+        <w:top w:w="0" w:type="dxa"/>
+        <w:left w:w="108" w:type="dxa"/>
+        <w:bottom w:w="0" w:type="dxa"/>
+        <w:right w:w="108" w:type="dxa"/>
+      </w:tblCellMar>
+    </w:tblPr>
+  </w:style>
+  <w:style w:type="numbering" w:default="1" w:styleId="Sinlista">
+    <w:name w:val="No List"/>
+    <w:uiPriority w:val="99"/>
+    <w:semiHidden/>
+    <w:unhideWhenUsed/>
+  </w:style>
+  <w:style w:type="paragraph" w:customStyle="1" w:styleId="BB2902C4BF104BFF93DF6F36D8735DBB">
+    <w:name w:val="BB2902C4BF104BFF93DF6F36D8735DBB"/>
+    <w:rsid w:val="000E5EB9"/>
+  </w:style>
+  <w:style w:type="paragraph" w:customStyle="1" w:styleId="A0FCF0C28FD84571A258E7F0A427CE88">
+    <w:name w:val="A0FCF0C28FD84571A258E7F0A427CE88"/>
+    <w:rsid w:val="000E5EB9"/>
+  </w:style>
+</w:styles>
+</file>
+
+<file path=word/glossary/webSettings.xml><?xml version="1.0" encoding="utf-8"?>
+<w:webSettings xmlns:mc="http://schemas.openxmlformats.org/markup-compatibility/2006" xmlns:r="http://schemas.openxmlformats.org/officeDocument/2006/relationships" xmlns:w="http://schemas.openxmlformats.org/wordprocessingml/2006/main" xmlns:w14="http://schemas.microsoft.com/office/word/2010/wordml" xmlns:w15="http://schemas.microsoft.com/office/word/2012/wordml" xmlns:w16cex="http://schemas.microsoft.com/office/word/2018/wordml/cex" xmlns:w16cid="http://schemas.microsoft.com/office/word/2016/wordml/cid" xmlns:w16="http://schemas.microsoft.com/office/word/2018/wordml" xmlns:w16se="http://schemas.microsoft.com/office/word/2015/wordml/symex" mc:Ignorable="w14 w15 w16se w16cid w16 w16cex">
+  <w:optimizeForBrowser/>
+  <w:allowPNG/>
+</w:webSettings>
 </file>
 
 <file path=word/theme/theme1.xml><?xml version="1.0" encoding="utf-8"?>

</xml_diff>